<commit_message>
Finish addressing reviewer comments
And rerun the pipeline
</commit_message>
<xml_diff>
--- a/reports/manuscript.docx
+++ b/reports/manuscript.docx
@@ -611,7 +611,7 @@
         <w:t xml:space="preserve"> </w:t>
       </w:r>
       <w:r>
-        <w:t xml:space="preserve">We identified 218 meta-analyses, and extracted 275 unique combinations of exposures and outcomes.</w:t>
+        <w:t xml:space="preserve">We identified 218 meta-analyses, and extracted 274 unique combinations of exposures and outcomes.</w:t>
       </w:r>
       <w:r>
         <w:t xml:space="preserve"> </w:t>
@@ -687,7 +687,7 @@
         <w:t xml:space="preserve"> </w:t>
       </w:r>
       <w:r>
-        <w:t xml:space="preserve">5048</w:t>
+        <w:t xml:space="preserve">5060</w:t>
       </w:r>
     </w:p>
     <w:p>
@@ -2265,7 +2265,7 @@
         <w:t xml:space="preserve"> </w:t>
       </w:r>
       <w:r>
-        <w:t xml:space="preserve">Readers interested in the relevant systematic reviews (i.e., without meta-analysis) can consult the list of references in Supplementary File 3.</w:t>
+        <w:t xml:space="preserve">Readers interested in the relevant systematic reviews (i.e., without meta-analysis) can consult the list of references in Supplementary File 4.</w:t>
       </w:r>
     </w:p>
     <w:p>
@@ -2502,7 +2502,7 @@
         <w:t xml:space="preserve"> </w:t>
       </w:r>
       <w:r>
-        <w:t xml:space="preserve">Supplementary File 4 provides a list of all exposures identified.</w:t>
+        <w:t xml:space="preserve">Supplementary File 5 provides a list of all exposures identified.</w:t>
       </w:r>
       <w:r>
         <w:t xml:space="preserve"> </w:t>
@@ -2563,7 +2563,7 @@
       </w:r>
       <w:bookmarkStart w:id="47" w:name="r2_25"/>
       <w:r>
-        <w:t xml:space="preserve">Of the 275 unique exposure/outcome combinations, 244 occurred in only one review, with 22 appearing twice, and 9 appearing three or more times.</w:t>
+        <w:t xml:space="preserve">Of the 274 unique exposure/outcome combinations, 242 occurred in only one review, with 23 appearing twice, and 9 appearing three or more times.</w:t>
       </w:r>
       <w:r>
         <w:t xml:space="preserve"> </w:t>
@@ -2586,6 +2586,12 @@
       <w:r>
         <w:t xml:space="preserve">These effects represent the findings of 2,496 primary studies comprised of 2,026,054 participants.</w:t>
       </w:r>
+      <w:r>
+        <w:t xml:space="preserve"> </w:t>
+      </w:r>
+      <w:r>
+        <w:t xml:space="preserve">The characteristics of the included effects are available in Supplementary File 9.</w:t>
+      </w:r>
     </w:p>
     <w:p>
       <w:pPr>
@@ -2747,7 +2753,7 @@
         <w:t xml:space="preserve"> </w:t>
       </w:r>
       <w:r>
-        <w:t xml:space="preserve">Effects not meeting one or more of these standards are presented in Supplementary File 5.</w:t>
+        <w:t xml:space="preserve">Effects not meeting one or more of these standards are presented in Supplementary File 6.</w:t>
       </w:r>
       <w:r>
         <w:t xml:space="preserve"> </w:t>
@@ -3029,13 +3035,13 @@
         <w:pStyle w:val="FirstParagraph"/>
       </w:pPr>
       <w:r>
-        <w:t xml:space="preserve">We identified 166 unique outcome-exposure combinations associated with health or health-related behaviour outcomes.</w:t>
-      </w:r>
-      <w:r>
-        <w:t xml:space="preserve"> </w:t>
-      </w:r>
-      <w:r>
-        <w:t xml:space="preserve">We removed 41 effects that did not provide individual study-level data, 50 effects with samples &lt; 1,000, and 54 effects with a significant Egger’s test or insufficient studies to conduct the test.</w:t>
+        <w:t xml:space="preserve">We identified 165 unique outcome-exposure combinations associated with health or health-related behaviour outcomes.</w:t>
+      </w:r>
+      <w:r>
+        <w:t xml:space="preserve"> </w:t>
+      </w:r>
+      <w:r>
+        <w:t xml:space="preserve">We removed 41 effects that did not provide individual study-level data, 50 effects with samples &lt; 1,000, and 53 effects with a significant Egger’s test or insufficient studies to conduct the test.</w:t>
       </w:r>
       <w:r>
         <w:t xml:space="preserve"> </w:t>
@@ -3047,7 +3053,7 @@
         <w:t xml:space="preserve"> </w:t>
       </w:r>
       <w:r>
-        <w:t xml:space="preserve">Effects not meeting one or more of these standards are presented in Supplementary File 6.</w:t>
+        <w:t xml:space="preserve">Effects not meeting one or more of these standards are presented in Supplementary File 7.</w:t>
       </w:r>
       <w:r>
         <w:t xml:space="preserve"> </w:t>
@@ -3413,7 +3419,7 @@
         <w:t xml:space="preserve"> </w:t>
       </w:r>
       <w:r>
-        <w:t xml:space="preserve">One might expect that video games designed to be physically active could confer health benefits, but none of the meta-analyses examining this hypothesis met our thresholds for statistical credibility (see Supplementary Files 5 &amp; 6) therefore this hypothesis could not be addressed.</w:t>
+        <w:t xml:space="preserve">One might expect that video games designed to be physically active could confer health benefits, but none of the meta-analyses examining this hypothesis met our thresholds for statistical credibility (see Supplementary Files 6 &amp; 7) therefore this hypothesis could not be addressed.</w:t>
       </w:r>
     </w:p>
     <w:p>

</xml_diff>

<commit_message>
Address James' comments on manuscript
</commit_message>
<xml_diff>
--- a/reports/manuscript.docx
+++ b/reports/manuscript.docx
@@ -623,7 +623,7 @@
         <w:t xml:space="preserve"> </w:t>
       </w:r>
       <w:r>
-        <w:t xml:space="preserve">We removed effect sizes that could not be harmonized, resulting in 255 from 103 reviews.</w:t>
+        <w:t xml:space="preserve">We removed effect sizes that could not be harmonised, resulting in 255 effects from 103 reviews.</w:t>
       </w:r>
       <w:r>
         <w:t xml:space="preserve"> </w:t>
@@ -641,7 +641,7 @@
         <w:t xml:space="preserve"> </w:t>
       </w:r>
       <w:r>
-        <w:t xml:space="preserve">Like-wise, social media was consistently associated with risks to health, with no identified benefits.</w:t>
+        <w:t xml:space="preserve">Likewise, social media was consistently associated with risks to health, with no identified benefits.</w:t>
       </w:r>
       <w:r>
         <w:t xml:space="preserve"> </w:t>
@@ -687,7 +687,7 @@
         <w:t xml:space="preserve"> </w:t>
       </w:r>
       <w:r>
-        <w:t xml:space="preserve">5060</w:t>
+        <w:t xml:space="preserve">5055</w:t>
       </w:r>
     </w:p>
     <w:p>
@@ -719,7 +719,7 @@
         <w:t xml:space="preserve"> </w:t>
       </w:r>
       <w:r>
-        <w:t xml:space="preserve">Parents, policymakers, and educators needing to weigh the risks that sedentary use of screens present alongside the potential benefits for learning and social connectedness.</w:t>
+        <w:t xml:space="preserve">Parents, policymakers, and educators need to weigh the risks that sedentary use of screens present alongside the potential benefits for learning and social connectedness.</w:t>
       </w:r>
       <w:r>
         <w:t xml:space="preserve"> </w:t>
@@ -761,7 +761,7 @@
         <w:t xml:space="preserve"> </w:t>
       </w:r>
       <w:r>
-        <w:t xml:space="preserve">In this study, we systematically harmonize data from existing meta-analyses of screen time on a range of outcomes, including health, education, and psychology, and identify the most statistically robust relationships.</w:t>
+        <w:t xml:space="preserve">In this study, we systematically harmonise data from existing meta-analyses of screen time on a range of outcomes, including health, education, and psychology, and identify the most statistically robust relationships.</w:t>
       </w:r>
       <w:r>
         <w:t xml:space="preserve"> </w:t>
@@ -918,7 +918,7 @@
         <w:t xml:space="preserve"> </w:t>
       </w:r>
       <w:r>
-        <w:t xml:space="preserve">Excessive screen time use is the number one concern parents have about their children’s health and behaviour, ahead of nutrition, bullying, and physical inactivity.</w:t>
+        <w:t xml:space="preserve">Excessive screen time use is the number one concern parents in Western countries have about their children’s health and behaviour, ahead of nutrition, bullying, and physical inactivity.</w:t>
       </w:r>
       <w:r>
         <w:rPr>
@@ -1075,13 +1075,13 @@
         <w:t xml:space="preserve"> </w:t>
       </w:r>
       <w:r>
-        <w:t xml:space="preserve">They also recommend that children aged 2-5 years should spend a maximum of one hour engaged in recreational sedentary screen use per day, while children aged 5-12 and adolescents should spend no more than two hours.</w:t>
-      </w:r>
-      <w:r>
-        <w:t xml:space="preserve"> </w:t>
-      </w:r>
-      <w:r>
-        <w:t xml:space="preserve">In contrast, some recent evidence suggests that exposure to electronic entertainment media that exceeds these guidelines (e.g., 3-4 hours per day) may not have meaningful adverse effects on children’s behaviour or mental health, and might, in fact, benefit their well-being, as long as this exposure does not reach extreme levels (e.g., 7 hours per day)</w:t>
+        <w:t xml:space="preserve">They also recommend that children aged 2-5 years should spend no more than one hour engaged in recreational sedentary screen use per day, while children aged 5-12 and adolescents should spend no more than two hours.</w:t>
+      </w:r>
+      <w:r>
+        <w:t xml:space="preserve"> </w:t>
+      </w:r>
+      <w:r>
+        <w:t xml:space="preserve">However, recent evidence suggests that longer exposures may not have adverse effects on children’s behaviour or mental health—and might, in fact, benefit their well-being—as long as exposure does not reach extreme levels (e.g., 7 hours per day)</w:t>
       </w:r>
       <w:r>
         <w:rPr>
@@ -1989,7 +1989,7 @@
         <w:t xml:space="preserve"> </w:t>
       </w:r>
       <w:r>
-        <w:t xml:space="preserve">an effect needed to be derived from a combined sample of &gt;1,000</w:t>
+        <w:t xml:space="preserve">an effect needed to be derived from a combined sample of &gt;1,000 participants</w:t>
       </w:r>
       <w:r>
         <w:rPr>
@@ -2253,7 +2253,7 @@
         <w:pStyle w:val="FirstParagraph"/>
       </w:pPr>
       <w:r>
-        <w:t xml:space="preserve">We initially planned to include systematic reviews without meta-analyses in a narrative summary alongside the main meta-analytic findings.</w:t>
+        <w:t xml:space="preserve">We initially planned to describe the findings of systematic reviews that did not include meta-analyses in a narrative summary alongside the main findings from meta-analytic studies.</w:t>
       </w:r>
       <w:r>
         <w:t xml:space="preserve"> </w:t>
@@ -3471,7 +3471,7 @@
         <w:pStyle w:val="Textkrper"/>
       </w:pPr>
       <w:r>
-        <w:t xml:space="preserve">One category of exposure appeared to consistently associated with benefits: screen-based interventions designed to promote learning or health behaviours.</w:t>
+        <w:t xml:space="preserve">One category of exposure appeared to be consistently associated with benefits: screen-based interventions designed to promote learning or health behaviours.</w:t>
       </w:r>
       <w:r>
         <w:t xml:space="preserve"> </w:t>
@@ -3527,7 +3527,7 @@
         <w:t xml:space="preserve"> </w:t>
       </w:r>
       <w:r>
-        <w:t xml:space="preserve">If we expand to include those reviews which did not meet this threshold, there remained no clear pattern although there were some age-specific differences in associations (data avilable in Supplementary Materials).</w:t>
+        <w:t xml:space="preserve">If we expand to include those reviews which did not meet this threshold, there remained no clear pattern although there were some age-specific differences in associations (data available in Supplementary Materials).</w:t>
       </w:r>
       <w:r>
         <w:t xml:space="preserve"> </w:t>

</xml_diff>

<commit_message>
Address some coauthor comments
</commit_message>
<xml_diff>
--- a/reports/manuscript.docx
+++ b/reports/manuscript.docx
@@ -687,7 +687,7 @@
         <w:t xml:space="preserve"> </w:t>
       </w:r>
       <w:r>
-        <w:t xml:space="preserve">5055</w:t>
+        <w:t xml:space="preserve">5220</w:t>
       </w:r>
     </w:p>
     <w:p>
@@ -1199,13 +1199,52 @@
       </w:r>
       <w:bookmarkStart w:id="23" w:name="r1_2"/>
       <w:r>
-        <w:t xml:space="preserve">No review has yet examined the evidence available across a broad range of outcome domains, such as physical health, education, physical and cognitive development, behaviour, and well-being.</w:t>
-      </w:r>
-      <w:r>
-        <w:t xml:space="preserve"> </w:t>
-      </w:r>
-      <w:r>
-        <w:t xml:space="preserve">By summarising and synthesising all evidence in one overview, we provide a reference point for the field and allow for easier comparison of risks and benefits for the same behaviour.</w:t>
+        <w:t xml:space="preserve"> </w:t>
+      </w:r>
+      <w:r>
+        <w:t xml:space="preserve">Focusing on a single domain or exposure makes it difficult to understand what trade-offs are involved in any guidelines around screen use.</w:t>
+      </w:r>
+      <w:r>
+        <w:t xml:space="preserve"> </w:t>
+      </w:r>
+      <w:r>
+        <w:t xml:space="preserve">For example, prohibiting screen use might reduce exposure to advertising but may also thwart learning opportunities from interactive educational tools. Reviews on either of these exposures or outcomes would likely miss being able to quantify these trade-offs.</w:t>
+      </w:r>
+      <w:r>
+        <w:t xml:space="preserve"> </w:t>
+      </w:r>
+      <w:r>
+        <w:t xml:space="preserve">Overviews are one method of evidence synthesis that helps address these trade-offs, by providing</w:t>
+      </w:r>
+      <w:r>
+        <w:t xml:space="preserve"> </w:t>
+      </w:r>
+      <w:r>
+        <w:t xml:space="preserve">‘</w:t>
+      </w:r>
+      <w:r>
+        <w:t xml:space="preserve">user-friendly</w:t>
+      </w:r>
+      <w:r>
+        <w:t xml:space="preserve">’</w:t>
+      </w:r>
+      <w:r>
+        <w:t xml:space="preserve"> </w:t>
+      </w:r>
+      <w:r>
+        <w:t xml:space="preserve">summaries of a field of research.</w:t>
+      </w:r>
+      <w:r>
+        <w:rPr>
+          <w:vertAlign w:val="superscript"/>
+        </w:rPr>
+        <w:t xml:space="preserve">25</w:t>
+      </w:r>
+      <w:r>
+        <w:t xml:space="preserve"> </w:t>
+      </w:r>
+      <w:r>
+        <w:t xml:space="preserve">These overviews provide a reference point for the field and allow for easier comparison of risks and benefits for the same behaviour.</w:t>
       </w:r>
       <w:bookmarkEnd w:id="23"/>
       <w:bookmarkEnd w:id="24"/>
@@ -1276,7 +1315,7 @@
         <w:rPr>
           <w:vertAlign w:val="superscript"/>
         </w:rPr>
-        <w:t xml:space="preserve">25</w:t>
+        <w:t xml:space="preserve">26</w:t>
       </w:r>
     </w:p>
     <w:p>
@@ -1663,7 +1702,7 @@
         <w:rPr>
           <w:vertAlign w:val="superscript"/>
         </w:rPr>
-        <w:t xml:space="preserve">26</w:t>
+        <w:t xml:space="preserve">27</w:t>
       </w:r>
       <w:r>
         <w:t xml:space="preserve"> </w:t>
@@ -1745,7 +1784,7 @@
         <w:rPr>
           <w:vertAlign w:val="superscript"/>
         </w:rPr>
-        <w:t xml:space="preserve">27,28</w:t>
+        <w:t xml:space="preserve">28,29</w:t>
       </w:r>
       <w:r>
         <w:t xml:space="preserve"> </w:t>
@@ -1764,7 +1803,7 @@
         <w:rPr>
           <w:vertAlign w:val="superscript"/>
         </w:rPr>
-        <w:t xml:space="preserve">29</w:t>
+        <w:t xml:space="preserve">30</w:t>
       </w:r>
       <w:r>
         <w:t xml:space="preserve"> </w:t>
@@ -1782,7 +1821,7 @@
         <w:rPr>
           <w:vertAlign w:val="superscript"/>
         </w:rPr>
-        <w:t xml:space="preserve">30</w:t>
+        <w:t xml:space="preserve">31</w:t>
       </w:r>
       <w:bookmarkEnd w:id="38"/>
     </w:p>
@@ -1832,7 +1871,7 @@
         <w:rPr>
           <w:vertAlign w:val="superscript"/>
         </w:rPr>
-        <w:t xml:space="preserve">31</w:t>
+        <w:t xml:space="preserve">32</w:t>
       </w:r>
       <w:r>
         <w:t xml:space="preserve"> </w:t>
@@ -1844,7 +1883,7 @@
         <w:rPr>
           <w:vertAlign w:val="superscript"/>
         </w:rPr>
-        <w:t xml:space="preserve">32</w:t>
+        <w:t xml:space="preserve">33</w:t>
       </w:r>
       <w:r>
         <w:t xml:space="preserve"> </w:t>
@@ -1897,7 +1936,7 @@
         <w:rPr>
           <w:vertAlign w:val="superscript"/>
         </w:rPr>
-        <w:t xml:space="preserve">33</w:t>
+        <w:t xml:space="preserve">34</w:t>
       </w:r>
       <w:r>
         <w:t xml:space="preserve"> </w:t>
@@ -1909,7 +1948,7 @@
         <w:rPr>
           <w:vertAlign w:val="superscript"/>
         </w:rPr>
-        <w:t xml:space="preserve">34</w:t>
+        <w:t xml:space="preserve">35</w:t>
       </w:r>
       <w:r>
         <w:t xml:space="preserve"> </w:t>
@@ -1921,7 +1960,7 @@
         <w:rPr>
           <w:vertAlign w:val="superscript"/>
         </w:rPr>
-        <w:t xml:space="preserve">35</w:t>
+        <w:t xml:space="preserve">36</w:t>
       </w:r>
       <w:r>
         <w:t xml:space="preserve"> </w:t>
@@ -1995,7 +2034,7 @@
         <w:rPr>
           <w:vertAlign w:val="superscript"/>
         </w:rPr>
-        <w:t xml:space="preserve">36</w:t>
+        <w:t xml:space="preserve">37</w:t>
       </w:r>
       <w:r>
         <w:t xml:space="preserve"> </w:t>
@@ -2920,7 +2959,7 @@
         <w:rPr>
           <w:vertAlign w:val="superscript"/>
         </w:rPr>
-        <w:t xml:space="preserve">37</w:t>
+        <w:t xml:space="preserve">38</w:t>
       </w:r>
       <w:r>
         <w:t xml:space="preserve">) tended to have larger effect sizes than exposures that were not specifically intended to influence any of the measured outcomes (e.g., the association between television viewing and learning</w:t>
@@ -2929,7 +2968,7 @@
         <w:rPr>
           <w:vertAlign w:val="superscript"/>
         </w:rPr>
-        <w:t xml:space="preserve">38</w:t>
+        <w:t xml:space="preserve">39</w:t>
       </w:r>
       <w:r>
         <w:t xml:space="preserve">).</w:t>
@@ -3362,164 +3401,168 @@
         <w:rPr>
           <w:vertAlign w:val="superscript"/>
         </w:rPr>
+        <w:t xml:space="preserve">39</w:t>
+      </w:r>
+      <w:r>
+        <w:t xml:space="preserve">.</w:t>
+      </w:r>
+      <w:r>
+        <w:t xml:space="preserve"> </w:t>
+      </w:r>
+      <w:r>
+        <w:t xml:space="preserve">However, we also found evidence that if the content of the program was educational, or the child was watching the program with a parent (i.e., co-viewing), this exposure was instead associated with better literacy.</w:t>
+      </w:r>
+      <w:r>
+        <w:rPr>
+          <w:vertAlign w:val="superscript"/>
+        </w:rPr>
+        <w:t xml:space="preserve">40</w:t>
+      </w:r>
+      <w:r>
+        <w:t xml:space="preserve"> </w:t>
+      </w:r>
+      <w:r>
+        <w:t xml:space="preserve">Thus, parents may play an important role in selecting content that is likely to benefit their children or, perhaps, interact with their children in ways that may foster literacy (e.g., asking their children questions about the program).</w:t>
+      </w:r>
+      <w:r>
+        <w:t xml:space="preserve"> </w:t>
+      </w:r>
+      <w:r>
+        <w:t xml:space="preserve">Similar nuanced findings were observed for video games.</w:t>
+      </w:r>
+      <w:r>
+        <w:t xml:space="preserve"> </w:t>
+      </w:r>
+      <w:r>
+        <w:t xml:space="preserve">The credible evidence we identified showed that video game playing was associated with poorer body composition and learning.</w:t>
+      </w:r>
+      <w:r>
+        <w:rPr>
+          <w:vertAlign w:val="superscript"/>
+        </w:rPr>
+        <w:t xml:space="preserve">39,41</w:t>
+      </w:r>
+      <w:r>
+        <w:t xml:space="preserve"> </w:t>
+      </w:r>
+      <w:r>
+        <w:t xml:space="preserve">However, when the video game were designed specifically to teach numeracy, playing these games showed learning benefits.</w:t>
+      </w:r>
+      <w:r>
+        <w:rPr>
+          <w:vertAlign w:val="superscript"/>
+        </w:rPr>
+        <w:t xml:space="preserve">42</w:t>
+      </w:r>
+      <w:r>
+        <w:t xml:space="preserve"> </w:t>
+      </w:r>
+      <w:r>
+        <w:t xml:space="preserve">One might expect that video games designed to be physically active could confer health benefits, but none of the meta-analyses examining this hypothesis met our thresholds for statistical credibility (see Supplementary Files 6 &amp; 7) therefore this hypothesis could not be addressed.</w:t>
+      </w:r>
+    </w:p>
+    <w:p>
+      <w:pPr>
+        <w:pStyle w:val="Textkrper"/>
+      </w:pPr>
+      <w:r>
+        <w:t xml:space="preserve">Social media was one type of exposure that showed consistent associations with poor health, with no indication of potential benefit.</w:t>
+      </w:r>
+      <w:r>
+        <w:t xml:space="preserve"> </w:t>
+      </w:r>
+      <w:r>
+        <w:t xml:space="preserve">Social media showed strong evidence of harmful associations with risk taking in general, as well as unsafe sex and substance abuse.</w:t>
+      </w:r>
+      <w:r>
+        <w:rPr>
+          <w:vertAlign w:val="superscript"/>
+        </w:rPr>
+        <w:t xml:space="preserve">43</w:t>
+      </w:r>
+      <w:r>
+        <w:t xml:space="preserve"> </w:t>
+      </w:r>
+      <w:r>
+        <w:t xml:space="preserve">These results align with meta-analytic evidence from adults indicating that social media use is also associated with increased risk of depression.</w:t>
+      </w:r>
+      <w:r>
+        <w:rPr>
+          <w:vertAlign w:val="superscript"/>
+        </w:rPr>
+        <w:t xml:space="preserve">44,45</w:t>
+      </w:r>
+      <w:r>
+        <w:t xml:space="preserve"> </w:t>
+      </w:r>
+      <w:r>
+        <w:t xml:space="preserve">Recent evidence from social media companies themselves suggest there may also be negative effects of social media on the mental health of young people, especially teenage girls.</w:t>
+      </w:r>
+      <w:r>
+        <w:rPr>
+          <w:vertAlign w:val="superscript"/>
+        </w:rPr>
+        <w:t xml:space="preserve">46</w:t>
+      </w:r>
+    </w:p>
+    <w:p>
+      <w:pPr>
+        <w:pStyle w:val="Textkrper"/>
+      </w:pPr>
+      <w:r>
+        <w:t xml:space="preserve">One category of exposure appeared to be consistently associated with benefits: screen-based interventions designed to promote learning or health behaviours.</w:t>
+      </w:r>
+      <w:r>
+        <w:t xml:space="preserve"> </w:t>
+      </w:r>
+      <w:r>
+        <w:t xml:space="preserve">This finding indicates that interventions can be effectively delivered using electronic media platforms, but does not necessarily indicate that screens are more effective than other methods (e.g., face-to-face, printed material).</w:t>
+      </w:r>
+      <w:r>
+        <w:t xml:space="preserve"> </w:t>
+      </w:r>
+      <w:r>
+        <w:t xml:space="preserve">Rather, it reinforces that the content of the screen time may be the most important aspect.</w:t>
+      </w:r>
+      <w:r>
+        <w:t xml:space="preserve"> </w:t>
+      </w:r>
+      <w:r>
+        <w:t xml:space="preserve">The way that a young person interacts with digital screens may also be important.</w:t>
+      </w:r>
+      <w:r>
+        <w:t xml:space="preserve"> </w:t>
+      </w:r>
+      <w:r>
+        <w:t xml:space="preserve">We found evidence that touch screens had strong evidence for benefits on learning,</w:t>
+      </w:r>
+      <w:r>
+        <w:rPr>
+          <w:vertAlign w:val="superscript"/>
+        </w:rPr>
         <w:t xml:space="preserve">38</w:t>
       </w:r>
       <w:r>
-        <w:t xml:space="preserve">.</w:t>
-      </w:r>
-      <w:r>
-        <w:t xml:space="preserve"> </w:t>
-      </w:r>
-      <w:r>
-        <w:t xml:space="preserve">However, we also found evidence that if the content of the program was educational, or the child was watching the program with a parent (i.e., co-viewing), this exposure was instead associated with better literacy.</w:t>
-      </w:r>
-      <w:r>
-        <w:rPr>
-          <w:vertAlign w:val="superscript"/>
-        </w:rPr>
-        <w:t xml:space="preserve">39</w:t>
-      </w:r>
-      <w:r>
-        <w:t xml:space="preserve"> </w:t>
-      </w:r>
-      <w:r>
-        <w:t xml:space="preserve">Thus, parents may play an important role in selecting content that is likely to benefit their children or, perhaps, interact with their children in ways that may foster literacy (e.g., asking their children questions about the program).</w:t>
-      </w:r>
-      <w:r>
-        <w:t xml:space="preserve"> </w:t>
-      </w:r>
-      <w:r>
-        <w:t xml:space="preserve">Similar nuanced findings were observed for video games.</w:t>
-      </w:r>
-      <w:r>
-        <w:t xml:space="preserve"> </w:t>
-      </w:r>
-      <w:r>
-        <w:t xml:space="preserve">The credible evidence we identified showed that video game playing was associated with poorer body composition and learning.</w:t>
-      </w:r>
-      <w:r>
-        <w:rPr>
-          <w:vertAlign w:val="superscript"/>
-        </w:rPr>
-        <w:t xml:space="preserve">38,40</w:t>
-      </w:r>
-      <w:r>
-        <w:t xml:space="preserve"> </w:t>
-      </w:r>
-      <w:r>
-        <w:t xml:space="preserve">However, when the video game were designed specifically to teach numeracy, playing these games showed learning benefits.</w:t>
-      </w:r>
-      <w:r>
-        <w:rPr>
-          <w:vertAlign w:val="superscript"/>
-        </w:rPr>
-        <w:t xml:space="preserve">41</w:t>
-      </w:r>
-      <w:r>
-        <w:t xml:space="preserve"> </w:t>
-      </w:r>
-      <w:r>
-        <w:t xml:space="preserve">One might expect that video games designed to be physically active could confer health benefits, but none of the meta-analyses examining this hypothesis met our thresholds for statistical credibility (see Supplementary Files 6 &amp; 7) therefore this hypothesis could not be addressed.</w:t>
+        <w:t xml:space="preserve"> </w:t>
+      </w:r>
+      <w:r>
+        <w:t xml:space="preserve">as did augmented reality.</w:t>
+      </w:r>
+      <w:r>
+        <w:rPr>
+          <w:vertAlign w:val="superscript"/>
+        </w:rPr>
+        <w:t xml:space="preserve">47</w:t>
       </w:r>
     </w:p>
     <w:p>
       <w:pPr>
         <w:pStyle w:val="Textkrper"/>
       </w:pPr>
-      <w:r>
-        <w:t xml:space="preserve">Social media was one type of exposure that showed consistent associations with poor health, with no indication of potential benefit.</w:t>
-      </w:r>
-      <w:r>
-        <w:t xml:space="preserve"> </w:t>
-      </w:r>
-      <w:r>
-        <w:t xml:space="preserve">Social media showed strong evidence of harmful associations with risk taking in general, as well as unsafe sex and substance abuse.</w:t>
-      </w:r>
-      <w:r>
-        <w:rPr>
-          <w:vertAlign w:val="superscript"/>
-        </w:rPr>
-        <w:t xml:space="preserve">42</w:t>
-      </w:r>
-      <w:r>
-        <w:t xml:space="preserve"> </w:t>
-      </w:r>
-      <w:r>
-        <w:t xml:space="preserve">These results align with meta-analytic evidence from adults indicating that social media use is also associated with increased risk of depression.</w:t>
-      </w:r>
-      <w:r>
-        <w:rPr>
-          <w:vertAlign w:val="superscript"/>
-        </w:rPr>
-        <w:t xml:space="preserve">43,44</w:t>
-      </w:r>
-      <w:r>
-        <w:t xml:space="preserve"> </w:t>
-      </w:r>
-      <w:r>
-        <w:t xml:space="preserve">Recent evidence from social media companies themselves suggest there may also be negative effects of social media on the mental health of young people, especially teenage girls.</w:t>
-      </w:r>
-      <w:r>
-        <w:rPr>
-          <w:vertAlign w:val="superscript"/>
-        </w:rPr>
-        <w:t xml:space="preserve">45</w:t>
-      </w:r>
-    </w:p>
-    <w:p>
-      <w:pPr>
-        <w:pStyle w:val="Textkrper"/>
-      </w:pPr>
-      <w:r>
-        <w:t xml:space="preserve">One category of exposure appeared to be consistently associated with benefits: screen-based interventions designed to promote learning or health behaviours.</w:t>
-      </w:r>
-      <w:r>
-        <w:t xml:space="preserve"> </w:t>
-      </w:r>
-      <w:r>
-        <w:t xml:space="preserve">This finding indicates that interventions can be effectively delivered using electronic media platforms, but does not necessarily indicate that screens are more effective than other methods (e.g., face-to-face, printed material).</w:t>
-      </w:r>
-      <w:r>
-        <w:t xml:space="preserve"> </w:t>
-      </w:r>
-      <w:r>
-        <w:t xml:space="preserve">Rather, it reinforces that the content of the screen time may be the most important aspect.</w:t>
-      </w:r>
-      <w:r>
-        <w:t xml:space="preserve"> </w:t>
-      </w:r>
-      <w:r>
-        <w:t xml:space="preserve">The way that a young person interacts with digital screens may also be important.</w:t>
-      </w:r>
-      <w:r>
-        <w:t xml:space="preserve"> </w:t>
-      </w:r>
-      <w:r>
-        <w:t xml:space="preserve">We found evidence that touch screens had strong evidence for benefits on learning,</w:t>
-      </w:r>
-      <w:r>
-        <w:rPr>
-          <w:vertAlign w:val="superscript"/>
-        </w:rPr>
-        <w:t xml:space="preserve">37</w:t>
-      </w:r>
-      <w:r>
-        <w:t xml:space="preserve"> </w:t>
-      </w:r>
-      <w:r>
-        <w:t xml:space="preserve">as did augmented reality.</w:t>
-      </w:r>
-      <w:r>
-        <w:rPr>
-          <w:vertAlign w:val="superscript"/>
-        </w:rPr>
-        <w:t xml:space="preserve">46</w:t>
-      </w:r>
-    </w:p>
-    <w:p>
-      <w:pPr>
-        <w:pStyle w:val="Textkrper"/>
-      </w:pPr>
+      <w:bookmarkStart w:id="54" w:name="r1_5"/>
+      <w:r>
+        <w:t xml:space="preserve"> </w:t>
+      </w:r>
       <w:r>
         <w:t xml:space="preserve">Largely owing to a small number of studies or missing individual study data, there were few age-based conclusions that could be drawn from reviews which met our criteria for statistical certainty.</w:t>
       </w:r>
@@ -3539,7 +3582,7 @@
         <w:rPr>
           <w:vertAlign w:val="superscript"/>
         </w:rPr>
-        <w:t xml:space="preserve">47</w:t>
+        <w:t xml:space="preserve">48</w:t>
       </w:r>
       <w:r>
         <w:t xml:space="preserve"> </w:t>
@@ -3551,8 +3594,24 @@
         <w:rPr>
           <w:vertAlign w:val="superscript"/>
         </w:rPr>
-        <w:t xml:space="preserve">48</w:t>
-      </w:r>
+        <w:t xml:space="preserve">49</w:t>
+      </w:r>
+      <w:r>
+        <w:t xml:space="preserve"> </w:t>
+      </w:r>
+      <w:r>
+        <w:t xml:space="preserve">Given the differences in development across childhood and adolescence and the different ways children of various ages use screens, further examination of age-based differences is needed.</w:t>
+      </w:r>
+      <w:r>
+        <w:t xml:space="preserve"> </w:t>
+      </w:r>
+      <w:r>
+        <w:t xml:space="preserve">However, in the absence of this work, our study has shown how children are affected by screens in general.</w:t>
+      </w:r>
+      <w:r>
+        <w:t xml:space="preserve"> </w:t>
+      </w:r>
+      <w:bookmarkEnd w:id="54"/>
     </w:p>
     <w:p>
       <w:pPr>
@@ -3625,11 +3684,11 @@
       <w:pPr>
         <w:pStyle w:val="berschrift2"/>
       </w:pPr>
-      <w:bookmarkStart w:id="54" w:name="implications-for-policy-and-practice"/>
+      <w:bookmarkStart w:id="55" w:name="implications-for-policy-and-practice"/>
       <w:r>
         <w:t xml:space="preserve">Implications for Policy and Practice</w:t>
       </w:r>
-      <w:bookmarkEnd w:id="54"/>
+      <w:bookmarkEnd w:id="55"/>
     </w:p>
     <w:p>
       <w:pPr>
@@ -3642,7 +3701,7 @@
         <w:rPr>
           <w:vertAlign w:val="superscript"/>
         </w:rPr>
-        <w:t xml:space="preserve">49–51</w:t>
+        <w:t xml:space="preserve">50–52</w:t>
       </w:r>
       <w:r>
         <w:t xml:space="preserve"> </w:t>
@@ -3673,11 +3732,11 @@
       <w:pPr>
         <w:pStyle w:val="berschrift2"/>
       </w:pPr>
-      <w:bookmarkStart w:id="55" w:name="implications-for-future-research"/>
+      <w:bookmarkStart w:id="56" w:name="implications-for-future-research"/>
       <w:r>
         <w:t xml:space="preserve">Implications for Future Research</w:t>
       </w:r>
-      <w:bookmarkEnd w:id="55"/>
+      <w:bookmarkEnd w:id="56"/>
     </w:p>
     <w:p>
       <w:pPr>
@@ -3714,7 +3773,7 @@
         <w:rPr>
           <w:vertAlign w:val="superscript"/>
         </w:rPr>
-        <w:t xml:space="preserve">25</w:t>
+        <w:t xml:space="preserve">26</w:t>
       </w:r>
       <w:r>
         <w:t xml:space="preserve"> </w:t>
@@ -3733,7 +3792,7 @@
       <w:pPr>
         <w:pStyle w:val="Textkrper"/>
       </w:pPr>
-      <w:bookmarkStart w:id="56" w:name="r1_1"/>
+      <w:bookmarkStart w:id="57" w:name="r1_1"/>
       <w:r>
         <w:t xml:space="preserve">Our results highlight the need for the field to more carefully consider if the term</w:t>
       </w:r>
@@ -3782,7 +3841,7 @@
       <w:r>
         <w:t xml:space="preserve">, for example, it may be better to suggest that parents promote interactive educational experiences but limit exposure to advertising.</w:t>
       </w:r>
-      <w:bookmarkEnd w:id="56"/>
+      <w:bookmarkEnd w:id="57"/>
     </w:p>
     <w:p>
       <w:pPr>
@@ -3846,7 +3905,7 @@
         <w:rPr>
           <w:vertAlign w:val="superscript"/>
         </w:rPr>
-        <w:t xml:space="preserve">52</w:t>
+        <w:t xml:space="preserve">53</w:t>
       </w:r>
       <w:r>
         <w:t xml:space="preserve"> </w:t>
@@ -3892,7 +3951,7 @@
         <w:rPr>
           <w:vertAlign w:val="superscript"/>
         </w:rPr>
-        <w:t xml:space="preserve">53</w:t>
+        <w:t xml:space="preserve">54</w:t>
       </w:r>
       <w:r>
         <w:t xml:space="preserve"> </w:t>
@@ -3904,7 +3963,7 @@
         <w:rPr>
           <w:vertAlign w:val="superscript"/>
         </w:rPr>
-        <w:t xml:space="preserve">54</w:t>
+        <w:t xml:space="preserve">55</w:t>
       </w:r>
       <w:r>
         <w:t xml:space="preserve"> </w:t>
@@ -3916,745 +3975,973 @@
         <w:rPr>
           <w:vertAlign w:val="superscript"/>
         </w:rPr>
+        <w:t xml:space="preserve">56</w:t>
+      </w:r>
+      <w:r>
+        <w:t xml:space="preserve">—these are still not widely adopted.</w:t>
+      </w:r>
+      <w:r>
+        <w:t xml:space="preserve"> </w:t>
+      </w:r>
+      <w:r>
+        <w:t xml:space="preserve">It may be that the field of screen time research cannot be sufficiently advanced until accurate, validated, and nuanced measures are more widely available and adopted.</w:t>
+      </w:r>
+    </w:p>
+    <w:p>
+      <w:pPr>
+        <w:pStyle w:val="berschrift2"/>
+      </w:pPr>
+      <w:bookmarkStart w:id="58" w:name="strengths-and-limitations"/>
+      <w:r>
+        <w:t xml:space="preserve">Strengths and Limitations</w:t>
+      </w:r>
+      <w:bookmarkEnd w:id="58"/>
+    </w:p>
+    <w:p>
+      <w:pPr>
+        <w:pStyle w:val="FirstParagraph"/>
+      </w:pPr>
+      <w:r>
+        <w:t xml:space="preserve">Our primary goal for this umbrella review was to provide a high-level synthesis of screen time research, by examining a range of exposures and the associations with a broad scope of outcomes.</w:t>
+      </w:r>
+      <w:r>
+        <w:t xml:space="preserve"> </w:t>
+      </w:r>
+      <w:r>
+        <w:t xml:space="preserve">Our results represent the findings from 2,496 primary studies comprised of 2,026,054 participants.</w:t>
+      </w:r>
+      <w:r>
+        <w:t xml:space="preserve"> </w:t>
+      </w:r>
+      <w:r>
+        <w:t xml:space="preserve">To ensure findings could be compared on a common metric, we extracted and reanalysed individual study data where possible.</w:t>
+      </w:r>
+    </w:p>
+    <w:p>
+      <w:pPr>
+        <w:pStyle w:val="Textkrper"/>
+      </w:pPr>
+      <w:r>
+        <w:t xml:space="preserve">Our high-level approach limits the feasibility of examining fine-grained details of the individual studies.</w:t>
+      </w:r>
+      <w:r>
+        <w:t xml:space="preserve"> </w:t>
+      </w:r>
+      <w:r>
+        <w:t xml:space="preserve">For example, we did not examine moderators beyond age, nor did we rate the risk of bias for the individual studies.</w:t>
+      </w:r>
+      <w:r>
+        <w:t xml:space="preserve"> </w:t>
+      </w:r>
+      <w:r>
+        <w:t xml:space="preserve">Thus, our assessment of evidence quality was restricted to statistical credibility, rather than a more complete assessment of quality (e.g., GRADE</w:t>
+      </w:r>
+      <w:r>
+        <w:rPr>
+          <w:vertAlign w:val="superscript"/>
+        </w:rPr>
+        <w:t xml:space="preserve">57</w:t>
+      </w:r>
+      <w:r>
+        <w:t xml:space="preserve">).</w:t>
+      </w:r>
+      <w:r>
+        <w:t xml:space="preserve"> </w:t>
+      </w:r>
+      <w:r>
+        <w:t xml:space="preserve">As such, we made decisions regarding the credibility of evidence, where others may have used different thresholds or metrics.</w:t>
+      </w:r>
+      <w:r>
+        <w:t xml:space="preserve"> </w:t>
+      </w:r>
+      <w:r>
+        <w:t xml:space="preserve">For this reason, we provide the complete results in the supplementary material, along with the dataset for others to consider alternative criteria.</w:t>
+      </w:r>
+    </w:p>
+    <w:p>
+      <w:pPr>
+        <w:pStyle w:val="Textkrper"/>
+      </w:pPr>
+      <w:bookmarkStart w:id="59" w:name="r1_4"/>
+      <w:r>
+        <w:t xml:space="preserve">Our high-level approach also means that we could not engage with the specific mechanisms behind each association, and as such, we cannot make strong claims on the directions of causality.</w:t>
+      </w:r>
+      <w:r>
+        <w:t xml:space="preserve"> </w:t>
+      </w:r>
+      <w:r>
+        <w:t xml:space="preserve">These likely depend on the specific exposure and outcome.</w:t>
+      </w:r>
+      <w:r>
+        <w:t xml:space="preserve"> </w:t>
+      </w:r>
+      <w:r>
+        <w:t xml:space="preserve">It is tempting for people to draw inferences that the associations are due to screen time causing these outcomes, but we cannot rule out reverse causality, a third variable, or some combination of influences.</w:t>
+      </w:r>
+      <w:r>
+        <w:t xml:space="preserve"> </w:t>
+      </w:r>
+      <w:r>
+        <w:t xml:space="preserve">Many of the individual reviews go into more detail about the strength of the evidence for causal associations, but those judgements were difficult to synthesise across more than 200 reviews.</w:t>
+      </w:r>
+      <w:r>
+        <w:t xml:space="preserve"> </w:t>
+      </w:r>
+      <w:r>
+        <w:t xml:space="preserve">Readers who wish to more deeply understand one specific relationship are directed to the cited review for that effect, where the authors could engage more deeply with the mechanisms.</w:t>
+      </w:r>
+      <w:bookmarkEnd w:id="59"/>
+      <w:r>
+        <w:t xml:space="preserve"> </w:t>
+      </w:r>
+      <w:bookmarkStart w:id="60" w:name="r2_16"/>
+      <w:r>
+        <w:t xml:space="preserve">We converted all effect sizes to a common metric (Pearson’s r) to allow for comparisons of magnitude, but acknowledge that this assumes a linear relationship.</w:t>
+      </w:r>
+      <w:r>
+        <w:t xml:space="preserve"> </w:t>
+      </w:r>
+      <w:r>
+        <w:t xml:space="preserve">Some previous research suggests that associations are typically linear.</w:t>
+      </w:r>
+      <w:r>
+        <w:rPr>
+          <w:vertAlign w:val="superscript"/>
+        </w:rPr>
+        <w:t xml:space="preserve">18</w:t>
+      </w:r>
+      <w:r>
+        <w:t xml:space="preserve"> </w:t>
+      </w:r>
+      <w:r>
+        <w:t xml:space="preserve">However, others have identified instances where non-linear relationships exist, especially for very high levels of screen time.</w:t>
+      </w:r>
+      <w:r>
+        <w:rPr>
+          <w:vertAlign w:val="superscript"/>
+        </w:rPr>
+        <w:t xml:space="preserve">17,58,59</w:t>
+      </w:r>
+      <w:r>
+        <w:t xml:space="preserve"> </w:t>
+      </w:r>
+      <w:r>
+        <w:t xml:space="preserve">Additionally, our conversion may not always adequately account for differences in study design or measures of exposures and outcomes.</w:t>
+      </w:r>
+      <w:r>
+        <w:t xml:space="preserve"> </w:t>
+      </w:r>
+      <w:r>
+        <w:t xml:space="preserve">Care is needed, therefore, when interpreting the effect sizes.</w:t>
+      </w:r>
+      <w:bookmarkEnd w:id="60"/>
+      <w:r>
+        <w:t xml:space="preserve"> </w:t>
+      </w:r>
+      <w:bookmarkStart w:id="61" w:name="r3_2_2"/>
+      <w:r>
+        <w:t xml:space="preserve">In addition, reviews provide only historical evidence which may not keep up with the changing ways children can engage with screens.</w:t>
+      </w:r>
+      <w:r>
+        <w:t xml:space="preserve"> </w:t>
+      </w:r>
+      <w:r>
+        <w:t xml:space="preserve">While our synthesis of the existing evidence provides information about how screens might have influenced children in the past, it is difficult to know if these findings will translate to new forms of technology in the future.</w:t>
+      </w:r>
+      <w:bookmarkEnd w:id="61"/>
+    </w:p>
+    <w:p>
+      <w:pPr>
+        <w:pStyle w:val="berschrift2"/>
+      </w:pPr>
+      <w:bookmarkStart w:id="62" w:name="conclusions"/>
+      <w:r>
+        <w:t xml:space="preserve">Conclusions</w:t>
+      </w:r>
+      <w:bookmarkEnd w:id="62"/>
+    </w:p>
+    <w:p>
+      <w:pPr>
+        <w:pStyle w:val="FirstParagraph"/>
+      </w:pPr>
+      <w:r>
+        <w:t xml:space="preserve">Screen time is a topic of significant interest, as shown by the wide variety of academic domains involved, parents’ concerns, and the growing pervasiveness into society.</w:t>
+      </w:r>
+      <w:r>
+        <w:t xml:space="preserve"> </w:t>
+      </w:r>
+      <w:r>
+        <w:t xml:space="preserve">Our findings showed that the influence of screen time can be both positive (e.g., educational video games were associated with improved literacy) and negative (e.g., general screen use was associated with poorer body composition).</w:t>
+      </w:r>
+      <w:r>
+        <w:t xml:space="preserve"> </w:t>
+      </w:r>
+      <w:r>
+        <w:t xml:space="preserve">The interplay of these findings show that parents, teachers, and other caregivers need to carefully weigh the pros and cons of each specific activity for potential harms and benefits.</w:t>
+      </w:r>
+      <w:r>
+        <w:t xml:space="preserve"> </w:t>
+      </w:r>
+      <w:r>
+        <w:t xml:space="preserve">However, our findings also suggest that in order to aid caregivers to make this judgement, researchers need to conduct more careful and nuanced measurement and analysis of screen time, with less emphasis on measures that aggregate screen time and instead focus on the content, context, and environment in which the exposure occurs.</w:t>
+      </w:r>
+    </w:p>
+    <w:p>
+      <w:r>
+        <w:br w:type="page"/>
+      </w:r>
+    </w:p>
+    <w:p>
+      <w:pPr>
+        <w:pStyle w:val="berschrift1"/>
+      </w:pPr>
+      <w:bookmarkStart w:id="63" w:name="references"/>
+      <w:r>
+        <w:t xml:space="preserve">References</w:t>
+      </w:r>
+      <w:bookmarkEnd w:id="63"/>
+    </w:p>
+    <w:bookmarkStart w:id="124" w:name="refs"/>
+    <w:bookmarkStart w:id="64" w:name="ref-thelancetSocialMediaScreen2019"/>
+    <w:p>
+      <w:pPr>
+        <w:pStyle w:val="Literaturverzeichnis"/>
+      </w:pPr>
+      <w:r>
+        <w:t xml:space="preserve">1. The Lancet. Social media, screen time, and young people’s mental health.</w:t>
+      </w:r>
+      <w:r>
+        <w:t xml:space="preserve"> </w:t>
+      </w:r>
+      <w:r>
+        <w:rPr>
+          <w:i/>
+        </w:rPr>
+        <w:t xml:space="preserve">The Lancet</w:t>
+      </w:r>
+      <w:r>
+        <w:t xml:space="preserve"> </w:t>
+      </w:r>
+      <w:r>
+        <w:rPr>
+          <w:b/>
+        </w:rPr>
+        <w:t xml:space="preserve">393</w:t>
+      </w:r>
+      <w:r>
+        <w:t xml:space="preserve">, 611 (2019).</w:t>
+      </w:r>
+    </w:p>
+    <w:bookmarkEnd w:id="64"/>
+    <w:bookmarkStart w:id="65" w:name="ref-blairReadingStrategiesCoping2003"/>
+    <w:p>
+      <w:pPr>
+        <w:pStyle w:val="Literaturverzeichnis"/>
+      </w:pPr>
+      <w:r>
+        <w:t xml:space="preserve">2. Blair, A. Reading Strategies for Coping With Information Overload ca.1550-1700.</w:t>
+      </w:r>
+      <w:r>
+        <w:t xml:space="preserve"> </w:t>
+      </w:r>
+      <w:r>
+        <w:rPr>
+          <w:i/>
+        </w:rPr>
+        <w:t xml:space="preserve">Journal of the History of Ideas</w:t>
+      </w:r>
+      <w:r>
+        <w:t xml:space="preserve"> </w:t>
+      </w:r>
+      <w:r>
+        <w:rPr>
+          <w:b/>
+        </w:rPr>
+        <w:t xml:space="preserve">64</w:t>
+      </w:r>
+      <w:r>
+        <w:t xml:space="preserve">, 11–28 (2003).</w:t>
+      </w:r>
+    </w:p>
+    <w:bookmarkEnd w:id="65"/>
+    <w:bookmarkStart w:id="66" w:name="ref-bell1883sanitarian"/>
+    <w:p>
+      <w:pPr>
+        <w:pStyle w:val="Literaturverzeichnis"/>
+      </w:pPr>
+      <w:r>
+        <w:t xml:space="preserve">3. Bell, A. N.</w:t>
+      </w:r>
+      <w:r>
+        <w:t xml:space="preserve"> </w:t>
+      </w:r>
+      <w:r>
+        <w:rPr>
+          <w:i/>
+        </w:rPr>
+        <w:t xml:space="preserve">The sanitarian</w:t>
+      </w:r>
+      <w:r>
+        <w:t xml:space="preserve">. vol. 11 (AN Bell, 1883).</w:t>
+      </w:r>
+    </w:p>
+    <w:bookmarkEnd w:id="66"/>
+    <w:bookmarkStart w:id="67" w:name="ref-dill2013oxford"/>
+    <w:p>
+      <w:pPr>
+        <w:pStyle w:val="Literaturverzeichnis"/>
+      </w:pPr>
+      <w:r>
+        <w:t xml:space="preserve">4. Dill, K. E.</w:t>
+      </w:r>
+      <w:r>
+        <w:t xml:space="preserve"> </w:t>
+      </w:r>
+      <w:r>
+        <w:rPr>
+          <w:i/>
+        </w:rPr>
+        <w:t xml:space="preserve">The Oxford handbook of media psychology</w:t>
+      </w:r>
+      <w:r>
+        <w:t xml:space="preserve">. (Oxford University Press, 2013).</w:t>
+      </w:r>
+    </w:p>
+    <w:bookmarkEnd w:id="67"/>
+    <w:bookmarkStart w:id="68" w:name="ref-wartellaChildrenComputersNew2000"/>
+    <w:p>
+      <w:pPr>
+        <w:pStyle w:val="Literaturverzeichnis"/>
+      </w:pPr>
+      <w:r>
+        <w:t xml:space="preserve">5. Wartella, E. A. &amp; Jennings, N. Children and computers: New technology. Old concerns.</w:t>
+      </w:r>
+      <w:r>
+        <w:t xml:space="preserve"> </w:t>
+      </w:r>
+      <w:r>
+        <w:rPr>
+          <w:i/>
+        </w:rPr>
+        <w:t xml:space="preserve">The future of children</w:t>
+      </w:r>
+      <w:r>
+        <w:t xml:space="preserve"> </w:t>
+      </w:r>
+      <w:r>
+        <w:t xml:space="preserve">31–43 (2000).</w:t>
+      </w:r>
+    </w:p>
+    <w:bookmarkEnd w:id="68"/>
+    <w:bookmarkStart w:id="69" w:name="ref-rhodes2015top"/>
+    <w:p>
+      <w:pPr>
+        <w:pStyle w:val="Literaturverzeichnis"/>
+      </w:pPr>
+      <w:r>
+        <w:t xml:space="preserve">6. Rhodes, A.</w:t>
+      </w:r>
+      <w:r>
+        <w:t xml:space="preserve"> </w:t>
+      </w:r>
+      <w:r>
+        <w:rPr>
+          <w:i/>
+        </w:rPr>
+        <w:t xml:space="preserve">Top ten child health problems: What the public thinks</w:t>
+      </w:r>
+      <w:r>
+        <w:t xml:space="preserve">. (2015).</w:t>
+      </w:r>
+    </w:p>
+    <w:bookmarkEnd w:id="69"/>
+    <w:bookmarkStart w:id="70" w:name="ref-haleScreenTimeSleep2015"/>
+    <w:p>
+      <w:pPr>
+        <w:pStyle w:val="Literaturverzeichnis"/>
+      </w:pPr>
+      <w:r>
+        <w:t xml:space="preserve">7. Hale, L. &amp; Guan, S. Screen time and sleep among school-aged children and adolescents: A systematic literature review.</w:t>
+      </w:r>
+      <w:r>
+        <w:t xml:space="preserve"> </w:t>
+      </w:r>
+      <w:r>
+        <w:rPr>
+          <w:i/>
+        </w:rPr>
+        <w:t xml:space="preserve">Sleep Medicine Reviews</w:t>
+      </w:r>
+      <w:r>
+        <w:t xml:space="preserve"> </w:t>
+      </w:r>
+      <w:r>
+        <w:rPr>
+          <w:b/>
+        </w:rPr>
+        <w:t xml:space="preserve">21</w:t>
+      </w:r>
+      <w:r>
+        <w:t xml:space="preserve">, 50–58 (2015).</w:t>
+      </w:r>
+    </w:p>
+    <w:bookmarkEnd w:id="70"/>
+    <w:bookmarkStart w:id="71" w:name="ref-sweetserActivePassiveScreen2012"/>
+    <w:p>
+      <w:pPr>
+        <w:pStyle w:val="Literaturverzeichnis"/>
+      </w:pPr>
+      <w:r>
+        <w:t xml:space="preserve">8. Sweetser, P., Johnson, D., Ozdowska, A. &amp; Wyeth, P. Active versus passive screen time for young children.</w:t>
+      </w:r>
+      <w:r>
+        <w:t xml:space="preserve"> </w:t>
+      </w:r>
+      <w:r>
+        <w:rPr>
+          <w:i/>
+        </w:rPr>
+        <w:t xml:space="preserve">Australasian Journal of Early Childhood</w:t>
+      </w:r>
+      <w:r>
+        <w:t xml:space="preserve"> </w:t>
+      </w:r>
+      <w:r>
+        <w:rPr>
+          <w:b/>
+        </w:rPr>
+        <w:t xml:space="preserve">37</w:t>
+      </w:r>
+      <w:r>
+        <w:t xml:space="preserve">, 94–98 (2012).</w:t>
+      </w:r>
+    </w:p>
+    <w:bookmarkEnd w:id="71"/>
+    <w:bookmarkStart w:id="72" w:name="ref-liEarlyChildhoodComputer2004"/>
+    <w:p>
+      <w:pPr>
+        <w:pStyle w:val="Literaturverzeichnis"/>
+      </w:pPr>
+      <w:r>
+        <w:t xml:space="preserve">9. Li, X. &amp; Atkins, M. S. Early childhood computer experience and cognitive and motor development.</w:t>
+      </w:r>
+      <w:r>
+        <w:t xml:space="preserve"> </w:t>
+      </w:r>
+      <w:r>
+        <w:rPr>
+          <w:i/>
+        </w:rPr>
+        <w:t xml:space="preserve">Pediatrics</w:t>
+      </w:r>
+      <w:r>
+        <w:t xml:space="preserve"> </w:t>
+      </w:r>
+      <w:r>
+        <w:rPr>
+          <w:b/>
+        </w:rPr>
+        <w:t xml:space="preserve">113</w:t>
+      </w:r>
+      <w:r>
+        <w:t xml:space="preserve">, 1715–1722 (2004).</w:t>
+      </w:r>
+    </w:p>
+    <w:bookmarkEnd w:id="72"/>
+    <w:bookmarkStart w:id="73" w:name="ref-warburton2017children"/>
+    <w:p>
+      <w:pPr>
+        <w:pStyle w:val="Literaturverzeichnis"/>
+      </w:pPr>
+      <w:r>
+        <w:t xml:space="preserve">10. Warburton, W. &amp; Highfield, K. Children and technology in a smart device world. in</w:t>
+      </w:r>
+      <w:r>
+        <w:t xml:space="preserve"> </w:t>
+      </w:r>
+      <w:r>
+        <w:rPr>
+          <w:i/>
+        </w:rPr>
+        <w:t xml:space="preserve">Children, Families and Communities</w:t>
+      </w:r>
+      <w:r>
+        <w:t xml:space="preserve"> </w:t>
+      </w:r>
+      <w:r>
+        <w:t xml:space="preserve">195–221 (Oxford University Press, 2017).</w:t>
+      </w:r>
+    </w:p>
+    <w:bookmarkEnd w:id="73"/>
+    <w:bookmarkStart w:id="74" w:name="Xba72e297d9cbf8518b6b834b3bc3a29e46328b2"/>
+    <w:p>
+      <w:pPr>
+        <w:pStyle w:val="Literaturverzeichnis"/>
+      </w:pPr>
+      <w:r>
+        <w:t xml:space="preserve">11. Nature Human Behaviour. Screen time: How much is too much?</w:t>
+      </w:r>
+      <w:r>
+        <w:t xml:space="preserve"> </w:t>
+      </w:r>
+      <w:r>
+        <w:rPr>
+          <w:i/>
+        </w:rPr>
+        <w:t xml:space="preserve">Nature</w:t>
+      </w:r>
+      <w:r>
+        <w:t xml:space="preserve"> </w:t>
+      </w:r>
+      <w:r>
+        <w:rPr>
+          <w:b/>
+        </w:rPr>
+        <w:t xml:space="preserve">565</w:t>
+      </w:r>
+      <w:r>
+        <w:t xml:space="preserve">, 265–266 (2019).</w:t>
+      </w:r>
+    </w:p>
+    <w:bookmarkEnd w:id="74"/>
+    <w:bookmarkStart w:id="75" w:name="ref-whoGuidelinesPhysicalActivity2019"/>
+    <w:p>
+      <w:pPr>
+        <w:pStyle w:val="Literaturverzeichnis"/>
+      </w:pPr>
+      <w:r>
+        <w:t xml:space="preserve">12. World Health Organization.</w:t>
+      </w:r>
+      <w:r>
+        <w:t xml:space="preserve"> </w:t>
+      </w:r>
+      <w:r>
+        <w:rPr>
+          <w:i/>
+        </w:rPr>
+        <w:t xml:space="preserve">Guidelines on physical activity, sedentary behaviour and sleep for children under 5 years of age</w:t>
+      </w:r>
+      <w:r>
+        <w:t xml:space="preserve">. 33 p. (World Health Organization, 2019).</w:t>
+      </w:r>
+    </w:p>
+    <w:bookmarkEnd w:id="75"/>
+    <w:bookmarkStart w:id="76" w:name="X8588d9d7f9ed485dd77d344ac578c697e5191f7"/>
+    <w:p>
+      <w:pPr>
+        <w:pStyle w:val="Literaturverzeichnis"/>
+      </w:pPr>
+      <w:r>
+        <w:t xml:space="preserve">13. Australian Government.</w:t>
+      </w:r>
+      <w:r>
+        <w:t xml:space="preserve"> </w:t>
+      </w:r>
+      <w:r>
+        <w:rPr>
+          <w:i/>
+        </w:rPr>
+        <w:t xml:space="preserve">Physical activity and exercise guidelines for all Australians</w:t>
+      </w:r>
+      <w:r>
+        <w:t xml:space="preserve">. (2021).</w:t>
+      </w:r>
+    </w:p>
+    <w:bookmarkEnd w:id="76"/>
+    <w:bookmarkStart w:id="77" w:name="ref-Canadian24HourMovement2016"/>
+    <w:p>
+      <w:pPr>
+        <w:pStyle w:val="Literaturverzeichnis"/>
+      </w:pPr>
+      <w:r>
+        <w:t xml:space="preserve">14. Canadian Society for Exercise Physiology.</w:t>
+      </w:r>
+      <w:r>
+        <w:t xml:space="preserve"> </w:t>
+      </w:r>
+      <w:r>
+        <w:rPr>
+          <w:i/>
+        </w:rPr>
+        <w:t xml:space="preserve">Canadian 24-Hour Movement Guidelines for Children and Youth: An Integration of Physical Activity, Sedentary Behaviour, and Sleep</w:t>
+      </w:r>
+      <w:r>
+        <w:t xml:space="preserve">. (2016).</w:t>
+      </w:r>
+    </w:p>
+    <w:bookmarkEnd w:id="77"/>
+    <w:bookmarkStart w:id="78" w:name="ref-AAPMediaUseSchoolAged2016"/>
+    <w:p>
+      <w:pPr>
+        <w:pStyle w:val="Literaturverzeichnis"/>
+      </w:pPr>
+      <w:r>
+        <w:t xml:space="preserve">15. Council On Communication and Media. Media Use in School-Aged Children and Adolescents.</w:t>
+      </w:r>
+      <w:r>
+        <w:t xml:space="preserve"> </w:t>
+      </w:r>
+      <w:r>
+        <w:rPr>
+          <w:i/>
+        </w:rPr>
+        <w:t xml:space="preserve">Pediatrics</w:t>
+      </w:r>
+      <w:r>
+        <w:t xml:space="preserve"> </w:t>
+      </w:r>
+      <w:r>
+        <w:rPr>
+          <w:b/>
+        </w:rPr>
+        <w:t xml:space="preserve">138</w:t>
+      </w:r>
+      <w:r>
+        <w:t xml:space="preserve">, e20162592 (2016).</w:t>
+      </w:r>
+    </w:p>
+    <w:bookmarkEnd w:id="78"/>
+    <w:bookmarkStart w:id="79" w:name="X489b8b306f94f031197b219102b7890e218ac60"/>
+    <w:p>
+      <w:pPr>
+        <w:pStyle w:val="Literaturverzeichnis"/>
+      </w:pPr>
+      <w:r>
+        <w:t xml:space="preserve">16. Ferguson, C. J. Everything in Moderation: Moderate Use of Screens Unassociated with Child Behavior Problems.</w:t>
+      </w:r>
+      <w:r>
+        <w:t xml:space="preserve"> </w:t>
+      </w:r>
+      <w:r>
+        <w:rPr>
+          <w:i/>
+        </w:rPr>
+        <w:t xml:space="preserve">Psychiatric Quarterly</w:t>
+      </w:r>
+      <w:r>
+        <w:t xml:space="preserve"> </w:t>
+      </w:r>
+      <w:r>
+        <w:rPr>
+          <w:b/>
+        </w:rPr>
+        <w:t xml:space="preserve">88</w:t>
+      </w:r>
+      <w:r>
+        <w:t xml:space="preserve">, 797–805 (2017).</w:t>
+      </w:r>
+    </w:p>
+    <w:bookmarkEnd w:id="79"/>
+    <w:bookmarkStart w:id="80" w:name="Xf37392443a0d0d7ceef3a5245221577b66850d1"/>
+    <w:p>
+      <w:pPr>
+        <w:pStyle w:val="Literaturverzeichnis"/>
+      </w:pPr>
+      <w:r>
+        <w:t xml:space="preserve">17. Przybylski, A. K. &amp; Weinstein, N. A Large-Scale Test of the Goldilocks Hypothesis: Quantifying the Relations Between Digital-Screen Use and the Mental Well-Being of Adolescents.</w:t>
+      </w:r>
+      <w:r>
+        <w:t xml:space="preserve"> </w:t>
+      </w:r>
+      <w:r>
+        <w:rPr>
+          <w:i/>
+        </w:rPr>
+        <w:t xml:space="preserve">Psychological Science</w:t>
+      </w:r>
+      <w:r>
+        <w:t xml:space="preserve"> </w:t>
+      </w:r>
+      <w:r>
+        <w:rPr>
+          <w:b/>
+        </w:rPr>
+        <w:t xml:space="preserve">28</w:t>
+      </w:r>
+      <w:r>
+        <w:t xml:space="preserve">, 204–215 (2017).</w:t>
+      </w:r>
+    </w:p>
+    <w:bookmarkEnd w:id="80"/>
+    <w:bookmarkStart w:id="81" w:name="ref-sandersTypeScreenTime2019"/>
+    <w:p>
+      <w:pPr>
+        <w:pStyle w:val="Literaturverzeichnis"/>
+      </w:pPr>
+      <w:r>
+        <w:t xml:space="preserve">18. Sanders, T., Parker, P. D., del Pozo-Cruz, B., Noetel, M. &amp; Lonsdale, C. Type of screen time moderates effects on outcomes in 4013 children: Evidence from the Longitudinal Study of Australian Children.</w:t>
+      </w:r>
+      <w:r>
+        <w:t xml:space="preserve"> </w:t>
+      </w:r>
+      <w:r>
+        <w:rPr>
+          <w:i/>
+        </w:rPr>
+        <w:t xml:space="preserve">International Journal of Behavioral Nutrition and Physical Activity</w:t>
+      </w:r>
+      <w:r>
+        <w:t xml:space="preserve"> </w:t>
+      </w:r>
+      <w:r>
+        <w:rPr>
+          <w:b/>
+        </w:rPr>
+        <w:t xml:space="preserve">16</w:t>
+      </w:r>
+      <w:r>
+        <w:t xml:space="preserve">, 117 (2019).</w:t>
+      </w:r>
+    </w:p>
+    <w:bookmarkEnd w:id="81"/>
+    <w:bookmarkStart w:id="82" w:name="X732dd09b1852abffa67a560d2f1a5008ba51954"/>
+    <w:p>
+      <w:pPr>
+        <w:pStyle w:val="Literaturverzeichnis"/>
+      </w:pPr>
+      <w:r>
+        <w:t xml:space="preserve">19. Kaye, L. K., Orben, A., Ellis, D. A., Hunter, S. C. &amp; Houghton, S. The Conceptual and Methodological Mayhem of ‘Screen Time’.</w:t>
+      </w:r>
+      <w:r>
+        <w:t xml:space="preserve"> </w:t>
+      </w:r>
+      <w:r>
+        <w:rPr>
+          <w:i/>
+        </w:rPr>
+        <w:t xml:space="preserve">International Journal of Environmental Research and Public Health</w:t>
+      </w:r>
+      <w:r>
+        <w:t xml:space="preserve"> </w:t>
+      </w:r>
+      <w:r>
+        <w:rPr>
+          <w:b/>
+        </w:rPr>
+        <w:t xml:space="preserve">17</w:t>
+      </w:r>
+      <w:r>
+        <w:t xml:space="preserve">, 3661 (2020).</w:t>
+      </w:r>
+    </w:p>
+    <w:bookmarkEnd w:id="82"/>
+    <w:bookmarkStart w:id="83" w:name="Xd9ea48f2081c97cc01a86ff90acd7a44bcc3ee6"/>
+    <w:p>
+      <w:pPr>
+        <w:pStyle w:val="Literaturverzeichnis"/>
+      </w:pPr>
+      <w:r>
+        <w:t xml:space="preserve">20. Chassiakos, Y. L. R.</w:t>
+      </w:r>
+      <w:r>
+        <w:t xml:space="preserve"> </w:t>
+      </w:r>
+      <w:r>
+        <w:rPr>
+          <w:i/>
+        </w:rPr>
+        <w:t xml:space="preserve">et al.</w:t>
+      </w:r>
+      <w:r>
+        <w:t xml:space="preserve"> </w:t>
+      </w:r>
+      <w:r>
+        <w:t xml:space="preserve">Children and Adolescents and Digital Media.</w:t>
+      </w:r>
+      <w:r>
+        <w:t xml:space="preserve"> </w:t>
+      </w:r>
+      <w:r>
+        <w:rPr>
+          <w:i/>
+        </w:rPr>
+        <w:t xml:space="preserve">Pediatrics</w:t>
+      </w:r>
+      <w:r>
+        <w:t xml:space="preserve"> </w:t>
+      </w:r>
+      <w:r>
+        <w:rPr>
+          <w:b/>
+        </w:rPr>
+        <w:t xml:space="preserve">138</w:t>
+      </w:r>
+      <w:r>
+        <w:t xml:space="preserve">, e20162593 (2016).</w:t>
+      </w:r>
+    </w:p>
+    <w:bookmarkEnd w:id="83"/>
+    <w:bookmarkStart w:id="84" w:name="ref-stiglicEffectsScreentimeHealth2019"/>
+    <w:p>
+      <w:pPr>
+        <w:pStyle w:val="Literaturverzeichnis"/>
+      </w:pPr>
+      <w:r>
+        <w:t xml:space="preserve">21. Stiglic, N. &amp; Viner, R. M. Effects of screentime on the health and well-being of children and adolescents: A systematic review of reviews.</w:t>
+      </w:r>
+      <w:r>
+        <w:t xml:space="preserve"> </w:t>
+      </w:r>
+      <w:r>
+        <w:rPr>
+          <w:i/>
+        </w:rPr>
+        <w:t xml:space="preserve">BMJ Open</w:t>
+      </w:r>
+      <w:r>
+        <w:t xml:space="preserve"> </w:t>
+      </w:r>
+      <w:r>
+        <w:rPr>
+          <w:b/>
+        </w:rPr>
+        <w:t xml:space="preserve">9</w:t>
+      </w:r>
+      <w:r>
+        <w:t xml:space="preserve">, e023191 (2019).</w:t>
+      </w:r>
+    </w:p>
+    <w:bookmarkEnd w:id="84"/>
+    <w:bookmarkStart w:id="85" w:name="ref-valkenburgSocialMediaUse2022"/>
+    <w:p>
+      <w:pPr>
+        <w:pStyle w:val="Literaturverzeichnis"/>
+      </w:pPr>
+      <w:r>
+        <w:t xml:space="preserve">22. Valkenburg, P. M., Meier, A. &amp; Beyens, I. Social media use and its impact on adolescent mental health: An umbrella review of the evidence.</w:t>
+      </w:r>
+      <w:r>
+        <w:t xml:space="preserve"> </w:t>
+      </w:r>
+      <w:r>
+        <w:rPr>
+          <w:i/>
+        </w:rPr>
+        <w:t xml:space="preserve">Current Opinion in Psychology</w:t>
+      </w:r>
+      <w:r>
+        <w:t xml:space="preserve"> </w:t>
+      </w:r>
+      <w:r>
+        <w:rPr>
+          <w:b/>
+        </w:rPr>
+        <w:t xml:space="preserve">44</w:t>
+      </w:r>
+      <w:r>
+        <w:t xml:space="preserve">, 58–68 (2022).</w:t>
+      </w:r>
+    </w:p>
+    <w:bookmarkEnd w:id="85"/>
+    <w:bookmarkStart w:id="86" w:name="X8f5b5b681c3530c1044dd81a9d95caf728d6cbf"/>
+    <w:p>
+      <w:pPr>
+        <w:pStyle w:val="Literaturverzeichnis"/>
+      </w:pPr>
+      <w:r>
+        <w:t xml:space="preserve">23. Arias-de la Torre, J.</w:t>
+      </w:r>
+      <w:r>
+        <w:t xml:space="preserve"> </w:t>
+      </w:r>
+      <w:r>
+        <w:rPr>
+          <w:i/>
+        </w:rPr>
+        <w:t xml:space="preserve">et al.</w:t>
+      </w:r>
+      <w:r>
+        <w:t xml:space="preserve"> </w:t>
+      </w:r>
+      <w:r>
+        <w:t xml:space="preserve">Relationship Between Depression and the Use of Mobile Technologies and Social Media Among Adolescents: Umbrella Review.</w:t>
+      </w:r>
+      <w:r>
+        <w:t xml:space="preserve"> </w:t>
+      </w:r>
+      <w:r>
+        <w:rPr>
+          <w:i/>
+        </w:rPr>
+        <w:t xml:space="preserve">Journal of Medical Internet Research</w:t>
+      </w:r>
+      <w:r>
+        <w:t xml:space="preserve"> </w:t>
+      </w:r>
+      <w:r>
+        <w:rPr>
+          <w:b/>
+        </w:rPr>
+        <w:t xml:space="preserve">22</w:t>
+      </w:r>
+      <w:r>
+        <w:t xml:space="preserve">, e16388 (2020).</w:t>
+      </w:r>
+    </w:p>
+    <w:bookmarkEnd w:id="86"/>
+    <w:bookmarkStart w:id="87" w:name="ref-orbenTeenagersScreensSocial2020"/>
+    <w:p>
+      <w:pPr>
+        <w:pStyle w:val="Literaturverzeichnis"/>
+      </w:pPr>
+      <w:r>
+        <w:t xml:space="preserve">24. Orben, A. Teenagers, screens and social media: A narrative review of reviews and key studies.</w:t>
+      </w:r>
+      <w:r>
+        <w:t xml:space="preserve"> </w:t>
+      </w:r>
+      <w:r>
+        <w:rPr>
+          <w:i/>
+        </w:rPr>
+        <w:t xml:space="preserve">Social Psychiatry and Psychiatric Epidemiology</w:t>
+      </w:r>
+      <w:r>
+        <w:t xml:space="preserve"> </w:t>
+      </w:r>
+      <w:r>
+        <w:rPr>
+          <w:b/>
+        </w:rPr>
         <w:t xml:space="preserve">55</w:t>
       </w:r>
       <w:r>
-        <w:t xml:space="preserve">—these are still not widely adopted.</w:t>
-      </w:r>
-      <w:r>
-        <w:t xml:space="preserve"> </w:t>
-      </w:r>
-      <w:r>
-        <w:t xml:space="preserve">It may be that the field of screen time research cannot be sufficiently advanced until accurate, validated, and nuanced measures are more widely available and adopted.</w:t>
-      </w:r>
-    </w:p>
-    <w:p>
-      <w:pPr>
-        <w:pStyle w:val="berschrift2"/>
-      </w:pPr>
-      <w:bookmarkStart w:id="57" w:name="strengths-and-limitations"/>
-      <w:r>
-        <w:t xml:space="preserve">Strengths and Limitations</w:t>
-      </w:r>
-      <w:bookmarkEnd w:id="57"/>
-    </w:p>
-    <w:p>
-      <w:pPr>
-        <w:pStyle w:val="FirstParagraph"/>
-      </w:pPr>
-      <w:r>
-        <w:t xml:space="preserve">Our primary goal for this umbrella review was to provide a high-level synthesis of screen time research, by examining a range of exposures and the associations with a broad scope of outcomes.</w:t>
-      </w:r>
-      <w:r>
-        <w:t xml:space="preserve"> </w:t>
-      </w:r>
-      <w:r>
-        <w:t xml:space="preserve">Our results represent the findings from 2,496 primary studies comprised of 2,026,054 participants.</w:t>
-      </w:r>
-      <w:r>
-        <w:t xml:space="preserve"> </w:t>
-      </w:r>
-      <w:r>
-        <w:t xml:space="preserve">To ensure findings could be compared on a common metric, we extracted and reanalysed individual study data where possible.</w:t>
-      </w:r>
-    </w:p>
-    <w:p>
-      <w:pPr>
-        <w:pStyle w:val="Textkrper"/>
-      </w:pPr>
-      <w:r>
-        <w:t xml:space="preserve">Our high-level approach limits the feasibility of examining fine-grained details of the individual studies.</w:t>
-      </w:r>
-      <w:r>
-        <w:t xml:space="preserve"> </w:t>
-      </w:r>
-      <w:r>
-        <w:t xml:space="preserve">For example, we did not examine moderators beyond age, nor did we rate the risk of bias for the individual studies.</w:t>
-      </w:r>
-      <w:r>
-        <w:t xml:space="preserve"> </w:t>
-      </w:r>
-      <w:r>
-        <w:t xml:space="preserve">Thus, our assessment of evidence quality was restricted to statistical credibility, rather than a more complete assessment of quality (e.g., GRADE</w:t>
-      </w:r>
-      <w:r>
-        <w:rPr>
-          <w:vertAlign w:val="superscript"/>
-        </w:rPr>
-        <w:t xml:space="preserve">56</w:t>
-      </w:r>
-      <w:r>
-        <w:t xml:space="preserve">).</w:t>
-      </w:r>
-      <w:r>
-        <w:t xml:space="preserve"> </w:t>
-      </w:r>
-      <w:r>
-        <w:t xml:space="preserve">As such, we made decisions regarding the credibility of evidence, where others may have used different thresholds or metrics.</w:t>
-      </w:r>
-      <w:r>
-        <w:t xml:space="preserve"> </w:t>
-      </w:r>
-      <w:r>
-        <w:t xml:space="preserve">For this reason, we provide the complete results in the supplementary material, along with the dataset for others to consider alternative criteria.</w:t>
-      </w:r>
-    </w:p>
-    <w:p>
-      <w:pPr>
-        <w:pStyle w:val="Textkrper"/>
-      </w:pPr>
-      <w:bookmarkStart w:id="58" w:name="r1_4"/>
-      <w:r>
-        <w:t xml:space="preserve">Our high-level approach also means that we could not engage with the specific mechanisms behind each association, and as such, we cannot comment on the evidence for causality.</w:t>
-      </w:r>
-      <w:r>
-        <w:t xml:space="preserve"> </w:t>
-      </w:r>
-      <w:r>
-        <w:t xml:space="preserve">Instead, readers who wish to more deeply understand one specific relationship are directed to the cited review for that effect, where the authors could engage more deeply with the mechanisms.</w:t>
-      </w:r>
-      <w:bookmarkEnd w:id="58"/>
-      <w:r>
-        <w:t xml:space="preserve"> </w:t>
-      </w:r>
-      <w:bookmarkStart w:id="59" w:name="r2_16"/>
-      <w:r>
-        <w:t xml:space="preserve">We converted all effect sizes to a common metric (Pearson’s r) to allow for comparisons of magnitude, but acknowledge that this assumes a linear relationship.</w:t>
-      </w:r>
-      <w:r>
-        <w:t xml:space="preserve"> </w:t>
-      </w:r>
-      <w:r>
-        <w:t xml:space="preserve">Some previous research suggests that associations are typically linear.</w:t>
-      </w:r>
-      <w:r>
-        <w:rPr>
-          <w:vertAlign w:val="superscript"/>
-        </w:rPr>
-        <w:t xml:space="preserve">18</w:t>
-      </w:r>
-      <w:r>
-        <w:t xml:space="preserve"> </w:t>
-      </w:r>
-      <w:r>
-        <w:t xml:space="preserve">However, others have identified instances where non-linear relationships exist, especially for very high levels of screen time.</w:t>
-      </w:r>
-      <w:r>
-        <w:rPr>
-          <w:vertAlign w:val="superscript"/>
-        </w:rPr>
-        <w:t xml:space="preserve">17,57,58</w:t>
-      </w:r>
-      <w:r>
-        <w:t xml:space="preserve"> </w:t>
-      </w:r>
-      <w:r>
-        <w:t xml:space="preserve">Additionally, our conversion may not always adequately account for differences in study design or measures of exposures and outcomes.</w:t>
-      </w:r>
-      <w:r>
-        <w:t xml:space="preserve"> </w:t>
-      </w:r>
-      <w:r>
-        <w:t xml:space="preserve">Care is needed, therefore, when interpreting the effect sizes.</w:t>
-      </w:r>
-      <w:bookmarkEnd w:id="59"/>
-      <w:r>
-        <w:t xml:space="preserve"> </w:t>
-      </w:r>
-      <w:bookmarkStart w:id="60" w:name="r3_2_2"/>
-      <w:r>
-        <w:t xml:space="preserve">In addition, reviews provide only historical evidence which may not keep up with the changing ways children can engage with screens.</w:t>
-      </w:r>
-      <w:r>
-        <w:t xml:space="preserve"> </w:t>
-      </w:r>
-      <w:r>
-        <w:t xml:space="preserve">While our synthesis of the existing evidence provides information about how screens might have influenced children in the past, it is difficult to know if these findings will translate to new forms of technology in the future.</w:t>
-      </w:r>
-      <w:bookmarkEnd w:id="60"/>
-    </w:p>
-    <w:p>
-      <w:pPr>
-        <w:pStyle w:val="berschrift2"/>
-      </w:pPr>
-      <w:bookmarkStart w:id="61" w:name="conclusions"/>
-      <w:r>
-        <w:t xml:space="preserve">Conclusions</w:t>
-      </w:r>
-      <w:bookmarkEnd w:id="61"/>
-    </w:p>
-    <w:p>
-      <w:pPr>
-        <w:pStyle w:val="FirstParagraph"/>
-      </w:pPr>
-      <w:r>
-        <w:t xml:space="preserve">Screen time is a topic of significant interest, as shown by the wide variety of academic domains involved, parents’ concerns, and the growing pervasiveness into society.</w:t>
-      </w:r>
-      <w:r>
-        <w:t xml:space="preserve"> </w:t>
-      </w:r>
-      <w:r>
-        <w:t xml:space="preserve">Our findings showed that the influence of screen time can be both positive (e.g., educational video games were associated with improved literacy) and negative (e.g., general screen use was associated with poorer body composition).</w:t>
-      </w:r>
-      <w:r>
-        <w:t xml:space="preserve"> </w:t>
-      </w:r>
-      <w:r>
-        <w:t xml:space="preserve">The interplay of these findings show that parents, teachers, and other caregivers need to carefully weigh the pros and cons of each specific activity for potential harms and benefits.</w:t>
-      </w:r>
-      <w:r>
-        <w:t xml:space="preserve"> </w:t>
-      </w:r>
-      <w:r>
-        <w:t xml:space="preserve">However, our findings also suggest that in order to aid caregivers to make this judgement, researchers need to conduct more careful and nuanced measurement and analysis of screen time, with less emphasis on measures that aggregate screen time and instead focus on the content, context, and environment in which the exposure occurs.</w:t>
-      </w:r>
-    </w:p>
-    <w:p>
-      <w:r>
-        <w:br w:type="page"/>
-      </w:r>
-    </w:p>
-    <w:p>
-      <w:pPr>
-        <w:pStyle w:val="berschrift1"/>
-      </w:pPr>
-      <w:bookmarkStart w:id="62" w:name="references"/>
-      <w:r>
-        <w:t xml:space="preserve">References</w:t>
-      </w:r>
-      <w:bookmarkEnd w:id="62"/>
-    </w:p>
-    <w:bookmarkStart w:id="122" w:name="refs"/>
-    <w:bookmarkStart w:id="63" w:name="ref-thelancetSocialMediaScreen2019"/>
+        <w:t xml:space="preserve">, 407–414 (2020).</w:t>
+      </w:r>
+    </w:p>
+    <w:bookmarkEnd w:id="87"/>
+    <w:bookmarkStart w:id="88" w:name="ref-pollockChapterOverviewsReviews2022"/>
     <w:p>
       <w:pPr>
         <w:pStyle w:val="Literaturverzeichnis"/>
       </w:pPr>
       <w:r>
-        <w:t xml:space="preserve">1. The Lancet. Social media, screen time, and young people’s mental health.</w:t>
-      </w:r>
-      <w:r>
-        <w:t xml:space="preserve"> </w:t>
-      </w:r>
-      <w:r>
-        <w:rPr>
-          <w:i/>
-        </w:rPr>
-        <w:t xml:space="preserve">The Lancet</w:t>
-      </w:r>
-      <w:r>
-        <w:t xml:space="preserve"> </w:t>
-      </w:r>
-      <w:r>
-        <w:rPr>
-          <w:b/>
-        </w:rPr>
-        <w:t xml:space="preserve">393</w:t>
-      </w:r>
-      <w:r>
-        <w:t xml:space="preserve">, 611 (2019).</w:t>
-      </w:r>
-    </w:p>
-    <w:bookmarkEnd w:id="63"/>
-    <w:bookmarkStart w:id="64" w:name="ref-blairReadingStrategiesCoping2003"/>
+        <w:t xml:space="preserve">25. Pollock, M., Fernandes, R., Becker, L., Pieper, D. &amp; Hartling, L. Chapter V: Overviews of Reviews. in</w:t>
+      </w:r>
+      <w:r>
+        <w:t xml:space="preserve"> </w:t>
+      </w:r>
+      <w:r>
+        <w:rPr>
+          <w:i/>
+        </w:rPr>
+        <w:t xml:space="preserve">Cochrane Handbook for Systematic Reviews of Interventions</w:t>
+      </w:r>
+      <w:r>
+        <w:t xml:space="preserve"> </w:t>
+      </w:r>
+      <w:r>
+        <w:t xml:space="preserve">(eds. Higgins, J. P. et al.) (Cochrane, 2022).</w:t>
+      </w:r>
+    </w:p>
+    <w:bookmarkEnd w:id="88"/>
+    <w:bookmarkStart w:id="90" w:name="ref-pagePRISMA2020Statement2020"/>
     <w:p>
       <w:pPr>
         <w:pStyle w:val="Literaturverzeichnis"/>
       </w:pPr>
       <w:r>
-        <w:t xml:space="preserve">2. Blair, A. Reading Strategies for Coping With Information Overload ca.1550-1700.</w:t>
-      </w:r>
-      <w:r>
-        <w:t xml:space="preserve"> </w:t>
-      </w:r>
-      <w:r>
-        <w:rPr>
-          <w:i/>
-        </w:rPr>
-        <w:t xml:space="preserve">Journal of the History of Ideas</w:t>
-      </w:r>
-      <w:r>
-        <w:t xml:space="preserve"> </w:t>
-      </w:r>
-      <w:r>
-        <w:rPr>
-          <w:b/>
-        </w:rPr>
-        <w:t xml:space="preserve">64</w:t>
-      </w:r>
-      <w:r>
-        <w:t xml:space="preserve">, 11–28 (2003).</w:t>
-      </w:r>
-    </w:p>
-    <w:bookmarkEnd w:id="64"/>
-    <w:bookmarkStart w:id="65" w:name="ref-bell1883sanitarian"/>
-    <w:p>
-      <w:pPr>
-        <w:pStyle w:val="Literaturverzeichnis"/>
-      </w:pPr>
-      <w:r>
-        <w:t xml:space="preserve">3. Bell, A. N.</w:t>
-      </w:r>
-      <w:r>
-        <w:t xml:space="preserve"> </w:t>
-      </w:r>
-      <w:r>
-        <w:rPr>
-          <w:i/>
-        </w:rPr>
-        <w:t xml:space="preserve">The sanitarian</w:t>
-      </w:r>
-      <w:r>
-        <w:t xml:space="preserve">. vol. 11 (AN Bell, 1883).</w:t>
-      </w:r>
-    </w:p>
-    <w:bookmarkEnd w:id="65"/>
-    <w:bookmarkStart w:id="66" w:name="ref-dill2013oxford"/>
-    <w:p>
-      <w:pPr>
-        <w:pStyle w:val="Literaturverzeichnis"/>
-      </w:pPr>
-      <w:r>
-        <w:t xml:space="preserve">4. Dill, K. E.</w:t>
-      </w:r>
-      <w:r>
-        <w:t xml:space="preserve"> </w:t>
-      </w:r>
-      <w:r>
-        <w:rPr>
-          <w:i/>
-        </w:rPr>
-        <w:t xml:space="preserve">The Oxford handbook of media psychology</w:t>
-      </w:r>
-      <w:r>
-        <w:t xml:space="preserve">. (Oxford University Press, 2013).</w:t>
-      </w:r>
-    </w:p>
-    <w:bookmarkEnd w:id="66"/>
-    <w:bookmarkStart w:id="67" w:name="ref-wartellaChildrenComputersNew2000"/>
-    <w:p>
-      <w:pPr>
-        <w:pStyle w:val="Literaturverzeichnis"/>
-      </w:pPr>
-      <w:r>
-        <w:t xml:space="preserve">5. Wartella, E. A. &amp; Jennings, N. Children and computers: New technology. Old concerns.</w:t>
-      </w:r>
-      <w:r>
-        <w:t xml:space="preserve"> </w:t>
-      </w:r>
-      <w:r>
-        <w:rPr>
-          <w:i/>
-        </w:rPr>
-        <w:t xml:space="preserve">The future of children</w:t>
-      </w:r>
-      <w:r>
-        <w:t xml:space="preserve"> </w:t>
-      </w:r>
-      <w:r>
-        <w:t xml:space="preserve">31–43 (2000).</w:t>
-      </w:r>
-    </w:p>
-    <w:bookmarkEnd w:id="67"/>
-    <w:bookmarkStart w:id="68" w:name="ref-rhodes2015top"/>
-    <w:p>
-      <w:pPr>
-        <w:pStyle w:val="Literaturverzeichnis"/>
-      </w:pPr>
-      <w:r>
-        <w:t xml:space="preserve">6. Rhodes, A.</w:t>
-      </w:r>
-      <w:r>
-        <w:t xml:space="preserve"> </w:t>
-      </w:r>
-      <w:r>
-        <w:rPr>
-          <w:i/>
-        </w:rPr>
-        <w:t xml:space="preserve">Top ten child health problems: What the public thinks</w:t>
-      </w:r>
-      <w:r>
-        <w:t xml:space="preserve">. (2015).</w:t>
-      </w:r>
-    </w:p>
-    <w:bookmarkEnd w:id="68"/>
-    <w:bookmarkStart w:id="69" w:name="ref-haleScreenTimeSleep2015"/>
-    <w:p>
-      <w:pPr>
-        <w:pStyle w:val="Literaturverzeichnis"/>
-      </w:pPr>
-      <w:r>
-        <w:t xml:space="preserve">7. Hale, L. &amp; Guan, S. Screen time and sleep among school-aged children and adolescents: A systematic literature review.</w:t>
-      </w:r>
-      <w:r>
-        <w:t xml:space="preserve"> </w:t>
-      </w:r>
-      <w:r>
-        <w:rPr>
-          <w:i/>
-        </w:rPr>
-        <w:t xml:space="preserve">Sleep Medicine Reviews</w:t>
-      </w:r>
-      <w:r>
-        <w:t xml:space="preserve"> </w:t>
-      </w:r>
-      <w:r>
-        <w:rPr>
-          <w:b/>
-        </w:rPr>
-        <w:t xml:space="preserve">21</w:t>
-      </w:r>
-      <w:r>
-        <w:t xml:space="preserve">, 50–58 (2015).</w:t>
-      </w:r>
-    </w:p>
-    <w:bookmarkEnd w:id="69"/>
-    <w:bookmarkStart w:id="70" w:name="ref-sweetserActivePassiveScreen2012"/>
-    <w:p>
-      <w:pPr>
-        <w:pStyle w:val="Literaturverzeichnis"/>
-      </w:pPr>
-      <w:r>
-        <w:t xml:space="preserve">8. Sweetser, P., Johnson, D., Ozdowska, A. &amp; Wyeth, P. Active versus passive screen time for young children.</w:t>
-      </w:r>
-      <w:r>
-        <w:t xml:space="preserve"> </w:t>
-      </w:r>
-      <w:r>
-        <w:rPr>
-          <w:i/>
-        </w:rPr>
-        <w:t xml:space="preserve">Australasian Journal of Early Childhood</w:t>
-      </w:r>
-      <w:r>
-        <w:t xml:space="preserve"> </w:t>
-      </w:r>
-      <w:r>
-        <w:rPr>
-          <w:b/>
-        </w:rPr>
-        <w:t xml:space="preserve">37</w:t>
-      </w:r>
-      <w:r>
-        <w:t xml:space="preserve">, 94–98 (2012).</w:t>
-      </w:r>
-    </w:p>
-    <w:bookmarkEnd w:id="70"/>
-    <w:bookmarkStart w:id="71" w:name="ref-liEarlyChildhoodComputer2004"/>
-    <w:p>
-      <w:pPr>
-        <w:pStyle w:val="Literaturverzeichnis"/>
-      </w:pPr>
-      <w:r>
-        <w:t xml:space="preserve">9. Li, X. &amp; Atkins, M. S. Early childhood computer experience and cognitive and motor development.</w:t>
-      </w:r>
-      <w:r>
-        <w:t xml:space="preserve"> </w:t>
-      </w:r>
-      <w:r>
-        <w:rPr>
-          <w:i/>
-        </w:rPr>
-        <w:t xml:space="preserve">Pediatrics</w:t>
-      </w:r>
-      <w:r>
-        <w:t xml:space="preserve"> </w:t>
-      </w:r>
-      <w:r>
-        <w:rPr>
-          <w:b/>
-        </w:rPr>
-        <w:t xml:space="preserve">113</w:t>
-      </w:r>
-      <w:r>
-        <w:t xml:space="preserve">, 1715–1722 (2004).</w:t>
-      </w:r>
-    </w:p>
-    <w:bookmarkEnd w:id="71"/>
-    <w:bookmarkStart w:id="72" w:name="ref-warburton2017children"/>
-    <w:p>
-      <w:pPr>
-        <w:pStyle w:val="Literaturverzeichnis"/>
-      </w:pPr>
-      <w:r>
-        <w:t xml:space="preserve">10. Warburton, W. &amp; Highfield, K. Children and technology in a smart device world. in</w:t>
-      </w:r>
-      <w:r>
-        <w:t xml:space="preserve"> </w:t>
-      </w:r>
-      <w:r>
-        <w:rPr>
-          <w:i/>
-        </w:rPr>
-        <w:t xml:space="preserve">Children, Families and Communities</w:t>
-      </w:r>
-      <w:r>
-        <w:t xml:space="preserve"> </w:t>
-      </w:r>
-      <w:r>
-        <w:t xml:space="preserve">195–221 (Oxford University Press, 2017).</w:t>
-      </w:r>
-    </w:p>
-    <w:bookmarkEnd w:id="72"/>
-    <w:bookmarkStart w:id="73" w:name="Xba72e297d9cbf8518b6b834b3bc3a29e46328b2"/>
-    <w:p>
-      <w:pPr>
-        <w:pStyle w:val="Literaturverzeichnis"/>
-      </w:pPr>
-      <w:r>
-        <w:t xml:space="preserve">11. Nature Human Behaviour. Screen time: How much is too much?</w:t>
-      </w:r>
-      <w:r>
-        <w:t xml:space="preserve"> </w:t>
-      </w:r>
-      <w:r>
-        <w:rPr>
-          <w:i/>
-        </w:rPr>
-        <w:t xml:space="preserve">Nature</w:t>
-      </w:r>
-      <w:r>
-        <w:t xml:space="preserve"> </w:t>
-      </w:r>
-      <w:r>
-        <w:rPr>
-          <w:b/>
-        </w:rPr>
-        <w:t xml:space="preserve">565</w:t>
-      </w:r>
-      <w:r>
-        <w:t xml:space="preserve">, 265–266 (2019).</w:t>
-      </w:r>
-    </w:p>
-    <w:bookmarkEnd w:id="73"/>
-    <w:bookmarkStart w:id="74" w:name="ref-whoGuidelinesPhysicalActivity2019"/>
-    <w:p>
-      <w:pPr>
-        <w:pStyle w:val="Literaturverzeichnis"/>
-      </w:pPr>
-      <w:r>
-        <w:t xml:space="preserve">12. World Health Organization.</w:t>
-      </w:r>
-      <w:r>
-        <w:t xml:space="preserve"> </w:t>
-      </w:r>
-      <w:r>
-        <w:rPr>
-          <w:i/>
-        </w:rPr>
-        <w:t xml:space="preserve">Guidelines on physical activity, sedentary behaviour and sleep for children under 5 years of age</w:t>
-      </w:r>
-      <w:r>
-        <w:t xml:space="preserve">. 33 p. (World Health Organization, 2019).</w:t>
-      </w:r>
-    </w:p>
-    <w:bookmarkEnd w:id="74"/>
-    <w:bookmarkStart w:id="75" w:name="X8588d9d7f9ed485dd77d344ac578c697e5191f7"/>
-    <w:p>
-      <w:pPr>
-        <w:pStyle w:val="Literaturverzeichnis"/>
-      </w:pPr>
-      <w:r>
-        <w:t xml:space="preserve">13. Australian Government.</w:t>
-      </w:r>
-      <w:r>
-        <w:t xml:space="preserve"> </w:t>
-      </w:r>
-      <w:r>
-        <w:rPr>
-          <w:i/>
-        </w:rPr>
-        <w:t xml:space="preserve">Physical activity and exercise guidelines for all Australians</w:t>
-      </w:r>
-      <w:r>
-        <w:t xml:space="preserve">. (2021).</w:t>
-      </w:r>
-    </w:p>
-    <w:bookmarkEnd w:id="75"/>
-    <w:bookmarkStart w:id="76" w:name="ref-Canadian24HourMovement2016"/>
-    <w:p>
-      <w:pPr>
-        <w:pStyle w:val="Literaturverzeichnis"/>
-      </w:pPr>
-      <w:r>
-        <w:t xml:space="preserve">14. Canadian Society for Exercise Physiology.</w:t>
-      </w:r>
-      <w:r>
-        <w:t xml:space="preserve"> </w:t>
-      </w:r>
-      <w:r>
-        <w:rPr>
-          <w:i/>
-        </w:rPr>
-        <w:t xml:space="preserve">Canadian 24-Hour Movement Guidelines for Children and Youth: An Integration of Physical Activity, Sedentary Behaviour, and Sleep</w:t>
-      </w:r>
-      <w:r>
-        <w:t xml:space="preserve">. (2016).</w:t>
-      </w:r>
-    </w:p>
-    <w:bookmarkEnd w:id="76"/>
-    <w:bookmarkStart w:id="77" w:name="ref-AAPMediaUseSchoolAged2016"/>
-    <w:p>
-      <w:pPr>
-        <w:pStyle w:val="Literaturverzeichnis"/>
-      </w:pPr>
-      <w:r>
-        <w:t xml:space="preserve">15. Council On Communication and Media. Media Use in School-Aged Children and Adolescents.</w:t>
-      </w:r>
-      <w:r>
-        <w:t xml:space="preserve"> </w:t>
-      </w:r>
-      <w:r>
-        <w:rPr>
-          <w:i/>
-        </w:rPr>
-        <w:t xml:space="preserve">Pediatrics</w:t>
-      </w:r>
-      <w:r>
-        <w:t xml:space="preserve"> </w:t>
-      </w:r>
-      <w:r>
-        <w:rPr>
-          <w:b/>
-        </w:rPr>
-        <w:t xml:space="preserve">138</w:t>
-      </w:r>
-      <w:r>
-        <w:t xml:space="preserve">, e20162592 (2016).</w:t>
-      </w:r>
-    </w:p>
-    <w:bookmarkEnd w:id="77"/>
-    <w:bookmarkStart w:id="78" w:name="X489b8b306f94f031197b219102b7890e218ac60"/>
-    <w:p>
-      <w:pPr>
-        <w:pStyle w:val="Literaturverzeichnis"/>
-      </w:pPr>
-      <w:r>
-        <w:t xml:space="preserve">16. Ferguson, C. J. Everything in Moderation: Moderate Use of Screens Unassociated with Child Behavior Problems.</w:t>
-      </w:r>
-      <w:r>
-        <w:t xml:space="preserve"> </w:t>
-      </w:r>
-      <w:r>
-        <w:rPr>
-          <w:i/>
-        </w:rPr>
-        <w:t xml:space="preserve">Psychiatric Quarterly</w:t>
-      </w:r>
-      <w:r>
-        <w:t xml:space="preserve"> </w:t>
-      </w:r>
-      <w:r>
-        <w:rPr>
-          <w:b/>
-        </w:rPr>
-        <w:t xml:space="preserve">88</w:t>
-      </w:r>
-      <w:r>
-        <w:t xml:space="preserve">, 797–805 (2017).</w:t>
-      </w:r>
-    </w:p>
-    <w:bookmarkEnd w:id="78"/>
-    <w:bookmarkStart w:id="79" w:name="Xf37392443a0d0d7ceef3a5245221577b66850d1"/>
-    <w:p>
-      <w:pPr>
-        <w:pStyle w:val="Literaturverzeichnis"/>
-      </w:pPr>
-      <w:r>
-        <w:t xml:space="preserve">17. Przybylski, A. K. &amp; Weinstein, N. A Large-Scale Test of the Goldilocks Hypothesis: Quantifying the Relations Between Digital-Screen Use and the Mental Well-Being of Adolescents.</w:t>
-      </w:r>
-      <w:r>
-        <w:t xml:space="preserve"> </w:t>
-      </w:r>
-      <w:r>
-        <w:rPr>
-          <w:i/>
-        </w:rPr>
-        <w:t xml:space="preserve">Psychological Science</w:t>
-      </w:r>
-      <w:r>
-        <w:t xml:space="preserve"> </w:t>
-      </w:r>
-      <w:r>
-        <w:rPr>
-          <w:b/>
-        </w:rPr>
-        <w:t xml:space="preserve">28</w:t>
-      </w:r>
-      <w:r>
-        <w:t xml:space="preserve">, 204–215 (2017).</w:t>
-      </w:r>
-    </w:p>
-    <w:bookmarkEnd w:id="79"/>
-    <w:bookmarkStart w:id="80" w:name="ref-sandersTypeScreenTime2019"/>
-    <w:p>
-      <w:pPr>
-        <w:pStyle w:val="Literaturverzeichnis"/>
-      </w:pPr>
-      <w:r>
-        <w:t xml:space="preserve">18. Sanders, T., Parker, P. D., del Pozo-Cruz, B., Noetel, M. &amp; Lonsdale, C. Type of screen time moderates effects on outcomes in 4013 children: Evidence from the Longitudinal Study of Australian Children.</w:t>
-      </w:r>
-      <w:r>
-        <w:t xml:space="preserve"> </w:t>
-      </w:r>
-      <w:r>
-        <w:rPr>
-          <w:i/>
-        </w:rPr>
-        <w:t xml:space="preserve">International Journal of Behavioral Nutrition and Physical Activity</w:t>
-      </w:r>
-      <w:r>
-        <w:t xml:space="preserve"> </w:t>
-      </w:r>
-      <w:r>
-        <w:rPr>
-          <w:b/>
-        </w:rPr>
-        <w:t xml:space="preserve">16</w:t>
-      </w:r>
-      <w:r>
-        <w:t xml:space="preserve">, 117 (2019).</w:t>
-      </w:r>
-    </w:p>
-    <w:bookmarkEnd w:id="80"/>
-    <w:bookmarkStart w:id="81" w:name="X732dd09b1852abffa67a560d2f1a5008ba51954"/>
-    <w:p>
-      <w:pPr>
-        <w:pStyle w:val="Literaturverzeichnis"/>
-      </w:pPr>
-      <w:r>
-        <w:t xml:space="preserve">19. Kaye, L. K., Orben, A., Ellis, D. A., Hunter, S. C. &amp; Houghton, S. The Conceptual and Methodological Mayhem of ‘Screen Time’.</w:t>
-      </w:r>
-      <w:r>
-        <w:t xml:space="preserve"> </w:t>
-      </w:r>
-      <w:r>
-        <w:rPr>
-          <w:i/>
-        </w:rPr>
-        <w:t xml:space="preserve">International Journal of Environmental Research and Public Health</w:t>
-      </w:r>
-      <w:r>
-        <w:t xml:space="preserve"> </w:t>
-      </w:r>
-      <w:r>
-        <w:rPr>
-          <w:b/>
-        </w:rPr>
-        <w:t xml:space="preserve">17</w:t>
-      </w:r>
-      <w:r>
-        <w:t xml:space="preserve">, 3661 (2020).</w:t>
-      </w:r>
-    </w:p>
-    <w:bookmarkEnd w:id="81"/>
-    <w:bookmarkStart w:id="82" w:name="Xd9ea48f2081c97cc01a86ff90acd7a44bcc3ee6"/>
-    <w:p>
-      <w:pPr>
-        <w:pStyle w:val="Literaturverzeichnis"/>
-      </w:pPr>
-      <w:r>
-        <w:t xml:space="preserve">20. Chassiakos, Y. L. R.</w:t>
+        <w:t xml:space="preserve">26. Page, M. J.</w:t>
       </w:r>
       <w:r>
         <w:t xml:space="preserve"> </w:t>
@@ -4669,191 +4956,6 @@
         <w:t xml:space="preserve"> </w:t>
       </w:r>
       <w:r>
-        <w:t xml:space="preserve">Children and Adolescents and Digital Media.</w:t>
-      </w:r>
-      <w:r>
-        <w:t xml:space="preserve"> </w:t>
-      </w:r>
-      <w:r>
-        <w:rPr>
-          <w:i/>
-        </w:rPr>
-        <w:t xml:space="preserve">Pediatrics</w:t>
-      </w:r>
-      <w:r>
-        <w:t xml:space="preserve"> </w:t>
-      </w:r>
-      <w:r>
-        <w:rPr>
-          <w:b/>
-        </w:rPr>
-        <w:t xml:space="preserve">138</w:t>
-      </w:r>
-      <w:r>
-        <w:t xml:space="preserve">, e20162593 (2016).</w:t>
-      </w:r>
-    </w:p>
-    <w:bookmarkEnd w:id="82"/>
-    <w:bookmarkStart w:id="83" w:name="ref-stiglicEffectsScreentimeHealth2019"/>
-    <w:p>
-      <w:pPr>
-        <w:pStyle w:val="Literaturverzeichnis"/>
-      </w:pPr>
-      <w:r>
-        <w:t xml:space="preserve">21. Stiglic, N. &amp; Viner, R. M. Effects of screentime on the health and well-being of children and adolescents: A systematic review of reviews.</w:t>
-      </w:r>
-      <w:r>
-        <w:t xml:space="preserve"> </w:t>
-      </w:r>
-      <w:r>
-        <w:rPr>
-          <w:i/>
-        </w:rPr>
-        <w:t xml:space="preserve">BMJ Open</w:t>
-      </w:r>
-      <w:r>
-        <w:t xml:space="preserve"> </w:t>
-      </w:r>
-      <w:r>
-        <w:rPr>
-          <w:b/>
-        </w:rPr>
-        <w:t xml:space="preserve">9</w:t>
-      </w:r>
-      <w:r>
-        <w:t xml:space="preserve">, e023191 (2019).</w:t>
-      </w:r>
-    </w:p>
-    <w:bookmarkEnd w:id="83"/>
-    <w:bookmarkStart w:id="84" w:name="ref-valkenburgSocialMediaUse2022"/>
-    <w:p>
-      <w:pPr>
-        <w:pStyle w:val="Literaturverzeichnis"/>
-      </w:pPr>
-      <w:r>
-        <w:t xml:space="preserve">22. Valkenburg, P. M., Meier, A. &amp; Beyens, I. Social media use and its impact on adolescent mental health: An umbrella review of the evidence.</w:t>
-      </w:r>
-      <w:r>
-        <w:t xml:space="preserve"> </w:t>
-      </w:r>
-      <w:r>
-        <w:rPr>
-          <w:i/>
-        </w:rPr>
-        <w:t xml:space="preserve">Current Opinion in Psychology</w:t>
-      </w:r>
-      <w:r>
-        <w:t xml:space="preserve"> </w:t>
-      </w:r>
-      <w:r>
-        <w:rPr>
-          <w:b/>
-        </w:rPr>
-        <w:t xml:space="preserve">44</w:t>
-      </w:r>
-      <w:r>
-        <w:t xml:space="preserve">, 58–68 (2022).</w:t>
-      </w:r>
-    </w:p>
-    <w:bookmarkEnd w:id="84"/>
-    <w:bookmarkStart w:id="85" w:name="X8f5b5b681c3530c1044dd81a9d95caf728d6cbf"/>
-    <w:p>
-      <w:pPr>
-        <w:pStyle w:val="Literaturverzeichnis"/>
-      </w:pPr>
-      <w:r>
-        <w:t xml:space="preserve">23. Arias-de la Torre, J.</w:t>
-      </w:r>
-      <w:r>
-        <w:t xml:space="preserve"> </w:t>
-      </w:r>
-      <w:r>
-        <w:rPr>
-          <w:i/>
-        </w:rPr>
-        <w:t xml:space="preserve">et al.</w:t>
-      </w:r>
-      <w:r>
-        <w:t xml:space="preserve"> </w:t>
-      </w:r>
-      <w:r>
-        <w:t xml:space="preserve">Relationship Between Depression and the Use of Mobile Technologies and Social Media Among Adolescents: Umbrella Review.</w:t>
-      </w:r>
-      <w:r>
-        <w:t xml:space="preserve"> </w:t>
-      </w:r>
-      <w:r>
-        <w:rPr>
-          <w:i/>
-        </w:rPr>
-        <w:t xml:space="preserve">Journal of Medical Internet Research</w:t>
-      </w:r>
-      <w:r>
-        <w:t xml:space="preserve"> </w:t>
-      </w:r>
-      <w:r>
-        <w:rPr>
-          <w:b/>
-        </w:rPr>
-        <w:t xml:space="preserve">22</w:t>
-      </w:r>
-      <w:r>
-        <w:t xml:space="preserve">, e16388 (2020).</w:t>
-      </w:r>
-    </w:p>
-    <w:bookmarkEnd w:id="85"/>
-    <w:bookmarkStart w:id="86" w:name="ref-orbenTeenagersScreensSocial2020"/>
-    <w:p>
-      <w:pPr>
-        <w:pStyle w:val="Literaturverzeichnis"/>
-      </w:pPr>
-      <w:r>
-        <w:t xml:space="preserve">24. Orben, A. Teenagers, screens and social media: A narrative review of reviews and key studies.</w:t>
-      </w:r>
-      <w:r>
-        <w:t xml:space="preserve"> </w:t>
-      </w:r>
-      <w:r>
-        <w:rPr>
-          <w:i/>
-        </w:rPr>
-        <w:t xml:space="preserve">Social Psychiatry and Psychiatric Epidemiology</w:t>
-      </w:r>
-      <w:r>
-        <w:t xml:space="preserve"> </w:t>
-      </w:r>
-      <w:r>
-        <w:rPr>
-          <w:b/>
-        </w:rPr>
-        <w:t xml:space="preserve">55</w:t>
-      </w:r>
-      <w:r>
-        <w:t xml:space="preserve">, 407–414 (2020).</w:t>
-      </w:r>
-    </w:p>
-    <w:bookmarkEnd w:id="86"/>
-    <w:bookmarkStart w:id="88" w:name="ref-pagePRISMA2020Statement2020"/>
-    <w:p>
-      <w:pPr>
-        <w:pStyle w:val="Literaturverzeichnis"/>
-      </w:pPr>
-      <w:r>
-        <w:t xml:space="preserve">25. Page, M. J.</w:t>
-      </w:r>
-      <w:r>
-        <w:t xml:space="preserve"> </w:t>
-      </w:r>
-      <w:r>
-        <w:rPr>
-          <w:i/>
-        </w:rPr>
-        <w:t xml:space="preserve">et al.</w:t>
-      </w:r>
-      <w:r>
-        <w:t xml:space="preserve"> </w:t>
-      </w:r>
-      <w:r>
         <w:rPr>
           <w:i/>
         </w:rPr>
@@ -4862,7 +4964,7 @@
       <w:r>
         <w:t xml:space="preserve">. (2020) doi:</w:t>
       </w:r>
-      <w:hyperlink r:id="rId87">
+      <w:hyperlink r:id="rId89">
         <w:r>
           <w:rPr>
             <w:rStyle w:val="Hyperlink"/>
@@ -4874,14 +4976,14 @@
         <w:t xml:space="preserve">.</w:t>
       </w:r>
     </w:p>
-    <w:bookmarkEnd w:id="88"/>
-    <w:bookmarkStart w:id="89" w:name="ref-NHLBIQualityAssessmentSystematic2014"/>
+    <w:bookmarkEnd w:id="90"/>
+    <w:bookmarkStart w:id="91" w:name="ref-NHLBIQualityAssessmentSystematic2014"/>
     <w:p>
       <w:pPr>
         <w:pStyle w:val="Literaturverzeichnis"/>
       </w:pPr>
       <w:r>
-        <w:t xml:space="preserve">26. National Health, Lung, and Blood Institute.</w:t>
+        <w:t xml:space="preserve">27. National Health, Lung, and Blood Institute.</w:t>
       </w:r>
       <w:r>
         <w:t xml:space="preserve"> </w:t>
@@ -4896,14 +4998,14 @@
         <w:t xml:space="preserve">. (2014).</w:t>
       </w:r>
     </w:p>
-    <w:bookmarkEnd w:id="89"/>
-    <w:bookmarkStart w:id="90" w:name="ref-bowmanEffectSizesStatistical2012"/>
+    <w:bookmarkEnd w:id="91"/>
+    <w:bookmarkStart w:id="92" w:name="ref-bowmanEffectSizesStatistical2012"/>
     <w:p>
       <w:pPr>
         <w:pStyle w:val="Literaturverzeichnis"/>
       </w:pPr>
       <w:r>
-        <w:t xml:space="preserve">27. Bowman, N. A. Effect Sizes and Statistical Methods for Meta-Analysis in Higher Education.</w:t>
+        <w:t xml:space="preserve">28. Bowman, N. A. Effect Sizes and Statistical Methods for Meta-Analysis in Higher Education.</w:t>
       </w:r>
       <w:r>
         <w:t xml:space="preserve"> </w:t>
@@ -4927,14 +5029,14 @@
         <w:t xml:space="preserve">, 375–382 (2012).</w:t>
       </w:r>
     </w:p>
-    <w:bookmarkEnd w:id="90"/>
-    <w:bookmarkStart w:id="91" w:name="X28222e0a00c3a1bb883085ca4953aa45a58e4dd"/>
+    <w:bookmarkEnd w:id="92"/>
+    <w:bookmarkStart w:id="93" w:name="X28222e0a00c3a1bb883085ca4953aa45a58e4dd"/>
     <w:p>
       <w:pPr>
         <w:pStyle w:val="Literaturverzeichnis"/>
       </w:pPr>
       <w:r>
-        <w:t xml:space="preserve">28. Jacobs, P. &amp; Viechtbauer, W. Estimation of the biserial correlation and its sampling variance for use in meta-analysis: Biserial Correlation.</w:t>
+        <w:t xml:space="preserve">29. Jacobs, P. &amp; Viechtbauer, W. Estimation of the biserial correlation and its sampling variance for use in meta-analysis: Biserial Correlation.</w:t>
       </w:r>
       <w:r>
         <w:t xml:space="preserve"> </w:t>
@@ -4958,14 +5060,14 @@
         <w:t xml:space="preserve">, 161–180 (2017).</w:t>
       </w:r>
     </w:p>
-    <w:bookmarkEnd w:id="91"/>
-    <w:bookmarkStart w:id="92" w:name="ref-funderEvaluatingEffectSize2019"/>
+    <w:bookmarkEnd w:id="93"/>
+    <w:bookmarkStart w:id="94" w:name="ref-funderEvaluatingEffectSize2019"/>
     <w:p>
       <w:pPr>
         <w:pStyle w:val="Literaturverzeichnis"/>
       </w:pPr>
       <w:r>
-        <w:t xml:space="preserve">29. Funder, D. C. &amp; Ozer, D. J. Evaluating Effect Size in Psychological Research: Sense and Nonsense.</w:t>
+        <w:t xml:space="preserve">30. Funder, D. C. &amp; Ozer, D. J. Evaluating Effect Size in Psychological Research: Sense and Nonsense.</w:t>
       </w:r>
       <w:r>
         <w:t xml:space="preserve"> </w:t>
@@ -4989,14 +5091,14 @@
         <w:t xml:space="preserve">, 156–168 (2019).</w:t>
       </w:r>
     </w:p>
-    <w:bookmarkEnd w:id="92"/>
-    <w:bookmarkStart w:id="93" w:name="ref-gignacEffectSizeGuidelines2016"/>
+    <w:bookmarkEnd w:id="94"/>
+    <w:bookmarkStart w:id="95" w:name="ref-gignacEffectSizeGuidelines2016"/>
     <w:p>
       <w:pPr>
         <w:pStyle w:val="Literaturverzeichnis"/>
       </w:pPr>
       <w:r>
-        <w:t xml:space="preserve">30. Gignac, G. E. &amp; Szodorai, E. T. Effect size guidelines for individual differences researchers.</w:t>
+        <w:t xml:space="preserve">31. Gignac, G. E. &amp; Szodorai, E. T. Effect size guidelines for individual differences researchers.</w:t>
       </w:r>
       <w:r>
         <w:t xml:space="preserve"> </w:t>
@@ -5020,14 +5122,14 @@
         <w:t xml:space="preserve">, 74–78 (2016).</w:t>
       </w:r>
     </w:p>
-    <w:bookmarkEnd w:id="93"/>
-    <w:bookmarkStart w:id="94" w:name="ref-R-metafor"/>
+    <w:bookmarkEnd w:id="95"/>
+    <w:bookmarkStart w:id="96" w:name="ref-R-metafor"/>
     <w:p>
       <w:pPr>
         <w:pStyle w:val="Literaturverzeichnis"/>
       </w:pPr>
       <w:r>
-        <w:t xml:space="preserve">31. Viechtbauer, W.</w:t>
+        <w:t xml:space="preserve">32. Viechtbauer, W.</w:t>
       </w:r>
       <w:r>
         <w:t xml:space="preserve"> </w:t>
@@ -5042,14 +5144,14 @@
         <w:t xml:space="preserve">. (2022).</w:t>
       </w:r>
     </w:p>
-    <w:bookmarkEnd w:id="94"/>
-    <w:bookmarkStart w:id="95" w:name="ref-R-base"/>
+    <w:bookmarkEnd w:id="96"/>
+    <w:bookmarkStart w:id="97" w:name="ref-R-base"/>
     <w:p>
       <w:pPr>
         <w:pStyle w:val="Literaturverzeichnis"/>
       </w:pPr>
       <w:r>
-        <w:t xml:space="preserve">32. R Core Team.</w:t>
+        <w:t xml:space="preserve">33. R Core Team.</w:t>
       </w:r>
       <w:r>
         <w:t xml:space="preserve"> </w:t>
@@ -5064,14 +5166,14 @@
         <w:t xml:space="preserve">. (R Foundation for Statistical Computing, 2022).</w:t>
       </w:r>
     </w:p>
-    <w:bookmarkEnd w:id="95"/>
-    <w:bookmarkStart w:id="96" w:name="ref-eggerBiasMetaanalysisDetected1997"/>
+    <w:bookmarkEnd w:id="97"/>
+    <w:bookmarkStart w:id="98" w:name="ref-eggerBiasMetaanalysisDetected1997"/>
     <w:p>
       <w:pPr>
         <w:pStyle w:val="Literaturverzeichnis"/>
       </w:pPr>
       <w:r>
-        <w:t xml:space="preserve">33. Egger, M., Smith, G. D., Schneider, M. &amp; Minder, C. Bias in meta-analysis detected by a simple, graphical test.</w:t>
+        <w:t xml:space="preserve">34. Egger, M., Smith, G. D., Schneider, M. &amp; Minder, C. Bias in meta-analysis detected by a simple, graphical test.</w:t>
       </w:r>
       <w:r>
         <w:t xml:space="preserve"> </w:t>
@@ -5095,14 +5197,14 @@
         <w:t xml:space="preserve">, 629–634 (1997).</w:t>
       </w:r>
     </w:p>
-    <w:bookmarkEnd w:id="96"/>
-    <w:bookmarkStart w:id="97" w:name="ref-pageChapter13Assessing2021"/>
+    <w:bookmarkEnd w:id="98"/>
+    <w:bookmarkStart w:id="99" w:name="ref-pageChapter13Assessing2021"/>
     <w:p>
       <w:pPr>
         <w:pStyle w:val="Literaturverzeichnis"/>
       </w:pPr>
       <w:r>
-        <w:t xml:space="preserve">34. Page, M. J., Higgins, J. P. &amp; Sterne, J. A. Chapter 13: Assessing risk of bias due to missing results in a synthesis. in</w:t>
+        <w:t xml:space="preserve">35. Page, M. J., Higgins, J. P. &amp; Sterne, J. A. Chapter 13: Assessing risk of bias due to missing results in a synthesis. in</w:t>
       </w:r>
       <w:r>
         <w:t xml:space="preserve"> </w:t>
@@ -5120,14 +5222,14 @@
         <w:t xml:space="preserve">(eds. Higgins, J. P. et al.) (Cochrane, 2021).</w:t>
       </w:r>
     </w:p>
-    <w:bookmarkEnd w:id="97"/>
-    <w:bookmarkStart w:id="98" w:name="ref-ioannidisExploratoryTestExcess2007"/>
+    <w:bookmarkEnd w:id="99"/>
+    <w:bookmarkStart w:id="100" w:name="ref-ioannidisExploratoryTestExcess2007"/>
     <w:p>
       <w:pPr>
         <w:pStyle w:val="Literaturverzeichnis"/>
       </w:pPr>
       <w:r>
-        <w:t xml:space="preserve">35. Ioannidis, J. P. &amp; Trikalinos, T. A. An exploratory test for an excess of significant findings.</w:t>
+        <w:t xml:space="preserve">36. Ioannidis, J. P. &amp; Trikalinos, T. A. An exploratory test for an excess of significant findings.</w:t>
       </w:r>
       <w:r>
         <w:t xml:space="preserve"> </w:t>
@@ -5151,14 +5253,14 @@
         <w:t xml:space="preserve">, 245–253 (2007).</w:t>
       </w:r>
     </w:p>
-    <w:bookmarkEnd w:id="98"/>
-    <w:bookmarkStart w:id="99" w:name="X06fd504ce36b3f21caca6eb0766200d9b01623a"/>
+    <w:bookmarkEnd w:id="100"/>
+    <w:bookmarkStart w:id="101" w:name="X06fd504ce36b3f21caca6eb0766200d9b01623a"/>
     <w:p>
       <w:pPr>
         <w:pStyle w:val="Literaturverzeichnis"/>
       </w:pPr>
       <w:r>
-        <w:t xml:space="preserve">36. Papadimitriou, N.</w:t>
+        <w:t xml:space="preserve">37. Papadimitriou, N.</w:t>
       </w:r>
       <w:r>
         <w:t xml:space="preserve"> </w:t>
@@ -5197,14 +5299,14 @@
         <w:t xml:space="preserve">, 4579 (2021).</w:t>
       </w:r>
     </w:p>
-    <w:bookmarkEnd w:id="99"/>
-    <w:bookmarkStart w:id="100" w:name="ref-xieCanTouchscreenDevices2018"/>
+    <w:bookmarkEnd w:id="101"/>
+    <w:bookmarkStart w:id="102" w:name="ref-xieCanTouchscreenDevices2018"/>
     <w:p>
       <w:pPr>
         <w:pStyle w:val="Literaturverzeichnis"/>
       </w:pPr>
       <w:r>
-        <w:t xml:space="preserve">37. Xie, H.</w:t>
+        <w:t xml:space="preserve">38. Xie, H.</w:t>
       </w:r>
       <w:r>
         <w:t xml:space="preserve"> </w:t>
@@ -5243,14 +5345,14 @@
         <w:t xml:space="preserve">, 2580 (2018).</w:t>
       </w:r>
     </w:p>
-    <w:bookmarkEnd w:id="100"/>
-    <w:bookmarkStart w:id="101" w:name="X1e43e764f509d799cbc769ff2c7a2cf0d00018a"/>
+    <w:bookmarkEnd w:id="102"/>
+    <w:bookmarkStart w:id="103" w:name="X1e43e764f509d799cbc769ff2c7a2cf0d00018a"/>
     <w:p>
       <w:pPr>
         <w:pStyle w:val="Literaturverzeichnis"/>
       </w:pPr>
       <w:r>
-        <w:t xml:space="preserve">38. Adelantado-Renau, M.</w:t>
+        <w:t xml:space="preserve">39. Adelantado-Renau, M.</w:t>
       </w:r>
       <w:r>
         <w:t xml:space="preserve"> </w:t>
@@ -5289,14 +5391,14 @@
         <w:t xml:space="preserve">, 1058 (2019).</w:t>
       </w:r>
     </w:p>
-    <w:bookmarkEnd w:id="101"/>
-    <w:bookmarkStart w:id="102" w:name="ref-madiganAssociationsScreenUse2020"/>
+    <w:bookmarkEnd w:id="103"/>
+    <w:bookmarkStart w:id="104" w:name="ref-madiganAssociationsScreenUse2020"/>
     <w:p>
       <w:pPr>
         <w:pStyle w:val="Literaturverzeichnis"/>
       </w:pPr>
       <w:r>
-        <w:t xml:space="preserve">39. Madigan, S., McArthur, B. A., Anhorn, C., Eirich, R. &amp; Christakis, D. A. Associations Between Screen Use and Child Language Skills: A Systematic Review and Meta-analysis.</w:t>
+        <w:t xml:space="preserve">40. Madigan, S., McArthur, B. A., Anhorn, C., Eirich, R. &amp; Christakis, D. A. Associations Between Screen Use and Child Language Skills: A Systematic Review and Meta-analysis.</w:t>
       </w:r>
       <w:r>
         <w:t xml:space="preserve"> </w:t>
@@ -5320,14 +5422,14 @@
         <w:t xml:space="preserve">, 665 (2020).</w:t>
       </w:r>
     </w:p>
-    <w:bookmarkEnd w:id="102"/>
-    <w:bookmarkStart w:id="103" w:name="Xce1c64a10778ef1313818378dc5846070d5b266"/>
+    <w:bookmarkEnd w:id="104"/>
+    <w:bookmarkStart w:id="105" w:name="Xce1c64a10778ef1313818378dc5846070d5b266"/>
     <w:p>
       <w:pPr>
         <w:pStyle w:val="Literaturverzeichnis"/>
       </w:pPr>
       <w:r>
-        <w:t xml:space="preserve">40. Poorolajal, J., Sahraei, F., Mohamdadi, Y., Doosti-Irani, A. &amp; Moradi, L. Behavioral factors influencing childhood obesity: A systematic review and meta-analysis.</w:t>
+        <w:t xml:space="preserve">41. Poorolajal, J., Sahraei, F., Mohamdadi, Y., Doosti-Irani, A. &amp; Moradi, L. Behavioral factors influencing childhood obesity: A systematic review and meta-analysis.</w:t>
       </w:r>
       <w:r>
         <w:t xml:space="preserve"> </w:t>
@@ -5351,14 +5453,14 @@
         <w:t xml:space="preserve">, 109–118 (2020).</w:t>
       </w:r>
     </w:p>
-    <w:bookmarkEnd w:id="103"/>
-    <w:bookmarkStart w:id="104" w:name="ref-byunDigitalGamebasedLearning2018"/>
+    <w:bookmarkEnd w:id="105"/>
+    <w:bookmarkStart w:id="106" w:name="ref-byunDigitalGamebasedLearning2018"/>
     <w:p>
       <w:pPr>
         <w:pStyle w:val="Literaturverzeichnis"/>
       </w:pPr>
       <w:r>
-        <w:t xml:space="preserve">41. Byun, J. &amp; Joung, E. Digital game-based learning for K-12 mathematics education: A meta-analysis.</w:t>
+        <w:t xml:space="preserve">42. Byun, J. &amp; Joung, E. Digital game-based learning for K-12 mathematics education: A meta-analysis.</w:t>
       </w:r>
       <w:r>
         <w:t xml:space="preserve"> </w:t>
@@ -5382,14 +5484,14 @@
         <w:t xml:space="preserve">, 113–126 (2018).</w:t>
       </w:r>
     </w:p>
-    <w:bookmarkEnd w:id="104"/>
-    <w:bookmarkStart w:id="105" w:name="ref-vannucciSocialMediaUse2020"/>
+    <w:bookmarkEnd w:id="106"/>
+    <w:bookmarkStart w:id="107" w:name="ref-vannucciSocialMediaUse2020"/>
     <w:p>
       <w:pPr>
         <w:pStyle w:val="Literaturverzeichnis"/>
       </w:pPr>
       <w:r>
-        <w:t xml:space="preserve">42. Vannucci, A., Simpson, E. G., Gagnon, S. &amp; Ohannessian, C. M. Social media use and risky behaviors in adolescents: A meta-analysis.</w:t>
+        <w:t xml:space="preserve">43. Vannucci, A., Simpson, E. G., Gagnon, S. &amp; Ohannessian, C. M. Social media use and risky behaviors in adolescents: A meta-analysis.</w:t>
       </w:r>
       <w:r>
         <w:t xml:space="preserve"> </w:t>
@@ -5413,14 +5515,14 @@
         <w:t xml:space="preserve">, 258–274 (2020).</w:t>
       </w:r>
     </w:p>
-    <w:bookmarkEnd w:id="105"/>
-    <w:bookmarkStart w:id="106" w:name="ref-yoonSocialNetworkSite2019"/>
+    <w:bookmarkEnd w:id="107"/>
+    <w:bookmarkStart w:id="108" w:name="ref-yoonSocialNetworkSite2019"/>
     <w:p>
       <w:pPr>
         <w:pStyle w:val="Literaturverzeichnis"/>
       </w:pPr>
       <w:r>
-        <w:t xml:space="preserve">43. Yoon, S., Kleinman, M., Mertz, J. &amp; Brannick, M. Is social network site usage related to depression? A meta-analysis of FacebookDepression relations.</w:t>
+        <w:t xml:space="preserve">44. Yoon, S., Kleinman, M., Mertz, J. &amp; Brannick, M. Is social network site usage related to depression? A meta-analysis of FacebookDepression relations.</w:t>
       </w:r>
       <w:r>
         <w:t xml:space="preserve"> </w:t>
@@ -5444,14 +5546,14 @@
         <w:t xml:space="preserve">, 65–72 (2019).</w:t>
       </w:r>
     </w:p>
-    <w:bookmarkEnd w:id="106"/>
-    <w:bookmarkStart w:id="107" w:name="Xc12e5d5521f7a25e16cff58ff2c30aef0895324"/>
+    <w:bookmarkEnd w:id="108"/>
+    <w:bookmarkStart w:id="109" w:name="Xc12e5d5521f7a25e16cff58ff2c30aef0895324"/>
     <w:p>
       <w:pPr>
         <w:pStyle w:val="Literaturverzeichnis"/>
       </w:pPr>
       <w:r>
-        <w:t xml:space="preserve">44. Vahedi, Z. &amp; Zannella, L. The association between self-reported depressive symptoms and the use of social networking sites (SNS): A meta-analysis.</w:t>
+        <w:t xml:space="preserve">45. Vahedi, Z. &amp; Zannella, L. The association between self-reported depressive symptoms and the use of social networking sites (SNS): A meta-analysis.</w:t>
       </w:r>
       <w:r>
         <w:t xml:space="preserve"> </w:t>
@@ -5475,14 +5577,14 @@
         <w:t xml:space="preserve">, 2174–2189 (2021).</w:t>
       </w:r>
     </w:p>
-    <w:bookmarkEnd w:id="107"/>
-    <w:bookmarkStart w:id="108" w:name="Xfbc0d9c794c9e3bb65b04d2410fb282387d3d70"/>
+    <w:bookmarkEnd w:id="109"/>
+    <w:bookmarkStart w:id="110" w:name="Xfbc0d9c794c9e3bb65b04d2410fb282387d3d70"/>
     <w:p>
       <w:pPr>
         <w:pStyle w:val="Literaturverzeichnis"/>
       </w:pPr>
       <w:r>
-        <w:t xml:space="preserve">45. Seetharaman, G. W., Jeff Horwitz and Deepa. Facebook Knows Instagram Is Toxic for Teen Girls, Company Documents Show.</w:t>
+        <w:t xml:space="preserve">46. Seetharaman, G. W., Jeff Horwitz and Deepa. Facebook Knows Instagram Is Toxic for Teen Girls, Company Documents Show.</w:t>
       </w:r>
       <w:r>
         <w:t xml:space="preserve"> </w:t>
@@ -5500,14 +5602,14 @@
         <w:t xml:space="preserve">(2021).</w:t>
       </w:r>
     </w:p>
-    <w:bookmarkEnd w:id="108"/>
-    <w:bookmarkStart w:id="109" w:name="X36eecd0cd843cd0d874b53a91717f080998bcbf"/>
+    <w:bookmarkEnd w:id="110"/>
+    <w:bookmarkStart w:id="111" w:name="X36eecd0cd843cd0d874b53a91717f080998bcbf"/>
     <w:p>
       <w:pPr>
         <w:pStyle w:val="Literaturverzeichnis"/>
       </w:pPr>
       <w:r>
-        <w:t xml:space="preserve">46. Tekedere, H. &amp; Göke, H. Examining the Effectiveness of Augmented Reality Applications in Education: A Meta-Analysis.</w:t>
+        <w:t xml:space="preserve">47. Tekedere, H. &amp; Göke, H. Examining the Effectiveness of Augmented Reality Applications in Education: A Meta-Analysis.</w:t>
       </w:r>
       <w:r>
         <w:t xml:space="preserve"> </w:t>
@@ -5531,14 +5633,14 @@
         <w:t xml:space="preserve">, 9469–9481 (2016).</w:t>
       </w:r>
     </w:p>
-    <w:bookmarkEnd w:id="109"/>
-    <w:bookmarkStart w:id="110" w:name="ref-sadeghiradInfluenceUnhealthyFood2016"/>
+    <w:bookmarkEnd w:id="111"/>
+    <w:bookmarkStart w:id="112" w:name="ref-sadeghiradInfluenceUnhealthyFood2016"/>
     <w:p>
       <w:pPr>
         <w:pStyle w:val="Literaturverzeichnis"/>
       </w:pPr>
       <w:r>
-        <w:t xml:space="preserve">47. Sadeghirad, B., Duhaney, T., Motaghipisheh, S., Campbell, N. R. C. &amp; Johnston, B. C. Influence of unhealthy food and beverage marketing on children’s dietary intake and preference: A systematic review and meta-analysis of randomized trials.</w:t>
+        <w:t xml:space="preserve">48. Sadeghirad, B., Duhaney, T., Motaghipisheh, S., Campbell, N. R. C. &amp; Johnston, B. C. Influence of unhealthy food and beverage marketing on children’s dietary intake and preference: A systematic review and meta-analysis of randomized trials.</w:t>
       </w:r>
       <w:r>
         <w:t xml:space="preserve"> </w:t>
@@ -5562,14 +5664,14 @@
         <w:t xml:space="preserve">, 945–959 (2016).</w:t>
       </w:r>
     </w:p>
-    <w:bookmarkEnd w:id="110"/>
-    <w:bookmarkStart w:id="111" w:name="ref-marshallRelationshipsMediaUse2004"/>
+    <w:bookmarkEnd w:id="112"/>
+    <w:bookmarkStart w:id="113" w:name="ref-marshallRelationshipsMediaUse2004"/>
     <w:p>
       <w:pPr>
         <w:pStyle w:val="Literaturverzeichnis"/>
       </w:pPr>
       <w:r>
-        <w:t xml:space="preserve">48. Marshall, S. J., Biddle, S. J. H., Gorely, T., Cameron, N. &amp; Murdey, I. Relationships between media use, body fatness and physical activity in children and youth: A meta-analysis.</w:t>
+        <w:t xml:space="preserve">49. Marshall, S. J., Biddle, S. J. H., Gorely, T., Cameron, N. &amp; Murdey, I. Relationships between media use, body fatness and physical activity in children and youth: A meta-analysis.</w:t>
       </w:r>
       <w:r>
         <w:t xml:space="preserve"> </w:t>
@@ -5593,14 +5695,14 @@
         <w:t xml:space="preserve">, 1238–1246 (2004).</w:t>
       </w:r>
     </w:p>
-    <w:bookmarkEnd w:id="111"/>
-    <w:bookmarkStart w:id="112" w:name="ref-elsonPolicyStatementsMedia2019"/>
+    <w:bookmarkEnd w:id="113"/>
+    <w:bookmarkStart w:id="114" w:name="ref-elsonPolicyStatementsMedia2019"/>
     <w:p>
       <w:pPr>
         <w:pStyle w:val="Literaturverzeichnis"/>
       </w:pPr>
       <w:r>
-        <w:t xml:space="preserve">49. Elson, M.</w:t>
+        <w:t xml:space="preserve">50. Elson, M.</w:t>
       </w:r>
       <w:r>
         <w:t xml:space="preserve"> </w:t>
@@ -5639,14 +5741,14 @@
         <w:t xml:space="preserve">, 12–25 (2019).</w:t>
       </w:r>
     </w:p>
-    <w:bookmarkEnd w:id="112"/>
-    <w:bookmarkStart w:id="113" w:name="ref-ashtonScreenTimeChildren2019"/>
+    <w:bookmarkEnd w:id="114"/>
+    <w:bookmarkStart w:id="115" w:name="ref-ashtonScreenTimeChildren2019"/>
     <w:p>
       <w:pPr>
         <w:pStyle w:val="Literaturverzeichnis"/>
       </w:pPr>
       <w:r>
-        <w:t xml:space="preserve">50. Ashton, J. J. &amp; Beattie, R. M. Screen time in children and adolescents: Is there evidence to guide parents and policy?</w:t>
+        <w:t xml:space="preserve">51. Ashton, J. J. &amp; Beattie, R. M. Screen time in children and adolescents: Is there evidence to guide parents and policy?</w:t>
       </w:r>
       <w:r>
         <w:t xml:space="preserve"> </w:t>
@@ -5670,14 +5772,14 @@
         <w:t xml:space="preserve">, 292–294 (2019).</w:t>
       </w:r>
     </w:p>
-    <w:bookmarkEnd w:id="113"/>
-    <w:bookmarkStart w:id="114" w:name="Xa7779c494ab5882c81b02dfe0cfa23203039787"/>
+    <w:bookmarkEnd w:id="115"/>
+    <w:bookmarkStart w:id="116" w:name="Xa7779c494ab5882c81b02dfe0cfa23203039787"/>
     <w:p>
       <w:pPr>
         <w:pStyle w:val="Literaturverzeichnis"/>
       </w:pPr>
       <w:r>
-        <w:t xml:space="preserve">51. Royal College of Paediatrics and Child Health.</w:t>
+        <w:t xml:space="preserve">52. Royal College of Paediatrics and Child Health.</w:t>
       </w:r>
       <w:r>
         <w:t xml:space="preserve"> </w:t>
@@ -5695,14 +5797,14 @@
         <w:t xml:space="preserve">(2019).</w:t>
       </w:r>
     </w:p>
-    <w:bookmarkEnd w:id="114"/>
-    <w:bookmarkStart w:id="115" w:name="X1622a13c71fefd4fa62b8aed2044e1aca625882"/>
+    <w:bookmarkEnd w:id="116"/>
+    <w:bookmarkStart w:id="117" w:name="X1622a13c71fefd4fa62b8aed2044e1aca625882"/>
     <w:p>
       <w:pPr>
         <w:pStyle w:val="Literaturverzeichnis"/>
       </w:pPr>
       <w:r>
-        <w:t xml:space="preserve">52. Parry, D. A.</w:t>
+        <w:t xml:space="preserve">53. Parry, D. A.</w:t>
       </w:r>
       <w:r>
         <w:t xml:space="preserve"> </w:t>
@@ -5741,14 +5843,14 @@
         <w:t xml:space="preserve">, 1535–1547 (2021).</w:t>
       </w:r>
     </w:p>
-    <w:bookmarkEnd w:id="115"/>
-    <w:bookmarkStart w:id="116" w:name="ref-byrneMeasurementScreenTime2021"/>
+    <w:bookmarkEnd w:id="117"/>
+    <w:bookmarkStart w:id="118" w:name="ref-byrneMeasurementScreenTime2021"/>
     <w:p>
       <w:pPr>
         <w:pStyle w:val="Literaturverzeichnis"/>
       </w:pPr>
       <w:r>
-        <w:t xml:space="preserve">53. Byrne, R., Terranova, C. O. &amp; Trost, S. G. Measurement of screen time among young children aged 0 years: A systematic review.</w:t>
+        <w:t xml:space="preserve">54. Byrne, R., Terranova, C. O. &amp; Trost, S. G. Measurement of screen time among young children aged 0 years: A systematic review.</w:t>
       </w:r>
       <w:r>
         <w:t xml:space="preserve"> </w:t>
@@ -5772,14 +5874,14 @@
         <w:t xml:space="preserve">, (2021).</w:t>
       </w:r>
     </w:p>
-    <w:bookmarkEnd w:id="116"/>
-    <w:bookmarkStart w:id="117" w:name="ref-smithFeasibilityAutomatedCameras2019"/>
+    <w:bookmarkEnd w:id="118"/>
+    <w:bookmarkStart w:id="119" w:name="ref-smithFeasibilityAutomatedCameras2019"/>
     <w:p>
       <w:pPr>
         <w:pStyle w:val="Literaturverzeichnis"/>
       </w:pPr>
       <w:r>
-        <w:t xml:space="preserve">54. Smith, C., Galland, B. C., de Bruin, W. E. &amp; Taylor, R. W. Feasibility of automated cameras to measure screen use in adolescents.</w:t>
+        <w:t xml:space="preserve">55. Smith, C., Galland, B. C., de Bruin, W. E. &amp; Taylor, R. W. Feasibility of automated cameras to measure screen use in adolescents.</w:t>
       </w:r>
       <w:r>
         <w:t xml:space="preserve"> </w:t>
@@ -5803,14 +5905,14 @@
         <w:t xml:space="preserve">, 417–424 (2019).</w:t>
       </w:r>
     </w:p>
-    <w:bookmarkEnd w:id="117"/>
-    <w:bookmarkStart w:id="118" w:name="ref-rydingPassiveObjectiveMeasures2020"/>
+    <w:bookmarkEnd w:id="119"/>
+    <w:bookmarkStart w:id="120" w:name="ref-rydingPassiveObjectiveMeasures2020"/>
     <w:p>
       <w:pPr>
         <w:pStyle w:val="Literaturverzeichnis"/>
       </w:pPr>
       <w:r>
-        <w:t xml:space="preserve">55. Ryding, F. C. &amp; Kuss, D. J. Passive objective measures in the assessment of problematic smartphone use: A systematic review.</w:t>
+        <w:t xml:space="preserve">56. Ryding, F. C. &amp; Kuss, D. J. Passive objective measures in the assessment of problematic smartphone use: A systematic review.</w:t>
       </w:r>
       <w:r>
         <w:t xml:space="preserve"> </w:t>
@@ -5834,14 +5936,14 @@
         <w:t xml:space="preserve">, 100257 (2020).</w:t>
       </w:r>
     </w:p>
-    <w:bookmarkEnd w:id="118"/>
-    <w:bookmarkStart w:id="119" w:name="X273798adfea2fce3f1845a8e1bd699c817aaf5b"/>
+    <w:bookmarkEnd w:id="120"/>
+    <w:bookmarkStart w:id="121" w:name="X273798adfea2fce3f1845a8e1bd699c817aaf5b"/>
     <w:p>
       <w:pPr>
         <w:pStyle w:val="Literaturverzeichnis"/>
       </w:pPr>
       <w:r>
-        <w:t xml:space="preserve">56. Guyatt, G.</w:t>
+        <w:t xml:space="preserve">57. Guyatt, G.</w:t>
       </w:r>
       <w:r>
         <w:t xml:space="preserve"> </w:t>
@@ -5880,14 +5982,14 @@
         <w:t xml:space="preserve">, 383–394 (2011).</w:t>
       </w:r>
     </w:p>
-    <w:bookmarkEnd w:id="119"/>
-    <w:bookmarkStart w:id="120" w:name="ref-twengeMoreTimeTechnology2019"/>
+    <w:bookmarkEnd w:id="121"/>
+    <w:bookmarkStart w:id="122" w:name="ref-twengeMoreTimeTechnology2019"/>
     <w:p>
       <w:pPr>
         <w:pStyle w:val="Literaturverzeichnis"/>
       </w:pPr>
       <w:r>
-        <w:t xml:space="preserve">57. Twenge, J. M. More Time on Technology, Less Happiness? Associations Between Digital-Media Use and Psychological Well-Being.</w:t>
+        <w:t xml:space="preserve">58. Twenge, J. M. More Time on Technology, Less Happiness? Associations Between Digital-Media Use and Psychological Well-Being.</w:t>
       </w:r>
       <w:r>
         <w:t xml:space="preserve"> </w:t>
@@ -5911,14 +6013,14 @@
         <w:t xml:space="preserve">, 372–379 (2019).</w:t>
       </w:r>
     </w:p>
-    <w:bookmarkEnd w:id="120"/>
-    <w:bookmarkStart w:id="121" w:name="ref-kellySocialMediaUse2018"/>
+    <w:bookmarkEnd w:id="122"/>
+    <w:bookmarkStart w:id="123" w:name="ref-kellySocialMediaUse2018"/>
     <w:p>
       <w:pPr>
         <w:pStyle w:val="Literaturverzeichnis"/>
       </w:pPr>
       <w:r>
-        <w:t xml:space="preserve">58. Kelly, Y., Zilanawala, A., Booker, C. &amp; Sacker, A. Social Media Use and Adolescent Mental Health: Findings From the UK Millennium Cohort Study.</w:t>
+        <w:t xml:space="preserve">59. Kelly, Y., Zilanawala, A., Booker, C. &amp; Sacker, A. Social Media Use and Adolescent Mental Health: Findings From the UK Millennium Cohort Study.</w:t>
       </w:r>
       <w:r>
         <w:t xml:space="preserve"> </w:t>
@@ -5942,8 +6044,8 @@
         <w:t xml:space="preserve">, 59–68 (2018).</w:t>
       </w:r>
     </w:p>
-    <w:bookmarkEnd w:id="121"/>
-    <w:bookmarkEnd w:id="122"/>
+    <w:bookmarkEnd w:id="123"/>
+    <w:bookmarkEnd w:id="124"/>
     <w:sectPr>
       <w:headerReference w:type="even" r:id="rId10"/>
       <w:headerReference w:type="default" r:id="rId9"/>

</xml_diff>

<commit_message>
Address current coauthor comments
</commit_message>
<xml_diff>
--- a/reports/manuscript.docx
+++ b/reports/manuscript.docx
@@ -687,7 +687,7 @@
         <w:t xml:space="preserve"> </w:t>
       </w:r>
       <w:r>
-        <w:t xml:space="preserve">5220</w:t>
+        <w:t xml:space="preserve">5406</w:t>
       </w:r>
     </w:p>
     <w:p>
@@ -1068,6 +1068,7 @@
       <w:r>
         <w:t xml:space="preserve"> </w:t>
       </w:r>
+      <w:bookmarkStart w:id="23" w:name="r2_8"/>
       <w:r>
         <w:t xml:space="preserve">For example, the Australian Government guidelines regarding sedentary behaviour recommend that young children (under the age of two) should not spend any time watching screens.</w:t>
       </w:r>
@@ -1128,6 +1129,10 @@
         </w:rPr>
         <w:t xml:space="preserve">19</w:t>
       </w:r>
+      <w:r>
+        <w:t xml:space="preserve"> </w:t>
+      </w:r>
+      <w:bookmarkEnd w:id="23"/>
     </w:p>
     <w:p>
       <w:pPr>
@@ -1163,7 +1168,7 @@
       <w:r>
         <w:t xml:space="preserve"> </w:t>
       </w:r>
-      <w:bookmarkStart w:id="24" w:name="r2_9"/>
+      <w:bookmarkStart w:id="25" w:name="r2_9"/>
       <w:r>
         <w:t xml:space="preserve"> </w:t>
       </w:r>
@@ -1197,7 +1202,7 @@
       <w:r>
         <w:t xml:space="preserve"> </w:t>
       </w:r>
-      <w:bookmarkStart w:id="23" w:name="r1_2"/>
+      <w:bookmarkStart w:id="24" w:name="r1_2"/>
       <w:r>
         <w:t xml:space="preserve"> </w:t>
       </w:r>
@@ -1246,8 +1251,14 @@
       <w:r>
         <w:t xml:space="preserve">These overviews provide a reference point for the field and allow for easier comparison of risks and benefits for the same behaviour.</w:t>
       </w:r>
-      <w:bookmarkEnd w:id="23"/>
+      <w:r>
+        <w:t xml:space="preserve"> </w:t>
+      </w:r>
+      <w:r>
+        <w:t xml:space="preserve">By analogy, reading is a sedentary behaviour, and only by comparing the health risks against the educational benefits can researchers and policymakers make clear recommendations about what young people should do.</w:t>
+      </w:r>
       <w:bookmarkEnd w:id="24"/>
+      <w:bookmarkEnd w:id="25"/>
     </w:p>
     <w:p>
       <w:pPr>
@@ -1259,7 +1270,7 @@
       <w:r>
         <w:t xml:space="preserve"> </w:t>
       </w:r>
-      <w:bookmarkStart w:id="25" w:name="r2_6"/>
+      <w:bookmarkStart w:id="26" w:name="r2_6"/>
       <w:r>
         <w:t xml:space="preserve">This review synthesises evidence on any outcome of electronic media exposure.</w:t>
       </w:r>
@@ -1267,7 +1278,7 @@
         <w:t xml:space="preserve"> </w:t>
       </w:r>
       <w:r>
-        <w:t xml:space="preserve">We deliberately do not pre-specify outcomes, in order to get a comprehensive list of areas where there is meta-analytical evidence.</w:t>
+        <w:t xml:space="preserve">We deliberately did not pre-specify outcomes, in order to get a comprehensive list of areas where there is meta-analytical evidence.</w:t>
       </w:r>
       <w:r>
         <w:t xml:space="preserve"> </w:t>
@@ -1281,7 +1292,7 @@
       <w:r>
         <w:t xml:space="preserve">By synthesising across life domains (e.g., school and home), this review provides evidence to inform guidelines and advice for parents, teachers, pediatricians and other professionals in order to maximise human functioning.</w:t>
       </w:r>
-      <w:bookmarkEnd w:id="25"/>
+      <w:bookmarkEnd w:id="26"/>
     </w:p>
     <w:p>
       <w:r>
@@ -1292,11 +1303,11 @@
       <w:pPr>
         <w:pStyle w:val="berschrift1"/>
       </w:pPr>
-      <w:bookmarkStart w:id="26" w:name="methods"/>
+      <w:bookmarkStart w:id="27" w:name="methods"/>
       <w:r>
         <w:t xml:space="preserve">Methods</w:t>
       </w:r>
-      <w:bookmarkEnd w:id="26"/>
+      <w:bookmarkEnd w:id="27"/>
     </w:p>
     <w:p>
       <w:pPr>
@@ -1322,11 +1333,11 @@
       <w:pPr>
         <w:pStyle w:val="berschrift3"/>
       </w:pPr>
-      <w:bookmarkStart w:id="27" w:name="eligibility-criteria"/>
+      <w:bookmarkStart w:id="28" w:name="eligibility-criteria"/>
       <w:r>
         <w:t xml:space="preserve">Eligibility criteria.</w:t>
       </w:r>
-      <w:bookmarkEnd w:id="27"/>
+      <w:bookmarkEnd w:id="28"/>
     </w:p>
     <w:p>
       <w:pPr>
@@ -1350,7 +1361,7 @@
       <w:r>
         <w:t xml:space="preserve"> </w:t>
       </w:r>
-      <w:bookmarkStart w:id="28" w:name="r3_5"/>
+      <w:bookmarkStart w:id="29" w:name="r3_5"/>
       <w:r>
         <w:t xml:space="preserve">We included meta-analyses containing studies that combined data from adults and youth if meta-analytic effect size estimates specific to participants aged 18 years or less could be extracted (i.e., the highest mean age for any individual study included in the meta-analysis was &lt; 18 years).</w:t>
       </w:r>
@@ -1366,7 +1377,7 @@
       <w:r>
         <w:t xml:space="preserve">We excluded meta-analyses that only contained evidence gathered from adults (age &gt;18 years).</w:t>
       </w:r>
-      <w:bookmarkEnd w:id="28"/>
+      <w:bookmarkEnd w:id="29"/>
     </w:p>
     <w:p>
       <w:pPr>
@@ -1396,7 +1407,7 @@
       <w:r>
         <w:t xml:space="preserve"> </w:t>
       </w:r>
-      <w:bookmarkStart w:id="29" w:name="r3_6"/>
+      <w:bookmarkStart w:id="30" w:name="r3_6"/>
       <w:r>
         <w:t xml:space="preserve"> </w:t>
       </w:r>
@@ -1418,7 +1429,7 @@
       <w:r>
         <w:t xml:space="preserve"> </w:t>
       </w:r>
-      <w:bookmarkEnd w:id="29"/>
+      <w:bookmarkEnd w:id="30"/>
       <w:r>
         <w:t xml:space="preserve"> </w:t>
       </w:r>
@@ -1455,7 +1466,7 @@
       <w:r>
         <w:t xml:space="preserve"> </w:t>
       </w:r>
-      <w:bookmarkStart w:id="30" w:name="r3_7"/>
+      <w:bookmarkStart w:id="31" w:name="r3_7"/>
       <w:r>
         <w:t xml:space="preserve"> </w:t>
       </w:r>
@@ -1471,7 +1482,7 @@
       <w:r>
         <w:t xml:space="preserve"> </w:t>
       </w:r>
-      <w:bookmarkEnd w:id="30"/>
+      <w:bookmarkEnd w:id="31"/>
     </w:p>
     <w:p>
       <w:pPr>
@@ -1569,11 +1580,11 @@
       <w:pPr>
         <w:pStyle w:val="berschrift3"/>
       </w:pPr>
-      <w:bookmarkStart w:id="31" w:name="information-sources"/>
+      <w:bookmarkStart w:id="32" w:name="information-sources"/>
       <w:r>
         <w:t xml:space="preserve">Information sources.</w:t>
       </w:r>
-      <w:bookmarkEnd w:id="31"/>
+      <w:bookmarkEnd w:id="32"/>
     </w:p>
     <w:p>
       <w:pPr>
@@ -1585,11 +1596,11 @@
       <w:r>
         <w:t xml:space="preserve"> </w:t>
       </w:r>
-      <w:bookmarkStart w:id="32" w:name="r3_2"/>
+      <w:bookmarkStart w:id="33" w:name="r3_2"/>
       <w:r>
         <w:t xml:space="preserve">We conducted an initial search on August 17, 2018 and refreshed the search on September 27, 2022.</w:t>
       </w:r>
-      <w:bookmarkEnd w:id="32"/>
+      <w:bookmarkEnd w:id="33"/>
       <w:r>
         <w:t xml:space="preserve"> </w:t>
       </w:r>
@@ -1607,11 +1618,11 @@
       <w:pPr>
         <w:pStyle w:val="berschrift3"/>
       </w:pPr>
-      <w:bookmarkStart w:id="33" w:name="search-strategy"/>
+      <w:bookmarkStart w:id="34" w:name="search-strategy"/>
       <w:r>
         <w:t xml:space="preserve">Search strategy.</w:t>
       </w:r>
-      <w:bookmarkEnd w:id="33"/>
+      <w:bookmarkEnd w:id="34"/>
     </w:p>
     <w:p>
       <w:pPr>
@@ -1631,11 +1642,11 @@
       <w:pPr>
         <w:pStyle w:val="berschrift3"/>
       </w:pPr>
-      <w:bookmarkStart w:id="34" w:name="selection-process"/>
+      <w:bookmarkStart w:id="35" w:name="selection-process"/>
       <w:r>
         <w:t xml:space="preserve">Selection process.</w:t>
       </w:r>
-      <w:bookmarkEnd w:id="34"/>
+      <w:bookmarkEnd w:id="35"/>
     </w:p>
     <w:p>
       <w:pPr>
@@ -1661,11 +1672,11 @@
       <w:pPr>
         <w:pStyle w:val="berschrift3"/>
       </w:pPr>
-      <w:bookmarkStart w:id="35" w:name="data-items"/>
+      <w:bookmarkStart w:id="36" w:name="data-items"/>
       <w:r>
         <w:t xml:space="preserve">Data items.</w:t>
       </w:r>
-      <w:bookmarkEnd w:id="35"/>
+      <w:bookmarkEnd w:id="36"/>
     </w:p>
     <w:p>
       <w:pPr>
@@ -1685,11 +1696,11 @@
       <w:pPr>
         <w:pStyle w:val="berschrift3"/>
       </w:pPr>
-      <w:bookmarkStart w:id="36" w:name="study-risk-of-bias-assessment"/>
+      <w:bookmarkStart w:id="37" w:name="study-risk-of-bias-assessment"/>
       <w:r>
         <w:t xml:space="preserve">Study risk of bias assessment.</w:t>
       </w:r>
-      <w:bookmarkEnd w:id="36"/>
+      <w:bookmarkEnd w:id="37"/>
     </w:p>
     <w:p>
       <w:pPr>
@@ -1727,11 +1738,11 @@
       <w:pPr>
         <w:pStyle w:val="berschrift3"/>
       </w:pPr>
-      <w:bookmarkStart w:id="37" w:name="effect-measures"/>
+      <w:bookmarkStart w:id="38" w:name="effect-measures"/>
       <w:r>
         <w:t xml:space="preserve">Effect measures.</w:t>
       </w:r>
-      <w:bookmarkEnd w:id="37"/>
+      <w:bookmarkEnd w:id="38"/>
     </w:p>
     <w:p>
       <w:pPr>
@@ -1795,7 +1806,7 @@
       <w:r>
         <w:t xml:space="preserve"> </w:t>
       </w:r>
-      <w:bookmarkStart w:id="38" w:name="r2_27"/>
+      <w:bookmarkStart w:id="39" w:name="r2_27"/>
       <w:r>
         <w:t xml:space="preserve">Throughout the results section we interpret the size of the effects using Funder and Ozer’s guidelines:</w:t>
       </w:r>
@@ -1823,23 +1834,23 @@
         </w:rPr>
         <w:t xml:space="preserve">31</w:t>
       </w:r>
-      <w:bookmarkEnd w:id="38"/>
+      <w:bookmarkEnd w:id="39"/>
     </w:p>
     <w:p>
       <w:pPr>
         <w:pStyle w:val="berschrift3"/>
       </w:pPr>
-      <w:bookmarkStart w:id="39" w:name="synthesis-methods"/>
+      <w:bookmarkStart w:id="40" w:name="synthesis-methods"/>
       <w:r>
         <w:t xml:space="preserve">Synthesis methods.</w:t>
       </w:r>
-      <w:bookmarkEnd w:id="39"/>
+      <w:bookmarkEnd w:id="40"/>
     </w:p>
     <w:p>
       <w:pPr>
         <w:pStyle w:val="FirstParagraph"/>
       </w:pPr>
-      <w:bookmarkStart w:id="40" w:name="r3_8"/>
+      <w:bookmarkStart w:id="41" w:name="r3_8"/>
       <w:r>
         <w:t xml:space="preserve">After extracting data, we examined the combinations of exposure and outcomes and removed any effects that appeared multiple times (i.e., in multiple meta-analyses, or with multiple sub-groups in the same meta-analysis), keeping the effect with the largest total sample size.</w:t>
       </w:r>
@@ -1852,7 +1863,7 @@
       <w:r>
         <w:t xml:space="preserve"> </w:t>
       </w:r>
-      <w:bookmarkEnd w:id="40"/>
+      <w:bookmarkEnd w:id="41"/>
     </w:p>
     <w:p>
       <w:pPr>
@@ -1965,7 +1976,7 @@
       <w:r>
         <w:t xml:space="preserve"> </w:t>
       </w:r>
-      <w:bookmarkStart w:id="41" w:name="r2_32"/>
+      <w:bookmarkStart w:id="42" w:name="r2_32"/>
       <w:r>
         <w:t xml:space="preserve">We contacted authors who did not provide primary study data in their published article.</w:t>
       </w:r>
@@ -1975,17 +1986,17 @@
       <w:r>
         <w:t xml:space="preserve">Where authors did not provide data in a format that could be re-analysed, we used the published results of their original meta-analysis.</w:t>
       </w:r>
-      <w:bookmarkEnd w:id="41"/>
+      <w:bookmarkEnd w:id="42"/>
     </w:p>
     <w:p>
       <w:pPr>
         <w:pStyle w:val="berschrift3"/>
       </w:pPr>
-      <w:bookmarkStart w:id="42" w:name="evidence-assessment-criteria"/>
+      <w:bookmarkStart w:id="43" w:name="evidence-assessment-criteria"/>
       <w:r>
         <w:t xml:space="preserve">Evidence assessment criteria.</w:t>
       </w:r>
-      <w:bookmarkEnd w:id="42"/>
+      <w:bookmarkEnd w:id="43"/>
     </w:p>
     <w:p>
       <w:pPr>
@@ -2281,24 +2292,34 @@
       <w:pPr>
         <w:pStyle w:val="berschrift3"/>
       </w:pPr>
-      <w:bookmarkStart w:id="43" w:name="deviations-from-protocol"/>
+      <w:bookmarkStart w:id="44" w:name="deviations-from-protocol"/>
       <w:r>
         <w:t xml:space="preserve">Deviations from protocol.</w:t>
       </w:r>
-      <w:bookmarkEnd w:id="43"/>
+      <w:bookmarkEnd w:id="44"/>
     </w:p>
     <w:p>
       <w:pPr>
         <w:pStyle w:val="FirstParagraph"/>
       </w:pPr>
-      <w:r>
-        <w:t xml:space="preserve">We initially planned to describe the findings of systematic reviews that did not include meta-analyses in a narrative summary alongside the main findings from meta-analytic studies.</w:t>
-      </w:r>
-      <w:r>
-        <w:t xml:space="preserve"> </w:t>
-      </w:r>
-      <w:r>
-        <w:t xml:space="preserve">However, we determined that combining results from the meta-analyses allowed readers to compare relative strength of associations more easily.</w:t>
+      <w:bookmarkStart w:id="45" w:name="r2_20"/>
+      <w:r>
+        <w:t xml:space="preserve"> </w:t>
+      </w:r>
+      <w:r>
+        <w:t xml:space="preserve">As described above, we have summarised the meta-analytic findings from all included systematic reviews.</w:t>
+      </w:r>
+      <w:r>
+        <w:t xml:space="preserve"> </w:t>
+      </w:r>
+      <w:r>
+        <w:t xml:space="preserve">In our protocol, we originally planned to also conduct a narrative synthesis of all systematic reviews, even those without meta-analyses.</w:t>
+      </w:r>
+      <w:r>
+        <w:t xml:space="preserve"> </w:t>
+      </w:r>
+      <w:r>
+        <w:t xml:space="preserve">However, we determined that combining results from the meta-analyses alone allow readers to compare relative strength of associations more easily.</w:t>
       </w:r>
       <w:r>
         <w:t xml:space="preserve"> </w:t>
@@ -2306,6 +2327,10 @@
       <w:r>
         <w:t xml:space="preserve">Readers interested in the relevant systematic reviews (i.e., without meta-analysis) can consult the list of references in Supplementary File 4.</w:t>
       </w:r>
+      <w:r>
+        <w:t xml:space="preserve"> </w:t>
+      </w:r>
+      <w:bookmarkEnd w:id="45"/>
     </w:p>
     <w:p>
       <w:pPr>
@@ -2355,21 +2380,21 @@
       <w:pPr>
         <w:pStyle w:val="berschrift1"/>
       </w:pPr>
-      <w:bookmarkStart w:id="44" w:name="results"/>
+      <w:bookmarkStart w:id="46" w:name="results"/>
       <w:r>
         <w:t xml:space="preserve">Results</w:t>
       </w:r>
-      <w:bookmarkEnd w:id="44"/>
+      <w:bookmarkEnd w:id="46"/>
     </w:p>
     <w:p>
       <w:pPr>
         <w:pStyle w:val="berschrift3"/>
       </w:pPr>
-      <w:bookmarkStart w:id="45" w:name="search-results"/>
+      <w:bookmarkStart w:id="47" w:name="search-results"/>
       <w:r>
         <w:t xml:space="preserve">Search Results.</w:t>
       </w:r>
-      <w:bookmarkEnd w:id="45"/>
+      <w:bookmarkEnd w:id="47"/>
     </w:p>
     <w:p>
       <w:pPr>
@@ -2429,7 +2454,7 @@
                     </pic:cNvPicPr>
                   </pic:nvPicPr>
                   <pic:blipFill>
-                    <a:blip r:embed="rId46"/>
+                    <a:blip r:embed="rId48"/>
                     <a:stretch>
                       <a:fillRect/>
                     </a:stretch>
@@ -2600,7 +2625,7 @@
       <w:r>
         <w:t xml:space="preserve"> </w:t>
       </w:r>
-      <w:bookmarkStart w:id="47" w:name="r2_25"/>
+      <w:bookmarkStart w:id="49" w:name="r2_25"/>
       <w:r>
         <w:t xml:space="preserve">Of the 274 unique exposure/outcome combinations, 242 occurred in only one review, with 23 appearing twice, and 9 appearing three or more times.</w:t>
       </w:r>
@@ -2610,15 +2635,15 @@
       <w:r>
         <w:t xml:space="preserve">Full characteristics of the included studies are provided in Table 1.</w:t>
       </w:r>
-      <w:bookmarkEnd w:id="47"/>
-      <w:r>
-        <w:t xml:space="preserve"> </w:t>
-      </w:r>
-      <w:bookmarkStart w:id="48" w:name="r2_23"/>
+      <w:bookmarkEnd w:id="49"/>
+      <w:r>
+        <w:t xml:space="preserve"> </w:t>
+      </w:r>
+      <w:bookmarkStart w:id="50" w:name="r2_23"/>
       <w:r>
         <w:t xml:space="preserve">After removing reviews with duplicate exposure/outcome combinations, our process yielded 255 unique effect/outcome combinations (retaining multiple effects for different age groups or study designs) contributed from 103 reviews.</w:t>
       </w:r>
-      <w:bookmarkEnd w:id="48"/>
+      <w:bookmarkEnd w:id="50"/>
       <w:r>
         <w:t xml:space="preserve"> </w:t>
       </w:r>
@@ -2769,11 +2794,11 @@
       <w:pPr>
         <w:pStyle w:val="berschrift3"/>
       </w:pPr>
-      <w:bookmarkStart w:id="49" w:name="education-outcomes"/>
+      <w:bookmarkStart w:id="51" w:name="education-outcomes"/>
       <w:r>
         <w:t xml:space="preserve">Education Outcomes.</w:t>
       </w:r>
-      <w:bookmarkEnd w:id="49"/>
+      <w:bookmarkEnd w:id="51"/>
     </w:p>
     <w:p>
       <w:pPr>
@@ -2836,7 +2861,7 @@
                     </pic:cNvPicPr>
                   </pic:nvPicPr>
                   <pic:blipFill>
-                    <a:blip r:embed="rId50"/>
+                    <a:blip r:embed="rId52"/>
                     <a:stretch>
                       <a:fillRect/>
                     </a:stretch>
@@ -3063,11 +3088,11 @@
       <w:pPr>
         <w:pStyle w:val="berschrift3"/>
       </w:pPr>
-      <w:bookmarkStart w:id="51" w:name="health-and-health-related-behaviours"/>
+      <w:bookmarkStart w:id="53" w:name="health-and-health-related-behaviours"/>
       <w:r>
         <w:t xml:space="preserve">Health and Health-related Behaviours.</w:t>
       </w:r>
-      <w:bookmarkEnd w:id="51"/>
+      <w:bookmarkEnd w:id="53"/>
     </w:p>
     <w:p>
       <w:pPr>
@@ -3136,7 +3161,7 @@
                     </pic:cNvPicPr>
                   </pic:nvPicPr>
                   <pic:blipFill>
-                    <a:blip r:embed="rId52"/>
+                    <a:blip r:embed="rId54"/>
                     <a:stretch>
                       <a:fillRect/>
                     </a:stretch>
@@ -3358,11 +3383,11 @@
       <w:pPr>
         <w:pStyle w:val="berschrift1"/>
       </w:pPr>
-      <w:bookmarkStart w:id="53" w:name="discussion"/>
+      <w:bookmarkStart w:id="55" w:name="discussion"/>
       <w:r>
         <w:t xml:space="preserve">Discussion</w:t>
       </w:r>
-      <w:bookmarkEnd w:id="53"/>
+      <w:bookmarkEnd w:id="55"/>
     </w:p>
     <w:p>
       <w:pPr>
@@ -3559,7 +3584,7 @@
       <w:pPr>
         <w:pStyle w:val="Textkrper"/>
       </w:pPr>
-      <w:bookmarkStart w:id="54" w:name="r1_5"/>
+      <w:bookmarkStart w:id="56" w:name="r1_5"/>
       <w:r>
         <w:t xml:space="preserve"> </w:t>
       </w:r>
@@ -3611,7 +3636,7 @@
       <w:r>
         <w:t xml:space="preserve"> </w:t>
       </w:r>
-      <w:bookmarkEnd w:id="54"/>
+      <w:bookmarkEnd w:id="56"/>
     </w:p>
     <w:p>
       <w:pPr>
@@ -3684,11 +3709,11 @@
       <w:pPr>
         <w:pStyle w:val="berschrift2"/>
       </w:pPr>
-      <w:bookmarkStart w:id="55" w:name="implications-for-policy-and-practice"/>
+      <w:bookmarkStart w:id="57" w:name="implications-for-policy-and-practice"/>
       <w:r>
         <w:t xml:space="preserve">Implications for Policy and Practice</w:t>
       </w:r>
-      <w:bookmarkEnd w:id="55"/>
+      <w:bookmarkEnd w:id="57"/>
     </w:p>
     <w:p>
       <w:pPr>
@@ -3713,7 +3738,7 @@
         <w:t xml:space="preserve"> </w:t>
       </w:r>
       <w:r>
-        <w:t xml:space="preserve">Many current guidelines simplify this complex relationship as something that should be minimised in all instances.</w:t>
+        <w:t xml:space="preserve">Many current guidelines simplify this complex relationship as something that should be minimised.</w:t>
       </w:r>
       <w:r>
         <w:rPr>
@@ -3730,13 +3755,56 @@
     </w:p>
     <w:p>
       <w:pPr>
+        <w:pStyle w:val="Textkrper"/>
+      </w:pPr>
+      <w:bookmarkStart w:id="58" w:name="r2_7"/>
+      <w:r>
+        <w:t xml:space="preserve"> </w:t>
+      </w:r>
+      <w:r>
+        <w:t xml:space="preserve">In particular, our results support the the continuing trend of guidelines moving away from recommendations to reduce</w:t>
+      </w:r>
+      <w:r>
+        <w:t xml:space="preserve"> </w:t>
+      </w:r>
+      <w:r>
+        <w:t xml:space="preserve">‘</w:t>
+      </w:r>
+      <w:r>
+        <w:t xml:space="preserve">screen time</w:t>
+      </w:r>
+      <w:r>
+        <w:t xml:space="preserve">’</w:t>
+      </w:r>
+      <w:r>
+        <w:t xml:space="preserve">, and instead focusing on the type of screen time.</w:t>
+      </w:r>
+      <w:r>
+        <w:t xml:space="preserve"> </w:t>
+      </w:r>
+      <w:r>
+        <w:t xml:space="preserve">For example, our findings suggest that guidelines should discourage high levels of social media and internet use.</w:t>
+      </w:r>
+      <w:r>
+        <w:t xml:space="preserve"> </w:t>
+      </w:r>
+      <w:r>
+        <w:t xml:space="preserve">Guidelines may also consider adapting recommendations that promote the use of educational apps and video games, although these recommendations need to be balanced against the (very small) risks to adiposity.</w:t>
+      </w:r>
+      <w:r>
+        <w:t xml:space="preserve"> </w:t>
+      </w:r>
+      <w:bookmarkEnd w:id="58"/>
+    </w:p>
+    <w:p>
+      <w:pPr>
         <w:pStyle w:val="berschrift2"/>
       </w:pPr>
-      <w:bookmarkStart w:id="56" w:name="implications-for-future-research"/>
+      <w:bookmarkStart w:id="59" w:name="implications-for-future-research"/>
       <w:r>
         <w:t xml:space="preserve">Implications for Future Research</w:t>
       </w:r>
-      <w:bookmarkEnd w:id="56"/>
+      <w:bookmarkEnd w:id="59"/>
     </w:p>
     <w:p>
       <w:pPr>
@@ -3792,7 +3860,7 @@
       <w:pPr>
         <w:pStyle w:val="Textkrper"/>
       </w:pPr>
-      <w:bookmarkStart w:id="57" w:name="r1_1"/>
+      <w:bookmarkStart w:id="60" w:name="r1_1"/>
       <w:r>
         <w:t xml:space="preserve">Our results highlight the need for the field to more carefully consider if the term</w:t>
       </w:r>
@@ -3841,7 +3909,7 @@
       <w:r>
         <w:t xml:space="preserve">, for example, it may be better to suggest that parents promote interactive educational experiences but limit exposure to advertising.</w:t>
       </w:r>
-      <w:bookmarkEnd w:id="57"/>
+      <w:bookmarkEnd w:id="60"/>
     </w:p>
     <w:p>
       <w:pPr>
@@ -3991,11 +4059,11 @@
       <w:pPr>
         <w:pStyle w:val="berschrift2"/>
       </w:pPr>
-      <w:bookmarkStart w:id="58" w:name="strengths-and-limitations"/>
+      <w:bookmarkStart w:id="61" w:name="strengths-and-limitations"/>
       <w:r>
         <w:t xml:space="preserve">Strengths and Limitations</w:t>
       </w:r>
-      <w:bookmarkEnd w:id="58"/>
+      <w:bookmarkEnd w:id="61"/>
     </w:p>
     <w:p>
       <w:pPr>
@@ -4054,15 +4122,38 @@
       <w:r>
         <w:t xml:space="preserve"> </w:t>
       </w:r>
-      <w:r>
-        <w:t xml:space="preserve">For this reason, we provide the complete results in the supplementary material, along with the dataset for others to consider alternative criteria.</w:t>
-      </w:r>
+      <w:bookmarkStart w:id="62" w:name="r2_24"/>
+      <w:r>
+        <w:t xml:space="preserve">In addition, when faced with duplicate outcome/exposure combinations we chose to keep the one with the largest pooled sample size, assuming that this would capture the most comprehensive and most recent review.</w:t>
+      </w:r>
+      <w:r>
+        <w:t xml:space="preserve"> </w:t>
+      </w:r>
+      <w:r>
+        <w:t xml:space="preserve">Inspection of the excluded effect sizes suggests that this decision was not that impactful: our results would have been almost exactly the same has we used the number of included studies (</w:t>
+      </w:r>
+      <w:r>
+        <w:rPr>
+          <w:i/>
+        </w:rPr>
+        <w:t xml:space="preserve">k</w:t>
+      </w:r>
+      <w:r>
+        <w:t xml:space="preserve">) or the most recent review by publication year.</w:t>
+      </w:r>
+      <w:r>
+        <w:t xml:space="preserve"> </w:t>
+      </w:r>
+      <w:r>
+        <w:t xml:space="preserve">However, we provide the complete results in the supplementary material, along with the dataset for others to consider alternative criteria.</w:t>
+      </w:r>
+      <w:bookmarkEnd w:id="62"/>
     </w:p>
     <w:p>
       <w:pPr>
         <w:pStyle w:val="Textkrper"/>
       </w:pPr>
-      <w:bookmarkStart w:id="59" w:name="r1_4"/>
+      <w:bookmarkStart w:id="63" w:name="r1_4"/>
       <w:r>
         <w:t xml:space="preserve">Our high-level approach also means that we could not engage with the specific mechanisms behind each association, and as such, we cannot make strong claims on the directions of causality.</w:t>
       </w:r>
@@ -4090,13 +4181,15 @@
       <w:r>
         <w:t xml:space="preserve">Readers who wish to more deeply understand one specific relationship are directed to the cited review for that effect, where the authors could engage more deeply with the mechanisms.</w:t>
       </w:r>
-      <w:bookmarkEnd w:id="59"/>
-      <w:r>
-        <w:t xml:space="preserve"> </w:t>
-      </w:r>
-      <w:bookmarkStart w:id="60" w:name="r2_16"/>
-      <w:r>
-        <w:t xml:space="preserve">We converted all effect sizes to a common metric (Pearson’s r) to allow for comparisons of magnitude, but acknowledge that this assumes a linear relationship.</w:t>
+      <w:bookmarkEnd w:id="63"/>
+    </w:p>
+    <w:p>
+      <w:pPr>
+        <w:pStyle w:val="Textkrper"/>
+      </w:pPr>
+      <w:bookmarkStart w:id="64" w:name="r2_16"/>
+      <w:r>
+        <w:t xml:space="preserve">We converted all effect sizes to a common metric (Pearson’s r) to allow for comparisons of magnitude, but acknowledge that this assumes a linear relationship between the variables.</w:t>
       </w:r>
       <w:r>
         <w:t xml:space="preserve"> </w:t>
@@ -4134,11 +4227,11 @@
       <w:r>
         <w:t xml:space="preserve">Care is needed, therefore, when interpreting the effect sizes.</w:t>
       </w:r>
-      <w:bookmarkEnd w:id="60"/>
-      <w:r>
-        <w:t xml:space="preserve"> </w:t>
-      </w:r>
-      <w:bookmarkStart w:id="61" w:name="r3_2_2"/>
+      <w:bookmarkEnd w:id="64"/>
+      <w:r>
+        <w:t xml:space="preserve"> </w:t>
+      </w:r>
+      <w:bookmarkStart w:id="65" w:name="r3_2_2"/>
       <w:r>
         <w:t xml:space="preserve">In addition, reviews provide only historical evidence which may not keep up with the changing ways children can engage with screens.</w:t>
       </w:r>
@@ -4148,17 +4241,17 @@
       <w:r>
         <w:t xml:space="preserve">While our synthesis of the existing evidence provides information about how screens might have influenced children in the past, it is difficult to know if these findings will translate to new forms of technology in the future.</w:t>
       </w:r>
-      <w:bookmarkEnd w:id="61"/>
+      <w:bookmarkEnd w:id="65"/>
     </w:p>
     <w:p>
       <w:pPr>
         <w:pStyle w:val="berschrift2"/>
       </w:pPr>
-      <w:bookmarkStart w:id="62" w:name="conclusions"/>
+      <w:bookmarkStart w:id="66" w:name="conclusions"/>
       <w:r>
         <w:t xml:space="preserve">Conclusions</w:t>
       </w:r>
-      <w:bookmarkEnd w:id="62"/>
+      <w:bookmarkEnd w:id="66"/>
     </w:p>
     <w:p>
       <w:pPr>
@@ -4195,14 +4288,14 @@
       <w:pPr>
         <w:pStyle w:val="berschrift1"/>
       </w:pPr>
-      <w:bookmarkStart w:id="63" w:name="references"/>
+      <w:bookmarkStart w:id="67" w:name="references"/>
       <w:r>
         <w:t xml:space="preserve">References</w:t>
       </w:r>
-      <w:bookmarkEnd w:id="63"/>
-    </w:p>
-    <w:bookmarkStart w:id="124" w:name="refs"/>
-    <w:bookmarkStart w:id="64" w:name="ref-thelancetSocialMediaScreen2019"/>
+      <w:bookmarkEnd w:id="67"/>
+    </w:p>
+    <w:bookmarkStart w:id="128" w:name="refs"/>
+    <w:bookmarkStart w:id="68" w:name="ref-thelancetSocialMediaScreen2019"/>
     <w:p>
       <w:pPr>
         <w:pStyle w:val="Literaturverzeichnis"/>
@@ -4232,8 +4325,8 @@
         <w:t xml:space="preserve">, 611 (2019).</w:t>
       </w:r>
     </w:p>
-    <w:bookmarkEnd w:id="64"/>
-    <w:bookmarkStart w:id="65" w:name="ref-blairReadingStrategiesCoping2003"/>
+    <w:bookmarkEnd w:id="68"/>
+    <w:bookmarkStart w:id="69" w:name="ref-blairReadingStrategiesCoping2003"/>
     <w:p>
       <w:pPr>
         <w:pStyle w:val="Literaturverzeichnis"/>
@@ -4263,8 +4356,8 @@
         <w:t xml:space="preserve">, 11–28 (2003).</w:t>
       </w:r>
     </w:p>
-    <w:bookmarkEnd w:id="65"/>
-    <w:bookmarkStart w:id="66" w:name="ref-bell1883sanitarian"/>
+    <w:bookmarkEnd w:id="69"/>
+    <w:bookmarkStart w:id="70" w:name="ref-bell1883sanitarian"/>
     <w:p>
       <w:pPr>
         <w:pStyle w:val="Literaturverzeichnis"/>
@@ -4285,8 +4378,8 @@
         <w:t xml:space="preserve">. vol. 11 (AN Bell, 1883).</w:t>
       </w:r>
     </w:p>
-    <w:bookmarkEnd w:id="66"/>
-    <w:bookmarkStart w:id="67" w:name="ref-dill2013oxford"/>
+    <w:bookmarkEnd w:id="70"/>
+    <w:bookmarkStart w:id="71" w:name="ref-dill2013oxford"/>
     <w:p>
       <w:pPr>
         <w:pStyle w:val="Literaturverzeichnis"/>
@@ -4307,8 +4400,8 @@
         <w:t xml:space="preserve">. (Oxford University Press, 2013).</w:t>
       </w:r>
     </w:p>
-    <w:bookmarkEnd w:id="67"/>
-    <w:bookmarkStart w:id="68" w:name="ref-wartellaChildrenComputersNew2000"/>
+    <w:bookmarkEnd w:id="71"/>
+    <w:bookmarkStart w:id="72" w:name="ref-wartellaChildrenComputersNew2000"/>
     <w:p>
       <w:pPr>
         <w:pStyle w:val="Literaturverzeichnis"/>
@@ -4332,8 +4425,8 @@
         <w:t xml:space="preserve">31–43 (2000).</w:t>
       </w:r>
     </w:p>
-    <w:bookmarkEnd w:id="68"/>
-    <w:bookmarkStart w:id="69" w:name="ref-rhodes2015top"/>
+    <w:bookmarkEnd w:id="72"/>
+    <w:bookmarkStart w:id="73" w:name="ref-rhodes2015top"/>
     <w:p>
       <w:pPr>
         <w:pStyle w:val="Literaturverzeichnis"/>
@@ -4354,8 +4447,8 @@
         <w:t xml:space="preserve">. (2015).</w:t>
       </w:r>
     </w:p>
-    <w:bookmarkEnd w:id="69"/>
-    <w:bookmarkStart w:id="70" w:name="ref-haleScreenTimeSleep2015"/>
+    <w:bookmarkEnd w:id="73"/>
+    <w:bookmarkStart w:id="74" w:name="ref-haleScreenTimeSleep2015"/>
     <w:p>
       <w:pPr>
         <w:pStyle w:val="Literaturverzeichnis"/>
@@ -4385,8 +4478,8 @@
         <w:t xml:space="preserve">, 50–58 (2015).</w:t>
       </w:r>
     </w:p>
-    <w:bookmarkEnd w:id="70"/>
-    <w:bookmarkStart w:id="71" w:name="ref-sweetserActivePassiveScreen2012"/>
+    <w:bookmarkEnd w:id="74"/>
+    <w:bookmarkStart w:id="75" w:name="ref-sweetserActivePassiveScreen2012"/>
     <w:p>
       <w:pPr>
         <w:pStyle w:val="Literaturverzeichnis"/>
@@ -4416,8 +4509,8 @@
         <w:t xml:space="preserve">, 94–98 (2012).</w:t>
       </w:r>
     </w:p>
-    <w:bookmarkEnd w:id="71"/>
-    <w:bookmarkStart w:id="72" w:name="ref-liEarlyChildhoodComputer2004"/>
+    <w:bookmarkEnd w:id="75"/>
+    <w:bookmarkStart w:id="76" w:name="ref-liEarlyChildhoodComputer2004"/>
     <w:p>
       <w:pPr>
         <w:pStyle w:val="Literaturverzeichnis"/>
@@ -4447,8 +4540,8 @@
         <w:t xml:space="preserve">, 1715–1722 (2004).</w:t>
       </w:r>
     </w:p>
-    <w:bookmarkEnd w:id="72"/>
-    <w:bookmarkStart w:id="73" w:name="ref-warburton2017children"/>
+    <w:bookmarkEnd w:id="76"/>
+    <w:bookmarkStart w:id="77" w:name="ref-warburton2017children"/>
     <w:p>
       <w:pPr>
         <w:pStyle w:val="Literaturverzeichnis"/>
@@ -4472,8 +4565,8 @@
         <w:t xml:space="preserve">195–221 (Oxford University Press, 2017).</w:t>
       </w:r>
     </w:p>
-    <w:bookmarkEnd w:id="73"/>
-    <w:bookmarkStart w:id="74" w:name="Xba72e297d9cbf8518b6b834b3bc3a29e46328b2"/>
+    <w:bookmarkEnd w:id="77"/>
+    <w:bookmarkStart w:id="78" w:name="Xba72e297d9cbf8518b6b834b3bc3a29e46328b2"/>
     <w:p>
       <w:pPr>
         <w:pStyle w:val="Literaturverzeichnis"/>
@@ -4503,8 +4596,8 @@
         <w:t xml:space="preserve">, 265–266 (2019).</w:t>
       </w:r>
     </w:p>
-    <w:bookmarkEnd w:id="74"/>
-    <w:bookmarkStart w:id="75" w:name="ref-whoGuidelinesPhysicalActivity2019"/>
+    <w:bookmarkEnd w:id="78"/>
+    <w:bookmarkStart w:id="79" w:name="ref-whoGuidelinesPhysicalActivity2019"/>
     <w:p>
       <w:pPr>
         <w:pStyle w:val="Literaturverzeichnis"/>
@@ -4525,8 +4618,8 @@
         <w:t xml:space="preserve">. 33 p. (World Health Organization, 2019).</w:t>
       </w:r>
     </w:p>
-    <w:bookmarkEnd w:id="75"/>
-    <w:bookmarkStart w:id="76" w:name="X8588d9d7f9ed485dd77d344ac578c697e5191f7"/>
+    <w:bookmarkEnd w:id="79"/>
+    <w:bookmarkStart w:id="80" w:name="X8588d9d7f9ed485dd77d344ac578c697e5191f7"/>
     <w:p>
       <w:pPr>
         <w:pStyle w:val="Literaturverzeichnis"/>
@@ -4547,8 +4640,8 @@
         <w:t xml:space="preserve">. (2021).</w:t>
       </w:r>
     </w:p>
-    <w:bookmarkEnd w:id="76"/>
-    <w:bookmarkStart w:id="77" w:name="ref-Canadian24HourMovement2016"/>
+    <w:bookmarkEnd w:id="80"/>
+    <w:bookmarkStart w:id="81" w:name="ref-Canadian24HourMovement2016"/>
     <w:p>
       <w:pPr>
         <w:pStyle w:val="Literaturverzeichnis"/>
@@ -4569,8 +4662,8 @@
         <w:t xml:space="preserve">. (2016).</w:t>
       </w:r>
     </w:p>
-    <w:bookmarkEnd w:id="77"/>
-    <w:bookmarkStart w:id="78" w:name="ref-AAPMediaUseSchoolAged2016"/>
+    <w:bookmarkEnd w:id="81"/>
+    <w:bookmarkStart w:id="82" w:name="ref-AAPMediaUseSchoolAged2016"/>
     <w:p>
       <w:pPr>
         <w:pStyle w:val="Literaturverzeichnis"/>
@@ -4600,8 +4693,8 @@
         <w:t xml:space="preserve">, e20162592 (2016).</w:t>
       </w:r>
     </w:p>
-    <w:bookmarkEnd w:id="78"/>
-    <w:bookmarkStart w:id="79" w:name="X489b8b306f94f031197b219102b7890e218ac60"/>
+    <w:bookmarkEnd w:id="82"/>
+    <w:bookmarkStart w:id="83" w:name="X489b8b306f94f031197b219102b7890e218ac60"/>
     <w:p>
       <w:pPr>
         <w:pStyle w:val="Literaturverzeichnis"/>
@@ -4631,8 +4724,8 @@
         <w:t xml:space="preserve">, 797–805 (2017).</w:t>
       </w:r>
     </w:p>
-    <w:bookmarkEnd w:id="79"/>
-    <w:bookmarkStart w:id="80" w:name="Xf37392443a0d0d7ceef3a5245221577b66850d1"/>
+    <w:bookmarkEnd w:id="83"/>
+    <w:bookmarkStart w:id="84" w:name="Xf37392443a0d0d7ceef3a5245221577b66850d1"/>
     <w:p>
       <w:pPr>
         <w:pStyle w:val="Literaturverzeichnis"/>
@@ -4662,8 +4755,8 @@
         <w:t xml:space="preserve">, 204–215 (2017).</w:t>
       </w:r>
     </w:p>
-    <w:bookmarkEnd w:id="80"/>
-    <w:bookmarkStart w:id="81" w:name="ref-sandersTypeScreenTime2019"/>
+    <w:bookmarkEnd w:id="84"/>
+    <w:bookmarkStart w:id="85" w:name="ref-sandersTypeScreenTime2019"/>
     <w:p>
       <w:pPr>
         <w:pStyle w:val="Literaturverzeichnis"/>
@@ -4693,8 +4786,8 @@
         <w:t xml:space="preserve">, 117 (2019).</w:t>
       </w:r>
     </w:p>
-    <w:bookmarkEnd w:id="81"/>
-    <w:bookmarkStart w:id="82" w:name="X732dd09b1852abffa67a560d2f1a5008ba51954"/>
+    <w:bookmarkEnd w:id="85"/>
+    <w:bookmarkStart w:id="86" w:name="X732dd09b1852abffa67a560d2f1a5008ba51954"/>
     <w:p>
       <w:pPr>
         <w:pStyle w:val="Literaturverzeichnis"/>
@@ -4724,8 +4817,8 @@
         <w:t xml:space="preserve">, 3661 (2020).</w:t>
       </w:r>
     </w:p>
-    <w:bookmarkEnd w:id="82"/>
-    <w:bookmarkStart w:id="83" w:name="Xd9ea48f2081c97cc01a86ff90acd7a44bcc3ee6"/>
+    <w:bookmarkEnd w:id="86"/>
+    <w:bookmarkStart w:id="87" w:name="Xd9ea48f2081c97cc01a86ff90acd7a44bcc3ee6"/>
     <w:p>
       <w:pPr>
         <w:pStyle w:val="Literaturverzeichnis"/>
@@ -4770,8 +4863,8 @@
         <w:t xml:space="preserve">, e20162593 (2016).</w:t>
       </w:r>
     </w:p>
-    <w:bookmarkEnd w:id="83"/>
-    <w:bookmarkStart w:id="84" w:name="ref-stiglicEffectsScreentimeHealth2019"/>
+    <w:bookmarkEnd w:id="87"/>
+    <w:bookmarkStart w:id="88" w:name="ref-stiglicEffectsScreentimeHealth2019"/>
     <w:p>
       <w:pPr>
         <w:pStyle w:val="Literaturverzeichnis"/>
@@ -4801,8 +4894,8 @@
         <w:t xml:space="preserve">, e023191 (2019).</w:t>
       </w:r>
     </w:p>
-    <w:bookmarkEnd w:id="84"/>
-    <w:bookmarkStart w:id="85" w:name="ref-valkenburgSocialMediaUse2022"/>
+    <w:bookmarkEnd w:id="88"/>
+    <w:bookmarkStart w:id="89" w:name="ref-valkenburgSocialMediaUse2022"/>
     <w:p>
       <w:pPr>
         <w:pStyle w:val="Literaturverzeichnis"/>
@@ -4832,8 +4925,8 @@
         <w:t xml:space="preserve">, 58–68 (2022).</w:t>
       </w:r>
     </w:p>
-    <w:bookmarkEnd w:id="85"/>
-    <w:bookmarkStart w:id="86" w:name="X8f5b5b681c3530c1044dd81a9d95caf728d6cbf"/>
+    <w:bookmarkEnd w:id="89"/>
+    <w:bookmarkStart w:id="90" w:name="X8f5b5b681c3530c1044dd81a9d95caf728d6cbf"/>
     <w:p>
       <w:pPr>
         <w:pStyle w:val="Literaturverzeichnis"/>
@@ -4878,8 +4971,8 @@
         <w:t xml:space="preserve">, e16388 (2020).</w:t>
       </w:r>
     </w:p>
-    <w:bookmarkEnd w:id="86"/>
-    <w:bookmarkStart w:id="87" w:name="ref-orbenTeenagersScreensSocial2020"/>
+    <w:bookmarkEnd w:id="90"/>
+    <w:bookmarkStart w:id="91" w:name="ref-orbenTeenagersScreensSocial2020"/>
     <w:p>
       <w:pPr>
         <w:pStyle w:val="Literaturverzeichnis"/>
@@ -4909,8 +5002,8 @@
         <w:t xml:space="preserve">, 407–414 (2020).</w:t>
       </w:r>
     </w:p>
-    <w:bookmarkEnd w:id="87"/>
-    <w:bookmarkStart w:id="88" w:name="ref-pollockChapterOverviewsReviews2022"/>
+    <w:bookmarkEnd w:id="91"/>
+    <w:bookmarkStart w:id="92" w:name="ref-pollockChapterOverviewsReviews2022"/>
     <w:p>
       <w:pPr>
         <w:pStyle w:val="Literaturverzeichnis"/>
@@ -4934,8 +5027,8 @@
         <w:t xml:space="preserve">(eds. Higgins, J. P. et al.) (Cochrane, 2022).</w:t>
       </w:r>
     </w:p>
-    <w:bookmarkEnd w:id="88"/>
-    <w:bookmarkStart w:id="90" w:name="ref-pagePRISMA2020Statement2020"/>
+    <w:bookmarkEnd w:id="92"/>
+    <w:bookmarkStart w:id="94" w:name="ref-pagePRISMA2020Statement2020"/>
     <w:p>
       <w:pPr>
         <w:pStyle w:val="Literaturverzeichnis"/>
@@ -4964,7 +5057,7 @@
       <w:r>
         <w:t xml:space="preserve">. (2020) doi:</w:t>
       </w:r>
-      <w:hyperlink r:id="rId89">
+      <w:hyperlink r:id="rId93">
         <w:r>
           <w:rPr>
             <w:rStyle w:val="Hyperlink"/>
@@ -4976,8 +5069,8 @@
         <w:t xml:space="preserve">.</w:t>
       </w:r>
     </w:p>
-    <w:bookmarkEnd w:id="90"/>
-    <w:bookmarkStart w:id="91" w:name="ref-NHLBIQualityAssessmentSystematic2014"/>
+    <w:bookmarkEnd w:id="94"/>
+    <w:bookmarkStart w:id="95" w:name="ref-NHLBIQualityAssessmentSystematic2014"/>
     <w:p>
       <w:pPr>
         <w:pStyle w:val="Literaturverzeichnis"/>
@@ -4998,8 +5091,8 @@
         <w:t xml:space="preserve">. (2014).</w:t>
       </w:r>
     </w:p>
-    <w:bookmarkEnd w:id="91"/>
-    <w:bookmarkStart w:id="92" w:name="ref-bowmanEffectSizesStatistical2012"/>
+    <w:bookmarkEnd w:id="95"/>
+    <w:bookmarkStart w:id="96" w:name="ref-bowmanEffectSizesStatistical2012"/>
     <w:p>
       <w:pPr>
         <w:pStyle w:val="Literaturverzeichnis"/>
@@ -5029,8 +5122,8 @@
         <w:t xml:space="preserve">, 375–382 (2012).</w:t>
       </w:r>
     </w:p>
-    <w:bookmarkEnd w:id="92"/>
-    <w:bookmarkStart w:id="93" w:name="X28222e0a00c3a1bb883085ca4953aa45a58e4dd"/>
+    <w:bookmarkEnd w:id="96"/>
+    <w:bookmarkStart w:id="97" w:name="X28222e0a00c3a1bb883085ca4953aa45a58e4dd"/>
     <w:p>
       <w:pPr>
         <w:pStyle w:val="Literaturverzeichnis"/>
@@ -5060,8 +5153,8 @@
         <w:t xml:space="preserve">, 161–180 (2017).</w:t>
       </w:r>
     </w:p>
-    <w:bookmarkEnd w:id="93"/>
-    <w:bookmarkStart w:id="94" w:name="ref-funderEvaluatingEffectSize2019"/>
+    <w:bookmarkEnd w:id="97"/>
+    <w:bookmarkStart w:id="98" w:name="ref-funderEvaluatingEffectSize2019"/>
     <w:p>
       <w:pPr>
         <w:pStyle w:val="Literaturverzeichnis"/>
@@ -5091,8 +5184,8 @@
         <w:t xml:space="preserve">, 156–168 (2019).</w:t>
       </w:r>
     </w:p>
-    <w:bookmarkEnd w:id="94"/>
-    <w:bookmarkStart w:id="95" w:name="ref-gignacEffectSizeGuidelines2016"/>
+    <w:bookmarkEnd w:id="98"/>
+    <w:bookmarkStart w:id="99" w:name="ref-gignacEffectSizeGuidelines2016"/>
     <w:p>
       <w:pPr>
         <w:pStyle w:val="Literaturverzeichnis"/>
@@ -5122,8 +5215,8 @@
         <w:t xml:space="preserve">, 74–78 (2016).</w:t>
       </w:r>
     </w:p>
-    <w:bookmarkEnd w:id="95"/>
-    <w:bookmarkStart w:id="96" w:name="ref-R-metafor"/>
+    <w:bookmarkEnd w:id="99"/>
+    <w:bookmarkStart w:id="100" w:name="ref-R-metafor"/>
     <w:p>
       <w:pPr>
         <w:pStyle w:val="Literaturverzeichnis"/>
@@ -5144,8 +5237,8 @@
         <w:t xml:space="preserve">. (2022).</w:t>
       </w:r>
     </w:p>
-    <w:bookmarkEnd w:id="96"/>
-    <w:bookmarkStart w:id="97" w:name="ref-R-base"/>
+    <w:bookmarkEnd w:id="100"/>
+    <w:bookmarkStart w:id="101" w:name="ref-R-base"/>
     <w:p>
       <w:pPr>
         <w:pStyle w:val="Literaturverzeichnis"/>
@@ -5166,8 +5259,8 @@
         <w:t xml:space="preserve">. (R Foundation for Statistical Computing, 2022).</w:t>
       </w:r>
     </w:p>
-    <w:bookmarkEnd w:id="97"/>
-    <w:bookmarkStart w:id="98" w:name="ref-eggerBiasMetaanalysisDetected1997"/>
+    <w:bookmarkEnd w:id="101"/>
+    <w:bookmarkStart w:id="102" w:name="ref-eggerBiasMetaanalysisDetected1997"/>
     <w:p>
       <w:pPr>
         <w:pStyle w:val="Literaturverzeichnis"/>
@@ -5197,8 +5290,8 @@
         <w:t xml:space="preserve">, 629–634 (1997).</w:t>
       </w:r>
     </w:p>
-    <w:bookmarkEnd w:id="98"/>
-    <w:bookmarkStart w:id="99" w:name="ref-pageChapter13Assessing2021"/>
+    <w:bookmarkEnd w:id="102"/>
+    <w:bookmarkStart w:id="103" w:name="ref-pageChapter13Assessing2021"/>
     <w:p>
       <w:pPr>
         <w:pStyle w:val="Literaturverzeichnis"/>
@@ -5222,8 +5315,8 @@
         <w:t xml:space="preserve">(eds. Higgins, J. P. et al.) (Cochrane, 2021).</w:t>
       </w:r>
     </w:p>
-    <w:bookmarkEnd w:id="99"/>
-    <w:bookmarkStart w:id="100" w:name="ref-ioannidisExploratoryTestExcess2007"/>
+    <w:bookmarkEnd w:id="103"/>
+    <w:bookmarkStart w:id="104" w:name="ref-ioannidisExploratoryTestExcess2007"/>
     <w:p>
       <w:pPr>
         <w:pStyle w:val="Literaturverzeichnis"/>
@@ -5253,8 +5346,8 @@
         <w:t xml:space="preserve">, 245–253 (2007).</w:t>
       </w:r>
     </w:p>
-    <w:bookmarkEnd w:id="100"/>
-    <w:bookmarkStart w:id="101" w:name="X06fd504ce36b3f21caca6eb0766200d9b01623a"/>
+    <w:bookmarkEnd w:id="104"/>
+    <w:bookmarkStart w:id="105" w:name="X06fd504ce36b3f21caca6eb0766200d9b01623a"/>
     <w:p>
       <w:pPr>
         <w:pStyle w:val="Literaturverzeichnis"/>
@@ -5299,8 +5392,8 @@
         <w:t xml:space="preserve">, 4579 (2021).</w:t>
       </w:r>
     </w:p>
-    <w:bookmarkEnd w:id="101"/>
-    <w:bookmarkStart w:id="102" w:name="ref-xieCanTouchscreenDevices2018"/>
+    <w:bookmarkEnd w:id="105"/>
+    <w:bookmarkStart w:id="106" w:name="ref-xieCanTouchscreenDevices2018"/>
     <w:p>
       <w:pPr>
         <w:pStyle w:val="Literaturverzeichnis"/>
@@ -5345,8 +5438,8 @@
         <w:t xml:space="preserve">, 2580 (2018).</w:t>
       </w:r>
     </w:p>
-    <w:bookmarkEnd w:id="102"/>
-    <w:bookmarkStart w:id="103" w:name="X1e43e764f509d799cbc769ff2c7a2cf0d00018a"/>
+    <w:bookmarkEnd w:id="106"/>
+    <w:bookmarkStart w:id="107" w:name="X1e43e764f509d799cbc769ff2c7a2cf0d00018a"/>
     <w:p>
       <w:pPr>
         <w:pStyle w:val="Literaturverzeichnis"/>
@@ -5391,8 +5484,8 @@
         <w:t xml:space="preserve">, 1058 (2019).</w:t>
       </w:r>
     </w:p>
-    <w:bookmarkEnd w:id="103"/>
-    <w:bookmarkStart w:id="104" w:name="ref-madiganAssociationsScreenUse2020"/>
+    <w:bookmarkEnd w:id="107"/>
+    <w:bookmarkStart w:id="108" w:name="ref-madiganAssociationsScreenUse2020"/>
     <w:p>
       <w:pPr>
         <w:pStyle w:val="Literaturverzeichnis"/>
@@ -5422,8 +5515,8 @@
         <w:t xml:space="preserve">, 665 (2020).</w:t>
       </w:r>
     </w:p>
-    <w:bookmarkEnd w:id="104"/>
-    <w:bookmarkStart w:id="105" w:name="Xce1c64a10778ef1313818378dc5846070d5b266"/>
+    <w:bookmarkEnd w:id="108"/>
+    <w:bookmarkStart w:id="109" w:name="Xce1c64a10778ef1313818378dc5846070d5b266"/>
     <w:p>
       <w:pPr>
         <w:pStyle w:val="Literaturverzeichnis"/>
@@ -5453,8 +5546,8 @@
         <w:t xml:space="preserve">, 109–118 (2020).</w:t>
       </w:r>
     </w:p>
-    <w:bookmarkEnd w:id="105"/>
-    <w:bookmarkStart w:id="106" w:name="ref-byunDigitalGamebasedLearning2018"/>
+    <w:bookmarkEnd w:id="109"/>
+    <w:bookmarkStart w:id="110" w:name="ref-byunDigitalGamebasedLearning2018"/>
     <w:p>
       <w:pPr>
         <w:pStyle w:val="Literaturverzeichnis"/>
@@ -5484,8 +5577,8 @@
         <w:t xml:space="preserve">, 113–126 (2018).</w:t>
       </w:r>
     </w:p>
-    <w:bookmarkEnd w:id="106"/>
-    <w:bookmarkStart w:id="107" w:name="ref-vannucciSocialMediaUse2020"/>
+    <w:bookmarkEnd w:id="110"/>
+    <w:bookmarkStart w:id="111" w:name="ref-vannucciSocialMediaUse2020"/>
     <w:p>
       <w:pPr>
         <w:pStyle w:val="Literaturverzeichnis"/>
@@ -5515,8 +5608,8 @@
         <w:t xml:space="preserve">, 258–274 (2020).</w:t>
       </w:r>
     </w:p>
-    <w:bookmarkEnd w:id="107"/>
-    <w:bookmarkStart w:id="108" w:name="ref-yoonSocialNetworkSite2019"/>
+    <w:bookmarkEnd w:id="111"/>
+    <w:bookmarkStart w:id="112" w:name="ref-yoonSocialNetworkSite2019"/>
     <w:p>
       <w:pPr>
         <w:pStyle w:val="Literaturverzeichnis"/>
@@ -5546,8 +5639,8 @@
         <w:t xml:space="preserve">, 65–72 (2019).</w:t>
       </w:r>
     </w:p>
-    <w:bookmarkEnd w:id="108"/>
-    <w:bookmarkStart w:id="109" w:name="Xc12e5d5521f7a25e16cff58ff2c30aef0895324"/>
+    <w:bookmarkEnd w:id="112"/>
+    <w:bookmarkStart w:id="113" w:name="Xc12e5d5521f7a25e16cff58ff2c30aef0895324"/>
     <w:p>
       <w:pPr>
         <w:pStyle w:val="Literaturverzeichnis"/>
@@ -5577,8 +5670,8 @@
         <w:t xml:space="preserve">, 2174–2189 (2021).</w:t>
       </w:r>
     </w:p>
-    <w:bookmarkEnd w:id="109"/>
-    <w:bookmarkStart w:id="110" w:name="Xfbc0d9c794c9e3bb65b04d2410fb282387d3d70"/>
+    <w:bookmarkEnd w:id="113"/>
+    <w:bookmarkStart w:id="114" w:name="Xfbc0d9c794c9e3bb65b04d2410fb282387d3d70"/>
     <w:p>
       <w:pPr>
         <w:pStyle w:val="Literaturverzeichnis"/>
@@ -5602,8 +5695,8 @@
         <w:t xml:space="preserve">(2021).</w:t>
       </w:r>
     </w:p>
-    <w:bookmarkEnd w:id="110"/>
-    <w:bookmarkStart w:id="111" w:name="X36eecd0cd843cd0d874b53a91717f080998bcbf"/>
+    <w:bookmarkEnd w:id="114"/>
+    <w:bookmarkStart w:id="115" w:name="X36eecd0cd843cd0d874b53a91717f080998bcbf"/>
     <w:p>
       <w:pPr>
         <w:pStyle w:val="Literaturverzeichnis"/>
@@ -5633,8 +5726,8 @@
         <w:t xml:space="preserve">, 9469–9481 (2016).</w:t>
       </w:r>
     </w:p>
-    <w:bookmarkEnd w:id="111"/>
-    <w:bookmarkStart w:id="112" w:name="ref-sadeghiradInfluenceUnhealthyFood2016"/>
+    <w:bookmarkEnd w:id="115"/>
+    <w:bookmarkStart w:id="116" w:name="ref-sadeghiradInfluenceUnhealthyFood2016"/>
     <w:p>
       <w:pPr>
         <w:pStyle w:val="Literaturverzeichnis"/>
@@ -5664,8 +5757,8 @@
         <w:t xml:space="preserve">, 945–959 (2016).</w:t>
       </w:r>
     </w:p>
-    <w:bookmarkEnd w:id="112"/>
-    <w:bookmarkStart w:id="113" w:name="ref-marshallRelationshipsMediaUse2004"/>
+    <w:bookmarkEnd w:id="116"/>
+    <w:bookmarkStart w:id="117" w:name="ref-marshallRelationshipsMediaUse2004"/>
     <w:p>
       <w:pPr>
         <w:pStyle w:val="Literaturverzeichnis"/>
@@ -5695,8 +5788,8 @@
         <w:t xml:space="preserve">, 1238–1246 (2004).</w:t>
       </w:r>
     </w:p>
-    <w:bookmarkEnd w:id="113"/>
-    <w:bookmarkStart w:id="114" w:name="ref-elsonPolicyStatementsMedia2019"/>
+    <w:bookmarkEnd w:id="117"/>
+    <w:bookmarkStart w:id="118" w:name="ref-elsonPolicyStatementsMedia2019"/>
     <w:p>
       <w:pPr>
         <w:pStyle w:val="Literaturverzeichnis"/>
@@ -5741,8 +5834,8 @@
         <w:t xml:space="preserve">, 12–25 (2019).</w:t>
       </w:r>
     </w:p>
-    <w:bookmarkEnd w:id="114"/>
-    <w:bookmarkStart w:id="115" w:name="ref-ashtonScreenTimeChildren2019"/>
+    <w:bookmarkEnd w:id="118"/>
+    <w:bookmarkStart w:id="119" w:name="ref-ashtonScreenTimeChildren2019"/>
     <w:p>
       <w:pPr>
         <w:pStyle w:val="Literaturverzeichnis"/>
@@ -5772,8 +5865,8 @@
         <w:t xml:space="preserve">, 292–294 (2019).</w:t>
       </w:r>
     </w:p>
-    <w:bookmarkEnd w:id="115"/>
-    <w:bookmarkStart w:id="116" w:name="Xa7779c494ab5882c81b02dfe0cfa23203039787"/>
+    <w:bookmarkEnd w:id="119"/>
+    <w:bookmarkStart w:id="120" w:name="Xa7779c494ab5882c81b02dfe0cfa23203039787"/>
     <w:p>
       <w:pPr>
         <w:pStyle w:val="Literaturverzeichnis"/>
@@ -5797,8 +5890,8 @@
         <w:t xml:space="preserve">(2019).</w:t>
       </w:r>
     </w:p>
-    <w:bookmarkEnd w:id="116"/>
-    <w:bookmarkStart w:id="117" w:name="X1622a13c71fefd4fa62b8aed2044e1aca625882"/>
+    <w:bookmarkEnd w:id="120"/>
+    <w:bookmarkStart w:id="121" w:name="X1622a13c71fefd4fa62b8aed2044e1aca625882"/>
     <w:p>
       <w:pPr>
         <w:pStyle w:val="Literaturverzeichnis"/>
@@ -5843,8 +5936,8 @@
         <w:t xml:space="preserve">, 1535–1547 (2021).</w:t>
       </w:r>
     </w:p>
-    <w:bookmarkEnd w:id="117"/>
-    <w:bookmarkStart w:id="118" w:name="ref-byrneMeasurementScreenTime2021"/>
+    <w:bookmarkEnd w:id="121"/>
+    <w:bookmarkStart w:id="122" w:name="ref-byrneMeasurementScreenTime2021"/>
     <w:p>
       <w:pPr>
         <w:pStyle w:val="Literaturverzeichnis"/>
@@ -5874,8 +5967,8 @@
         <w:t xml:space="preserve">, (2021).</w:t>
       </w:r>
     </w:p>
-    <w:bookmarkEnd w:id="118"/>
-    <w:bookmarkStart w:id="119" w:name="ref-smithFeasibilityAutomatedCameras2019"/>
+    <w:bookmarkEnd w:id="122"/>
+    <w:bookmarkStart w:id="123" w:name="ref-smithFeasibilityAutomatedCameras2019"/>
     <w:p>
       <w:pPr>
         <w:pStyle w:val="Literaturverzeichnis"/>
@@ -5905,8 +5998,8 @@
         <w:t xml:space="preserve">, 417–424 (2019).</w:t>
       </w:r>
     </w:p>
-    <w:bookmarkEnd w:id="119"/>
-    <w:bookmarkStart w:id="120" w:name="ref-rydingPassiveObjectiveMeasures2020"/>
+    <w:bookmarkEnd w:id="123"/>
+    <w:bookmarkStart w:id="124" w:name="ref-rydingPassiveObjectiveMeasures2020"/>
     <w:p>
       <w:pPr>
         <w:pStyle w:val="Literaturverzeichnis"/>
@@ -5936,8 +6029,8 @@
         <w:t xml:space="preserve">, 100257 (2020).</w:t>
       </w:r>
     </w:p>
-    <w:bookmarkEnd w:id="120"/>
-    <w:bookmarkStart w:id="121" w:name="X273798adfea2fce3f1845a8e1bd699c817aaf5b"/>
+    <w:bookmarkEnd w:id="124"/>
+    <w:bookmarkStart w:id="125" w:name="X273798adfea2fce3f1845a8e1bd699c817aaf5b"/>
     <w:p>
       <w:pPr>
         <w:pStyle w:val="Literaturverzeichnis"/>
@@ -5982,8 +6075,8 @@
         <w:t xml:space="preserve">, 383–394 (2011).</w:t>
       </w:r>
     </w:p>
-    <w:bookmarkEnd w:id="121"/>
-    <w:bookmarkStart w:id="122" w:name="ref-twengeMoreTimeTechnology2019"/>
+    <w:bookmarkEnd w:id="125"/>
+    <w:bookmarkStart w:id="126" w:name="ref-twengeMoreTimeTechnology2019"/>
     <w:p>
       <w:pPr>
         <w:pStyle w:val="Literaturverzeichnis"/>
@@ -6013,8 +6106,8 @@
         <w:t xml:space="preserve">, 372–379 (2019).</w:t>
       </w:r>
     </w:p>
-    <w:bookmarkEnd w:id="122"/>
-    <w:bookmarkStart w:id="123" w:name="ref-kellySocialMediaUse2018"/>
+    <w:bookmarkEnd w:id="126"/>
+    <w:bookmarkStart w:id="127" w:name="ref-kellySocialMediaUse2018"/>
     <w:p>
       <w:pPr>
         <w:pStyle w:val="Literaturverzeichnis"/>
@@ -6044,8 +6137,8 @@
         <w:t xml:space="preserve">, 59–68 (2018).</w:t>
       </w:r>
     </w:p>
-    <w:bookmarkEnd w:id="123"/>
-    <w:bookmarkEnd w:id="124"/>
+    <w:bookmarkEnd w:id="127"/>
+    <w:bookmarkEnd w:id="128"/>
     <w:sectPr>
       <w:headerReference w:type="even" r:id="rId10"/>
       <w:headerReference w:type="default" r:id="rId9"/>

</xml_diff>

<commit_message>
Small tweak to manuscript
</commit_message>
<xml_diff>
--- a/reports/manuscript.docx
+++ b/reports/manuscript.docx
@@ -644,7 +644,7 @@
         <w:t xml:space="preserve"> </w:t>
       </w:r>
       <w:r>
-        <w:t xml:space="preserve">5382</w:t>
+        <w:t xml:space="preserve">5394</w:t>
       </w:r>
     </w:p>
     <w:p>
@@ -5835,6 +5835,17 @@
         <w:t xml:space="preserve">Tables</w:t>
       </w:r>
       <w:bookmarkEnd w:id="126"/>
+    </w:p>
+    <w:p>
+      <w:pPr>
+        <w:pStyle w:val="FirstParagraph"/>
+      </w:pPr>
+      <w:r>
+        <w:rPr>
+          <w:i/>
+        </w:rPr>
+        <w:t xml:space="preserve">Table 1: Review characteristics and quality assessment for meta-analyses providing unique effects</w:t>
+      </w:r>
     </w:p>
     <w:sectPr>
       <w:headerReference w:type="even" r:id="rId10"/>

</xml_diff>

<commit_message>
Remove revision letter and associated files
</commit_message>
<xml_diff>
--- a/reports/manuscript.docx
+++ b/reports/manuscript.docx
@@ -352,7 +352,7 @@
         <w:t xml:space="preserve"> </w:t>
       </w:r>
       <w:r>
-        <w:t xml:space="preserve">Department of Health Systems and Populations, Faculty of Medicine, Health and Human Sciences, Macquarie University, Macquarie Park, Australia</w:t>
+        <w:t xml:space="preserve">Department of Health Sciences, Faculty of Medicine, Health and Human Sciences, Macquarie University, Macquarie Park, Australia</w:t>
       </w:r>
     </w:p>
     <w:p>
@@ -386,7 +386,7 @@
         <w:t xml:space="preserve"> </w:t>
       </w:r>
       <w:r>
-        <w:t xml:space="preserve">School of Medicine and Health, Sydney University, Sydney, Australia</w:t>
+        <w:t xml:space="preserve">The Centre for Social Impact, University of New South Wales, Sydney, Australia</w:t>
       </w:r>
     </w:p>
     <w:p>
@@ -403,7 +403,7 @@
         <w:t xml:space="preserve"> </w:t>
       </w:r>
       <w:r>
-        <w:t xml:space="preserve">Health and Wellbeing Centre for Research Innovation, School of Human Movement and Nutrition Sciences, University of Queensland, Brisbane, Australia</w:t>
+        <w:t xml:space="preserve">The University of Queensland, Health and Wellbeing Centre for Research Innovation, School of Human Movement and Nutrition Sciences, Brisbane, Australia</w:t>
       </w:r>
     </w:p>
     <w:p>
@@ -926,7 +926,6 @@
       <w:r>
         <w:t xml:space="preserve"> </w:t>
       </w:r>
-      <w:bookmarkStart w:id="22" w:name="r2_8"/>
       <w:r>
         <w:t xml:space="preserve">For example, the Australian Government guidelines regarding sedentary behaviour recommend that young children (under the age of two) should not spend any time watching screens.</w:t>
       </w:r>
@@ -987,217 +986,207 @@
         </w:rPr>
         <w:t xml:space="preserve">19</w:t>
       </w:r>
-      <w:r>
-        <w:t xml:space="preserve"> </w:t>
+    </w:p>
+    <w:p>
+      <w:pPr>
+        <w:pStyle w:val="Textkrper"/>
+      </w:pPr>
+      <w:r>
+        <w:t xml:space="preserve">In 2016, the American Academy of Pediatrics used a narrative review to examine the benefits and risks of children and adolescents’ electronic media</w:t>
+      </w:r>
+      <w:r>
+        <w:rPr>
+          <w:vertAlign w:val="superscript"/>
+        </w:rPr>
+        <w:t xml:space="preserve">20</w:t>
+      </w:r>
+      <w:r>
+        <w:t xml:space="preserve"> </w:t>
+      </w:r>
+      <w:r>
+        <w:t xml:space="preserve">as a basis for updating their guidelines about screen use.</w:t>
+      </w:r>
+      <w:r>
+        <w:rPr>
+          <w:vertAlign w:val="superscript"/>
+        </w:rPr>
+        <w:t xml:space="preserve">15</w:t>
+      </w:r>
+      <w:r>
+        <w:t xml:space="preserve"> </w:t>
+      </w:r>
+      <w:r>
+        <w:t xml:space="preserve">Since then, a large number of systematic reviews and meta-analyses have provided evidence about the potential benefits and risks of screen use.</w:t>
+      </w:r>
+      <w:r>
+        <w:t xml:space="preserve"> </w:t>
+      </w:r>
+      <w:r>
+        <w:t xml:space="preserve">While there have been other overviews of reviews on screen use, these have tended to focus on a single domain (e.g., health</w:t>
+      </w:r>
+      <w:r>
+        <w:rPr>
+          <w:vertAlign w:val="superscript"/>
+        </w:rPr>
+        <w:t xml:space="preserve">21</w:t>
+      </w:r>
+      <w:r>
+        <w:t xml:space="preserve">), focus on a particular exposure (e.g., social media</w:t>
+      </w:r>
+      <w:r>
+        <w:rPr>
+          <w:vertAlign w:val="superscript"/>
+        </w:rPr>
+        <w:t xml:space="preserve">22,23</w:t>
+      </w:r>
+      <w:r>
+        <w:t xml:space="preserve">) or provide only a narrative summary of the literature.</w:t>
+      </w:r>
+      <w:r>
+        <w:rPr>
+          <w:vertAlign w:val="superscript"/>
+        </w:rPr>
+        <w:t xml:space="preserve">24</w:t>
+      </w:r>
+      <w:r>
+        <w:t xml:space="preserve"> </w:t>
+      </w:r>
+      <w:r>
+        <w:t xml:space="preserve">Focusing on a single domain or exposure makes it difficult to understand what trade-offs are involved in any guidelines around screen use.</w:t>
+      </w:r>
+      <w:r>
+        <w:t xml:space="preserve"> </w:t>
+      </w:r>
+      <w:r>
+        <w:t xml:space="preserve">For example, prohibiting screen use might reduce exposure to advertising but may also thwart learning opportunities from interactive educational tools.</w:t>
+      </w:r>
+      <w:r>
+        <w:t xml:space="preserve"> </w:t>
+      </w:r>
+      <w:r>
+        <w:t xml:space="preserve">Reviews on either of these exposures or outcomes would likely miss being able to quantify these trade-offs.</w:t>
+      </w:r>
+      <w:r>
+        <w:t xml:space="preserve"> </w:t>
+      </w:r>
+      <w:r>
+        <w:t xml:space="preserve">Overviews are one method of evidence synthesis that helps address these trade-offs, by providing</w:t>
+      </w:r>
+      <w:r>
+        <w:t xml:space="preserve"> </w:t>
+      </w:r>
+      <w:r>
+        <w:t xml:space="preserve">‘</w:t>
+      </w:r>
+      <w:r>
+        <w:t xml:space="preserve">user-friendly</w:t>
+      </w:r>
+      <w:r>
+        <w:t xml:space="preserve">’</w:t>
+      </w:r>
+      <w:r>
+        <w:t xml:space="preserve"> </w:t>
+      </w:r>
+      <w:r>
+        <w:t xml:space="preserve">summaries of a field of research.</w:t>
+      </w:r>
+      <w:r>
+        <w:rPr>
+          <w:vertAlign w:val="superscript"/>
+        </w:rPr>
+        <w:t xml:space="preserve">25</w:t>
+      </w:r>
+      <w:r>
+        <w:t xml:space="preserve"> </w:t>
+      </w:r>
+      <w:r>
+        <w:t xml:space="preserve">These overviews provide a reference point for the field and allow for easier comparison of risks and benefits for the same behaviour.</w:t>
+      </w:r>
+      <w:r>
+        <w:t xml:space="preserve"> </w:t>
+      </w:r>
+      <w:r>
+        <w:t xml:space="preserve">By analogy, reading is a sedentary behaviour, and only by comparing the health risks against the educational benefits can researchers and policymakers make clear recommendations about what young people should do.</w:t>
+      </w:r>
+    </w:p>
+    <w:p>
+      <w:pPr>
+        <w:pStyle w:val="Textkrper"/>
+      </w:pPr>
+      <w:r>
+        <w:t xml:space="preserve">In order to synthesise the evidence and support further evidence-based guideline development and refinement, we reviewed published meta-analyses examining the effects of screen use on children and youth.</w:t>
+      </w:r>
+      <w:r>
+        <w:t xml:space="preserve"> </w:t>
+      </w:r>
+      <w:r>
+        <w:t xml:space="preserve">This review synthesises evidence on any outcome of electronic media exposure.</w:t>
+      </w:r>
+      <w:r>
+        <w:t xml:space="preserve"> </w:t>
+      </w:r>
+      <w:r>
+        <w:t xml:space="preserve">We deliberately did not pre-specify outcomes, in order to get a comprehensive list of areas where there is meta-analytical evidence.</w:t>
+      </w:r>
+      <w:r>
+        <w:t xml:space="preserve"> </w:t>
+      </w:r>
+      <w:r>
+        <w:t xml:space="preserve">Adopting this broad approach allowed us to provide a holistic perspective on the influence of screens on children’s lives.</w:t>
+      </w:r>
+      <w:r>
+        <w:t xml:space="preserve"> </w:t>
+      </w:r>
+      <w:r>
+        <w:t xml:space="preserve">By synthesising across life domains (e.g., school and home), this review provides evidence to inform guidelines and advice for parents, teachers, pediatricians and other professionals in order to maximise human functioning.</w:t>
+      </w:r>
+    </w:p>
+    <w:p>
+      <w:r>
+        <w:br w:type="page"/>
+      </w:r>
+    </w:p>
+    <w:p>
+      <w:pPr>
+        <w:pStyle w:val="berschrift1"/>
+      </w:pPr>
+      <w:bookmarkStart w:id="22" w:name="results"/>
+      <w:r>
+        <w:t xml:space="preserve">Results</w:t>
       </w:r>
       <w:bookmarkEnd w:id="22"/>
     </w:p>
     <w:p>
       <w:pPr>
+        <w:pStyle w:val="FirstParagraph"/>
+      </w:pPr>
+      <w:r>
+        <w:t xml:space="preserve">The searches yielded 50,649 results, of which 28,675 were duplicates.</w:t>
+      </w:r>
+      <w:r>
+        <w:t xml:space="preserve"> </w:t>
+      </w:r>
+      <w:r>
+        <w:t xml:space="preserve">After screening titles and abstracts, we assessed 2,557 full-texts for inclusion.</w:t>
+      </w:r>
+      <w:r>
+        <w:t xml:space="preserve"> </w:t>
+      </w:r>
+      <w:r>
+        <w:t xml:space="preserve">Of those, 218 met the inclusion criteria and we extracted the data from all of these meta-analyses.</w:t>
+      </w:r>
+      <w:r>
+        <w:t xml:space="preserve"> </w:t>
+      </w:r>
+      <w:r>
+        <w:t xml:space="preserve">Figure 1 presents the full results of the selection process.</w:t>
+      </w:r>
+    </w:p>
+    <w:p>
+      <w:pPr>
         <w:pStyle w:val="Textkrper"/>
       </w:pPr>
       <w:r>
-        <w:t xml:space="preserve">In 2016, the American Academy of Pediatrics used a narrative review to examine the benefits and risks of children and adolescents’ electronic media</w:t>
-      </w:r>
-      <w:r>
-        <w:rPr>
-          <w:vertAlign w:val="superscript"/>
-        </w:rPr>
-        <w:t xml:space="preserve">20</w:t>
-      </w:r>
-      <w:r>
-        <w:t xml:space="preserve"> </w:t>
-      </w:r>
-      <w:r>
-        <w:t xml:space="preserve">as a basis for updating their guidelines about screen use.</w:t>
-      </w:r>
-      <w:r>
-        <w:rPr>
-          <w:vertAlign w:val="superscript"/>
-        </w:rPr>
-        <w:t xml:space="preserve">15</w:t>
-      </w:r>
-      <w:r>
-        <w:t xml:space="preserve"> </w:t>
-      </w:r>
-      <w:r>
-        <w:t xml:space="preserve">Since then, a large number of systematic reviews and meta-analyses have provided evidence about the potential benefits and risks of screen use.</w:t>
-      </w:r>
-      <w:r>
-        <w:t xml:space="preserve"> </w:t>
-      </w:r>
-      <w:bookmarkStart w:id="24" w:name="r2_9"/>
-      <w:r>
-        <w:t xml:space="preserve"> </w:t>
-      </w:r>
-      <w:r>
-        <w:t xml:space="preserve">While there have been other overviews of reviews on screen use, these have tended to focus on a single domain (e.g., health</w:t>
-      </w:r>
-      <w:r>
-        <w:rPr>
-          <w:vertAlign w:val="superscript"/>
-        </w:rPr>
-        <w:t xml:space="preserve">21</w:t>
-      </w:r>
-      <w:r>
-        <w:t xml:space="preserve">), focus on a particular exposure (e.g., social media</w:t>
-      </w:r>
-      <w:r>
-        <w:rPr>
-          <w:vertAlign w:val="superscript"/>
-        </w:rPr>
-        <w:t xml:space="preserve">22,23</w:t>
-      </w:r>
-      <w:r>
-        <w:t xml:space="preserve">) or provide only a narrative summary of the literature.</w:t>
-      </w:r>
-      <w:r>
-        <w:rPr>
-          <w:vertAlign w:val="superscript"/>
-        </w:rPr>
-        <w:t xml:space="preserve">24</w:t>
-      </w:r>
-      <w:r>
-        <w:t xml:space="preserve"> </w:t>
-      </w:r>
-      <w:bookmarkStart w:id="23" w:name="r1_2"/>
-      <w:r>
-        <w:t xml:space="preserve"> </w:t>
-      </w:r>
-      <w:r>
-        <w:t xml:space="preserve">Focusing on a single domain or exposure makes it difficult to understand what trade-offs are involved in any guidelines around screen use.</w:t>
-      </w:r>
-      <w:r>
-        <w:t xml:space="preserve"> </w:t>
-      </w:r>
-      <w:r>
-        <w:t xml:space="preserve">For example, prohibiting screen use might reduce exposure to advertising but may also thwart learning opportunities from interactive educational tools. Reviews on either of these exposures or outcomes would likely miss being able to quantify these trade-offs.</w:t>
-      </w:r>
-      <w:r>
-        <w:t xml:space="preserve"> </w:t>
-      </w:r>
-      <w:r>
-        <w:t xml:space="preserve">Overviews are one method of evidence synthesis that helps address these trade-offs, by providing</w:t>
-      </w:r>
-      <w:r>
-        <w:t xml:space="preserve"> </w:t>
-      </w:r>
-      <w:r>
-        <w:t xml:space="preserve">‘</w:t>
-      </w:r>
-      <w:r>
-        <w:t xml:space="preserve">user-friendly</w:t>
-      </w:r>
-      <w:r>
-        <w:t xml:space="preserve">’</w:t>
-      </w:r>
-      <w:r>
-        <w:t xml:space="preserve"> </w:t>
-      </w:r>
-      <w:r>
-        <w:t xml:space="preserve">summaries of a field of research.</w:t>
-      </w:r>
-      <w:r>
-        <w:rPr>
-          <w:vertAlign w:val="superscript"/>
-        </w:rPr>
-        <w:t xml:space="preserve">25</w:t>
-      </w:r>
-      <w:r>
-        <w:t xml:space="preserve"> </w:t>
-      </w:r>
-      <w:r>
-        <w:t xml:space="preserve">These overviews provide a reference point for the field and allow for easier comparison of risks and benefits for the same behaviour.</w:t>
-      </w:r>
-      <w:r>
-        <w:t xml:space="preserve"> </w:t>
-      </w:r>
-      <w:r>
-        <w:t xml:space="preserve">By analogy, reading is a sedentary behaviour, and only by comparing the health risks against the educational benefits can researchers and policymakers make clear recommendations about what young people should do.</w:t>
-      </w:r>
-      <w:bookmarkEnd w:id="23"/>
-      <w:bookmarkEnd w:id="24"/>
-    </w:p>
-    <w:p>
-      <w:pPr>
-        <w:pStyle w:val="Textkrper"/>
-      </w:pPr>
-      <w:r>
-        <w:t xml:space="preserve">In order to synthesise the evidence and support further evidence-based guideline development and refinement, we reviewed published meta-analyses examining the effects of screen use on children and youth.</w:t>
-      </w:r>
-      <w:r>
-        <w:t xml:space="preserve"> </w:t>
-      </w:r>
-      <w:bookmarkStart w:id="25" w:name="r2_6"/>
-      <w:r>
-        <w:t xml:space="preserve">This review synthesises evidence on any outcome of electronic media exposure.</w:t>
-      </w:r>
-      <w:r>
-        <w:t xml:space="preserve"> </w:t>
-      </w:r>
-      <w:r>
-        <w:t xml:space="preserve">We deliberately did not pre-specify outcomes, in order to get a comprehensive list of areas where there is meta-analytical evidence.</w:t>
-      </w:r>
-      <w:r>
-        <w:t xml:space="preserve"> </w:t>
-      </w:r>
-      <w:r>
-        <w:t xml:space="preserve">Adopting this broad approach allowed us to provide a holistic perspective on the influence of screens on children’s lives.</w:t>
-      </w:r>
-      <w:r>
-        <w:t xml:space="preserve"> </w:t>
-      </w:r>
-      <w:r>
-        <w:t xml:space="preserve">By synthesising across life domains (e.g., school and home), this review provides evidence to inform guidelines and advice for parents, teachers, pediatricians and other professionals in order to maximise human functioning.</w:t>
-      </w:r>
-      <w:bookmarkEnd w:id="25"/>
-    </w:p>
-    <w:p>
-      <w:r>
-        <w:br w:type="page"/>
-      </w:r>
-    </w:p>
-    <w:p>
-      <w:pPr>
-        <w:pStyle w:val="berschrift1"/>
-      </w:pPr>
-      <w:bookmarkStart w:id="26" w:name="results"/>
-      <w:r>
-        <w:t xml:space="preserve">Results</w:t>
-      </w:r>
-      <w:bookmarkEnd w:id="26"/>
-    </w:p>
-    <w:p>
-      <w:pPr>
-        <w:pStyle w:val="FirstParagraph"/>
-      </w:pPr>
-      <w:r>
-        <w:t xml:space="preserve">The searches yielded 50,649 results, of which 28,675 were duplicates.</w:t>
-      </w:r>
-      <w:r>
-        <w:t xml:space="preserve"> </w:t>
-      </w:r>
-      <w:r>
-        <w:t xml:space="preserve">After screening titles and abstracts, we assessed 2,557 full-texts for inclusion.</w:t>
-      </w:r>
-      <w:r>
-        <w:t xml:space="preserve"> </w:t>
-      </w:r>
-      <w:r>
-        <w:t xml:space="preserve">Of those, 218 met the inclusion criteria and we extracted the data from all of these meta-analyses.</w:t>
-      </w:r>
-      <w:r>
-        <w:t xml:space="preserve"> </w:t>
-      </w:r>
-      <w:r>
-        <w:t xml:space="preserve">Figure 1 presents the full results of the selection process.</w:t>
-      </w:r>
-    </w:p>
-    <w:p>
-      <w:pPr>
-        <w:pStyle w:val="Textkrper"/>
-      </w:pPr>
-      <w:r>
         <w:t xml:space="preserve">The most frequently reported exposures were physically active video games (</w:t>
       </w:r>
       <w:r>
@@ -1311,7 +1300,6 @@
       <w:r>
         <w:t xml:space="preserve"> </w:t>
       </w:r>
-      <w:bookmarkStart w:id="27" w:name="r2_25"/>
       <w:r>
         <w:t xml:space="preserve">Of the 274 unique exposure/outcome combinations, 242 occurred in only one review, with 23 appearing twice, and 9 appearing three or more times.</w:t>
       </w:r>
@@ -1321,15 +1309,12 @@
       <w:r>
         <w:t xml:space="preserve">Full characteristics of the included studies are provided in Table 1.</w:t>
       </w:r>
-      <w:bookmarkEnd w:id="27"/>
-      <w:r>
-        <w:t xml:space="preserve"> </w:t>
-      </w:r>
-      <w:bookmarkStart w:id="28" w:name="r2_23"/>
+      <w:r>
+        <w:t xml:space="preserve"> </w:t>
+      </w:r>
       <w:r>
         <w:t xml:space="preserve">After removing reviews with duplicate exposure/outcome combinations, our process yielded 255 unique effect/outcome combinations (retaining multiple effects for different age groups or study designs) contributed from 103 reviews.</w:t>
       </w:r>
-      <w:bookmarkEnd w:id="28"/>
       <w:r>
         <w:t xml:space="preserve"> </w:t>
       </w:r>
@@ -1876,11 +1861,11 @@
       <w:pPr>
         <w:pStyle w:val="berschrift1"/>
       </w:pPr>
-      <w:bookmarkStart w:id="29" w:name="discussion"/>
+      <w:bookmarkStart w:id="23" w:name="discussion"/>
       <w:r>
         <w:t xml:space="preserve">Discussion</w:t>
       </w:r>
-      <w:bookmarkEnd w:id="29"/>
+      <w:bookmarkEnd w:id="23"/>
     </w:p>
     <w:p>
       <w:pPr>
@@ -2077,10 +2062,6 @@
       <w:pPr>
         <w:pStyle w:val="Textkrper"/>
       </w:pPr>
-      <w:bookmarkStart w:id="30" w:name="r1_5"/>
-      <w:r>
-        <w:t xml:space="preserve"> </w:t>
-      </w:r>
       <w:r>
         <w:t xml:space="preserve">Largely owing to a small number of studies or missing individual study data, there were few age-based conclusions that could be drawn from reviews which met our criteria for statistical certainty.</w:t>
       </w:r>
@@ -2126,10 +2107,6 @@
       <w:r>
         <w:t xml:space="preserve">However, in the absence of this work, our study has shown how children are affected by screens in general.</w:t>
       </w:r>
-      <w:r>
-        <w:t xml:space="preserve"> </w:t>
-      </w:r>
-      <w:bookmarkEnd w:id="30"/>
     </w:p>
     <w:p>
       <w:pPr>
@@ -2246,10 +2223,6 @@
       <w:pPr>
         <w:pStyle w:val="Textkrper"/>
       </w:pPr>
-      <w:bookmarkStart w:id="31" w:name="r2_7"/>
-      <w:r>
-        <w:t xml:space="preserve"> </w:t>
-      </w:r>
       <w:r>
         <w:t xml:space="preserve">In particular, our results support the the continuing trend of guidelines moving away from recommendations to reduce</w:t>
       </w:r>
@@ -2280,10 +2253,6 @@
       <w:r>
         <w:t xml:space="preserve">Guidelines may also consider adapting recommendations that promote the use of educational apps and video games, although these recommendations need to be balanced against the (very small) risks to adiposity.</w:t>
       </w:r>
-      <w:r>
-        <w:t xml:space="preserve"> </w:t>
-      </w:r>
-      <w:bookmarkEnd w:id="31"/>
     </w:p>
     <w:p>
       <w:pPr>
@@ -2345,7 +2314,6 @@
       <w:pPr>
         <w:pStyle w:val="Textkrper"/>
       </w:pPr>
-      <w:bookmarkStart w:id="32" w:name="r1_1"/>
       <w:r>
         <w:t xml:space="preserve">Our results highlight the need for the field to more carefully consider if the term</w:t>
       </w:r>
@@ -2394,7 +2362,6 @@
       <w:r>
         <w:t xml:space="preserve">, for example, it may be better to suggest that parents promote interactive educational experiences but limit exposure to advertising.</w:t>
       </w:r>
-      <w:bookmarkEnd w:id="32"/>
     </w:p>
     <w:p>
       <w:pPr>
@@ -2603,7 +2570,6 @@
       <w:r>
         <w:t xml:space="preserve"> </w:t>
       </w:r>
-      <w:bookmarkStart w:id="33" w:name="r2_24"/>
       <w:r>
         <w:t xml:space="preserve">In addition, when faced with duplicate outcome/exposure combinations we chose to keep the one with the largest pooled sample size, assuming that this would capture the most comprehensive and most recent review.</w:t>
       </w:r>
@@ -2628,13 +2594,11 @@
       <w:r>
         <w:t xml:space="preserve">However, we provide the complete results in the supplementary material, along with the dataset for others to consider alternative criteria.</w:t>
       </w:r>
-      <w:bookmarkEnd w:id="33"/>
     </w:p>
     <w:p>
       <w:pPr>
         <w:pStyle w:val="Textkrper"/>
       </w:pPr>
-      <w:bookmarkStart w:id="34" w:name="r1_4"/>
       <w:r>
         <w:t xml:space="preserve">Our high-level approach also means that we could not engage with the specific mechanisms behind each association, and as such, we cannot make strong claims on the directions of causality.</w:t>
       </w:r>
@@ -2662,13 +2626,11 @@
       <w:r>
         <w:t xml:space="preserve">Readers who wish to more deeply understand one specific relationship are directed to the cited review for that effect, where the authors could engage more deeply with the mechanisms.</w:t>
       </w:r>
-      <w:bookmarkEnd w:id="34"/>
     </w:p>
     <w:p>
       <w:pPr>
         <w:pStyle w:val="Textkrper"/>
       </w:pPr>
-      <w:bookmarkStart w:id="35" w:name="r2_16"/>
       <w:r>
         <w:t xml:space="preserve">We converted all effect sizes to a common metric (Pearson’s r) to allow for comparisons of magnitude, but acknowledge that this assumes a linear relationship between the variables.</w:t>
       </w:r>
@@ -2708,11 +2670,9 @@
       <w:r>
         <w:t xml:space="preserve">Care is needed, therefore, when interpreting the effect sizes.</w:t>
       </w:r>
-      <w:bookmarkEnd w:id="35"/>
-      <w:r>
-        <w:t xml:space="preserve"> </w:t>
-      </w:r>
-      <w:bookmarkStart w:id="36" w:name="r3_2_2"/>
+      <w:r>
+        <w:t xml:space="preserve"> </w:t>
+      </w:r>
       <w:r>
         <w:t xml:space="preserve">In addition, reviews provide only historical evidence which may not keep up with the changing ways children can engage with screens.</w:t>
       </w:r>
@@ -2722,7 +2682,6 @@
       <w:r>
         <w:t xml:space="preserve">While our synthesis of the existing evidence provides information about how screens might have influenced children in the past, it is difficult to know if these findings will translate to new forms of technology in the future.</w:t>
       </w:r>
-      <w:bookmarkEnd w:id="36"/>
     </w:p>
     <w:p>
       <w:pPr>
@@ -2754,11 +2713,11 @@
       <w:pPr>
         <w:pStyle w:val="berschrift1"/>
       </w:pPr>
-      <w:bookmarkStart w:id="37" w:name="methods"/>
+      <w:bookmarkStart w:id="24" w:name="methods"/>
       <w:r>
         <w:t xml:space="preserve">Methods</w:t>
       </w:r>
-      <w:bookmarkEnd w:id="37"/>
+      <w:bookmarkEnd w:id="24"/>
     </w:p>
     <w:p>
       <w:pPr>
@@ -2784,11 +2743,11 @@
       <w:pPr>
         <w:pStyle w:val="berschrift3"/>
       </w:pPr>
-      <w:bookmarkStart w:id="38" w:name="eligibility-criteria"/>
+      <w:bookmarkStart w:id="25" w:name="eligibility-criteria"/>
       <w:r>
         <w:t xml:space="preserve">Eligibility criteria.</w:t>
       </w:r>
-      <w:bookmarkEnd w:id="38"/>
+      <w:bookmarkEnd w:id="25"/>
     </w:p>
     <w:p>
       <w:pPr>
@@ -2806,7 +2765,6 @@
       <w:r>
         <w:t xml:space="preserve"> </w:t>
       </w:r>
-      <w:bookmarkStart w:id="39" w:name="r3_5"/>
       <w:r>
         <w:t xml:space="preserve">We included meta-analyses containing studies that combined data from adults and youth if meta-analytic effect size estimates specific to participants aged 18 years or less could be extracted (i.e., the highest mean age for any individual study included in the meta-analysis was &lt; 18 years).</w:t>
       </w:r>
@@ -2822,7 +2780,6 @@
       <w:r>
         <w:t xml:space="preserve">We excluded meta-analyses that only contained evidence gathered from adults (age &gt;18 years).</w:t>
       </w:r>
-      <w:bookmarkEnd w:id="39"/>
     </w:p>
     <w:p>
       <w:pPr>
@@ -2846,10 +2803,6 @@
       <w:r>
         <w:t xml:space="preserve"> </w:t>
       </w:r>
-      <w:bookmarkStart w:id="40" w:name="r3_6"/>
-      <w:r>
-        <w:t xml:space="preserve"> </w:t>
-      </w:r>
       <w:r>
         <w:t xml:space="preserve">In this review we focused on electronic media exposure that would be considered typical for children and youth.</w:t>
       </w:r>
@@ -2868,10 +2821,6 @@
       <w:r>
         <w:t xml:space="preserve"> </w:t>
       </w:r>
-      <w:bookmarkEnd w:id="40"/>
-      <w:r>
-        <w:t xml:space="preserve"> </w:t>
-      </w:r>
       <w:r>
         <w:t xml:space="preserve">However, we included studies examining the effect of screen exposure on non-clinical outcomes (e.g., learning) for children and youth with a clinical condition.</w:t>
       </w:r>
@@ -2902,32 +2851,20 @@
       <w:r>
         <w:t xml:space="preserve">clinical depression delivered by a mobile phone app would be excluded.</w:t>
       </w:r>
-      <w:r>
-        <w:t xml:space="preserve"> </w:t>
-      </w:r>
-      <w:bookmarkStart w:id="41" w:name="r3_7"/>
-      <w:r>
-        <w:t xml:space="preserve"> </w:t>
-      </w:r>
-      <w:r>
-        <w:rPr>
-          <w:i/>
-        </w:rPr>
-        <w:t xml:space="preserve">Outcomes</w:t>
-      </w:r>
-      <w:r>
-        <w:t xml:space="preserve">: We included all reported outcomes on benefits and risks.</w:t>
-      </w:r>
-      <w:r>
-        <w:t xml:space="preserve"> </w:t>
-      </w:r>
-      <w:bookmarkEnd w:id="41"/>
     </w:p>
     <w:p>
       <w:pPr>
         <w:pStyle w:val="Textkrper"/>
       </w:pPr>
       <w:r>
+        <w:t xml:space="preserve">Outcomes: We included all reported outcomes on benefits and risks.</w:t>
+      </w:r>
+    </w:p>
+    <w:p>
+      <w:pPr>
+        <w:pStyle w:val="Textkrper"/>
+      </w:pPr>
+      <w:r>
         <w:t xml:space="preserve">Publications:</w:t>
       </w:r>
       <w:r>
@@ -3013,11 +2950,11 @@
       <w:pPr>
         <w:pStyle w:val="berschrift3"/>
       </w:pPr>
-      <w:bookmarkStart w:id="42" w:name="information-sources"/>
+      <w:bookmarkStart w:id="26" w:name="information-sources"/>
       <w:r>
         <w:t xml:space="preserve">Information sources.</w:t>
       </w:r>
-      <w:bookmarkEnd w:id="42"/>
+      <w:bookmarkEnd w:id="26"/>
     </w:p>
     <w:p>
       <w:pPr>
@@ -3029,11 +2966,9 @@
       <w:r>
         <w:t xml:space="preserve"> </w:t>
       </w:r>
-      <w:bookmarkStart w:id="43" w:name="r3_2"/>
       <w:r>
         <w:t xml:space="preserve">We conducted an initial search on August 17, 2018 and refreshed the search on September 27, 2022.</w:t>
       </w:r>
-      <w:bookmarkEnd w:id="43"/>
       <w:r>
         <w:t xml:space="preserve"> </w:t>
       </w:r>
@@ -3051,11 +2986,11 @@
       <w:pPr>
         <w:pStyle w:val="berschrift3"/>
       </w:pPr>
-      <w:bookmarkStart w:id="44" w:name="search-strategy"/>
+      <w:bookmarkStart w:id="27" w:name="search-strategy"/>
       <w:r>
         <w:t xml:space="preserve">Search strategy.</w:t>
       </w:r>
-      <w:bookmarkEnd w:id="44"/>
+      <w:bookmarkEnd w:id="27"/>
     </w:p>
     <w:p>
       <w:pPr>
@@ -3075,11 +3010,11 @@
       <w:pPr>
         <w:pStyle w:val="berschrift3"/>
       </w:pPr>
-      <w:bookmarkStart w:id="45" w:name="selection-process"/>
+      <w:bookmarkStart w:id="28" w:name="selection-process"/>
       <w:r>
         <w:t xml:space="preserve">Selection process.</w:t>
       </w:r>
-      <w:bookmarkEnd w:id="45"/>
+      <w:bookmarkEnd w:id="28"/>
     </w:p>
     <w:p>
       <w:pPr>
@@ -3105,11 +3040,11 @@
       <w:pPr>
         <w:pStyle w:val="berschrift3"/>
       </w:pPr>
-      <w:bookmarkStart w:id="46" w:name="data-items"/>
+      <w:bookmarkStart w:id="29" w:name="data-items"/>
       <w:r>
         <w:t xml:space="preserve">Data items.</w:t>
       </w:r>
-      <w:bookmarkEnd w:id="46"/>
+      <w:bookmarkEnd w:id="29"/>
     </w:p>
     <w:p>
       <w:pPr>
@@ -3129,11 +3064,11 @@
       <w:pPr>
         <w:pStyle w:val="berschrift3"/>
       </w:pPr>
-      <w:bookmarkStart w:id="47" w:name="study-risk-of-bias-assessment"/>
+      <w:bookmarkStart w:id="30" w:name="study-risk-of-bias-assessment"/>
       <w:r>
         <w:t xml:space="preserve">Study risk of bias assessment.</w:t>
       </w:r>
-      <w:bookmarkEnd w:id="47"/>
+      <w:bookmarkEnd w:id="30"/>
     </w:p>
     <w:p>
       <w:pPr>
@@ -3171,11 +3106,11 @@
       <w:pPr>
         <w:pStyle w:val="berschrift3"/>
       </w:pPr>
-      <w:bookmarkStart w:id="48" w:name="effect-measures"/>
+      <w:bookmarkStart w:id="31" w:name="effect-measures"/>
       <w:r>
         <w:t xml:space="preserve">Effect measures.</w:t>
       </w:r>
-      <w:bookmarkEnd w:id="48"/>
+      <w:bookmarkEnd w:id="31"/>
     </w:p>
     <w:p>
       <w:pPr>
@@ -3239,7 +3174,6 @@
       <w:r>
         <w:t xml:space="preserve"> </w:t>
       </w:r>
-      <w:bookmarkStart w:id="49" w:name="r2_27"/>
       <w:r>
         <w:t xml:space="preserve">Throughout the results section we interpret the size of the effects using Funder and Ozer’s guidelines:</w:t>
       </w:r>
@@ -3267,23 +3201,21 @@
         </w:rPr>
         <w:t xml:space="preserve">53</w:t>
       </w:r>
-      <w:bookmarkEnd w:id="49"/>
     </w:p>
     <w:p>
       <w:pPr>
         <w:pStyle w:val="berschrift3"/>
       </w:pPr>
-      <w:bookmarkStart w:id="50" w:name="synthesis-methods"/>
+      <w:bookmarkStart w:id="32" w:name="synthesis-methods"/>
       <w:r>
         <w:t xml:space="preserve">Synthesis methods.</w:t>
       </w:r>
-      <w:bookmarkEnd w:id="50"/>
+      <w:bookmarkEnd w:id="32"/>
     </w:p>
     <w:p>
       <w:pPr>
         <w:pStyle w:val="FirstParagraph"/>
       </w:pPr>
-      <w:bookmarkStart w:id="51" w:name="r3_8"/>
       <w:r>
         <w:t xml:space="preserve">After extracting data, we examined the combinations of exposure and outcomes and removed any effects that appeared multiple times (i.e., in multiple meta-analyses, or with multiple sub-groups in the same meta-analysis), keeping the effect with the largest total sample size.</w:t>
       </w:r>
@@ -3293,10 +3225,6 @@
       <w:r>
         <w:t xml:space="preserve">In instances where effect sizes from the same combination of exposure and outcome were drawn from different age-groups (e.g., children vs adolescents), or were drawn using different study designs (e.g., cross-sectional vs longitudinal) we retained both estimates in our dataset.</w:t>
       </w:r>
-      <w:r>
-        <w:t xml:space="preserve"> </w:t>
-      </w:r>
-      <w:bookmarkEnd w:id="51"/>
     </w:p>
     <w:p>
       <w:pPr>
@@ -3409,7 +3337,6 @@
       <w:r>
         <w:t xml:space="preserve"> </w:t>
       </w:r>
-      <w:bookmarkStart w:id="52" w:name="r2_32"/>
       <w:r>
         <w:t xml:space="preserve">We contacted authors who did not provide primary study data in their published article.</w:t>
       </w:r>
@@ -3419,17 +3346,16 @@
       <w:r>
         <w:t xml:space="preserve">Where authors did not provide data in a format that could be re-analysed, we used the published results of their original meta-analysis.</w:t>
       </w:r>
-      <w:bookmarkEnd w:id="52"/>
     </w:p>
     <w:p>
       <w:pPr>
         <w:pStyle w:val="berschrift3"/>
       </w:pPr>
-      <w:bookmarkStart w:id="53" w:name="evidence-assessment-criteria"/>
+      <w:bookmarkStart w:id="33" w:name="evidence-assessment-criteria"/>
       <w:r>
         <w:t xml:space="preserve">Evidence assessment criteria.</w:t>
       </w:r>
-      <w:bookmarkEnd w:id="53"/>
+      <w:bookmarkEnd w:id="33"/>
     </w:p>
     <w:p>
       <w:pPr>
@@ -3707,20 +3633,16 @@
       <w:pPr>
         <w:pStyle w:val="berschrift3"/>
       </w:pPr>
-      <w:bookmarkStart w:id="54" w:name="deviations-from-protocol"/>
+      <w:bookmarkStart w:id="34" w:name="deviations-from-protocol"/>
       <w:r>
         <w:t xml:space="preserve">Deviations from protocol.</w:t>
       </w:r>
-      <w:bookmarkEnd w:id="54"/>
+      <w:bookmarkEnd w:id="34"/>
     </w:p>
     <w:p>
       <w:pPr>
         <w:pStyle w:val="FirstParagraph"/>
       </w:pPr>
-      <w:bookmarkStart w:id="55" w:name="r2_20"/>
-      <w:r>
-        <w:t xml:space="preserve"> </w:t>
-      </w:r>
       <w:r>
         <w:t xml:space="preserve">As described above, we have summarised the meta-analytic findings from all included systematic reviews.</w:t>
       </w:r>
@@ -3742,10 +3664,6 @@
       <w:r>
         <w:t xml:space="preserve">Readers interested in the relevant systematic reviews (i.e., without meta-analysis) can consult the list of references in Supplementary File 4.</w:t>
       </w:r>
-      <w:r>
-        <w:t xml:space="preserve"> </w:t>
-      </w:r>
-      <w:bookmarkEnd w:id="55"/>
     </w:p>
     <w:p>
       <w:pPr>
@@ -3795,11 +3713,11 @@
       <w:pPr>
         <w:pStyle w:val="berschrift2"/>
       </w:pPr>
-      <w:bookmarkStart w:id="56" w:name="data-availability-statement"/>
+      <w:bookmarkStart w:id="35" w:name="data-availability-statement"/>
       <w:r>
         <w:t xml:space="preserve">Data availability statement</w:t>
       </w:r>
-      <w:bookmarkEnd w:id="56"/>
+      <w:bookmarkEnd w:id="35"/>
     </w:p>
     <w:p>
       <w:pPr>
@@ -3808,7 +3726,7 @@
       <w:r>
         <w:t xml:space="preserve">All data for this review are available from the authors’ GitHub repository (</w:t>
       </w:r>
-      <w:hyperlink r:id="rId57">
+      <w:hyperlink r:id="rId36">
         <w:r>
           <w:rPr>
             <w:rStyle w:val="Hyperlink"/>
@@ -3819,7 +3737,7 @@
       <w:r>
         <w:t xml:space="preserve">) or from the Open Science Foundation (</w:t>
       </w:r>
-      <w:hyperlink r:id="rId58">
+      <w:hyperlink r:id="rId37">
         <w:r>
           <w:rPr>
             <w:rStyle w:val="Hyperlink"/>
@@ -3835,11 +3753,11 @@
       <w:pPr>
         <w:pStyle w:val="berschrift2"/>
       </w:pPr>
-      <w:bookmarkStart w:id="59" w:name="code-availability-statement"/>
+      <w:bookmarkStart w:id="38" w:name="code-availability-statement"/>
       <w:r>
         <w:t xml:space="preserve">Code availability statement</w:t>
       </w:r>
-      <w:bookmarkEnd w:id="59"/>
+      <w:bookmarkEnd w:id="38"/>
     </w:p>
     <w:p>
       <w:pPr>
@@ -3848,7 +3766,7 @@
       <w:r>
         <w:t xml:space="preserve">All code used in these analyses are available on the authors’ GitHub repository (</w:t>
       </w:r>
-      <w:hyperlink r:id="rId57">
+      <w:hyperlink r:id="rId36">
         <w:r>
           <w:rPr>
             <w:rStyle w:val="Hyperlink"/>
@@ -3869,14 +3787,14 @@
       <w:pPr>
         <w:pStyle w:val="berschrift1"/>
       </w:pPr>
-      <w:bookmarkStart w:id="60" w:name="references"/>
+      <w:bookmarkStart w:id="39" w:name="references"/>
       <w:r>
         <w:t xml:space="preserve">References</w:t>
       </w:r>
-      <w:bookmarkEnd w:id="60"/>
-    </w:p>
-    <w:bookmarkStart w:id="121" w:name="refs"/>
-    <w:bookmarkStart w:id="61" w:name="ref-blairReadingStrategiesCoping2003"/>
+      <w:bookmarkEnd w:id="39"/>
+    </w:p>
+    <w:bookmarkStart w:id="100" w:name="refs"/>
+    <w:bookmarkStart w:id="40" w:name="ref-blairReadingStrategiesCoping2003"/>
     <w:p>
       <w:pPr>
         <w:pStyle w:val="Literaturverzeichnis"/>
@@ -3906,114 +3824,786 @@
         <w:t xml:space="preserve">, 11–28 (2003).</w:t>
       </w:r>
     </w:p>
+    <w:bookmarkEnd w:id="40"/>
+    <w:bookmarkStart w:id="41" w:name="ref-bell1883sanitarian"/>
+    <w:p>
+      <w:pPr>
+        <w:pStyle w:val="Literaturverzeichnis"/>
+      </w:pPr>
+      <w:r>
+        <w:t xml:space="preserve">2. Bell, A. N.</w:t>
+      </w:r>
+      <w:r>
+        <w:t xml:space="preserve"> </w:t>
+      </w:r>
+      <w:r>
+        <w:rPr>
+          <w:i/>
+        </w:rPr>
+        <w:t xml:space="preserve">The sanitarian</w:t>
+      </w:r>
+      <w:r>
+        <w:t xml:space="preserve">. vol. 11 (AN Bell, 1883).</w:t>
+      </w:r>
+    </w:p>
+    <w:bookmarkEnd w:id="41"/>
+    <w:bookmarkStart w:id="42" w:name="ref-dill2013oxford"/>
+    <w:p>
+      <w:pPr>
+        <w:pStyle w:val="Literaturverzeichnis"/>
+      </w:pPr>
+      <w:r>
+        <w:t xml:space="preserve">3. Dill, K. E.</w:t>
+      </w:r>
+      <w:r>
+        <w:t xml:space="preserve"> </w:t>
+      </w:r>
+      <w:r>
+        <w:rPr>
+          <w:i/>
+        </w:rPr>
+        <w:t xml:space="preserve">The Oxford handbook of media psychology</w:t>
+      </w:r>
+      <w:r>
+        <w:t xml:space="preserve">. (Oxford University Press, 2013).</w:t>
+      </w:r>
+    </w:p>
+    <w:bookmarkEnd w:id="42"/>
+    <w:bookmarkStart w:id="43" w:name="ref-wartellaChildrenComputersNew2000"/>
+    <w:p>
+      <w:pPr>
+        <w:pStyle w:val="Literaturverzeichnis"/>
+      </w:pPr>
+      <w:r>
+        <w:t xml:space="preserve">4. Wartella, E. A. &amp; Jennings, N. Children and computers: New technology. Old concerns.</w:t>
+      </w:r>
+      <w:r>
+        <w:t xml:space="preserve"> </w:t>
+      </w:r>
+      <w:r>
+        <w:rPr>
+          <w:i/>
+        </w:rPr>
+        <w:t xml:space="preserve">The future of children</w:t>
+      </w:r>
+      <w:r>
+        <w:t xml:space="preserve"> </w:t>
+      </w:r>
+      <w:r>
+        <w:t xml:space="preserve">31–43 (2000).</w:t>
+      </w:r>
+    </w:p>
+    <w:bookmarkEnd w:id="43"/>
+    <w:bookmarkStart w:id="44" w:name="ref-rhodes2015top"/>
+    <w:p>
+      <w:pPr>
+        <w:pStyle w:val="Literaturverzeichnis"/>
+      </w:pPr>
+      <w:r>
+        <w:t xml:space="preserve">5. Rhodes, A.</w:t>
+      </w:r>
+      <w:r>
+        <w:t xml:space="preserve"> </w:t>
+      </w:r>
+      <w:r>
+        <w:rPr>
+          <w:i/>
+        </w:rPr>
+        <w:t xml:space="preserve">Top ten child health problems: What the public thinks</w:t>
+      </w:r>
+      <w:r>
+        <w:t xml:space="preserve">. (2015).</w:t>
+      </w:r>
+    </w:p>
+    <w:bookmarkEnd w:id="44"/>
+    <w:bookmarkStart w:id="45" w:name="ref-thelancetSocialMediaScreen2019"/>
+    <w:p>
+      <w:pPr>
+        <w:pStyle w:val="Literaturverzeichnis"/>
+      </w:pPr>
+      <w:r>
+        <w:t xml:space="preserve">6. The Lancet. Social media, screen time, and young people’s mental health.</w:t>
+      </w:r>
+      <w:r>
+        <w:t xml:space="preserve"> </w:t>
+      </w:r>
+      <w:r>
+        <w:rPr>
+          <w:i/>
+        </w:rPr>
+        <w:t xml:space="preserve">The Lancet</w:t>
+      </w:r>
+      <w:r>
+        <w:t xml:space="preserve"> </w:t>
+      </w:r>
+      <w:r>
+        <w:rPr>
+          <w:b/>
+        </w:rPr>
+        <w:t xml:space="preserve">393</w:t>
+      </w:r>
+      <w:r>
+        <w:t xml:space="preserve">, 611 (2019).</w:t>
+      </w:r>
+    </w:p>
+    <w:bookmarkEnd w:id="45"/>
+    <w:bookmarkStart w:id="46" w:name="ref-haleScreenTimeSleep2015"/>
+    <w:p>
+      <w:pPr>
+        <w:pStyle w:val="Literaturverzeichnis"/>
+      </w:pPr>
+      <w:r>
+        <w:t xml:space="preserve">7. Hale, L. &amp; Guan, S. Screen time and sleep among school-aged children and adolescents: A systematic literature review.</w:t>
+      </w:r>
+      <w:r>
+        <w:t xml:space="preserve"> </w:t>
+      </w:r>
+      <w:r>
+        <w:rPr>
+          <w:i/>
+        </w:rPr>
+        <w:t xml:space="preserve">Sleep Medicine Reviews</w:t>
+      </w:r>
+      <w:r>
+        <w:t xml:space="preserve"> </w:t>
+      </w:r>
+      <w:r>
+        <w:rPr>
+          <w:b/>
+        </w:rPr>
+        <w:t xml:space="preserve">21</w:t>
+      </w:r>
+      <w:r>
+        <w:t xml:space="preserve">, 50–58 (2015).</w:t>
+      </w:r>
+    </w:p>
+    <w:bookmarkEnd w:id="46"/>
+    <w:bookmarkStart w:id="47" w:name="ref-sweetserActivePassiveScreen2012"/>
+    <w:p>
+      <w:pPr>
+        <w:pStyle w:val="Literaturverzeichnis"/>
+      </w:pPr>
+      <w:r>
+        <w:t xml:space="preserve">8. Sweetser, P., Johnson, D., Ozdowska, A. &amp; Wyeth, P. Active versus passive screen time for young children.</w:t>
+      </w:r>
+      <w:r>
+        <w:t xml:space="preserve"> </w:t>
+      </w:r>
+      <w:r>
+        <w:rPr>
+          <w:i/>
+        </w:rPr>
+        <w:t xml:space="preserve">Australasian Journal of Early Childhood</w:t>
+      </w:r>
+      <w:r>
+        <w:t xml:space="preserve"> </w:t>
+      </w:r>
+      <w:r>
+        <w:rPr>
+          <w:b/>
+        </w:rPr>
+        <w:t xml:space="preserve">37</w:t>
+      </w:r>
+      <w:r>
+        <w:t xml:space="preserve">, 94–98 (2012).</w:t>
+      </w:r>
+    </w:p>
+    <w:bookmarkEnd w:id="47"/>
+    <w:bookmarkStart w:id="48" w:name="ref-liEarlyChildhoodComputer2004"/>
+    <w:p>
+      <w:pPr>
+        <w:pStyle w:val="Literaturverzeichnis"/>
+      </w:pPr>
+      <w:r>
+        <w:t xml:space="preserve">9. Li, X. &amp; Atkins, M. S. Early childhood computer experience and cognitive and motor development.</w:t>
+      </w:r>
+      <w:r>
+        <w:t xml:space="preserve"> </w:t>
+      </w:r>
+      <w:r>
+        <w:rPr>
+          <w:i/>
+        </w:rPr>
+        <w:t xml:space="preserve">Pediatrics</w:t>
+      </w:r>
+      <w:r>
+        <w:t xml:space="preserve"> </w:t>
+      </w:r>
+      <w:r>
+        <w:rPr>
+          <w:b/>
+        </w:rPr>
+        <w:t xml:space="preserve">113</w:t>
+      </w:r>
+      <w:r>
+        <w:t xml:space="preserve">, 1715–1722 (2004).</w:t>
+      </w:r>
+    </w:p>
+    <w:bookmarkEnd w:id="48"/>
+    <w:bookmarkStart w:id="49" w:name="ref-warburton2017children"/>
+    <w:p>
+      <w:pPr>
+        <w:pStyle w:val="Literaturverzeichnis"/>
+      </w:pPr>
+      <w:r>
+        <w:t xml:space="preserve">10. Warburton, W. &amp; Highfield, K. Children and technology in a smart device world. in</w:t>
+      </w:r>
+      <w:r>
+        <w:t xml:space="preserve"> </w:t>
+      </w:r>
+      <w:r>
+        <w:rPr>
+          <w:i/>
+        </w:rPr>
+        <w:t xml:space="preserve">Children, Families and Communities</w:t>
+      </w:r>
+      <w:r>
+        <w:t xml:space="preserve"> </w:t>
+      </w:r>
+      <w:r>
+        <w:t xml:space="preserve">195–221 (Oxford University Press, 2017).</w:t>
+      </w:r>
+    </w:p>
+    <w:bookmarkEnd w:id="49"/>
+    <w:bookmarkStart w:id="50" w:name="Xba72e297d9cbf8518b6b834b3bc3a29e46328b2"/>
+    <w:p>
+      <w:pPr>
+        <w:pStyle w:val="Literaturverzeichnis"/>
+      </w:pPr>
+      <w:r>
+        <w:t xml:space="preserve">11. Nature Human Behaviour. Screen time: How much is too much?</w:t>
+      </w:r>
+      <w:r>
+        <w:t xml:space="preserve"> </w:t>
+      </w:r>
+      <w:r>
+        <w:rPr>
+          <w:i/>
+        </w:rPr>
+        <w:t xml:space="preserve">Nature</w:t>
+      </w:r>
+      <w:r>
+        <w:t xml:space="preserve"> </w:t>
+      </w:r>
+      <w:r>
+        <w:rPr>
+          <w:b/>
+        </w:rPr>
+        <w:t xml:space="preserve">565</w:t>
+      </w:r>
+      <w:r>
+        <w:t xml:space="preserve">, 265–266 (2019).</w:t>
+      </w:r>
+    </w:p>
+    <w:bookmarkEnd w:id="50"/>
+    <w:bookmarkStart w:id="51" w:name="ref-whoGuidelinesPhysicalActivity2019"/>
+    <w:p>
+      <w:pPr>
+        <w:pStyle w:val="Literaturverzeichnis"/>
+      </w:pPr>
+      <w:r>
+        <w:t xml:space="preserve">12. World Health Organization.</w:t>
+      </w:r>
+      <w:r>
+        <w:t xml:space="preserve"> </w:t>
+      </w:r>
+      <w:r>
+        <w:rPr>
+          <w:i/>
+        </w:rPr>
+        <w:t xml:space="preserve">Guidelines on physical activity, sedentary behaviour and sleep for children under 5 years of age</w:t>
+      </w:r>
+      <w:r>
+        <w:t xml:space="preserve">. 33 p. (World Health Organization, 2019).</w:t>
+      </w:r>
+    </w:p>
+    <w:bookmarkEnd w:id="51"/>
+    <w:bookmarkStart w:id="52" w:name="X8588d9d7f9ed485dd77d344ac578c697e5191f7"/>
+    <w:p>
+      <w:pPr>
+        <w:pStyle w:val="Literaturverzeichnis"/>
+      </w:pPr>
+      <w:r>
+        <w:t xml:space="preserve">13. Australian Government.</w:t>
+      </w:r>
+      <w:r>
+        <w:t xml:space="preserve"> </w:t>
+      </w:r>
+      <w:r>
+        <w:rPr>
+          <w:i/>
+        </w:rPr>
+        <w:t xml:space="preserve">Physical activity and exercise guidelines for all Australians</w:t>
+      </w:r>
+      <w:r>
+        <w:t xml:space="preserve">. (2021).</w:t>
+      </w:r>
+    </w:p>
+    <w:bookmarkEnd w:id="52"/>
+    <w:bookmarkStart w:id="53" w:name="ref-Canadian24HourMovement2016"/>
+    <w:p>
+      <w:pPr>
+        <w:pStyle w:val="Literaturverzeichnis"/>
+      </w:pPr>
+      <w:r>
+        <w:t xml:space="preserve">14. Canadian Society for Exercise Physiology.</w:t>
+      </w:r>
+      <w:r>
+        <w:t xml:space="preserve"> </w:t>
+      </w:r>
+      <w:r>
+        <w:rPr>
+          <w:i/>
+        </w:rPr>
+        <w:t xml:space="preserve">Canadian 24-Hour Movement Guidelines for Children and Youth: An Integration of Physical Activity, Sedentary Behaviour, and Sleep</w:t>
+      </w:r>
+      <w:r>
+        <w:t xml:space="preserve">. (2016).</w:t>
+      </w:r>
+    </w:p>
+    <w:bookmarkEnd w:id="53"/>
+    <w:bookmarkStart w:id="54" w:name="ref-AAPMediaUseSchoolAged2016"/>
+    <w:p>
+      <w:pPr>
+        <w:pStyle w:val="Literaturverzeichnis"/>
+      </w:pPr>
+      <w:r>
+        <w:t xml:space="preserve">15. Council On Communication and Media. Media Use in School-Aged Children and Adolescents.</w:t>
+      </w:r>
+      <w:r>
+        <w:t xml:space="preserve"> </w:t>
+      </w:r>
+      <w:r>
+        <w:rPr>
+          <w:i/>
+        </w:rPr>
+        <w:t xml:space="preserve">Pediatrics</w:t>
+      </w:r>
+      <w:r>
+        <w:t xml:space="preserve"> </w:t>
+      </w:r>
+      <w:r>
+        <w:rPr>
+          <w:b/>
+        </w:rPr>
+        <w:t xml:space="preserve">138</w:t>
+      </w:r>
+      <w:r>
+        <w:t xml:space="preserve">, e20162592 (2016).</w:t>
+      </w:r>
+    </w:p>
+    <w:bookmarkEnd w:id="54"/>
+    <w:bookmarkStart w:id="55" w:name="X489b8b306f94f031197b219102b7890e218ac60"/>
+    <w:p>
+      <w:pPr>
+        <w:pStyle w:val="Literaturverzeichnis"/>
+      </w:pPr>
+      <w:r>
+        <w:t xml:space="preserve">16. Ferguson, C. J. Everything in Moderation: Moderate Use of Screens Unassociated with Child Behavior Problems.</w:t>
+      </w:r>
+      <w:r>
+        <w:t xml:space="preserve"> </w:t>
+      </w:r>
+      <w:r>
+        <w:rPr>
+          <w:i/>
+        </w:rPr>
+        <w:t xml:space="preserve">Psychiatric Quarterly</w:t>
+      </w:r>
+      <w:r>
+        <w:t xml:space="preserve"> </w:t>
+      </w:r>
+      <w:r>
+        <w:rPr>
+          <w:b/>
+        </w:rPr>
+        <w:t xml:space="preserve">88</w:t>
+      </w:r>
+      <w:r>
+        <w:t xml:space="preserve">, 797–805 (2017).</w:t>
+      </w:r>
+    </w:p>
+    <w:bookmarkEnd w:id="55"/>
+    <w:bookmarkStart w:id="56" w:name="Xf37392443a0d0d7ceef3a5245221577b66850d1"/>
+    <w:p>
+      <w:pPr>
+        <w:pStyle w:val="Literaturverzeichnis"/>
+      </w:pPr>
+      <w:r>
+        <w:t xml:space="preserve">17. Przybylski, A. K. &amp; Weinstein, N. A Large-Scale Test of the Goldilocks Hypothesis: Quantifying the Relations Between Digital-Screen Use and the Mental Well-Being of Adolescents.</w:t>
+      </w:r>
+      <w:r>
+        <w:t xml:space="preserve"> </w:t>
+      </w:r>
+      <w:r>
+        <w:rPr>
+          <w:i/>
+        </w:rPr>
+        <w:t xml:space="preserve">Psychological Science</w:t>
+      </w:r>
+      <w:r>
+        <w:t xml:space="preserve"> </w:t>
+      </w:r>
+      <w:r>
+        <w:rPr>
+          <w:b/>
+        </w:rPr>
+        <w:t xml:space="preserve">28</w:t>
+      </w:r>
+      <w:r>
+        <w:t xml:space="preserve">, 204–215 (2017).</w:t>
+      </w:r>
+    </w:p>
+    <w:bookmarkEnd w:id="56"/>
+    <w:bookmarkStart w:id="57" w:name="ref-sandersTypeScreenTime2019"/>
+    <w:p>
+      <w:pPr>
+        <w:pStyle w:val="Literaturverzeichnis"/>
+      </w:pPr>
+      <w:r>
+        <w:t xml:space="preserve">18. Sanders, T., Parker, P. D., del Pozo-Cruz, B., Noetel, M. &amp; Lonsdale, C. Type of screen time moderates effects on outcomes in 4013 children: Evidence from the Longitudinal Study of Australian Children.</w:t>
+      </w:r>
+      <w:r>
+        <w:t xml:space="preserve"> </w:t>
+      </w:r>
+      <w:r>
+        <w:rPr>
+          <w:i/>
+        </w:rPr>
+        <w:t xml:space="preserve">International Journal of Behavioral Nutrition and Physical Activity</w:t>
+      </w:r>
+      <w:r>
+        <w:t xml:space="preserve"> </w:t>
+      </w:r>
+      <w:r>
+        <w:rPr>
+          <w:b/>
+        </w:rPr>
+        <w:t xml:space="preserve">16</w:t>
+      </w:r>
+      <w:r>
+        <w:t xml:space="preserve">, 117 (2019).</w:t>
+      </w:r>
+    </w:p>
+    <w:bookmarkEnd w:id="57"/>
+    <w:bookmarkStart w:id="58" w:name="X732dd09b1852abffa67a560d2f1a5008ba51954"/>
+    <w:p>
+      <w:pPr>
+        <w:pStyle w:val="Literaturverzeichnis"/>
+      </w:pPr>
+      <w:r>
+        <w:t xml:space="preserve">19. Kaye, L. K., Orben, A., Ellis, D. A., Hunter, S. C. &amp; Houghton, S. The Conceptual and Methodological Mayhem of ‘Screen Time’.</w:t>
+      </w:r>
+      <w:r>
+        <w:t xml:space="preserve"> </w:t>
+      </w:r>
+      <w:r>
+        <w:rPr>
+          <w:i/>
+        </w:rPr>
+        <w:t xml:space="preserve">International Journal of Environmental Research and Public Health</w:t>
+      </w:r>
+      <w:r>
+        <w:t xml:space="preserve"> </w:t>
+      </w:r>
+      <w:r>
+        <w:rPr>
+          <w:b/>
+        </w:rPr>
+        <w:t xml:space="preserve">17</w:t>
+      </w:r>
+      <w:r>
+        <w:t xml:space="preserve">, 3661 (2020).</w:t>
+      </w:r>
+    </w:p>
+    <w:bookmarkEnd w:id="58"/>
+    <w:bookmarkStart w:id="59" w:name="Xd9ea48f2081c97cc01a86ff90acd7a44bcc3ee6"/>
+    <w:p>
+      <w:pPr>
+        <w:pStyle w:val="Literaturverzeichnis"/>
+      </w:pPr>
+      <w:r>
+        <w:t xml:space="preserve">20. Chassiakos, Y. L. R.</w:t>
+      </w:r>
+      <w:r>
+        <w:t xml:space="preserve"> </w:t>
+      </w:r>
+      <w:r>
+        <w:rPr>
+          <w:i/>
+        </w:rPr>
+        <w:t xml:space="preserve">et al.</w:t>
+      </w:r>
+      <w:r>
+        <w:t xml:space="preserve"> </w:t>
+      </w:r>
+      <w:r>
+        <w:t xml:space="preserve">Children and Adolescents and Digital Media.</w:t>
+      </w:r>
+      <w:r>
+        <w:t xml:space="preserve"> </w:t>
+      </w:r>
+      <w:r>
+        <w:rPr>
+          <w:i/>
+        </w:rPr>
+        <w:t xml:space="preserve">Pediatrics</w:t>
+      </w:r>
+      <w:r>
+        <w:t xml:space="preserve"> </w:t>
+      </w:r>
+      <w:r>
+        <w:rPr>
+          <w:b/>
+        </w:rPr>
+        <w:t xml:space="preserve">138</w:t>
+      </w:r>
+      <w:r>
+        <w:t xml:space="preserve">, e20162593 (2016).</w:t>
+      </w:r>
+    </w:p>
+    <w:bookmarkEnd w:id="59"/>
+    <w:bookmarkStart w:id="60" w:name="ref-stiglicEffectsScreentimeHealth2019"/>
+    <w:p>
+      <w:pPr>
+        <w:pStyle w:val="Literaturverzeichnis"/>
+      </w:pPr>
+      <w:r>
+        <w:t xml:space="preserve">21. Stiglic, N. &amp; Viner, R. M. Effects of screentime on the health and well-being of children and adolescents: A systematic review of reviews.</w:t>
+      </w:r>
+      <w:r>
+        <w:t xml:space="preserve"> </w:t>
+      </w:r>
+      <w:r>
+        <w:rPr>
+          <w:i/>
+        </w:rPr>
+        <w:t xml:space="preserve">BMJ Open</w:t>
+      </w:r>
+      <w:r>
+        <w:t xml:space="preserve"> </w:t>
+      </w:r>
+      <w:r>
+        <w:rPr>
+          <w:b/>
+        </w:rPr>
+        <w:t xml:space="preserve">9</w:t>
+      </w:r>
+      <w:r>
+        <w:t xml:space="preserve">, e023191 (2019).</w:t>
+      </w:r>
+    </w:p>
+    <w:bookmarkEnd w:id="60"/>
+    <w:bookmarkStart w:id="61" w:name="ref-valkenburgSocialMediaUse2022"/>
+    <w:p>
+      <w:pPr>
+        <w:pStyle w:val="Literaturverzeichnis"/>
+      </w:pPr>
+      <w:r>
+        <w:t xml:space="preserve">22. Valkenburg, P. M., Meier, A. &amp; Beyens, I. Social media use and its impact on adolescent mental health: An umbrella review of the evidence.</w:t>
+      </w:r>
+      <w:r>
+        <w:t xml:space="preserve"> </w:t>
+      </w:r>
+      <w:r>
+        <w:rPr>
+          <w:i/>
+        </w:rPr>
+        <w:t xml:space="preserve">Current Opinion in Psychology</w:t>
+      </w:r>
+      <w:r>
+        <w:t xml:space="preserve"> </w:t>
+      </w:r>
+      <w:r>
+        <w:rPr>
+          <w:b/>
+        </w:rPr>
+        <w:t xml:space="preserve">44</w:t>
+      </w:r>
+      <w:r>
+        <w:t xml:space="preserve">, 58–68 (2022).</w:t>
+      </w:r>
+    </w:p>
     <w:bookmarkEnd w:id="61"/>
-    <w:bookmarkStart w:id="62" w:name="ref-bell1883sanitarian"/>
+    <w:bookmarkStart w:id="62" w:name="X8f5b5b681c3530c1044dd81a9d95caf728d6cbf"/>
     <w:p>
       <w:pPr>
         <w:pStyle w:val="Literaturverzeichnis"/>
       </w:pPr>
       <w:r>
-        <w:t xml:space="preserve">2. Bell, A. N.</w:t>
-      </w:r>
-      <w:r>
-        <w:t xml:space="preserve"> </w:t>
-      </w:r>
-      <w:r>
-        <w:rPr>
-          <w:i/>
-        </w:rPr>
-        <w:t xml:space="preserve">The sanitarian</w:t>
-      </w:r>
-      <w:r>
-        <w:t xml:space="preserve">. vol. 11 (AN Bell, 1883).</w:t>
+        <w:t xml:space="preserve">23. Arias-de la Torre, J.</w:t>
+      </w:r>
+      <w:r>
+        <w:t xml:space="preserve"> </w:t>
+      </w:r>
+      <w:r>
+        <w:rPr>
+          <w:i/>
+        </w:rPr>
+        <w:t xml:space="preserve">et al.</w:t>
+      </w:r>
+      <w:r>
+        <w:t xml:space="preserve"> </w:t>
+      </w:r>
+      <w:r>
+        <w:t xml:space="preserve">Relationship Between Depression and the Use of Mobile Technologies and Social Media Among Adolescents: Umbrella Review.</w:t>
+      </w:r>
+      <w:r>
+        <w:t xml:space="preserve"> </w:t>
+      </w:r>
+      <w:r>
+        <w:rPr>
+          <w:i/>
+        </w:rPr>
+        <w:t xml:space="preserve">Journal of Medical Internet Research</w:t>
+      </w:r>
+      <w:r>
+        <w:t xml:space="preserve"> </w:t>
+      </w:r>
+      <w:r>
+        <w:rPr>
+          <w:b/>
+        </w:rPr>
+        <w:t xml:space="preserve">22</w:t>
+      </w:r>
+      <w:r>
+        <w:t xml:space="preserve">, e16388 (2020).</w:t>
       </w:r>
     </w:p>
     <w:bookmarkEnd w:id="62"/>
-    <w:bookmarkStart w:id="63" w:name="ref-dill2013oxford"/>
+    <w:bookmarkStart w:id="63" w:name="ref-orbenTeenagersScreensSocial2020"/>
     <w:p>
       <w:pPr>
         <w:pStyle w:val="Literaturverzeichnis"/>
       </w:pPr>
       <w:r>
-        <w:t xml:space="preserve">3. Dill, K. E.</w:t>
-      </w:r>
-      <w:r>
-        <w:t xml:space="preserve"> </w:t>
-      </w:r>
-      <w:r>
-        <w:rPr>
-          <w:i/>
-        </w:rPr>
-        <w:t xml:space="preserve">The Oxford handbook of media psychology</w:t>
-      </w:r>
-      <w:r>
-        <w:t xml:space="preserve">. (Oxford University Press, 2013).</w:t>
+        <w:t xml:space="preserve">24. Orben, A. Teenagers, screens and social media: A narrative review of reviews and key studies.</w:t>
+      </w:r>
+      <w:r>
+        <w:t xml:space="preserve"> </w:t>
+      </w:r>
+      <w:r>
+        <w:rPr>
+          <w:i/>
+        </w:rPr>
+        <w:t xml:space="preserve">Social Psychiatry and Psychiatric Epidemiology</w:t>
+      </w:r>
+      <w:r>
+        <w:t xml:space="preserve"> </w:t>
+      </w:r>
+      <w:r>
+        <w:rPr>
+          <w:b/>
+        </w:rPr>
+        <w:t xml:space="preserve">55</w:t>
+      </w:r>
+      <w:r>
+        <w:t xml:space="preserve">, 407–414 (2020).</w:t>
       </w:r>
     </w:p>
     <w:bookmarkEnd w:id="63"/>
-    <w:bookmarkStart w:id="64" w:name="ref-wartellaChildrenComputersNew2000"/>
+    <w:bookmarkStart w:id="64" w:name="ref-pollockChapterOverviewsReviews2022"/>
     <w:p>
       <w:pPr>
         <w:pStyle w:val="Literaturverzeichnis"/>
       </w:pPr>
       <w:r>
-        <w:t xml:space="preserve">4. Wartella, E. A. &amp; Jennings, N. Children and computers: New technology. Old concerns.</w:t>
-      </w:r>
-      <w:r>
-        <w:t xml:space="preserve"> </w:t>
-      </w:r>
-      <w:r>
-        <w:rPr>
-          <w:i/>
-        </w:rPr>
-        <w:t xml:space="preserve">The future of children</w:t>
-      </w:r>
-      <w:r>
-        <w:t xml:space="preserve"> </w:t>
-      </w:r>
-      <w:r>
-        <w:t xml:space="preserve">31–43 (2000).</w:t>
+        <w:t xml:space="preserve">25. Pollock, M., Fernandes, R., Becker, L., Pieper, D. &amp; Hartling, L. Chapter V: Overviews of Reviews. in</w:t>
+      </w:r>
+      <w:r>
+        <w:t xml:space="preserve"> </w:t>
+      </w:r>
+      <w:r>
+        <w:rPr>
+          <w:i/>
+        </w:rPr>
+        <w:t xml:space="preserve">Cochrane Handbook for Systematic Reviews of Interventions</w:t>
+      </w:r>
+      <w:r>
+        <w:t xml:space="preserve"> </w:t>
+      </w:r>
+      <w:r>
+        <w:t xml:space="preserve">(eds. Higgins, J. P. et al.) (Cochrane, 2022).</w:t>
       </w:r>
     </w:p>
     <w:bookmarkEnd w:id="64"/>
-    <w:bookmarkStart w:id="65" w:name="ref-rhodes2015top"/>
+    <w:bookmarkStart w:id="65" w:name="ref-xieCanTouchscreenDevices2018"/>
     <w:p>
       <w:pPr>
         <w:pStyle w:val="Literaturverzeichnis"/>
       </w:pPr>
       <w:r>
-        <w:t xml:space="preserve">5. Rhodes, A.</w:t>
-      </w:r>
-      <w:r>
-        <w:t xml:space="preserve"> </w:t>
-      </w:r>
-      <w:r>
-        <w:rPr>
-          <w:i/>
-        </w:rPr>
-        <w:t xml:space="preserve">Top ten child health problems: What the public thinks</w:t>
-      </w:r>
-      <w:r>
-        <w:t xml:space="preserve">. (2015).</w:t>
+        <w:t xml:space="preserve">26. Xie, H.</w:t>
+      </w:r>
+      <w:r>
+        <w:t xml:space="preserve"> </w:t>
+      </w:r>
+      <w:r>
+        <w:rPr>
+          <w:i/>
+        </w:rPr>
+        <w:t xml:space="preserve">et al.</w:t>
+      </w:r>
+      <w:r>
+        <w:t xml:space="preserve"> </w:t>
+      </w:r>
+      <w:r>
+        <w:t xml:space="preserve">Can Touchscreen Devices be Used to Facilitate Young Children’s Learning? A Meta-Analysis of Touchscreen Learning Effect.</w:t>
+      </w:r>
+      <w:r>
+        <w:t xml:space="preserve"> </w:t>
+      </w:r>
+      <w:r>
+        <w:rPr>
+          <w:i/>
+        </w:rPr>
+        <w:t xml:space="preserve">Frontiers in Psychology</w:t>
+      </w:r>
+      <w:r>
+        <w:t xml:space="preserve"> </w:t>
+      </w:r>
+      <w:r>
+        <w:rPr>
+          <w:b/>
+        </w:rPr>
+        <w:t xml:space="preserve">9</w:t>
+      </w:r>
+      <w:r>
+        <w:t xml:space="preserve">, 2580 (2018).</w:t>
       </w:r>
     </w:p>
     <w:bookmarkEnd w:id="65"/>
-    <w:bookmarkStart w:id="66" w:name="ref-thelancetSocialMediaScreen2019"/>
+    <w:bookmarkStart w:id="66" w:name="X1e43e764f509d799cbc769ff2c7a2cf0d00018a"/>
     <w:p>
       <w:pPr>
         <w:pStyle w:val="Literaturverzeichnis"/>
       </w:pPr>
       <w:r>
-        <w:t xml:space="preserve">6. The Lancet. Social media, screen time, and young people’s mental health.</w:t>
-      </w:r>
-      <w:r>
-        <w:t xml:space="preserve"> </w:t>
-      </w:r>
-      <w:r>
-        <w:rPr>
-          <w:i/>
-        </w:rPr>
-        <w:t xml:space="preserve">The Lancet</w:t>
+        <w:t xml:space="preserve">27. Adelantado-Renau, M.</w:t>
+      </w:r>
+      <w:r>
+        <w:t xml:space="preserve"> </w:t>
+      </w:r>
+      <w:r>
+        <w:rPr>
+          <w:i/>
+        </w:rPr>
+        <w:t xml:space="preserve">et al.</w:t>
+      </w:r>
+      <w:r>
+        <w:t xml:space="preserve"> </w:t>
+      </w:r>
+      <w:r>
+        <w:t xml:space="preserve">Association Between Screen Media Use and Academic Performance Among Children and Adolescents: A Systematic Review and Meta-analysis.</w:t>
+      </w:r>
+      <w:r>
+        <w:t xml:space="preserve"> </w:t>
+      </w:r>
+      <w:r>
+        <w:rPr>
+          <w:i/>
+        </w:rPr>
+        <w:t xml:space="preserve">JAMA Pediatrics</w:t>
       </w:r>
       <w:r>
         <w:t xml:space="preserve"> </w:t>
@@ -4022,29 +4612,29 @@
         <w:rPr>
           <w:b/>
         </w:rPr>
-        <w:t xml:space="preserve">393</w:t>
-      </w:r>
-      <w:r>
-        <w:t xml:space="preserve">, 611 (2019).</w:t>
+        <w:t xml:space="preserve">173</w:t>
+      </w:r>
+      <w:r>
+        <w:t xml:space="preserve">, 1058 (2019).</w:t>
       </w:r>
     </w:p>
     <w:bookmarkEnd w:id="66"/>
-    <w:bookmarkStart w:id="67" w:name="ref-haleScreenTimeSleep2015"/>
+    <w:bookmarkStart w:id="67" w:name="ref-madiganAssociationsScreenUse2020"/>
     <w:p>
       <w:pPr>
         <w:pStyle w:val="Literaturverzeichnis"/>
       </w:pPr>
       <w:r>
-        <w:t xml:space="preserve">7. Hale, L. &amp; Guan, S. Screen time and sleep among school-aged children and adolescents: A systematic literature review.</w:t>
-      </w:r>
-      <w:r>
-        <w:t xml:space="preserve"> </w:t>
-      </w:r>
-      <w:r>
-        <w:rPr>
-          <w:i/>
-        </w:rPr>
-        <w:t xml:space="preserve">Sleep Medicine Reviews</w:t>
+        <w:t xml:space="preserve">28. Madigan, S., McArthur, B. A., Anhorn, C., Eirich, R. &amp; Christakis, D. A. Associations Between Screen Use and Child Language Skills: A Systematic Review and Meta-analysis.</w:t>
+      </w:r>
+      <w:r>
+        <w:t xml:space="preserve"> </w:t>
+      </w:r>
+      <w:r>
+        <w:rPr>
+          <w:i/>
+        </w:rPr>
+        <w:t xml:space="preserve">JAMA Pediatrics</w:t>
       </w:r>
       <w:r>
         <w:t xml:space="preserve"> </w:t>
@@ -4053,29 +4643,29 @@
         <w:rPr>
           <w:b/>
         </w:rPr>
-        <w:t xml:space="preserve">21</w:t>
-      </w:r>
-      <w:r>
-        <w:t xml:space="preserve">, 50–58 (2015).</w:t>
+        <w:t xml:space="preserve">174</w:t>
+      </w:r>
+      <w:r>
+        <w:t xml:space="preserve">, 665 (2020).</w:t>
       </w:r>
     </w:p>
     <w:bookmarkEnd w:id="67"/>
-    <w:bookmarkStart w:id="68" w:name="ref-sweetserActivePassiveScreen2012"/>
+    <w:bookmarkStart w:id="68" w:name="Xce1c64a10778ef1313818378dc5846070d5b266"/>
     <w:p>
       <w:pPr>
         <w:pStyle w:val="Literaturverzeichnis"/>
       </w:pPr>
       <w:r>
-        <w:t xml:space="preserve">8. Sweetser, P., Johnson, D., Ozdowska, A. &amp; Wyeth, P. Active versus passive screen time for young children.</w:t>
-      </w:r>
-      <w:r>
-        <w:t xml:space="preserve"> </w:t>
-      </w:r>
-      <w:r>
-        <w:rPr>
-          <w:i/>
-        </w:rPr>
-        <w:t xml:space="preserve">Australasian Journal of Early Childhood</w:t>
+        <w:t xml:space="preserve">29. Poorolajal, J., Sahraei, F., Mohamdadi, Y., Doosti-Irani, A. &amp; Moradi, L. Behavioral factors influencing childhood obesity: A systematic review and meta-analysis.</w:t>
+      </w:r>
+      <w:r>
+        <w:t xml:space="preserve"> </w:t>
+      </w:r>
+      <w:r>
+        <w:rPr>
+          <w:i/>
+        </w:rPr>
+        <w:t xml:space="preserve">Obesity Research &amp; Clinical Practice</w:t>
       </w:r>
       <w:r>
         <w:t xml:space="preserve"> </w:t>
@@ -4084,29 +4674,29 @@
         <w:rPr>
           <w:b/>
         </w:rPr>
-        <w:t xml:space="preserve">37</w:t>
-      </w:r>
-      <w:r>
-        <w:t xml:space="preserve">, 94–98 (2012).</w:t>
+        <w:t xml:space="preserve">14</w:t>
+      </w:r>
+      <w:r>
+        <w:t xml:space="preserve">, 109–118 (2020).</w:t>
       </w:r>
     </w:p>
     <w:bookmarkEnd w:id="68"/>
-    <w:bookmarkStart w:id="69" w:name="ref-liEarlyChildhoodComputer2004"/>
+    <w:bookmarkStart w:id="69" w:name="ref-byunDigitalGamebasedLearning2018"/>
     <w:p>
       <w:pPr>
         <w:pStyle w:val="Literaturverzeichnis"/>
       </w:pPr>
       <w:r>
-        <w:t xml:space="preserve">9. Li, X. &amp; Atkins, M. S. Early childhood computer experience and cognitive and motor development.</w:t>
-      </w:r>
-      <w:r>
-        <w:t xml:space="preserve"> </w:t>
-      </w:r>
-      <w:r>
-        <w:rPr>
-          <w:i/>
-        </w:rPr>
-        <w:t xml:space="preserve">Pediatrics</w:t>
+        <w:t xml:space="preserve">30. Byun, J. &amp; Joung, E. Digital game-based learning for K-12 mathematics education: A meta-analysis.</w:t>
+      </w:r>
+      <w:r>
+        <w:t xml:space="preserve"> </w:t>
+      </w:r>
+      <w:r>
+        <w:rPr>
+          <w:i/>
+        </w:rPr>
+        <w:t xml:space="preserve">School Science and Mathematics</w:t>
       </w:r>
       <w:r>
         <w:t xml:space="preserve"> </w:t>
@@ -4115,54 +4705,60 @@
         <w:rPr>
           <w:b/>
         </w:rPr>
-        <w:t xml:space="preserve">113</w:t>
-      </w:r>
-      <w:r>
-        <w:t xml:space="preserve">, 1715–1722 (2004).</w:t>
+        <w:t xml:space="preserve">118</w:t>
+      </w:r>
+      <w:r>
+        <w:t xml:space="preserve">, 113–126 (2018).</w:t>
       </w:r>
     </w:p>
     <w:bookmarkEnd w:id="69"/>
-    <w:bookmarkStart w:id="70" w:name="ref-warburton2017children"/>
+    <w:bookmarkStart w:id="70" w:name="ref-vannucciSocialMediaUse2020"/>
     <w:p>
       <w:pPr>
         <w:pStyle w:val="Literaturverzeichnis"/>
       </w:pPr>
       <w:r>
-        <w:t xml:space="preserve">10. Warburton, W. &amp; Highfield, K. Children and technology in a smart device world. in</w:t>
-      </w:r>
-      <w:r>
-        <w:t xml:space="preserve"> </w:t>
-      </w:r>
-      <w:r>
-        <w:rPr>
-          <w:i/>
-        </w:rPr>
-        <w:t xml:space="preserve">Children, Families and Communities</w:t>
-      </w:r>
-      <w:r>
-        <w:t xml:space="preserve"> </w:t>
-      </w:r>
-      <w:r>
-        <w:t xml:space="preserve">195–221 (Oxford University Press, 2017).</w:t>
+        <w:t xml:space="preserve">31. Vannucci, A., Simpson, E. G., Gagnon, S. &amp; Ohannessian, C. M. Social media use and risky behaviors in adolescents: A meta-analysis.</w:t>
+      </w:r>
+      <w:r>
+        <w:t xml:space="preserve"> </w:t>
+      </w:r>
+      <w:r>
+        <w:rPr>
+          <w:i/>
+        </w:rPr>
+        <w:t xml:space="preserve">Journal of Adolescence</w:t>
+      </w:r>
+      <w:r>
+        <w:t xml:space="preserve"> </w:t>
+      </w:r>
+      <w:r>
+        <w:rPr>
+          <w:b/>
+        </w:rPr>
+        <w:t xml:space="preserve">79</w:t>
+      </w:r>
+      <w:r>
+        <w:t xml:space="preserve">, 258–274 (2020).</w:t>
       </w:r>
     </w:p>
     <w:bookmarkEnd w:id="70"/>
-    <w:bookmarkStart w:id="71" w:name="Xba72e297d9cbf8518b6b834b3bc3a29e46328b2"/>
+    <w:bookmarkStart w:id="71" w:name="ref-yoonSocialNetworkSite2019"/>
     <w:p>
       <w:pPr>
         <w:pStyle w:val="Literaturverzeichnis"/>
       </w:pPr>
       <w:r>
-        <w:t xml:space="preserve">11. Nature Human Behaviour. Screen time: How much is too much?</w:t>
-      </w:r>
-      <w:r>
-        <w:t xml:space="preserve"> </w:t>
-      </w:r>
-      <w:r>
-        <w:rPr>
-          <w:i/>
-        </w:rPr>
-        <w:t xml:space="preserve">Nature</w:t>
+        <w:t xml:space="preserve">32. Yoon, S., Kleinman, M., Mertz, J. &amp; Brannick, M. Is social network site usage related to depression? A meta-analysis of FacebookDepression relations.</w:t>
+      </w:r>
+      <w:r>
+        <w:t xml:space="preserve"> </w:t>
+      </w:r>
+      <w:r>
+        <w:rPr>
+          <w:i/>
+        </w:rPr>
+        <w:t xml:space="preserve">Journal of Affective Disorders</w:t>
       </w:r>
       <w:r>
         <w:t xml:space="preserve"> </w:t>
@@ -4171,95 +4767,116 @@
         <w:rPr>
           <w:b/>
         </w:rPr>
-        <w:t xml:space="preserve">565</w:t>
-      </w:r>
-      <w:r>
-        <w:t xml:space="preserve">, 265–266 (2019).</w:t>
+        <w:t xml:space="preserve">248</w:t>
+      </w:r>
+      <w:r>
+        <w:t xml:space="preserve">, 65–72 (2019).</w:t>
       </w:r>
     </w:p>
     <w:bookmarkEnd w:id="71"/>
-    <w:bookmarkStart w:id="72" w:name="ref-whoGuidelinesPhysicalActivity2019"/>
+    <w:bookmarkStart w:id="72" w:name="Xc12e5d5521f7a25e16cff58ff2c30aef0895324"/>
     <w:p>
       <w:pPr>
         <w:pStyle w:val="Literaturverzeichnis"/>
       </w:pPr>
       <w:r>
-        <w:t xml:space="preserve">12. World Health Organization.</w:t>
-      </w:r>
-      <w:r>
-        <w:t xml:space="preserve"> </w:t>
-      </w:r>
-      <w:r>
-        <w:rPr>
-          <w:i/>
-        </w:rPr>
-        <w:t xml:space="preserve">Guidelines on physical activity, sedentary behaviour and sleep for children under 5 years of age</w:t>
-      </w:r>
-      <w:r>
-        <w:t xml:space="preserve">. 33 p. (World Health Organization, 2019).</w:t>
+        <w:t xml:space="preserve">33. Vahedi, Z. &amp; Zannella, L. The association between self-reported depressive symptoms and the use of social networking sites (SNS): A meta-analysis.</w:t>
+      </w:r>
+      <w:r>
+        <w:t xml:space="preserve"> </w:t>
+      </w:r>
+      <w:r>
+        <w:rPr>
+          <w:i/>
+        </w:rPr>
+        <w:t xml:space="preserve">Current Psychology</w:t>
+      </w:r>
+      <w:r>
+        <w:t xml:space="preserve"> </w:t>
+      </w:r>
+      <w:r>
+        <w:rPr>
+          <w:b/>
+        </w:rPr>
+        <w:t xml:space="preserve">40</w:t>
+      </w:r>
+      <w:r>
+        <w:t xml:space="preserve">, 2174–2189 (2021).</w:t>
       </w:r>
     </w:p>
     <w:bookmarkEnd w:id="72"/>
-    <w:bookmarkStart w:id="73" w:name="X8588d9d7f9ed485dd77d344ac578c697e5191f7"/>
+    <w:bookmarkStart w:id="73" w:name="Xfbc0d9c794c9e3bb65b04d2410fb282387d3d70"/>
     <w:p>
       <w:pPr>
         <w:pStyle w:val="Literaturverzeichnis"/>
       </w:pPr>
       <w:r>
-        <w:t xml:space="preserve">13. Australian Government.</w:t>
-      </w:r>
-      <w:r>
-        <w:t xml:space="preserve"> </w:t>
-      </w:r>
-      <w:r>
-        <w:rPr>
-          <w:i/>
-        </w:rPr>
-        <w:t xml:space="preserve">Physical activity and exercise guidelines for all Australians</w:t>
-      </w:r>
-      <w:r>
-        <w:t xml:space="preserve">. (2021).</w:t>
+        <w:t xml:space="preserve">34. Seetharaman, G. W., Jeff Horwitz and Deepa. Facebook Knows Instagram Is Toxic for Teen Girls, Company Documents Show.</w:t>
+      </w:r>
+      <w:r>
+        <w:t xml:space="preserve"> </w:t>
+      </w:r>
+      <w:r>
+        <w:rPr>
+          <w:i/>
+        </w:rPr>
+        <w:t xml:space="preserve">Wall Street Journal</w:t>
+      </w:r>
+      <w:r>
+        <w:t xml:space="preserve"> </w:t>
+      </w:r>
+      <w:r>
+        <w:t xml:space="preserve">(2021).</w:t>
       </w:r>
     </w:p>
     <w:bookmarkEnd w:id="73"/>
-    <w:bookmarkStart w:id="74" w:name="ref-Canadian24HourMovement2016"/>
+    <w:bookmarkStart w:id="74" w:name="X36eecd0cd843cd0d874b53a91717f080998bcbf"/>
     <w:p>
       <w:pPr>
         <w:pStyle w:val="Literaturverzeichnis"/>
       </w:pPr>
       <w:r>
-        <w:t xml:space="preserve">14. Canadian Society for Exercise Physiology.</w:t>
-      </w:r>
-      <w:r>
-        <w:t xml:space="preserve"> </w:t>
-      </w:r>
-      <w:r>
-        <w:rPr>
-          <w:i/>
-        </w:rPr>
-        <w:t xml:space="preserve">Canadian 24-Hour Movement Guidelines for Children and Youth: An Integration of Physical Activity, Sedentary Behaviour, and Sleep</w:t>
-      </w:r>
-      <w:r>
-        <w:t xml:space="preserve">. (2016).</w:t>
+        <w:t xml:space="preserve">35. Tekedere, H. &amp; Göke, H. Examining the Effectiveness of Augmented Reality Applications in Education: A Meta-Analysis.</w:t>
+      </w:r>
+      <w:r>
+        <w:t xml:space="preserve"> </w:t>
+      </w:r>
+      <w:r>
+        <w:rPr>
+          <w:i/>
+        </w:rPr>
+        <w:t xml:space="preserve">International Journal of Environmental and Science Education</w:t>
+      </w:r>
+      <w:r>
+        <w:t xml:space="preserve"> </w:t>
+      </w:r>
+      <w:r>
+        <w:rPr>
+          <w:b/>
+        </w:rPr>
+        <w:t xml:space="preserve">11</w:t>
+      </w:r>
+      <w:r>
+        <w:t xml:space="preserve">, 9469–9481 (2016).</w:t>
       </w:r>
     </w:p>
     <w:bookmarkEnd w:id="74"/>
-    <w:bookmarkStart w:id="75" w:name="ref-AAPMediaUseSchoolAged2016"/>
+    <w:bookmarkStart w:id="75" w:name="ref-sadeghiradInfluenceUnhealthyFood2016"/>
     <w:p>
       <w:pPr>
         <w:pStyle w:val="Literaturverzeichnis"/>
       </w:pPr>
       <w:r>
-        <w:t xml:space="preserve">15. Council On Communication and Media. Media Use in School-Aged Children and Adolescents.</w:t>
-      </w:r>
-      <w:r>
-        <w:t xml:space="preserve"> </w:t>
-      </w:r>
-      <w:r>
-        <w:rPr>
-          <w:i/>
-        </w:rPr>
-        <w:t xml:space="preserve">Pediatrics</w:t>
+        <w:t xml:space="preserve">36. Sadeghirad, B., Duhaney, T., Motaghipisheh, S., Campbell, N. R. C. &amp; Johnston, B. C. Influence of unhealthy food and beverage marketing on children’s dietary intake and preference: A systematic review and meta-analysis of randomized trials.</w:t>
+      </w:r>
+      <w:r>
+        <w:t xml:space="preserve"> </w:t>
+      </w:r>
+      <w:r>
+        <w:rPr>
+          <w:i/>
+        </w:rPr>
+        <w:t xml:space="preserve">Obesity Reviews</w:t>
       </w:r>
       <w:r>
         <w:t xml:space="preserve"> </w:t>
@@ -4268,29 +4885,29 @@
         <w:rPr>
           <w:b/>
         </w:rPr>
-        <w:t xml:space="preserve">138</w:t>
-      </w:r>
-      <w:r>
-        <w:t xml:space="preserve">, e20162592 (2016).</w:t>
+        <w:t xml:space="preserve">17</w:t>
+      </w:r>
+      <w:r>
+        <w:t xml:space="preserve">, 945–959 (2016).</w:t>
       </w:r>
     </w:p>
     <w:bookmarkEnd w:id="75"/>
-    <w:bookmarkStart w:id="76" w:name="X489b8b306f94f031197b219102b7890e218ac60"/>
+    <w:bookmarkStart w:id="76" w:name="ref-marshallRelationshipsMediaUse2004"/>
     <w:p>
       <w:pPr>
         <w:pStyle w:val="Literaturverzeichnis"/>
       </w:pPr>
       <w:r>
-        <w:t xml:space="preserve">16. Ferguson, C. J. Everything in Moderation: Moderate Use of Screens Unassociated with Child Behavior Problems.</w:t>
-      </w:r>
-      <w:r>
-        <w:t xml:space="preserve"> </w:t>
-      </w:r>
-      <w:r>
-        <w:rPr>
-          <w:i/>
-        </w:rPr>
-        <w:t xml:space="preserve">Psychiatric Quarterly</w:t>
+        <w:t xml:space="preserve">37. Marshall, S. J., Biddle, S. J. H., Gorely, T., Cameron, N. &amp; Murdey, I. Relationships between media use, body fatness and physical activity in children and youth: A meta-analysis.</w:t>
+      </w:r>
+      <w:r>
+        <w:t xml:space="preserve"> </w:t>
+      </w:r>
+      <w:r>
+        <w:rPr>
+          <w:i/>
+        </w:rPr>
+        <w:t xml:space="preserve">International Journal of Obesity</w:t>
       </w:r>
       <w:r>
         <w:t xml:space="preserve"> </w:t>
@@ -4299,29 +4916,44 @@
         <w:rPr>
           <w:b/>
         </w:rPr>
-        <w:t xml:space="preserve">88</w:t>
-      </w:r>
-      <w:r>
-        <w:t xml:space="preserve">, 797–805 (2017).</w:t>
+        <w:t xml:space="preserve">28</w:t>
+      </w:r>
+      <w:r>
+        <w:t xml:space="preserve">, 1238–1246 (2004).</w:t>
       </w:r>
     </w:p>
     <w:bookmarkEnd w:id="76"/>
-    <w:bookmarkStart w:id="77" w:name="Xf37392443a0d0d7ceef3a5245221577b66850d1"/>
+    <w:bookmarkStart w:id="77" w:name="ref-elsonPolicyStatementsMedia2019"/>
     <w:p>
       <w:pPr>
         <w:pStyle w:val="Literaturverzeichnis"/>
       </w:pPr>
       <w:r>
-        <w:t xml:space="preserve">17. Przybylski, A. K. &amp; Weinstein, N. A Large-Scale Test of the Goldilocks Hypothesis: Quantifying the Relations Between Digital-Screen Use and the Mental Well-Being of Adolescents.</w:t>
-      </w:r>
-      <w:r>
-        <w:t xml:space="preserve"> </w:t>
-      </w:r>
-      <w:r>
-        <w:rPr>
-          <w:i/>
-        </w:rPr>
-        <w:t xml:space="preserve">Psychological Science</w:t>
+        <w:t xml:space="preserve">38. Elson, M.</w:t>
+      </w:r>
+      <w:r>
+        <w:t xml:space="preserve"> </w:t>
+      </w:r>
+      <w:r>
+        <w:rPr>
+          <w:i/>
+        </w:rPr>
+        <w:t xml:space="preserve">et al.</w:t>
+      </w:r>
+      <w:r>
+        <w:t xml:space="preserve"> </w:t>
+      </w:r>
+      <w:r>
+        <w:t xml:space="preserve">Do policy statements on media effects faithfully represent the science?</w:t>
+      </w:r>
+      <w:r>
+        <w:t xml:space="preserve"> </w:t>
+      </w:r>
+      <w:r>
+        <w:rPr>
+          <w:i/>
+        </w:rPr>
+        <w:t xml:space="preserve">Advances in Methods and Practices in Psychological Science</w:t>
       </w:r>
       <w:r>
         <w:t xml:space="preserve"> </w:t>
@@ -4330,29 +4962,29 @@
         <w:rPr>
           <w:b/>
         </w:rPr>
-        <w:t xml:space="preserve">28</w:t>
-      </w:r>
-      <w:r>
-        <w:t xml:space="preserve">, 204–215 (2017).</w:t>
+        <w:t xml:space="preserve">2</w:t>
+      </w:r>
+      <w:r>
+        <w:t xml:space="preserve">, 12–25 (2019).</w:t>
       </w:r>
     </w:p>
     <w:bookmarkEnd w:id="77"/>
-    <w:bookmarkStart w:id="78" w:name="ref-sandersTypeScreenTime2019"/>
+    <w:bookmarkStart w:id="78" w:name="ref-ashtonScreenTimeChildren2019"/>
     <w:p>
       <w:pPr>
         <w:pStyle w:val="Literaturverzeichnis"/>
       </w:pPr>
       <w:r>
-        <w:t xml:space="preserve">18. Sanders, T., Parker, P. D., del Pozo-Cruz, B., Noetel, M. &amp; Lonsdale, C. Type of screen time moderates effects on outcomes in 4013 children: Evidence from the Longitudinal Study of Australian Children.</w:t>
-      </w:r>
-      <w:r>
-        <w:t xml:space="preserve"> </w:t>
-      </w:r>
-      <w:r>
-        <w:rPr>
-          <w:i/>
-        </w:rPr>
-        <w:t xml:space="preserve">International Journal of Behavioral Nutrition and Physical Activity</w:t>
+        <w:t xml:space="preserve">39. Ashton, J. J. &amp; Beattie, R. M. Screen time in children and adolescents: Is there evidence to guide parents and policy?</w:t>
+      </w:r>
+      <w:r>
+        <w:t xml:space="preserve"> </w:t>
+      </w:r>
+      <w:r>
+        <w:rPr>
+          <w:i/>
+        </w:rPr>
+        <w:t xml:space="preserve">The Lancet Child &amp; Adolescent Health</w:t>
       </w:r>
       <w:r>
         <w:t xml:space="preserve"> </w:t>
@@ -4361,51 +4993,45 @@
         <w:rPr>
           <w:b/>
         </w:rPr>
-        <w:t xml:space="preserve">16</w:t>
-      </w:r>
-      <w:r>
-        <w:t xml:space="preserve">, 117 (2019).</w:t>
+        <w:t xml:space="preserve">3</w:t>
+      </w:r>
+      <w:r>
+        <w:t xml:space="preserve">, 292–294 (2019).</w:t>
       </w:r>
     </w:p>
     <w:bookmarkEnd w:id="78"/>
-    <w:bookmarkStart w:id="79" w:name="X732dd09b1852abffa67a560d2f1a5008ba51954"/>
+    <w:bookmarkStart w:id="79" w:name="Xa7779c494ab5882c81b02dfe0cfa23203039787"/>
     <w:p>
       <w:pPr>
         <w:pStyle w:val="Literaturverzeichnis"/>
       </w:pPr>
       <w:r>
-        <w:t xml:space="preserve">19. Kaye, L. K., Orben, A., Ellis, D. A., Hunter, S. C. &amp; Houghton, S. The Conceptual and Methodological Mayhem of ‘Screen Time’.</w:t>
-      </w:r>
-      <w:r>
-        <w:t xml:space="preserve"> </w:t>
-      </w:r>
-      <w:r>
-        <w:rPr>
-          <w:i/>
-        </w:rPr>
-        <w:t xml:space="preserve">International Journal of Environmental Research and Public Health</w:t>
-      </w:r>
-      <w:r>
-        <w:t xml:space="preserve"> </w:t>
-      </w:r>
-      <w:r>
-        <w:rPr>
-          <w:b/>
-        </w:rPr>
-        <w:t xml:space="preserve">17</w:t>
-      </w:r>
-      <w:r>
-        <w:t xml:space="preserve">, 3661 (2020).</w:t>
+        <w:t xml:space="preserve">40. Royal College of Paediatrics and Child Health.</w:t>
+      </w:r>
+      <w:r>
+        <w:t xml:space="preserve"> </w:t>
+      </w:r>
+      <w:r>
+        <w:rPr>
+          <w:i/>
+        </w:rPr>
+        <w:t xml:space="preserve">The health impacts of screen time: A guide for clinicians and parents.</w:t>
+      </w:r>
+      <w:r>
+        <w:t xml:space="preserve"> </w:t>
+      </w:r>
+      <w:r>
+        <w:t xml:space="preserve">(2019).</w:t>
       </w:r>
     </w:p>
     <w:bookmarkEnd w:id="79"/>
-    <w:bookmarkStart w:id="80" w:name="Xd9ea48f2081c97cc01a86ff90acd7a44bcc3ee6"/>
+    <w:bookmarkStart w:id="81" w:name="ref-pagePRISMA2020Statement2020"/>
     <w:p>
       <w:pPr>
         <w:pStyle w:val="Literaturverzeichnis"/>
       </w:pPr>
       <w:r>
-        <w:t xml:space="preserve">20. Chassiakos, Y. L. R.</w:t>
+        <w:t xml:space="preserve">41. Page, M. J.</w:t>
       </w:r>
       <w:r>
         <w:t xml:space="preserve"> </w:t>
@@ -4420,714 +5046,6 @@
         <w:t xml:space="preserve"> </w:t>
       </w:r>
       <w:r>
-        <w:t xml:space="preserve">Children and Adolescents and Digital Media.</w:t>
-      </w:r>
-      <w:r>
-        <w:t xml:space="preserve"> </w:t>
-      </w:r>
-      <w:r>
-        <w:rPr>
-          <w:i/>
-        </w:rPr>
-        <w:t xml:space="preserve">Pediatrics</w:t>
-      </w:r>
-      <w:r>
-        <w:t xml:space="preserve"> </w:t>
-      </w:r>
-      <w:r>
-        <w:rPr>
-          <w:b/>
-        </w:rPr>
-        <w:t xml:space="preserve">138</w:t>
-      </w:r>
-      <w:r>
-        <w:t xml:space="preserve">, e20162593 (2016).</w:t>
-      </w:r>
-    </w:p>
-    <w:bookmarkEnd w:id="80"/>
-    <w:bookmarkStart w:id="81" w:name="ref-stiglicEffectsScreentimeHealth2019"/>
-    <w:p>
-      <w:pPr>
-        <w:pStyle w:val="Literaturverzeichnis"/>
-      </w:pPr>
-      <w:r>
-        <w:t xml:space="preserve">21. Stiglic, N. &amp; Viner, R. M. Effects of screentime on the health and well-being of children and adolescents: A systematic review of reviews.</w:t>
-      </w:r>
-      <w:r>
-        <w:t xml:space="preserve"> </w:t>
-      </w:r>
-      <w:r>
-        <w:rPr>
-          <w:i/>
-        </w:rPr>
-        <w:t xml:space="preserve">BMJ Open</w:t>
-      </w:r>
-      <w:r>
-        <w:t xml:space="preserve"> </w:t>
-      </w:r>
-      <w:r>
-        <w:rPr>
-          <w:b/>
-        </w:rPr>
-        <w:t xml:space="preserve">9</w:t>
-      </w:r>
-      <w:r>
-        <w:t xml:space="preserve">, e023191 (2019).</w:t>
-      </w:r>
-    </w:p>
-    <w:bookmarkEnd w:id="81"/>
-    <w:bookmarkStart w:id="82" w:name="ref-valkenburgSocialMediaUse2022"/>
-    <w:p>
-      <w:pPr>
-        <w:pStyle w:val="Literaturverzeichnis"/>
-      </w:pPr>
-      <w:r>
-        <w:t xml:space="preserve">22. Valkenburg, P. M., Meier, A. &amp; Beyens, I. Social media use and its impact on adolescent mental health: An umbrella review of the evidence.</w:t>
-      </w:r>
-      <w:r>
-        <w:t xml:space="preserve"> </w:t>
-      </w:r>
-      <w:r>
-        <w:rPr>
-          <w:i/>
-        </w:rPr>
-        <w:t xml:space="preserve">Current Opinion in Psychology</w:t>
-      </w:r>
-      <w:r>
-        <w:t xml:space="preserve"> </w:t>
-      </w:r>
-      <w:r>
-        <w:rPr>
-          <w:b/>
-        </w:rPr>
-        <w:t xml:space="preserve">44</w:t>
-      </w:r>
-      <w:r>
-        <w:t xml:space="preserve">, 58–68 (2022).</w:t>
-      </w:r>
-    </w:p>
-    <w:bookmarkEnd w:id="82"/>
-    <w:bookmarkStart w:id="83" w:name="X8f5b5b681c3530c1044dd81a9d95caf728d6cbf"/>
-    <w:p>
-      <w:pPr>
-        <w:pStyle w:val="Literaturverzeichnis"/>
-      </w:pPr>
-      <w:r>
-        <w:t xml:space="preserve">23. Arias-de la Torre, J.</w:t>
-      </w:r>
-      <w:r>
-        <w:t xml:space="preserve"> </w:t>
-      </w:r>
-      <w:r>
-        <w:rPr>
-          <w:i/>
-        </w:rPr>
-        <w:t xml:space="preserve">et al.</w:t>
-      </w:r>
-      <w:r>
-        <w:t xml:space="preserve"> </w:t>
-      </w:r>
-      <w:r>
-        <w:t xml:space="preserve">Relationship Between Depression and the Use of Mobile Technologies and Social Media Among Adolescents: Umbrella Review.</w:t>
-      </w:r>
-      <w:r>
-        <w:t xml:space="preserve"> </w:t>
-      </w:r>
-      <w:r>
-        <w:rPr>
-          <w:i/>
-        </w:rPr>
-        <w:t xml:space="preserve">Journal of Medical Internet Research</w:t>
-      </w:r>
-      <w:r>
-        <w:t xml:space="preserve"> </w:t>
-      </w:r>
-      <w:r>
-        <w:rPr>
-          <w:b/>
-        </w:rPr>
-        <w:t xml:space="preserve">22</w:t>
-      </w:r>
-      <w:r>
-        <w:t xml:space="preserve">, e16388 (2020).</w:t>
-      </w:r>
-    </w:p>
-    <w:bookmarkEnd w:id="83"/>
-    <w:bookmarkStart w:id="84" w:name="ref-orbenTeenagersScreensSocial2020"/>
-    <w:p>
-      <w:pPr>
-        <w:pStyle w:val="Literaturverzeichnis"/>
-      </w:pPr>
-      <w:r>
-        <w:t xml:space="preserve">24. Orben, A. Teenagers, screens and social media: A narrative review of reviews and key studies.</w:t>
-      </w:r>
-      <w:r>
-        <w:t xml:space="preserve"> </w:t>
-      </w:r>
-      <w:r>
-        <w:rPr>
-          <w:i/>
-        </w:rPr>
-        <w:t xml:space="preserve">Social Psychiatry and Psychiatric Epidemiology</w:t>
-      </w:r>
-      <w:r>
-        <w:t xml:space="preserve"> </w:t>
-      </w:r>
-      <w:r>
-        <w:rPr>
-          <w:b/>
-        </w:rPr>
-        <w:t xml:space="preserve">55</w:t>
-      </w:r>
-      <w:r>
-        <w:t xml:space="preserve">, 407–414 (2020).</w:t>
-      </w:r>
-    </w:p>
-    <w:bookmarkEnd w:id="84"/>
-    <w:bookmarkStart w:id="85" w:name="ref-pollockChapterOverviewsReviews2022"/>
-    <w:p>
-      <w:pPr>
-        <w:pStyle w:val="Literaturverzeichnis"/>
-      </w:pPr>
-      <w:r>
-        <w:t xml:space="preserve">25. Pollock, M., Fernandes, R., Becker, L., Pieper, D. &amp; Hartling, L. Chapter V: Overviews of Reviews. in</w:t>
-      </w:r>
-      <w:r>
-        <w:t xml:space="preserve"> </w:t>
-      </w:r>
-      <w:r>
-        <w:rPr>
-          <w:i/>
-        </w:rPr>
-        <w:t xml:space="preserve">Cochrane Handbook for Systematic Reviews of Interventions</w:t>
-      </w:r>
-      <w:r>
-        <w:t xml:space="preserve"> </w:t>
-      </w:r>
-      <w:r>
-        <w:t xml:space="preserve">(eds. Higgins, J. P. et al.) (Cochrane, 2022).</w:t>
-      </w:r>
-    </w:p>
-    <w:bookmarkEnd w:id="85"/>
-    <w:bookmarkStart w:id="86" w:name="ref-xieCanTouchscreenDevices2018"/>
-    <w:p>
-      <w:pPr>
-        <w:pStyle w:val="Literaturverzeichnis"/>
-      </w:pPr>
-      <w:r>
-        <w:t xml:space="preserve">26. Xie, H.</w:t>
-      </w:r>
-      <w:r>
-        <w:t xml:space="preserve"> </w:t>
-      </w:r>
-      <w:r>
-        <w:rPr>
-          <w:i/>
-        </w:rPr>
-        <w:t xml:space="preserve">et al.</w:t>
-      </w:r>
-      <w:r>
-        <w:t xml:space="preserve"> </w:t>
-      </w:r>
-      <w:r>
-        <w:t xml:space="preserve">Can Touchscreen Devices be Used to Facilitate Young Children’s Learning? A Meta-Analysis of Touchscreen Learning Effect.</w:t>
-      </w:r>
-      <w:r>
-        <w:t xml:space="preserve"> </w:t>
-      </w:r>
-      <w:r>
-        <w:rPr>
-          <w:i/>
-        </w:rPr>
-        <w:t xml:space="preserve">Frontiers in Psychology</w:t>
-      </w:r>
-      <w:r>
-        <w:t xml:space="preserve"> </w:t>
-      </w:r>
-      <w:r>
-        <w:rPr>
-          <w:b/>
-        </w:rPr>
-        <w:t xml:space="preserve">9</w:t>
-      </w:r>
-      <w:r>
-        <w:t xml:space="preserve">, 2580 (2018).</w:t>
-      </w:r>
-    </w:p>
-    <w:bookmarkEnd w:id="86"/>
-    <w:bookmarkStart w:id="87" w:name="X1e43e764f509d799cbc769ff2c7a2cf0d00018a"/>
-    <w:p>
-      <w:pPr>
-        <w:pStyle w:val="Literaturverzeichnis"/>
-      </w:pPr>
-      <w:r>
-        <w:t xml:space="preserve">27. Adelantado-Renau, M.</w:t>
-      </w:r>
-      <w:r>
-        <w:t xml:space="preserve"> </w:t>
-      </w:r>
-      <w:r>
-        <w:rPr>
-          <w:i/>
-        </w:rPr>
-        <w:t xml:space="preserve">et al.</w:t>
-      </w:r>
-      <w:r>
-        <w:t xml:space="preserve"> </w:t>
-      </w:r>
-      <w:r>
-        <w:t xml:space="preserve">Association Between Screen Media Use and Academic Performance Among Children and Adolescents: A Systematic Review and Meta-analysis.</w:t>
-      </w:r>
-      <w:r>
-        <w:t xml:space="preserve"> </w:t>
-      </w:r>
-      <w:r>
-        <w:rPr>
-          <w:i/>
-        </w:rPr>
-        <w:t xml:space="preserve">JAMA Pediatrics</w:t>
-      </w:r>
-      <w:r>
-        <w:t xml:space="preserve"> </w:t>
-      </w:r>
-      <w:r>
-        <w:rPr>
-          <w:b/>
-        </w:rPr>
-        <w:t xml:space="preserve">173</w:t>
-      </w:r>
-      <w:r>
-        <w:t xml:space="preserve">, 1058 (2019).</w:t>
-      </w:r>
-    </w:p>
-    <w:bookmarkEnd w:id="87"/>
-    <w:bookmarkStart w:id="88" w:name="ref-madiganAssociationsScreenUse2020"/>
-    <w:p>
-      <w:pPr>
-        <w:pStyle w:val="Literaturverzeichnis"/>
-      </w:pPr>
-      <w:r>
-        <w:t xml:space="preserve">28. Madigan, S., McArthur, B. A., Anhorn, C., Eirich, R. &amp; Christakis, D. A. Associations Between Screen Use and Child Language Skills: A Systematic Review and Meta-analysis.</w:t>
-      </w:r>
-      <w:r>
-        <w:t xml:space="preserve"> </w:t>
-      </w:r>
-      <w:r>
-        <w:rPr>
-          <w:i/>
-        </w:rPr>
-        <w:t xml:space="preserve">JAMA Pediatrics</w:t>
-      </w:r>
-      <w:r>
-        <w:t xml:space="preserve"> </w:t>
-      </w:r>
-      <w:r>
-        <w:rPr>
-          <w:b/>
-        </w:rPr>
-        <w:t xml:space="preserve">174</w:t>
-      </w:r>
-      <w:r>
-        <w:t xml:space="preserve">, 665 (2020).</w:t>
-      </w:r>
-    </w:p>
-    <w:bookmarkEnd w:id="88"/>
-    <w:bookmarkStart w:id="89" w:name="Xce1c64a10778ef1313818378dc5846070d5b266"/>
-    <w:p>
-      <w:pPr>
-        <w:pStyle w:val="Literaturverzeichnis"/>
-      </w:pPr>
-      <w:r>
-        <w:t xml:space="preserve">29. Poorolajal, J., Sahraei, F., Mohamdadi, Y., Doosti-Irani, A. &amp; Moradi, L. Behavioral factors influencing childhood obesity: A systematic review and meta-analysis.</w:t>
-      </w:r>
-      <w:r>
-        <w:t xml:space="preserve"> </w:t>
-      </w:r>
-      <w:r>
-        <w:rPr>
-          <w:i/>
-        </w:rPr>
-        <w:t xml:space="preserve">Obesity Research &amp; Clinical Practice</w:t>
-      </w:r>
-      <w:r>
-        <w:t xml:space="preserve"> </w:t>
-      </w:r>
-      <w:r>
-        <w:rPr>
-          <w:b/>
-        </w:rPr>
-        <w:t xml:space="preserve">14</w:t>
-      </w:r>
-      <w:r>
-        <w:t xml:space="preserve">, 109–118 (2020).</w:t>
-      </w:r>
-    </w:p>
-    <w:bookmarkEnd w:id="89"/>
-    <w:bookmarkStart w:id="90" w:name="ref-byunDigitalGamebasedLearning2018"/>
-    <w:p>
-      <w:pPr>
-        <w:pStyle w:val="Literaturverzeichnis"/>
-      </w:pPr>
-      <w:r>
-        <w:t xml:space="preserve">30. Byun, J. &amp; Joung, E. Digital game-based learning for K-12 mathematics education: A meta-analysis.</w:t>
-      </w:r>
-      <w:r>
-        <w:t xml:space="preserve"> </w:t>
-      </w:r>
-      <w:r>
-        <w:rPr>
-          <w:i/>
-        </w:rPr>
-        <w:t xml:space="preserve">School Science and Mathematics</w:t>
-      </w:r>
-      <w:r>
-        <w:t xml:space="preserve"> </w:t>
-      </w:r>
-      <w:r>
-        <w:rPr>
-          <w:b/>
-        </w:rPr>
-        <w:t xml:space="preserve">118</w:t>
-      </w:r>
-      <w:r>
-        <w:t xml:space="preserve">, 113–126 (2018).</w:t>
-      </w:r>
-    </w:p>
-    <w:bookmarkEnd w:id="90"/>
-    <w:bookmarkStart w:id="91" w:name="ref-vannucciSocialMediaUse2020"/>
-    <w:p>
-      <w:pPr>
-        <w:pStyle w:val="Literaturverzeichnis"/>
-      </w:pPr>
-      <w:r>
-        <w:t xml:space="preserve">31. Vannucci, A., Simpson, E. G., Gagnon, S. &amp; Ohannessian, C. M. Social media use and risky behaviors in adolescents: A meta-analysis.</w:t>
-      </w:r>
-      <w:r>
-        <w:t xml:space="preserve"> </w:t>
-      </w:r>
-      <w:r>
-        <w:rPr>
-          <w:i/>
-        </w:rPr>
-        <w:t xml:space="preserve">Journal of Adolescence</w:t>
-      </w:r>
-      <w:r>
-        <w:t xml:space="preserve"> </w:t>
-      </w:r>
-      <w:r>
-        <w:rPr>
-          <w:b/>
-        </w:rPr>
-        <w:t xml:space="preserve">79</w:t>
-      </w:r>
-      <w:r>
-        <w:t xml:space="preserve">, 258–274 (2020).</w:t>
-      </w:r>
-    </w:p>
-    <w:bookmarkEnd w:id="91"/>
-    <w:bookmarkStart w:id="92" w:name="ref-yoonSocialNetworkSite2019"/>
-    <w:p>
-      <w:pPr>
-        <w:pStyle w:val="Literaturverzeichnis"/>
-      </w:pPr>
-      <w:r>
-        <w:t xml:space="preserve">32. Yoon, S., Kleinman, M., Mertz, J. &amp; Brannick, M. Is social network site usage related to depression? A meta-analysis of FacebookDepression relations.</w:t>
-      </w:r>
-      <w:r>
-        <w:t xml:space="preserve"> </w:t>
-      </w:r>
-      <w:r>
-        <w:rPr>
-          <w:i/>
-        </w:rPr>
-        <w:t xml:space="preserve">Journal of Affective Disorders</w:t>
-      </w:r>
-      <w:r>
-        <w:t xml:space="preserve"> </w:t>
-      </w:r>
-      <w:r>
-        <w:rPr>
-          <w:b/>
-        </w:rPr>
-        <w:t xml:space="preserve">248</w:t>
-      </w:r>
-      <w:r>
-        <w:t xml:space="preserve">, 65–72 (2019).</w:t>
-      </w:r>
-    </w:p>
-    <w:bookmarkEnd w:id="92"/>
-    <w:bookmarkStart w:id="93" w:name="Xc12e5d5521f7a25e16cff58ff2c30aef0895324"/>
-    <w:p>
-      <w:pPr>
-        <w:pStyle w:val="Literaturverzeichnis"/>
-      </w:pPr>
-      <w:r>
-        <w:t xml:space="preserve">33. Vahedi, Z. &amp; Zannella, L. The association between self-reported depressive symptoms and the use of social networking sites (SNS): A meta-analysis.</w:t>
-      </w:r>
-      <w:r>
-        <w:t xml:space="preserve"> </w:t>
-      </w:r>
-      <w:r>
-        <w:rPr>
-          <w:i/>
-        </w:rPr>
-        <w:t xml:space="preserve">Current Psychology</w:t>
-      </w:r>
-      <w:r>
-        <w:t xml:space="preserve"> </w:t>
-      </w:r>
-      <w:r>
-        <w:rPr>
-          <w:b/>
-        </w:rPr>
-        <w:t xml:space="preserve">40</w:t>
-      </w:r>
-      <w:r>
-        <w:t xml:space="preserve">, 2174–2189 (2021).</w:t>
-      </w:r>
-    </w:p>
-    <w:bookmarkEnd w:id="93"/>
-    <w:bookmarkStart w:id="94" w:name="Xfbc0d9c794c9e3bb65b04d2410fb282387d3d70"/>
-    <w:p>
-      <w:pPr>
-        <w:pStyle w:val="Literaturverzeichnis"/>
-      </w:pPr>
-      <w:r>
-        <w:t xml:space="preserve">34. Seetharaman, G. W., Jeff Horwitz and Deepa. Facebook Knows Instagram Is Toxic for Teen Girls, Company Documents Show.</w:t>
-      </w:r>
-      <w:r>
-        <w:t xml:space="preserve"> </w:t>
-      </w:r>
-      <w:r>
-        <w:rPr>
-          <w:i/>
-        </w:rPr>
-        <w:t xml:space="preserve">Wall Street Journal</w:t>
-      </w:r>
-      <w:r>
-        <w:t xml:space="preserve"> </w:t>
-      </w:r>
-      <w:r>
-        <w:t xml:space="preserve">(2021).</w:t>
-      </w:r>
-    </w:p>
-    <w:bookmarkEnd w:id="94"/>
-    <w:bookmarkStart w:id="95" w:name="X36eecd0cd843cd0d874b53a91717f080998bcbf"/>
-    <w:p>
-      <w:pPr>
-        <w:pStyle w:val="Literaturverzeichnis"/>
-      </w:pPr>
-      <w:r>
-        <w:t xml:space="preserve">35. Tekedere, H. &amp; Göke, H. Examining the Effectiveness of Augmented Reality Applications in Education: A Meta-Analysis.</w:t>
-      </w:r>
-      <w:r>
-        <w:t xml:space="preserve"> </w:t>
-      </w:r>
-      <w:r>
-        <w:rPr>
-          <w:i/>
-        </w:rPr>
-        <w:t xml:space="preserve">International Journal of Environmental and Science Education</w:t>
-      </w:r>
-      <w:r>
-        <w:t xml:space="preserve"> </w:t>
-      </w:r>
-      <w:r>
-        <w:rPr>
-          <w:b/>
-        </w:rPr>
-        <w:t xml:space="preserve">11</w:t>
-      </w:r>
-      <w:r>
-        <w:t xml:space="preserve">, 9469–9481 (2016).</w:t>
-      </w:r>
-    </w:p>
-    <w:bookmarkEnd w:id="95"/>
-    <w:bookmarkStart w:id="96" w:name="ref-sadeghiradInfluenceUnhealthyFood2016"/>
-    <w:p>
-      <w:pPr>
-        <w:pStyle w:val="Literaturverzeichnis"/>
-      </w:pPr>
-      <w:r>
-        <w:t xml:space="preserve">36. Sadeghirad, B., Duhaney, T., Motaghipisheh, S., Campbell, N. R. C. &amp; Johnston, B. C. Influence of unhealthy food and beverage marketing on children’s dietary intake and preference: A systematic review and meta-analysis of randomized trials.</w:t>
-      </w:r>
-      <w:r>
-        <w:t xml:space="preserve"> </w:t>
-      </w:r>
-      <w:r>
-        <w:rPr>
-          <w:i/>
-        </w:rPr>
-        <w:t xml:space="preserve">Obesity Reviews</w:t>
-      </w:r>
-      <w:r>
-        <w:t xml:space="preserve"> </w:t>
-      </w:r>
-      <w:r>
-        <w:rPr>
-          <w:b/>
-        </w:rPr>
-        <w:t xml:space="preserve">17</w:t>
-      </w:r>
-      <w:r>
-        <w:t xml:space="preserve">, 945–959 (2016).</w:t>
-      </w:r>
-    </w:p>
-    <w:bookmarkEnd w:id="96"/>
-    <w:bookmarkStart w:id="97" w:name="ref-marshallRelationshipsMediaUse2004"/>
-    <w:p>
-      <w:pPr>
-        <w:pStyle w:val="Literaturverzeichnis"/>
-      </w:pPr>
-      <w:r>
-        <w:t xml:space="preserve">37. Marshall, S. J., Biddle, S. J. H., Gorely, T., Cameron, N. &amp; Murdey, I. Relationships between media use, body fatness and physical activity in children and youth: A meta-analysis.</w:t>
-      </w:r>
-      <w:r>
-        <w:t xml:space="preserve"> </w:t>
-      </w:r>
-      <w:r>
-        <w:rPr>
-          <w:i/>
-        </w:rPr>
-        <w:t xml:space="preserve">International Journal of Obesity</w:t>
-      </w:r>
-      <w:r>
-        <w:t xml:space="preserve"> </w:t>
-      </w:r>
-      <w:r>
-        <w:rPr>
-          <w:b/>
-        </w:rPr>
-        <w:t xml:space="preserve">28</w:t>
-      </w:r>
-      <w:r>
-        <w:t xml:space="preserve">, 1238–1246 (2004).</w:t>
-      </w:r>
-    </w:p>
-    <w:bookmarkEnd w:id="97"/>
-    <w:bookmarkStart w:id="98" w:name="ref-elsonPolicyStatementsMedia2019"/>
-    <w:p>
-      <w:pPr>
-        <w:pStyle w:val="Literaturverzeichnis"/>
-      </w:pPr>
-      <w:r>
-        <w:t xml:space="preserve">38. Elson, M.</w:t>
-      </w:r>
-      <w:r>
-        <w:t xml:space="preserve"> </w:t>
-      </w:r>
-      <w:r>
-        <w:rPr>
-          <w:i/>
-        </w:rPr>
-        <w:t xml:space="preserve">et al.</w:t>
-      </w:r>
-      <w:r>
-        <w:t xml:space="preserve"> </w:t>
-      </w:r>
-      <w:r>
-        <w:t xml:space="preserve">Do policy statements on media effects faithfully represent the science?</w:t>
-      </w:r>
-      <w:r>
-        <w:t xml:space="preserve"> </w:t>
-      </w:r>
-      <w:r>
-        <w:rPr>
-          <w:i/>
-        </w:rPr>
-        <w:t xml:space="preserve">Advances in Methods and Practices in Psychological Science</w:t>
-      </w:r>
-      <w:r>
-        <w:t xml:space="preserve"> </w:t>
-      </w:r>
-      <w:r>
-        <w:rPr>
-          <w:b/>
-        </w:rPr>
-        <w:t xml:space="preserve">2</w:t>
-      </w:r>
-      <w:r>
-        <w:t xml:space="preserve">, 12–25 (2019).</w:t>
-      </w:r>
-    </w:p>
-    <w:bookmarkEnd w:id="98"/>
-    <w:bookmarkStart w:id="99" w:name="ref-ashtonScreenTimeChildren2019"/>
-    <w:p>
-      <w:pPr>
-        <w:pStyle w:val="Literaturverzeichnis"/>
-      </w:pPr>
-      <w:r>
-        <w:t xml:space="preserve">39. Ashton, J. J. &amp; Beattie, R. M. Screen time in children and adolescents: Is there evidence to guide parents and policy?</w:t>
-      </w:r>
-      <w:r>
-        <w:t xml:space="preserve"> </w:t>
-      </w:r>
-      <w:r>
-        <w:rPr>
-          <w:i/>
-        </w:rPr>
-        <w:t xml:space="preserve">The Lancet Child &amp; Adolescent Health</w:t>
-      </w:r>
-      <w:r>
-        <w:t xml:space="preserve"> </w:t>
-      </w:r>
-      <w:r>
-        <w:rPr>
-          <w:b/>
-        </w:rPr>
-        <w:t xml:space="preserve">3</w:t>
-      </w:r>
-      <w:r>
-        <w:t xml:space="preserve">, 292–294 (2019).</w:t>
-      </w:r>
-    </w:p>
-    <w:bookmarkEnd w:id="99"/>
-    <w:bookmarkStart w:id="100" w:name="Xa7779c494ab5882c81b02dfe0cfa23203039787"/>
-    <w:p>
-      <w:pPr>
-        <w:pStyle w:val="Literaturverzeichnis"/>
-      </w:pPr>
-      <w:r>
-        <w:t xml:space="preserve">40. Royal College of Paediatrics and Child Health.</w:t>
-      </w:r>
-      <w:r>
-        <w:t xml:space="preserve"> </w:t>
-      </w:r>
-      <w:r>
-        <w:rPr>
-          <w:i/>
-        </w:rPr>
-        <w:t xml:space="preserve">The health impacts of screen time: A guide for clinicians and parents.</w:t>
-      </w:r>
-      <w:r>
-        <w:t xml:space="preserve"> </w:t>
-      </w:r>
-      <w:r>
-        <w:t xml:space="preserve">(2019).</w:t>
-      </w:r>
-    </w:p>
-    <w:bookmarkEnd w:id="100"/>
-    <w:bookmarkStart w:id="102" w:name="ref-pagePRISMA2020Statement2020"/>
-    <w:p>
-      <w:pPr>
-        <w:pStyle w:val="Literaturverzeichnis"/>
-      </w:pPr>
-      <w:r>
-        <w:t xml:space="preserve">41. Page, M. J.</w:t>
-      </w:r>
-      <w:r>
-        <w:t xml:space="preserve"> </w:t>
-      </w:r>
-      <w:r>
-        <w:rPr>
-          <w:i/>
-        </w:rPr>
-        <w:t xml:space="preserve">et al.</w:t>
-      </w:r>
-      <w:r>
-        <w:t xml:space="preserve"> </w:t>
-      </w:r>
-      <w:r>
         <w:rPr>
           <w:i/>
         </w:rPr>
@@ -5136,7 +5054,7 @@
       <w:r>
         <w:t xml:space="preserve">. (2020) doi:</w:t>
       </w:r>
-      <w:hyperlink r:id="rId101">
+      <w:hyperlink r:id="rId80">
         <w:r>
           <w:rPr>
             <w:rStyle w:val="Hyperlink"/>
@@ -5148,8 +5066,8 @@
         <w:t xml:space="preserve">.</w:t>
       </w:r>
     </w:p>
-    <w:bookmarkEnd w:id="102"/>
-    <w:bookmarkStart w:id="103" w:name="X1622a13c71fefd4fa62b8aed2044e1aca625882"/>
+    <w:bookmarkEnd w:id="81"/>
+    <w:bookmarkStart w:id="82" w:name="X1622a13c71fefd4fa62b8aed2044e1aca625882"/>
     <w:p>
       <w:pPr>
         <w:pStyle w:val="Literaturverzeichnis"/>
@@ -5194,8 +5112,8 @@
         <w:t xml:space="preserve">, 1535–1547 (2021).</w:t>
       </w:r>
     </w:p>
-    <w:bookmarkEnd w:id="103"/>
-    <w:bookmarkStart w:id="104" w:name="ref-byrneMeasurementScreenTime2021"/>
+    <w:bookmarkEnd w:id="82"/>
+    <w:bookmarkStart w:id="83" w:name="ref-byrneMeasurementScreenTime2021"/>
     <w:p>
       <w:pPr>
         <w:pStyle w:val="Literaturverzeichnis"/>
@@ -5225,8 +5143,8 @@
         <w:t xml:space="preserve">, (2021).</w:t>
       </w:r>
     </w:p>
-    <w:bookmarkEnd w:id="104"/>
-    <w:bookmarkStart w:id="105" w:name="ref-smithFeasibilityAutomatedCameras2019"/>
+    <w:bookmarkEnd w:id="83"/>
+    <w:bookmarkStart w:id="84" w:name="ref-smithFeasibilityAutomatedCameras2019"/>
     <w:p>
       <w:pPr>
         <w:pStyle w:val="Literaturverzeichnis"/>
@@ -5256,8 +5174,8 @@
         <w:t xml:space="preserve">, 417–424 (2019).</w:t>
       </w:r>
     </w:p>
-    <w:bookmarkEnd w:id="105"/>
-    <w:bookmarkStart w:id="106" w:name="ref-rydingPassiveObjectiveMeasures2020"/>
+    <w:bookmarkEnd w:id="84"/>
+    <w:bookmarkStart w:id="85" w:name="ref-rydingPassiveObjectiveMeasures2020"/>
     <w:p>
       <w:pPr>
         <w:pStyle w:val="Literaturverzeichnis"/>
@@ -5287,8 +5205,8 @@
         <w:t xml:space="preserve">, 100257 (2020).</w:t>
       </w:r>
     </w:p>
-    <w:bookmarkEnd w:id="106"/>
-    <w:bookmarkStart w:id="107" w:name="X273798adfea2fce3f1845a8e1bd699c817aaf5b"/>
+    <w:bookmarkEnd w:id="85"/>
+    <w:bookmarkStart w:id="86" w:name="X273798adfea2fce3f1845a8e1bd699c817aaf5b"/>
     <w:p>
       <w:pPr>
         <w:pStyle w:val="Literaturverzeichnis"/>
@@ -5333,8 +5251,8 @@
         <w:t xml:space="preserve">, 383–394 (2011).</w:t>
       </w:r>
     </w:p>
-    <w:bookmarkEnd w:id="107"/>
-    <w:bookmarkStart w:id="108" w:name="ref-twengeMoreTimeTechnology2019"/>
+    <w:bookmarkEnd w:id="86"/>
+    <w:bookmarkStart w:id="87" w:name="ref-twengeMoreTimeTechnology2019"/>
     <w:p>
       <w:pPr>
         <w:pStyle w:val="Literaturverzeichnis"/>
@@ -5364,8 +5282,8 @@
         <w:t xml:space="preserve">, 372–379 (2019).</w:t>
       </w:r>
     </w:p>
-    <w:bookmarkEnd w:id="108"/>
-    <w:bookmarkStart w:id="109" w:name="ref-kellySocialMediaUse2018"/>
+    <w:bookmarkEnd w:id="87"/>
+    <w:bookmarkStart w:id="88" w:name="ref-kellySocialMediaUse2018"/>
     <w:p>
       <w:pPr>
         <w:pStyle w:val="Literaturverzeichnis"/>
@@ -5395,8 +5313,8 @@
         <w:t xml:space="preserve">, 59–68 (2018).</w:t>
       </w:r>
     </w:p>
-    <w:bookmarkEnd w:id="109"/>
-    <w:bookmarkStart w:id="110" w:name="ref-NHLBIQualityAssessmentSystematic2014"/>
+    <w:bookmarkEnd w:id="88"/>
+    <w:bookmarkStart w:id="89" w:name="ref-NHLBIQualityAssessmentSystematic2014"/>
     <w:p>
       <w:pPr>
         <w:pStyle w:val="Literaturverzeichnis"/>
@@ -5417,8 +5335,8 @@
         <w:t xml:space="preserve">. (2014).</w:t>
       </w:r>
     </w:p>
-    <w:bookmarkEnd w:id="110"/>
-    <w:bookmarkStart w:id="111" w:name="ref-bowmanEffectSizesStatistical2012"/>
+    <w:bookmarkEnd w:id="89"/>
+    <w:bookmarkStart w:id="90" w:name="ref-bowmanEffectSizesStatistical2012"/>
     <w:p>
       <w:pPr>
         <w:pStyle w:val="Literaturverzeichnis"/>
@@ -5448,8 +5366,8 @@
         <w:t xml:space="preserve">, 375–382 (2012).</w:t>
       </w:r>
     </w:p>
-    <w:bookmarkEnd w:id="111"/>
-    <w:bookmarkStart w:id="112" w:name="X28222e0a00c3a1bb883085ca4953aa45a58e4dd"/>
+    <w:bookmarkEnd w:id="90"/>
+    <w:bookmarkStart w:id="91" w:name="X28222e0a00c3a1bb883085ca4953aa45a58e4dd"/>
     <w:p>
       <w:pPr>
         <w:pStyle w:val="Literaturverzeichnis"/>
@@ -5479,8 +5397,8 @@
         <w:t xml:space="preserve">, 161–180 (2017).</w:t>
       </w:r>
     </w:p>
-    <w:bookmarkEnd w:id="112"/>
-    <w:bookmarkStart w:id="113" w:name="ref-funderEvaluatingEffectSize2019"/>
+    <w:bookmarkEnd w:id="91"/>
+    <w:bookmarkStart w:id="92" w:name="ref-funderEvaluatingEffectSize2019"/>
     <w:p>
       <w:pPr>
         <w:pStyle w:val="Literaturverzeichnis"/>
@@ -5510,8 +5428,8 @@
         <w:t xml:space="preserve">, 156–168 (2019).</w:t>
       </w:r>
     </w:p>
-    <w:bookmarkEnd w:id="113"/>
-    <w:bookmarkStart w:id="114" w:name="ref-gignacEffectSizeGuidelines2016"/>
+    <w:bookmarkEnd w:id="92"/>
+    <w:bookmarkStart w:id="93" w:name="ref-gignacEffectSizeGuidelines2016"/>
     <w:p>
       <w:pPr>
         <w:pStyle w:val="Literaturverzeichnis"/>
@@ -5541,8 +5459,8 @@
         <w:t xml:space="preserve">, 74–78 (2016).</w:t>
       </w:r>
     </w:p>
-    <w:bookmarkEnd w:id="114"/>
-    <w:bookmarkStart w:id="115" w:name="ref-R-metafor"/>
+    <w:bookmarkEnd w:id="93"/>
+    <w:bookmarkStart w:id="94" w:name="ref-R-metafor"/>
     <w:p>
       <w:pPr>
         <w:pStyle w:val="Literaturverzeichnis"/>
@@ -5563,8 +5481,8 @@
         <w:t xml:space="preserve">. (2022).</w:t>
       </w:r>
     </w:p>
-    <w:bookmarkEnd w:id="115"/>
-    <w:bookmarkStart w:id="116" w:name="ref-R-base"/>
+    <w:bookmarkEnd w:id="94"/>
+    <w:bookmarkStart w:id="95" w:name="ref-R-base"/>
     <w:p>
       <w:pPr>
         <w:pStyle w:val="Literaturverzeichnis"/>
@@ -5585,8 +5503,8 @@
         <w:t xml:space="preserve">. (R Foundation for Statistical Computing, 2023).</w:t>
       </w:r>
     </w:p>
-    <w:bookmarkEnd w:id="116"/>
-    <w:bookmarkStart w:id="117" w:name="ref-eggerBiasMetaanalysisDetected1997"/>
+    <w:bookmarkEnd w:id="95"/>
+    <w:bookmarkStart w:id="96" w:name="ref-eggerBiasMetaanalysisDetected1997"/>
     <w:p>
       <w:pPr>
         <w:pStyle w:val="Literaturverzeichnis"/>
@@ -5616,8 +5534,8 @@
         <w:t xml:space="preserve">, 629–634 (1997).</w:t>
       </w:r>
     </w:p>
-    <w:bookmarkEnd w:id="117"/>
-    <w:bookmarkStart w:id="118" w:name="ref-pageChapter13Assessing2021"/>
+    <w:bookmarkEnd w:id="96"/>
+    <w:bookmarkStart w:id="97" w:name="ref-pageChapter13Assessing2021"/>
     <w:p>
       <w:pPr>
         <w:pStyle w:val="Literaturverzeichnis"/>
@@ -5641,8 +5559,8 @@
         <w:t xml:space="preserve">(eds. Higgins, J. P. et al.) (Cochrane, 2021).</w:t>
       </w:r>
     </w:p>
-    <w:bookmarkEnd w:id="118"/>
-    <w:bookmarkStart w:id="119" w:name="ref-ioannidisExploratoryTestExcess2007"/>
+    <w:bookmarkEnd w:id="97"/>
+    <w:bookmarkStart w:id="98" w:name="ref-ioannidisExploratoryTestExcess2007"/>
     <w:p>
       <w:pPr>
         <w:pStyle w:val="Literaturverzeichnis"/>
@@ -5672,8 +5590,8 @@
         <w:t xml:space="preserve">, 245–253 (2007).</w:t>
       </w:r>
     </w:p>
-    <w:bookmarkEnd w:id="119"/>
-    <w:bookmarkStart w:id="120" w:name="X06fd504ce36b3f21caca6eb0766200d9b01623a"/>
+    <w:bookmarkEnd w:id="98"/>
+    <w:bookmarkStart w:id="99" w:name="X06fd504ce36b3f21caca6eb0766200d9b01623a"/>
     <w:p>
       <w:pPr>
         <w:pStyle w:val="Literaturverzeichnis"/>
@@ -5718,8 +5636,8 @@
         <w:t xml:space="preserve">, 4579 (2021).</w:t>
       </w:r>
     </w:p>
-    <w:bookmarkEnd w:id="120"/>
-    <w:bookmarkEnd w:id="121"/>
+    <w:bookmarkEnd w:id="99"/>
+    <w:bookmarkEnd w:id="100"/>
     <w:p>
       <w:r>
         <w:br w:type="page"/>
@@ -5729,11 +5647,11 @@
       <w:pPr>
         <w:pStyle w:val="berschrift1"/>
       </w:pPr>
-      <w:bookmarkStart w:id="122" w:name="acknowledgements"/>
+      <w:bookmarkStart w:id="101" w:name="acknowledgements"/>
       <w:r>
         <w:t xml:space="preserve">Acknowledgements</w:t>
       </w:r>
-      <w:bookmarkEnd w:id="122"/>
+      <w:bookmarkEnd w:id="101"/>
     </w:p>
     <w:p>
       <w:pPr>
@@ -5747,11 +5665,11 @@
       <w:pPr>
         <w:pStyle w:val="berschrift1"/>
       </w:pPr>
-      <w:bookmarkStart w:id="123" w:name="author-contributions"/>
+      <w:bookmarkStart w:id="102" w:name="author-contributions"/>
       <w:r>
         <w:t xml:space="preserve">Author contributions</w:t>
       </w:r>
-      <w:bookmarkEnd w:id="123"/>
+      <w:bookmarkEnd w:id="102"/>
     </w:p>
     <w:p>
       <w:pPr>
@@ -5777,11 +5695,11 @@
       <w:pPr>
         <w:pStyle w:val="berschrift1"/>
       </w:pPr>
-      <w:bookmarkStart w:id="124" w:name="competing-interests"/>
+      <w:bookmarkStart w:id="103" w:name="competing-interests"/>
       <w:r>
         <w:t xml:space="preserve">Competing interests</w:t>
       </w:r>
-      <w:bookmarkEnd w:id="124"/>
+      <w:bookmarkEnd w:id="103"/>
     </w:p>
     <w:p>
       <w:pPr>
@@ -5795,11 +5713,11 @@
       <w:pPr>
         <w:pStyle w:val="berschrift1"/>
       </w:pPr>
-      <w:bookmarkStart w:id="125" w:name="figure-legends"/>
+      <w:bookmarkStart w:id="104" w:name="figure-legends"/>
       <w:r>
         <w:t xml:space="preserve">Figure legends</w:t>
       </w:r>
-      <w:bookmarkEnd w:id="125"/>
+      <w:bookmarkEnd w:id="104"/>
     </w:p>
     <w:p>
       <w:pPr>
@@ -5838,11 +5756,11 @@
       <w:pPr>
         <w:pStyle w:val="berschrift1"/>
       </w:pPr>
-      <w:bookmarkStart w:id="126" w:name="tables"/>
+      <w:bookmarkStart w:id="105" w:name="tables"/>
       <w:r>
         <w:t xml:space="preserve">Tables</w:t>
       </w:r>
-      <w:bookmarkEnd w:id="126"/>
+      <w:bookmarkEnd w:id="105"/>
     </w:p>
     <w:p>
       <w:pPr>

</xml_diff>

<commit_message>
Final rerun of pipeline
</commit_message>
<xml_diff>
--- a/reports/manuscript.docx
+++ b/reports/manuscript.docx
@@ -719,7 +719,7 @@
         <w:t xml:space="preserve"> </w:t>
       </w:r>
       <w:r>
-        <w:t xml:space="preserve">5295</w:t>
+        <w:t xml:space="preserve">5299</w:t>
       </w:r>
     </w:p>
     <w:p>
@@ -1530,7 +1530,17 @@
     </w:p>
     <w:p>
       <w:pPr>
-        <w:pStyle w:val="Textkrper"/>
+        <w:pStyle w:val="berschrift2"/>
+      </w:pPr>
+      <w:bookmarkStart w:id="23" w:name="education-outcomes"/>
+      <w:r>
+        <w:t xml:space="preserve">Education Outcomes</w:t>
+      </w:r>
+      <w:bookmarkEnd w:id="23"/>
+    </w:p>
+    <w:p>
+      <w:pPr>
+        <w:pStyle w:val="FirstParagraph"/>
       </w:pPr>
       <w:r>
         <w:t xml:space="preserve">There were 88 unique effects associated with education outcomes, including general learning outcomes, literacy, numeracy, and science.</w:t>
@@ -2270,7 +2280,17 @@
     </w:p>
     <w:p>
       <w:pPr>
-        <w:pStyle w:val="Textkrper"/>
+        <w:pStyle w:val="berschrift2"/>
+      </w:pPr>
+      <w:bookmarkStart w:id="24" w:name="health-related-outcomes"/>
+      <w:r>
+        <w:t xml:space="preserve">Health-related Outcomes</w:t>
+      </w:r>
+      <w:bookmarkEnd w:id="24"/>
+    </w:p>
+    <w:p>
+      <w:pPr>
+        <w:pStyle w:val="FirstParagraph"/>
       </w:pPr>
       <w:r>
         <w:t xml:space="preserve">We identified 163 unique outcome-exposure combinations associated with health or health-related behaviour outcomes.</w:t>
@@ -2675,11 +2695,11 @@
       <w:pPr>
         <w:pStyle w:val="berschrift1"/>
       </w:pPr>
-      <w:bookmarkStart w:id="23" w:name="discussion"/>
+      <w:bookmarkStart w:id="25" w:name="discussion"/>
       <w:r>
         <w:t xml:space="preserve">Discussion</w:t>
       </w:r>
-      <w:bookmarkEnd w:id="23"/>
+      <w:bookmarkEnd w:id="25"/>
     </w:p>
     <w:p>
       <w:pPr>
@@ -3503,11 +3523,11 @@
       <w:pPr>
         <w:pStyle w:val="berschrift1"/>
       </w:pPr>
-      <w:bookmarkStart w:id="24" w:name="methods"/>
+      <w:bookmarkStart w:id="26" w:name="methods"/>
       <w:r>
         <w:t xml:space="preserve">Methods</w:t>
       </w:r>
-      <w:bookmarkEnd w:id="24"/>
+      <w:bookmarkEnd w:id="26"/>
     </w:p>
     <w:p>
       <w:pPr>
@@ -3533,11 +3553,11 @@
       <w:pPr>
         <w:pStyle w:val="berschrift3"/>
       </w:pPr>
-      <w:bookmarkStart w:id="25" w:name="eligibility-criteria"/>
+      <w:bookmarkStart w:id="27" w:name="eligibility-criteria"/>
       <w:r>
         <w:t xml:space="preserve">Eligibility criteria.</w:t>
       </w:r>
-      <w:bookmarkEnd w:id="25"/>
+      <w:bookmarkEnd w:id="27"/>
     </w:p>
     <w:p>
       <w:pPr>
@@ -3740,11 +3760,11 @@
       <w:pPr>
         <w:pStyle w:val="berschrift3"/>
       </w:pPr>
-      <w:bookmarkStart w:id="26" w:name="information-sources"/>
+      <w:bookmarkStart w:id="28" w:name="information-sources"/>
       <w:r>
         <w:t xml:space="preserve">Information sources.</w:t>
       </w:r>
-      <w:bookmarkEnd w:id="26"/>
+      <w:bookmarkEnd w:id="28"/>
     </w:p>
     <w:p>
       <w:pPr>
@@ -3776,11 +3796,11 @@
       <w:pPr>
         <w:pStyle w:val="berschrift3"/>
       </w:pPr>
-      <w:bookmarkStart w:id="27" w:name="search-strategy"/>
+      <w:bookmarkStart w:id="29" w:name="search-strategy"/>
       <w:r>
         <w:t xml:space="preserve">Search strategy.</w:t>
       </w:r>
-      <w:bookmarkEnd w:id="27"/>
+      <w:bookmarkEnd w:id="29"/>
     </w:p>
     <w:p>
       <w:pPr>
@@ -3800,11 +3820,11 @@
       <w:pPr>
         <w:pStyle w:val="berschrift3"/>
       </w:pPr>
-      <w:bookmarkStart w:id="28" w:name="selection-process"/>
+      <w:bookmarkStart w:id="30" w:name="selection-process"/>
       <w:r>
         <w:t xml:space="preserve">Selection process.</w:t>
       </w:r>
-      <w:bookmarkEnd w:id="28"/>
+      <w:bookmarkEnd w:id="30"/>
     </w:p>
     <w:p>
       <w:pPr>
@@ -3830,11 +3850,11 @@
       <w:pPr>
         <w:pStyle w:val="berschrift3"/>
       </w:pPr>
-      <w:bookmarkStart w:id="29" w:name="data-items"/>
+      <w:bookmarkStart w:id="31" w:name="data-items"/>
       <w:r>
         <w:t xml:space="preserve">Data items.</w:t>
       </w:r>
-      <w:bookmarkEnd w:id="29"/>
+      <w:bookmarkEnd w:id="31"/>
     </w:p>
     <w:p>
       <w:pPr>
@@ -3854,11 +3874,11 @@
       <w:pPr>
         <w:pStyle w:val="berschrift3"/>
       </w:pPr>
-      <w:bookmarkStart w:id="30" w:name="study-risk-of-bias-assessment"/>
+      <w:bookmarkStart w:id="32" w:name="study-risk-of-bias-assessment"/>
       <w:r>
         <w:t xml:space="preserve">Study risk of bias assessment.</w:t>
       </w:r>
-      <w:bookmarkEnd w:id="30"/>
+      <w:bookmarkEnd w:id="32"/>
     </w:p>
     <w:p>
       <w:pPr>
@@ -3896,11 +3916,11 @@
       <w:pPr>
         <w:pStyle w:val="berschrift3"/>
       </w:pPr>
-      <w:bookmarkStart w:id="31" w:name="effect-measures"/>
+      <w:bookmarkStart w:id="33" w:name="effect-measures"/>
       <w:r>
         <w:t xml:space="preserve">Effect measures.</w:t>
       </w:r>
-      <w:bookmarkEnd w:id="31"/>
+      <w:bookmarkEnd w:id="33"/>
     </w:p>
     <w:p>
       <w:pPr>
@@ -3996,11 +4016,11 @@
       <w:pPr>
         <w:pStyle w:val="berschrift3"/>
       </w:pPr>
-      <w:bookmarkStart w:id="32" w:name="synthesis-methods"/>
+      <w:bookmarkStart w:id="34" w:name="synthesis-methods"/>
       <w:r>
         <w:t xml:space="preserve">Synthesis methods.</w:t>
       </w:r>
-      <w:bookmarkEnd w:id="32"/>
+      <w:bookmarkEnd w:id="34"/>
     </w:p>
     <w:p>
       <w:pPr>
@@ -4141,11 +4161,11 @@
       <w:pPr>
         <w:pStyle w:val="berschrift3"/>
       </w:pPr>
-      <w:bookmarkStart w:id="33" w:name="evidence-assessment-criteria"/>
+      <w:bookmarkStart w:id="35" w:name="evidence-assessment-criteria"/>
       <w:r>
         <w:t xml:space="preserve">Evidence assessment criteria.</w:t>
       </w:r>
-      <w:bookmarkEnd w:id="33"/>
+      <w:bookmarkEnd w:id="35"/>
     </w:p>
     <w:p>
       <w:pPr>
@@ -4423,11 +4443,11 @@
       <w:pPr>
         <w:pStyle w:val="berschrift3"/>
       </w:pPr>
-      <w:bookmarkStart w:id="34" w:name="deviations-from-protocol"/>
+      <w:bookmarkStart w:id="36" w:name="deviations-from-protocol"/>
       <w:r>
         <w:t xml:space="preserve">Deviations from protocol.</w:t>
       </w:r>
-      <w:bookmarkEnd w:id="34"/>
+      <w:bookmarkEnd w:id="36"/>
     </w:p>
     <w:p>
       <w:pPr>
@@ -4503,11 +4523,11 @@
       <w:pPr>
         <w:pStyle w:val="berschrift2"/>
       </w:pPr>
-      <w:bookmarkStart w:id="35" w:name="data-availability-statement"/>
+      <w:bookmarkStart w:id="37" w:name="data-availability-statement"/>
       <w:r>
         <w:t xml:space="preserve">Data availability statement</w:t>
       </w:r>
-      <w:bookmarkEnd w:id="35"/>
+      <w:bookmarkEnd w:id="37"/>
     </w:p>
     <w:p>
       <w:pPr>
@@ -4516,7 +4536,7 @@
       <w:r>
         <w:t xml:space="preserve">All data for this review are available from the authors’ GitHub repository (</w:t>
       </w:r>
-      <w:hyperlink r:id="rId36">
+      <w:hyperlink r:id="rId38">
         <w:r>
           <w:rPr>
             <w:rStyle w:val="Hyperlink"/>
@@ -4527,7 +4547,7 @@
       <w:r>
         <w:t xml:space="preserve">) or from the Open Science Foundation (</w:t>
       </w:r>
-      <w:hyperlink r:id="rId37">
+      <w:hyperlink r:id="rId39">
         <w:r>
           <w:rPr>
             <w:rStyle w:val="Hyperlink"/>
@@ -4543,11 +4563,11 @@
       <w:pPr>
         <w:pStyle w:val="berschrift2"/>
       </w:pPr>
-      <w:bookmarkStart w:id="38" w:name="code-availability-statement"/>
+      <w:bookmarkStart w:id="40" w:name="code-availability-statement"/>
       <w:r>
         <w:t xml:space="preserve">Code availability statement</w:t>
       </w:r>
-      <w:bookmarkEnd w:id="38"/>
+      <w:bookmarkEnd w:id="40"/>
     </w:p>
     <w:p>
       <w:pPr>
@@ -4556,7 +4576,7 @@
       <w:r>
         <w:t xml:space="preserve">All code used in these analyses are available on the authors’ GitHub repository (</w:t>
       </w:r>
-      <w:hyperlink r:id="rId36">
+      <w:hyperlink r:id="rId38">
         <w:r>
           <w:rPr>
             <w:rStyle w:val="Hyperlink"/>
@@ -4572,11 +4592,11 @@
       <w:pPr>
         <w:pStyle w:val="berschrift1"/>
       </w:pPr>
-      <w:bookmarkStart w:id="39" w:name="acknowledgements"/>
+      <w:bookmarkStart w:id="41" w:name="acknowledgements"/>
       <w:r>
         <w:t xml:space="preserve">Acknowledgements</w:t>
       </w:r>
-      <w:bookmarkEnd w:id="39"/>
+      <w:bookmarkEnd w:id="41"/>
     </w:p>
     <w:p>
       <w:pPr>
@@ -4590,11 +4610,11 @@
       <w:pPr>
         <w:pStyle w:val="berschrift1"/>
       </w:pPr>
-      <w:bookmarkStart w:id="40" w:name="author-contributions"/>
+      <w:bookmarkStart w:id="42" w:name="author-contributions"/>
       <w:r>
         <w:t xml:space="preserve">Author contributions</w:t>
       </w:r>
-      <w:bookmarkEnd w:id="40"/>
+      <w:bookmarkEnd w:id="42"/>
     </w:p>
     <w:p>
       <w:pPr>
@@ -4620,11 +4640,11 @@
       <w:pPr>
         <w:pStyle w:val="berschrift1"/>
       </w:pPr>
-      <w:bookmarkStart w:id="41" w:name="competing-interests"/>
+      <w:bookmarkStart w:id="43" w:name="competing-interests"/>
       <w:r>
         <w:t xml:space="preserve">Competing interests</w:t>
       </w:r>
-      <w:bookmarkEnd w:id="41"/>
+      <w:bookmarkEnd w:id="43"/>
     </w:p>
     <w:p>
       <w:pPr>
@@ -4638,11 +4658,11 @@
       <w:pPr>
         <w:pStyle w:val="berschrift1"/>
       </w:pPr>
-      <w:bookmarkStart w:id="42" w:name="tables"/>
+      <w:bookmarkStart w:id="44" w:name="tables"/>
       <w:r>
         <w:t xml:space="preserve">Tables</w:t>
       </w:r>
-      <w:bookmarkEnd w:id="42"/>
+      <w:bookmarkEnd w:id="44"/>
     </w:p>
     <w:p>
       <w:pPr>
@@ -4659,11 +4679,11 @@
       <w:pPr>
         <w:pStyle w:val="berschrift1"/>
       </w:pPr>
-      <w:bookmarkStart w:id="43" w:name="figure-legends"/>
+      <w:bookmarkStart w:id="45" w:name="figure-legends"/>
       <w:r>
         <w:t xml:space="preserve">Figure legends</w:t>
       </w:r>
-      <w:bookmarkEnd w:id="43"/>
+      <w:bookmarkEnd w:id="45"/>
     </w:p>
     <w:p>
       <w:pPr>
@@ -4707,14 +4727,14 @@
       <w:pPr>
         <w:pStyle w:val="berschrift1"/>
       </w:pPr>
-      <w:bookmarkStart w:id="44" w:name="references"/>
+      <w:bookmarkStart w:id="46" w:name="references"/>
       <w:r>
         <w:t xml:space="preserve">References</w:t>
       </w:r>
-      <w:bookmarkEnd w:id="44"/>
-    </w:p>
-    <w:bookmarkStart w:id="104" w:name="refs"/>
-    <w:bookmarkStart w:id="45" w:name="ref-blairReadingStrategiesCoping2003"/>
+      <w:bookmarkEnd w:id="46"/>
+    </w:p>
+    <w:bookmarkStart w:id="106" w:name="refs"/>
+    <w:bookmarkStart w:id="47" w:name="ref-blairReadingStrategiesCoping2003"/>
     <w:p>
       <w:pPr>
         <w:pStyle w:val="Literaturverzeichnis"/>
@@ -4744,8 +4764,8 @@
         <w:t xml:space="preserve">, 11–28 (2003).</w:t>
       </w:r>
     </w:p>
-    <w:bookmarkEnd w:id="45"/>
-    <w:bookmarkStart w:id="46" w:name="ref-bell1883sanitarian"/>
+    <w:bookmarkEnd w:id="47"/>
+    <w:bookmarkStart w:id="48" w:name="ref-bell1883sanitarian"/>
     <w:p>
       <w:pPr>
         <w:pStyle w:val="Literaturverzeichnis"/>
@@ -4766,8 +4786,8 @@
         <w:t xml:space="preserve">. vol. 11 (AN Bell, 1883).</w:t>
       </w:r>
     </w:p>
-    <w:bookmarkEnd w:id="46"/>
-    <w:bookmarkStart w:id="47" w:name="ref-dill2013oxford"/>
+    <w:bookmarkEnd w:id="48"/>
+    <w:bookmarkStart w:id="49" w:name="ref-dill2013oxford"/>
     <w:p>
       <w:pPr>
         <w:pStyle w:val="Literaturverzeichnis"/>
@@ -4788,8 +4808,8 @@
         <w:t xml:space="preserve">. (Oxford University Press, 2013).</w:t>
       </w:r>
     </w:p>
-    <w:bookmarkEnd w:id="47"/>
-    <w:bookmarkStart w:id="48" w:name="ref-wartellaChildrenComputersNew2000"/>
+    <w:bookmarkEnd w:id="49"/>
+    <w:bookmarkStart w:id="50" w:name="ref-wartellaChildrenComputersNew2000"/>
     <w:p>
       <w:pPr>
         <w:pStyle w:val="Literaturverzeichnis"/>
@@ -4813,8 +4833,8 @@
         <w:t xml:space="preserve">31–43 (2000).</w:t>
       </w:r>
     </w:p>
-    <w:bookmarkEnd w:id="48"/>
-    <w:bookmarkStart w:id="49" w:name="ref-rhodes2015top"/>
+    <w:bookmarkEnd w:id="50"/>
+    <w:bookmarkStart w:id="51" w:name="ref-rhodes2015top"/>
     <w:p>
       <w:pPr>
         <w:pStyle w:val="Literaturverzeichnis"/>
@@ -4835,8 +4855,8 @@
         <w:t xml:space="preserve">. (2015).</w:t>
       </w:r>
     </w:p>
-    <w:bookmarkEnd w:id="49"/>
-    <w:bookmarkStart w:id="50" w:name="ref-thelancetSocialMediaScreen2019"/>
+    <w:bookmarkEnd w:id="51"/>
+    <w:bookmarkStart w:id="52" w:name="ref-thelancetSocialMediaScreen2019"/>
     <w:p>
       <w:pPr>
         <w:pStyle w:val="Literaturverzeichnis"/>
@@ -4866,8 +4886,8 @@
         <w:t xml:space="preserve">, 611 (2019).</w:t>
       </w:r>
     </w:p>
-    <w:bookmarkEnd w:id="50"/>
-    <w:bookmarkStart w:id="51" w:name="ref-haleScreenTimeSleep2015"/>
+    <w:bookmarkEnd w:id="52"/>
+    <w:bookmarkStart w:id="53" w:name="ref-haleScreenTimeSleep2015"/>
     <w:p>
       <w:pPr>
         <w:pStyle w:val="Literaturverzeichnis"/>
@@ -4897,8 +4917,8 @@
         <w:t xml:space="preserve">, 50–58 (2015).</w:t>
       </w:r>
     </w:p>
-    <w:bookmarkEnd w:id="51"/>
-    <w:bookmarkStart w:id="52" w:name="ref-sweetserActivePassiveScreen2012"/>
+    <w:bookmarkEnd w:id="53"/>
+    <w:bookmarkStart w:id="54" w:name="ref-sweetserActivePassiveScreen2012"/>
     <w:p>
       <w:pPr>
         <w:pStyle w:val="Literaturverzeichnis"/>
@@ -4928,8 +4948,8 @@
         <w:t xml:space="preserve">, 94–98 (2012).</w:t>
       </w:r>
     </w:p>
-    <w:bookmarkEnd w:id="52"/>
-    <w:bookmarkStart w:id="53" w:name="ref-liEarlyChildhoodComputer2004"/>
+    <w:bookmarkEnd w:id="54"/>
+    <w:bookmarkStart w:id="55" w:name="ref-liEarlyChildhoodComputer2004"/>
     <w:p>
       <w:pPr>
         <w:pStyle w:val="Literaturverzeichnis"/>
@@ -4959,8 +4979,8 @@
         <w:t xml:space="preserve">, 1715–1722 (2004).</w:t>
       </w:r>
     </w:p>
-    <w:bookmarkEnd w:id="53"/>
-    <w:bookmarkStart w:id="54" w:name="ref-warburton2017children"/>
+    <w:bookmarkEnd w:id="55"/>
+    <w:bookmarkStart w:id="56" w:name="ref-warburton2017children"/>
     <w:p>
       <w:pPr>
         <w:pStyle w:val="Literaturverzeichnis"/>
@@ -4984,8 +5004,8 @@
         <w:t xml:space="preserve">195–221 (Oxford University Press, 2017).</w:t>
       </w:r>
     </w:p>
-    <w:bookmarkEnd w:id="54"/>
-    <w:bookmarkStart w:id="55" w:name="Xba72e297d9cbf8518b6b834b3bc3a29e46328b2"/>
+    <w:bookmarkEnd w:id="56"/>
+    <w:bookmarkStart w:id="57" w:name="Xba72e297d9cbf8518b6b834b3bc3a29e46328b2"/>
     <w:p>
       <w:pPr>
         <w:pStyle w:val="Literaturverzeichnis"/>
@@ -5015,8 +5035,8 @@
         <w:t xml:space="preserve">, 265–266 (2019).</w:t>
       </w:r>
     </w:p>
-    <w:bookmarkEnd w:id="55"/>
-    <w:bookmarkStart w:id="56" w:name="ref-whoGuidelinesPhysicalActivity2019"/>
+    <w:bookmarkEnd w:id="57"/>
+    <w:bookmarkStart w:id="58" w:name="ref-whoGuidelinesPhysicalActivity2019"/>
     <w:p>
       <w:pPr>
         <w:pStyle w:val="Literaturverzeichnis"/>
@@ -5037,8 +5057,8 @@
         <w:t xml:space="preserve">. 33 p. (World Health Organization, 2019).</w:t>
       </w:r>
     </w:p>
-    <w:bookmarkEnd w:id="56"/>
-    <w:bookmarkStart w:id="57" w:name="X8588d9d7f9ed485dd77d344ac578c697e5191f7"/>
+    <w:bookmarkEnd w:id="58"/>
+    <w:bookmarkStart w:id="59" w:name="X8588d9d7f9ed485dd77d344ac578c697e5191f7"/>
     <w:p>
       <w:pPr>
         <w:pStyle w:val="Literaturverzeichnis"/>
@@ -5059,8 +5079,8 @@
         <w:t xml:space="preserve">. (2021).</w:t>
       </w:r>
     </w:p>
-    <w:bookmarkEnd w:id="57"/>
-    <w:bookmarkStart w:id="58" w:name="ref-Canadian24HourMovement2016"/>
+    <w:bookmarkEnd w:id="59"/>
+    <w:bookmarkStart w:id="60" w:name="ref-Canadian24HourMovement2016"/>
     <w:p>
       <w:pPr>
         <w:pStyle w:val="Literaturverzeichnis"/>
@@ -5081,8 +5101,8 @@
         <w:t xml:space="preserve">. (2016).</w:t>
       </w:r>
     </w:p>
-    <w:bookmarkEnd w:id="58"/>
-    <w:bookmarkStart w:id="59" w:name="ref-AAPMediaUseSchoolAged2016"/>
+    <w:bookmarkEnd w:id="60"/>
+    <w:bookmarkStart w:id="61" w:name="ref-AAPMediaUseSchoolAged2016"/>
     <w:p>
       <w:pPr>
         <w:pStyle w:val="Literaturverzeichnis"/>
@@ -5112,8 +5132,8 @@
         <w:t xml:space="preserve">, e20162592 (2016).</w:t>
       </w:r>
     </w:p>
-    <w:bookmarkEnd w:id="59"/>
-    <w:bookmarkStart w:id="60" w:name="X489b8b306f94f031197b219102b7890e218ac60"/>
+    <w:bookmarkEnd w:id="61"/>
+    <w:bookmarkStart w:id="62" w:name="X489b8b306f94f031197b219102b7890e218ac60"/>
     <w:p>
       <w:pPr>
         <w:pStyle w:val="Literaturverzeichnis"/>
@@ -5143,8 +5163,8 @@
         <w:t xml:space="preserve">, 797–805 (2017).</w:t>
       </w:r>
     </w:p>
-    <w:bookmarkEnd w:id="60"/>
-    <w:bookmarkStart w:id="61" w:name="Xf37392443a0d0d7ceef3a5245221577b66850d1"/>
+    <w:bookmarkEnd w:id="62"/>
+    <w:bookmarkStart w:id="63" w:name="Xf37392443a0d0d7ceef3a5245221577b66850d1"/>
     <w:p>
       <w:pPr>
         <w:pStyle w:val="Literaturverzeichnis"/>
@@ -5174,8 +5194,8 @@
         <w:t xml:space="preserve">, 204–215 (2017).</w:t>
       </w:r>
     </w:p>
-    <w:bookmarkEnd w:id="61"/>
-    <w:bookmarkStart w:id="62" w:name="ref-sandersTypeScreenTime2019"/>
+    <w:bookmarkEnd w:id="63"/>
+    <w:bookmarkStart w:id="64" w:name="ref-sandersTypeScreenTime2019"/>
     <w:p>
       <w:pPr>
         <w:pStyle w:val="Literaturverzeichnis"/>
@@ -5205,8 +5225,8 @@
         <w:t xml:space="preserve">, 117 (2019).</w:t>
       </w:r>
     </w:p>
-    <w:bookmarkEnd w:id="62"/>
-    <w:bookmarkStart w:id="63" w:name="X732dd09b1852abffa67a560d2f1a5008ba51954"/>
+    <w:bookmarkEnd w:id="64"/>
+    <w:bookmarkStart w:id="65" w:name="X732dd09b1852abffa67a560d2f1a5008ba51954"/>
     <w:p>
       <w:pPr>
         <w:pStyle w:val="Literaturverzeichnis"/>
@@ -5236,8 +5256,8 @@
         <w:t xml:space="preserve">, 3661 (2020).</w:t>
       </w:r>
     </w:p>
-    <w:bookmarkEnd w:id="63"/>
-    <w:bookmarkStart w:id="64" w:name="Xd9ea48f2081c97cc01a86ff90acd7a44bcc3ee6"/>
+    <w:bookmarkEnd w:id="65"/>
+    <w:bookmarkStart w:id="66" w:name="Xd9ea48f2081c97cc01a86ff90acd7a44bcc3ee6"/>
     <w:p>
       <w:pPr>
         <w:pStyle w:val="Literaturverzeichnis"/>
@@ -5282,8 +5302,8 @@
         <w:t xml:space="preserve">, e20162593 (2016).</w:t>
       </w:r>
     </w:p>
-    <w:bookmarkEnd w:id="64"/>
-    <w:bookmarkStart w:id="65" w:name="ref-stiglicEffectsScreentimeHealth2019"/>
+    <w:bookmarkEnd w:id="66"/>
+    <w:bookmarkStart w:id="67" w:name="ref-stiglicEffectsScreentimeHealth2019"/>
     <w:p>
       <w:pPr>
         <w:pStyle w:val="Literaturverzeichnis"/>
@@ -5313,8 +5333,8 @@
         <w:t xml:space="preserve">, e023191 (2019).</w:t>
       </w:r>
     </w:p>
-    <w:bookmarkEnd w:id="65"/>
-    <w:bookmarkStart w:id="66" w:name="ref-valkenburgSocialMediaUse2022"/>
+    <w:bookmarkEnd w:id="67"/>
+    <w:bookmarkStart w:id="68" w:name="ref-valkenburgSocialMediaUse2022"/>
     <w:p>
       <w:pPr>
         <w:pStyle w:val="Literaturverzeichnis"/>
@@ -5344,8 +5364,8 @@
         <w:t xml:space="preserve">, 58–68 (2022).</w:t>
       </w:r>
     </w:p>
-    <w:bookmarkEnd w:id="66"/>
-    <w:bookmarkStart w:id="67" w:name="X8f5b5b681c3530c1044dd81a9d95caf728d6cbf"/>
+    <w:bookmarkEnd w:id="68"/>
+    <w:bookmarkStart w:id="69" w:name="X8f5b5b681c3530c1044dd81a9d95caf728d6cbf"/>
     <w:p>
       <w:pPr>
         <w:pStyle w:val="Literaturverzeichnis"/>
@@ -5390,8 +5410,8 @@
         <w:t xml:space="preserve">, e16388 (2020).</w:t>
       </w:r>
     </w:p>
-    <w:bookmarkEnd w:id="67"/>
-    <w:bookmarkStart w:id="68" w:name="ref-orbenTeenagersScreensSocial2020"/>
+    <w:bookmarkEnd w:id="69"/>
+    <w:bookmarkStart w:id="70" w:name="ref-orbenTeenagersScreensSocial2020"/>
     <w:p>
       <w:pPr>
         <w:pStyle w:val="Literaturverzeichnis"/>
@@ -5421,8 +5441,8 @@
         <w:t xml:space="preserve">, 407–414 (2020).</w:t>
       </w:r>
     </w:p>
-    <w:bookmarkEnd w:id="68"/>
-    <w:bookmarkStart w:id="69" w:name="ref-pollockChapterOverviewsReviews2022"/>
+    <w:bookmarkEnd w:id="70"/>
+    <w:bookmarkStart w:id="71" w:name="ref-pollockChapterOverviewsReviews2022"/>
     <w:p>
       <w:pPr>
         <w:pStyle w:val="Literaturverzeichnis"/>
@@ -5446,8 +5466,8 @@
         <w:t xml:space="preserve">(eds. Higgins, J. P. et al.) (Cochrane, 2022).</w:t>
       </w:r>
     </w:p>
-    <w:bookmarkEnd w:id="69"/>
-    <w:bookmarkStart w:id="70" w:name="ref-xieCanTouchscreenDevices2018"/>
+    <w:bookmarkEnd w:id="71"/>
+    <w:bookmarkStart w:id="72" w:name="ref-xieCanTouchscreenDevices2018"/>
     <w:p>
       <w:pPr>
         <w:pStyle w:val="Literaturverzeichnis"/>
@@ -5492,8 +5512,8 @@
         <w:t xml:space="preserve">, 2580 (2018).</w:t>
       </w:r>
     </w:p>
-    <w:bookmarkEnd w:id="70"/>
-    <w:bookmarkStart w:id="71" w:name="X1e43e764f509d799cbc769ff2c7a2cf0d00018a"/>
+    <w:bookmarkEnd w:id="72"/>
+    <w:bookmarkStart w:id="73" w:name="X1e43e764f509d799cbc769ff2c7a2cf0d00018a"/>
     <w:p>
       <w:pPr>
         <w:pStyle w:val="Literaturverzeichnis"/>
@@ -5538,8 +5558,8 @@
         <w:t xml:space="preserve">, 1058 (2019).</w:t>
       </w:r>
     </w:p>
-    <w:bookmarkEnd w:id="71"/>
-    <w:bookmarkStart w:id="72" w:name="ref-madiganAssociationsScreenUse2020"/>
+    <w:bookmarkEnd w:id="73"/>
+    <w:bookmarkStart w:id="74" w:name="ref-madiganAssociationsScreenUse2020"/>
     <w:p>
       <w:pPr>
         <w:pStyle w:val="Literaturverzeichnis"/>
@@ -5569,8 +5589,8 @@
         <w:t xml:space="preserve">, 665 (2020).</w:t>
       </w:r>
     </w:p>
-    <w:bookmarkEnd w:id="72"/>
-    <w:bookmarkStart w:id="73" w:name="Xce1c64a10778ef1313818378dc5846070d5b266"/>
+    <w:bookmarkEnd w:id="74"/>
+    <w:bookmarkStart w:id="75" w:name="Xce1c64a10778ef1313818378dc5846070d5b266"/>
     <w:p>
       <w:pPr>
         <w:pStyle w:val="Literaturverzeichnis"/>
@@ -5600,8 +5620,8 @@
         <w:t xml:space="preserve">, 109–118 (2020).</w:t>
       </w:r>
     </w:p>
-    <w:bookmarkEnd w:id="73"/>
-    <w:bookmarkStart w:id="74" w:name="ref-byunDigitalGamebasedLearning2018"/>
+    <w:bookmarkEnd w:id="75"/>
+    <w:bookmarkStart w:id="76" w:name="ref-byunDigitalGamebasedLearning2018"/>
     <w:p>
       <w:pPr>
         <w:pStyle w:val="Literaturverzeichnis"/>
@@ -5631,8 +5651,8 @@
         <w:t xml:space="preserve">, 113–126 (2018).</w:t>
       </w:r>
     </w:p>
-    <w:bookmarkEnd w:id="74"/>
-    <w:bookmarkStart w:id="75" w:name="ref-vannucciSocialMediaUse2020"/>
+    <w:bookmarkEnd w:id="76"/>
+    <w:bookmarkStart w:id="77" w:name="ref-vannucciSocialMediaUse2020"/>
     <w:p>
       <w:pPr>
         <w:pStyle w:val="Literaturverzeichnis"/>
@@ -5662,8 +5682,8 @@
         <w:t xml:space="preserve">, 258–274 (2020).</w:t>
       </w:r>
     </w:p>
-    <w:bookmarkEnd w:id="75"/>
-    <w:bookmarkStart w:id="76" w:name="ref-yoonSocialNetworkSite2019"/>
+    <w:bookmarkEnd w:id="77"/>
+    <w:bookmarkStart w:id="78" w:name="ref-yoonSocialNetworkSite2019"/>
     <w:p>
       <w:pPr>
         <w:pStyle w:val="Literaturverzeichnis"/>
@@ -5693,8 +5713,8 @@
         <w:t xml:space="preserve">, 65–72 (2019).</w:t>
       </w:r>
     </w:p>
-    <w:bookmarkEnd w:id="76"/>
-    <w:bookmarkStart w:id="77" w:name="Xc12e5d5521f7a25e16cff58ff2c30aef0895324"/>
+    <w:bookmarkEnd w:id="78"/>
+    <w:bookmarkStart w:id="79" w:name="Xc12e5d5521f7a25e16cff58ff2c30aef0895324"/>
     <w:p>
       <w:pPr>
         <w:pStyle w:val="Literaturverzeichnis"/>
@@ -5724,8 +5744,8 @@
         <w:t xml:space="preserve">, 2174–2189 (2021).</w:t>
       </w:r>
     </w:p>
-    <w:bookmarkEnd w:id="77"/>
-    <w:bookmarkStart w:id="78" w:name="Xfbc0d9c794c9e3bb65b04d2410fb282387d3d70"/>
+    <w:bookmarkEnd w:id="79"/>
+    <w:bookmarkStart w:id="80" w:name="Xfbc0d9c794c9e3bb65b04d2410fb282387d3d70"/>
     <w:p>
       <w:pPr>
         <w:pStyle w:val="Literaturverzeichnis"/>
@@ -5749,8 +5769,8 @@
         <w:t xml:space="preserve">(2021).</w:t>
       </w:r>
     </w:p>
-    <w:bookmarkEnd w:id="78"/>
-    <w:bookmarkStart w:id="79" w:name="X36eecd0cd843cd0d874b53a91717f080998bcbf"/>
+    <w:bookmarkEnd w:id="80"/>
+    <w:bookmarkStart w:id="81" w:name="X36eecd0cd843cd0d874b53a91717f080998bcbf"/>
     <w:p>
       <w:pPr>
         <w:pStyle w:val="Literaturverzeichnis"/>
@@ -5780,8 +5800,8 @@
         <w:t xml:space="preserve">, 9469–9481 (2016).</w:t>
       </w:r>
     </w:p>
-    <w:bookmarkEnd w:id="79"/>
-    <w:bookmarkStart w:id="80" w:name="ref-elsonPolicyStatementsMedia2019"/>
+    <w:bookmarkEnd w:id="81"/>
+    <w:bookmarkStart w:id="82" w:name="ref-elsonPolicyStatementsMedia2019"/>
     <w:p>
       <w:pPr>
         <w:pStyle w:val="Literaturverzeichnis"/>
@@ -5826,8 +5846,8 @@
         <w:t xml:space="preserve">, 12–25 (2019).</w:t>
       </w:r>
     </w:p>
-    <w:bookmarkEnd w:id="80"/>
-    <w:bookmarkStart w:id="81" w:name="ref-ashtonScreenTimeChildren2019"/>
+    <w:bookmarkEnd w:id="82"/>
+    <w:bookmarkStart w:id="83" w:name="ref-ashtonScreenTimeChildren2019"/>
     <w:p>
       <w:pPr>
         <w:pStyle w:val="Literaturverzeichnis"/>
@@ -5857,8 +5877,8 @@
         <w:t xml:space="preserve">, 292–294 (2019).</w:t>
       </w:r>
     </w:p>
-    <w:bookmarkEnd w:id="81"/>
-    <w:bookmarkStart w:id="82" w:name="Xa7779c494ab5882c81b02dfe0cfa23203039787"/>
+    <w:bookmarkEnd w:id="83"/>
+    <w:bookmarkStart w:id="84" w:name="Xa7779c494ab5882c81b02dfe0cfa23203039787"/>
     <w:p>
       <w:pPr>
         <w:pStyle w:val="Literaturverzeichnis"/>
@@ -5882,8 +5902,8 @@
         <w:t xml:space="preserve">(2019).</w:t>
       </w:r>
     </w:p>
-    <w:bookmarkEnd w:id="82"/>
-    <w:bookmarkStart w:id="83" w:name="ref-markerExploringMythChubby2022"/>
+    <w:bookmarkEnd w:id="84"/>
+    <w:bookmarkStart w:id="85" w:name="ref-markerExploringMythChubby2022"/>
     <w:p>
       <w:pPr>
         <w:pStyle w:val="Literaturverzeichnis"/>
@@ -5913,8 +5933,8 @@
         <w:t xml:space="preserve">, 112325 (2022).</w:t>
       </w:r>
     </w:p>
-    <w:bookmarkEnd w:id="83"/>
-    <w:bookmarkStart w:id="85" w:name="ref-pagePRISMA2020Statement2020"/>
+    <w:bookmarkEnd w:id="85"/>
+    <w:bookmarkStart w:id="87" w:name="ref-pagePRISMA2020Statement2020"/>
     <w:p>
       <w:pPr>
         <w:pStyle w:val="Literaturverzeichnis"/>
@@ -5943,7 +5963,7 @@
       <w:r>
         <w:t xml:space="preserve">. (2020) doi:</w:t>
       </w:r>
-      <w:hyperlink r:id="rId84">
+      <w:hyperlink r:id="rId86">
         <w:r>
           <w:rPr>
             <w:rStyle w:val="Hyperlink"/>
@@ -5955,8 +5975,8 @@
         <w:t xml:space="preserve">.</w:t>
       </w:r>
     </w:p>
-    <w:bookmarkEnd w:id="85"/>
-    <w:bookmarkStart w:id="86" w:name="X1622a13c71fefd4fa62b8aed2044e1aca625882"/>
+    <w:bookmarkEnd w:id="87"/>
+    <w:bookmarkStart w:id="88" w:name="X1622a13c71fefd4fa62b8aed2044e1aca625882"/>
     <w:p>
       <w:pPr>
         <w:pStyle w:val="Literaturverzeichnis"/>
@@ -6001,8 +6021,8 @@
         <w:t xml:space="preserve">, 1535–1547 (2021).</w:t>
       </w:r>
     </w:p>
-    <w:bookmarkEnd w:id="86"/>
-    <w:bookmarkStart w:id="87" w:name="ref-byrneMeasurementScreenTime2021"/>
+    <w:bookmarkEnd w:id="88"/>
+    <w:bookmarkStart w:id="89" w:name="ref-byrneMeasurementScreenTime2021"/>
     <w:p>
       <w:pPr>
         <w:pStyle w:val="Literaturverzeichnis"/>
@@ -6032,8 +6052,8 @@
         <w:t xml:space="preserve">, (2021).</w:t>
       </w:r>
     </w:p>
-    <w:bookmarkEnd w:id="87"/>
-    <w:bookmarkStart w:id="88" w:name="ref-smithFeasibilityAutomatedCameras2019"/>
+    <w:bookmarkEnd w:id="89"/>
+    <w:bookmarkStart w:id="90" w:name="ref-smithFeasibilityAutomatedCameras2019"/>
     <w:p>
       <w:pPr>
         <w:pStyle w:val="Literaturverzeichnis"/>
@@ -6063,8 +6083,8 @@
         <w:t xml:space="preserve">, 417–424 (2019).</w:t>
       </w:r>
     </w:p>
-    <w:bookmarkEnd w:id="88"/>
-    <w:bookmarkStart w:id="89" w:name="ref-rydingPassiveObjectiveMeasures2020"/>
+    <w:bookmarkEnd w:id="90"/>
+    <w:bookmarkStart w:id="91" w:name="ref-rydingPassiveObjectiveMeasures2020"/>
     <w:p>
       <w:pPr>
         <w:pStyle w:val="Literaturverzeichnis"/>
@@ -6094,8 +6114,8 @@
         <w:t xml:space="preserve">, 100257 (2020).</w:t>
       </w:r>
     </w:p>
-    <w:bookmarkEnd w:id="89"/>
-    <w:bookmarkStart w:id="90" w:name="X273798adfea2fce3f1845a8e1bd699c817aaf5b"/>
+    <w:bookmarkEnd w:id="91"/>
+    <w:bookmarkStart w:id="92" w:name="X273798adfea2fce3f1845a8e1bd699c817aaf5b"/>
     <w:p>
       <w:pPr>
         <w:pStyle w:val="Literaturverzeichnis"/>
@@ -6140,8 +6160,8 @@
         <w:t xml:space="preserve">, 383–394 (2011).</w:t>
       </w:r>
     </w:p>
-    <w:bookmarkEnd w:id="90"/>
-    <w:bookmarkStart w:id="91" w:name="ref-twengeMoreTimeTechnology2019"/>
+    <w:bookmarkEnd w:id="92"/>
+    <w:bookmarkStart w:id="93" w:name="ref-twengeMoreTimeTechnology2019"/>
     <w:p>
       <w:pPr>
         <w:pStyle w:val="Literaturverzeichnis"/>
@@ -6171,8 +6191,8 @@
         <w:t xml:space="preserve">, 372–379 (2019).</w:t>
       </w:r>
     </w:p>
-    <w:bookmarkEnd w:id="91"/>
-    <w:bookmarkStart w:id="92" w:name="ref-kellySocialMediaUse2018"/>
+    <w:bookmarkEnd w:id="93"/>
+    <w:bookmarkStart w:id="94" w:name="ref-kellySocialMediaUse2018"/>
     <w:p>
       <w:pPr>
         <w:pStyle w:val="Literaturverzeichnis"/>
@@ -6202,8 +6222,8 @@
         <w:t xml:space="preserve">, 59–68 (2018).</w:t>
       </w:r>
     </w:p>
-    <w:bookmarkEnd w:id="92"/>
-    <w:bookmarkStart w:id="93" w:name="ref-NHLBIQualityAssessmentSystematic2014"/>
+    <w:bookmarkEnd w:id="94"/>
+    <w:bookmarkStart w:id="95" w:name="ref-NHLBIQualityAssessmentSystematic2014"/>
     <w:p>
       <w:pPr>
         <w:pStyle w:val="Literaturverzeichnis"/>
@@ -6224,8 +6244,8 @@
         <w:t xml:space="preserve">. (2014).</w:t>
       </w:r>
     </w:p>
-    <w:bookmarkEnd w:id="93"/>
-    <w:bookmarkStart w:id="94" w:name="ref-bowmanEffectSizesStatistical2012"/>
+    <w:bookmarkEnd w:id="95"/>
+    <w:bookmarkStart w:id="96" w:name="ref-bowmanEffectSizesStatistical2012"/>
     <w:p>
       <w:pPr>
         <w:pStyle w:val="Literaturverzeichnis"/>
@@ -6255,8 +6275,8 @@
         <w:t xml:space="preserve">, 375–382 (2012).</w:t>
       </w:r>
     </w:p>
-    <w:bookmarkEnd w:id="94"/>
-    <w:bookmarkStart w:id="95" w:name="X28222e0a00c3a1bb883085ca4953aa45a58e4dd"/>
+    <w:bookmarkEnd w:id="96"/>
+    <w:bookmarkStart w:id="97" w:name="X28222e0a00c3a1bb883085ca4953aa45a58e4dd"/>
     <w:p>
       <w:pPr>
         <w:pStyle w:val="Literaturverzeichnis"/>
@@ -6286,8 +6306,8 @@
         <w:t xml:space="preserve">, 161–180 (2017).</w:t>
       </w:r>
     </w:p>
-    <w:bookmarkEnd w:id="95"/>
-    <w:bookmarkStart w:id="96" w:name="ref-funderEvaluatingEffectSize2019"/>
+    <w:bookmarkEnd w:id="97"/>
+    <w:bookmarkStart w:id="98" w:name="ref-funderEvaluatingEffectSize2019"/>
     <w:p>
       <w:pPr>
         <w:pStyle w:val="Literaturverzeichnis"/>
@@ -6317,8 +6337,8 @@
         <w:t xml:space="preserve">, 156–168 (2019).</w:t>
       </w:r>
     </w:p>
-    <w:bookmarkEnd w:id="96"/>
-    <w:bookmarkStart w:id="97" w:name="ref-gignacEffectSizeGuidelines2016"/>
+    <w:bookmarkEnd w:id="98"/>
+    <w:bookmarkStart w:id="99" w:name="ref-gignacEffectSizeGuidelines2016"/>
     <w:p>
       <w:pPr>
         <w:pStyle w:val="Literaturverzeichnis"/>
@@ -6348,8 +6368,8 @@
         <w:t xml:space="preserve">, 74–78 (2016).</w:t>
       </w:r>
     </w:p>
-    <w:bookmarkEnd w:id="97"/>
-    <w:bookmarkStart w:id="98" w:name="ref-R-metafor"/>
+    <w:bookmarkEnd w:id="99"/>
+    <w:bookmarkStart w:id="100" w:name="ref-R-metafor"/>
     <w:p>
       <w:pPr>
         <w:pStyle w:val="Literaturverzeichnis"/>
@@ -6370,8 +6390,8 @@
         <w:t xml:space="preserve">. (2023).</w:t>
       </w:r>
     </w:p>
-    <w:bookmarkEnd w:id="98"/>
-    <w:bookmarkStart w:id="99" w:name="ref-R-base"/>
+    <w:bookmarkEnd w:id="100"/>
+    <w:bookmarkStart w:id="101" w:name="ref-R-base"/>
     <w:p>
       <w:pPr>
         <w:pStyle w:val="Literaturverzeichnis"/>
@@ -6392,8 +6412,8 @@
         <w:t xml:space="preserve">. (R Foundation for Statistical Computing, 2023).</w:t>
       </w:r>
     </w:p>
-    <w:bookmarkEnd w:id="99"/>
-    <w:bookmarkStart w:id="100" w:name="ref-eggerBiasMetaanalysisDetected1997"/>
+    <w:bookmarkEnd w:id="101"/>
+    <w:bookmarkStart w:id="102" w:name="ref-eggerBiasMetaanalysisDetected1997"/>
     <w:p>
       <w:pPr>
         <w:pStyle w:val="Literaturverzeichnis"/>
@@ -6423,8 +6443,8 @@
         <w:t xml:space="preserve">, 629–634 (1997).</w:t>
       </w:r>
     </w:p>
-    <w:bookmarkEnd w:id="100"/>
-    <w:bookmarkStart w:id="101" w:name="ref-pageChapter13Assessing2021"/>
+    <w:bookmarkEnd w:id="102"/>
+    <w:bookmarkStart w:id="103" w:name="ref-pageChapter13Assessing2021"/>
     <w:p>
       <w:pPr>
         <w:pStyle w:val="Literaturverzeichnis"/>
@@ -6448,8 +6468,8 @@
         <w:t xml:space="preserve">(eds. Higgins, J. P. et al.) (Cochrane, 2021).</w:t>
       </w:r>
     </w:p>
-    <w:bookmarkEnd w:id="101"/>
-    <w:bookmarkStart w:id="102" w:name="ref-ioannidisExploratoryTestExcess2007"/>
+    <w:bookmarkEnd w:id="103"/>
+    <w:bookmarkStart w:id="104" w:name="ref-ioannidisExploratoryTestExcess2007"/>
     <w:p>
       <w:pPr>
         <w:pStyle w:val="Literaturverzeichnis"/>
@@ -6479,8 +6499,8 @@
         <w:t xml:space="preserve">, 245–253 (2007).</w:t>
       </w:r>
     </w:p>
-    <w:bookmarkEnd w:id="102"/>
-    <w:bookmarkStart w:id="103" w:name="X06fd504ce36b3f21caca6eb0766200d9b01623a"/>
+    <w:bookmarkEnd w:id="104"/>
+    <w:bookmarkStart w:id="105" w:name="X06fd504ce36b3f21caca6eb0766200d9b01623a"/>
     <w:p>
       <w:pPr>
         <w:pStyle w:val="Literaturverzeichnis"/>
@@ -6525,8 +6545,8 @@
         <w:t xml:space="preserve">, 4579 (2021).</w:t>
       </w:r>
     </w:p>
-    <w:bookmarkEnd w:id="103"/>
-    <w:bookmarkEnd w:id="104"/>
+    <w:bookmarkEnd w:id="105"/>
+    <w:bookmarkEnd w:id="106"/>
     <w:p>
       <w:r>
         <w:br w:type="page"/>

</xml_diff>

<commit_message>
Add PRISMA checklists and rerun pipeline
</commit_message>
<xml_diff>
--- a/reports/manuscript.docx
+++ b/reports/manuscript.docx
@@ -624,6 +624,12 @@
         <w:t xml:space="preserve"> </w:t>
       </w:r>
       <w:r>
+        <w:t xml:space="preserve">Of these, 43 effects from 32 met our criteria for statistical certainty.</w:t>
+      </w:r>
+      <w:r>
+        <w:t xml:space="preserve"> </w:t>
+      </w:r>
+      <w:r>
         <w:t xml:space="preserve">Some types of screen use, such as social media, were consistently correlated with risks (e.g., depression,</w:t>
       </w:r>
       <w:r>
@@ -639,7 +645,52 @@
         <w:t xml:space="preserve"> </w:t>
       </w:r>
       <w:r>
-        <w:t xml:space="preserve">= 0.12, 95% confidence interval 0.05 to 0.19) while others, such as educational screen use, showed associations with benefits (e.g., motivation for learning,</w:t>
+        <w:t xml:space="preserve">= 0.12, 95% confidence interval [CI] 0.05 to 0.19,</w:t>
+      </w:r>
+      <w:r>
+        <w:t xml:space="preserve"> </w:t>
+      </w:r>
+      <w:r>
+        <w:rPr>
+          <w:i/>
+        </w:rPr>
+        <w:t xml:space="preserve">p</w:t>
+      </w:r>
+      <w:r>
+        <w:t xml:space="preserve"> </w:t>
+      </w:r>
+      <w:r>
+        <w:t xml:space="preserve">= &lt;0.001,</w:t>
+      </w:r>
+      <w:r>
+        <w:t xml:space="preserve"> </w:t>
+      </w:r>
+      <w:r>
+        <w:rPr>
+          <w:i/>
+        </w:rPr>
+        <w:t xml:space="preserve">k</w:t>
+      </w:r>
+      <w:r>
+        <w:t xml:space="preserve"> </w:t>
+      </w:r>
+      <w:r>
+        <w:t xml:space="preserve">= 12,</w:t>
+      </w:r>
+      <w:r>
+        <w:t xml:space="preserve"> </w:t>
+      </w:r>
+      <w:r>
+        <w:rPr>
+          <w:i/>
+        </w:rPr>
+        <w:t xml:space="preserve">N</w:t>
+      </w:r>
+      <w:r>
+        <w:t xml:space="preserve"> </w:t>
+      </w:r>
+      <w:r>
+        <w:t xml:space="preserve">= 93,740) while others, such as educational screen use, showed associations with benefits (e.g., motivation for learning,</w:t>
       </w:r>
       <w:r>
         <w:t xml:space="preserve"> </w:t>
@@ -654,7 +705,52 @@
         <w:t xml:space="preserve"> </w:t>
       </w:r>
       <w:r>
-        <w:t xml:space="preserve">= 0.16, 95% confidence interval 0.02 to 0.31).</w:t>
+        <w:t xml:space="preserve">= 0.16, 95% CI 0.02 to 0.31,</w:t>
+      </w:r>
+      <w:r>
+        <w:t xml:space="preserve"> </w:t>
+      </w:r>
+      <w:r>
+        <w:rPr>
+          <w:i/>
+        </w:rPr>
+        <w:t xml:space="preserve">p</w:t>
+      </w:r>
+      <w:r>
+        <w:t xml:space="preserve"> </w:t>
+      </w:r>
+      <w:r>
+        <w:t xml:space="preserve">= 0.029,</w:t>
+      </w:r>
+      <w:r>
+        <w:t xml:space="preserve"> </w:t>
+      </w:r>
+      <w:r>
+        <w:rPr>
+          <w:i/>
+        </w:rPr>
+        <w:t xml:space="preserve">k</w:t>
+      </w:r>
+      <w:r>
+        <w:t xml:space="preserve"> </w:t>
+      </w:r>
+      <w:r>
+        <w:t xml:space="preserve">= 10,</w:t>
+      </w:r>
+      <w:r>
+        <w:t xml:space="preserve"> </w:t>
+      </w:r>
+      <w:r>
+        <w:rPr>
+          <w:i/>
+        </w:rPr>
+        <w:t xml:space="preserve">N</w:t>
+      </w:r>
+      <w:r>
+        <w:t xml:space="preserve"> </w:t>
+      </w:r>
+      <w:r>
+        <w:t xml:space="preserve">= 1,183).</w:t>
       </w:r>
       <w:r>
         <w:t xml:space="preserve"> </w:t>
@@ -678,7 +774,52 @@
         <w:t xml:space="preserve"> </w:t>
       </w:r>
       <w:r>
-        <w:t xml:space="preserve">= -0.10, 95% confidence interval -0.15 to -0.04).</w:t>
+        <w:t xml:space="preserve">= -0.10, 95% CI -0.15 to -0.04,</w:t>
+      </w:r>
+      <w:r>
+        <w:t xml:space="preserve"> </w:t>
+      </w:r>
+      <w:r>
+        <w:rPr>
+          <w:i/>
+        </w:rPr>
+        <w:t xml:space="preserve">p</w:t>
+      </w:r>
+      <w:r>
+        <w:t xml:space="preserve"> </w:t>
+      </w:r>
+      <w:r>
+        <w:t xml:space="preserve">= &lt;0.001,</w:t>
+      </w:r>
+      <w:r>
+        <w:t xml:space="preserve"> </w:t>
+      </w:r>
+      <w:r>
+        <w:rPr>
+          <w:i/>
+        </w:rPr>
+        <w:t xml:space="preserve">k</w:t>
+      </w:r>
+      <w:r>
+        <w:t xml:space="preserve"> </w:t>
+      </w:r>
+      <w:r>
+        <w:t xml:space="preserve">= 18,</w:t>
+      </w:r>
+      <w:r>
+        <w:t xml:space="preserve"> </w:t>
+      </w:r>
+      <w:r>
+        <w:rPr>
+          <w:i/>
+        </w:rPr>
+        <w:t xml:space="preserve">N</w:t>
+      </w:r>
+      <w:r>
+        <w:t xml:space="preserve"> </w:t>
+      </w:r>
+      <w:r>
+        <w:t xml:space="preserve">= 62,135).</w:t>
       </w:r>
       <w:r>
         <w:t xml:space="preserve"> </w:t>
@@ -696,7 +837,52 @@
         <w:t xml:space="preserve"> </w:t>
       </w:r>
       <w:r>
-        <w:t xml:space="preserve">= 0.15, 95% confidence interval 0.02 to 0.28).</w:t>
+        <w:t xml:space="preserve">= 0.15, 95% CI 0.02 to 0.28,</w:t>
+      </w:r>
+      <w:r>
+        <w:t xml:space="preserve"> </w:t>
+      </w:r>
+      <w:r>
+        <w:rPr>
+          <w:i/>
+        </w:rPr>
+        <w:t xml:space="preserve">p</w:t>
+      </w:r>
+      <w:r>
+        <w:t xml:space="preserve"> </w:t>
+      </w:r>
+      <w:r>
+        <w:t xml:space="preserve">= 0.028,</w:t>
+      </w:r>
+      <w:r>
+        <w:t xml:space="preserve"> </w:t>
+      </w:r>
+      <w:r>
+        <w:rPr>
+          <w:i/>
+        </w:rPr>
+        <w:t xml:space="preserve">k</w:t>
+      </w:r>
+      <w:r>
+        <w:t xml:space="preserve"> </w:t>
+      </w:r>
+      <w:r>
+        <w:t xml:space="preserve">= 12,</w:t>
+      </w:r>
+      <w:r>
+        <w:t xml:space="preserve"> </w:t>
+      </w:r>
+      <w:r>
+        <w:rPr>
+          <w:i/>
+        </w:rPr>
+        <w:t xml:space="preserve">N</w:t>
+      </w:r>
+      <w:r>
+        <w:t xml:space="preserve"> </w:t>
+      </w:r>
+      <w:r>
+        <w:t xml:space="preserve">= 6,083).</w:t>
       </w:r>
       <w:r>
         <w:t xml:space="preserve"> </w:t>
@@ -1596,6 +1782,21 @@
         <w:rPr>
           <w:i/>
         </w:rPr>
+        <w:t xml:space="preserve">p</w:t>
+      </w:r>
+      <w:r>
+        <w:t xml:space="preserve"> </w:t>
+      </w:r>
+      <w:r>
+        <w:t xml:space="preserve">= 0.071,</w:t>
+      </w:r>
+      <w:r>
+        <w:t xml:space="preserve"> </w:t>
+      </w:r>
+      <w:r>
+        <w:rPr>
+          <w:i/>
+        </w:rPr>
         <w:t xml:space="preserve">k</w:t>
       </w:r>
       <w:r>
@@ -1638,6 +1839,21 @@
         <w:rPr>
           <w:i/>
         </w:rPr>
+        <w:t xml:space="preserve">p</w:t>
+      </w:r>
+      <w:r>
+        <w:t xml:space="preserve"> </w:t>
+      </w:r>
+      <w:r>
+        <w:t xml:space="preserve">= &lt;0.001,</w:t>
+      </w:r>
+      <w:r>
+        <w:t xml:space="preserve"> </w:t>
+      </w:r>
+      <w:r>
+        <w:rPr>
+          <w:i/>
+        </w:rPr>
         <w:t xml:space="preserve">k</w:t>
       </w:r>
       <w:r>
@@ -1680,6 +1896,21 @@
         <w:rPr>
           <w:i/>
         </w:rPr>
+        <w:t xml:space="preserve">p</w:t>
+      </w:r>
+      <w:r>
+        <w:t xml:space="preserve"> </w:t>
+      </w:r>
+      <w:r>
+        <w:t xml:space="preserve">= &lt;0.001,</w:t>
+      </w:r>
+      <w:r>
+        <w:t xml:space="preserve"> </w:t>
+      </w:r>
+      <w:r>
+        <w:rPr>
+          <w:i/>
+        </w:rPr>
         <w:t xml:space="preserve">k</w:t>
       </w:r>
       <w:r>
@@ -1728,6 +1959,21 @@
         <w:rPr>
           <w:i/>
         </w:rPr>
+        <w:t xml:space="preserve">p</w:t>
+      </w:r>
+      <w:r>
+        <w:t xml:space="preserve"> </w:t>
+      </w:r>
+      <w:r>
+        <w:t xml:space="preserve">= &lt;0.001,</w:t>
+      </w:r>
+      <w:r>
+        <w:t xml:space="preserve"> </w:t>
+      </w:r>
+      <w:r>
+        <w:rPr>
+          <w:i/>
+        </w:rPr>
         <w:t xml:space="preserve">k</w:t>
       </w:r>
       <w:r>
@@ -1770,6 +2016,21 @@
         <w:rPr>
           <w:i/>
         </w:rPr>
+        <w:t xml:space="preserve">p</w:t>
+      </w:r>
+      <w:r>
+        <w:t xml:space="preserve"> </w:t>
+      </w:r>
+      <w:r>
+        <w:t xml:space="preserve">= &lt;0.001,</w:t>
+      </w:r>
+      <w:r>
+        <w:t xml:space="preserve"> </w:t>
+      </w:r>
+      <w:r>
+        <w:rPr>
+          <w:i/>
+        </w:rPr>
         <w:t xml:space="preserve">k</w:t>
       </w:r>
       <w:r>
@@ -1812,6 +2073,21 @@
         <w:rPr>
           <w:i/>
         </w:rPr>
+        <w:t xml:space="preserve">p</w:t>
+      </w:r>
+      <w:r>
+        <w:t xml:space="preserve"> </w:t>
+      </w:r>
+      <w:r>
+        <w:t xml:space="preserve">= &lt;0.001,</w:t>
+      </w:r>
+      <w:r>
+        <w:t xml:space="preserve"> </w:t>
+      </w:r>
+      <w:r>
+        <w:rPr>
+          <w:i/>
+        </w:rPr>
         <w:t xml:space="preserve">k</w:t>
       </w:r>
       <w:r>
@@ -1860,6 +2136,21 @@
         <w:rPr>
           <w:i/>
         </w:rPr>
+        <w:t xml:space="preserve">p</w:t>
+      </w:r>
+      <w:r>
+        <w:t xml:space="preserve"> </w:t>
+      </w:r>
+      <w:r>
+        <w:t xml:space="preserve">= &lt;0.001,</w:t>
+      </w:r>
+      <w:r>
+        <w:t xml:space="preserve"> </w:t>
+      </w:r>
+      <w:r>
+        <w:rPr>
+          <w:i/>
+        </w:rPr>
         <w:t xml:space="preserve">k</w:t>
       </w:r>
       <w:r>
@@ -1911,6 +2202,21 @@
         <w:rPr>
           <w:i/>
         </w:rPr>
+        <w:t xml:space="preserve">p</w:t>
+      </w:r>
+      <w:r>
+        <w:t xml:space="preserve"> </w:t>
+      </w:r>
+      <w:r>
+        <w:t xml:space="preserve">= 0.028,</w:t>
+      </w:r>
+      <w:r>
+        <w:t xml:space="preserve"> </w:t>
+      </w:r>
+      <w:r>
+        <w:rPr>
+          <w:i/>
+        </w:rPr>
         <w:t xml:space="preserve">k</w:t>
       </w:r>
       <w:r>
@@ -1953,6 +2259,21 @@
         <w:rPr>
           <w:i/>
         </w:rPr>
+        <w:t xml:space="preserve">p</w:t>
+      </w:r>
+      <w:r>
+        <w:t xml:space="preserve"> </w:t>
+      </w:r>
+      <w:r>
+        <w:t xml:space="preserve">= 0.012,</w:t>
+      </w:r>
+      <w:r>
+        <w:t xml:space="preserve"> </w:t>
+      </w:r>
+      <w:r>
+        <w:rPr>
+          <w:i/>
+        </w:rPr>
         <w:t xml:space="preserve">k</w:t>
       </w:r>
       <w:r>
@@ -2001,6 +2322,21 @@
         <w:rPr>
           <w:i/>
         </w:rPr>
+        <w:t xml:space="preserve">p</w:t>
+      </w:r>
+      <w:r>
+        <w:t xml:space="preserve"> </w:t>
+      </w:r>
+      <w:r>
+        <w:t xml:space="preserve">= &lt;0.001,</w:t>
+      </w:r>
+      <w:r>
+        <w:t xml:space="preserve"> </w:t>
+      </w:r>
+      <w:r>
+        <w:rPr>
+          <w:i/>
+        </w:rPr>
         <w:t xml:space="preserve">k</w:t>
       </w:r>
       <w:r>
@@ -2043,6 +2379,21 @@
         <w:rPr>
           <w:i/>
         </w:rPr>
+        <w:t xml:space="preserve">p</w:t>
+      </w:r>
+      <w:r>
+        <w:t xml:space="preserve"> </w:t>
+      </w:r>
+      <w:r>
+        <w:t xml:space="preserve">= &lt;0.001,</w:t>
+      </w:r>
+      <w:r>
+        <w:t xml:space="preserve"> </w:t>
+      </w:r>
+      <w:r>
+        <w:rPr>
+          <w:i/>
+        </w:rPr>
         <w:t xml:space="preserve">k</w:t>
       </w:r>
       <w:r>
@@ -2120,6 +2471,21 @@
         <w:rPr>
           <w:i/>
         </w:rPr>
+        <w:t xml:space="preserve">p</w:t>
+      </w:r>
+      <w:r>
+        <w:t xml:space="preserve"> </w:t>
+      </w:r>
+      <w:r>
+        <w:t xml:space="preserve">= &lt;0.001,</w:t>
+      </w:r>
+      <w:r>
+        <w:t xml:space="preserve"> </w:t>
+      </w:r>
+      <w:r>
+        <w:rPr>
+          <w:i/>
+        </w:rPr>
         <w:t xml:space="preserve">k</w:t>
       </w:r>
       <w:r>
@@ -2171,6 +2537,21 @@
         <w:rPr>
           <w:i/>
         </w:rPr>
+        <w:t xml:space="preserve">p</w:t>
+      </w:r>
+      <w:r>
+        <w:t xml:space="preserve"> </w:t>
+      </w:r>
+      <w:r>
+        <w:t xml:space="preserve">= &lt;0.001,</w:t>
+      </w:r>
+      <w:r>
+        <w:t xml:space="preserve"> </w:t>
+      </w:r>
+      <w:r>
+        <w:rPr>
+          <w:i/>
+        </w:rPr>
         <w:t xml:space="preserve">k</w:t>
       </w:r>
       <w:r>
@@ -2211,6 +2592,21 @@
       </w:r>
       <w:r>
         <w:t xml:space="preserve">= 0.33, 95% CI 0.25 to 0.42,</w:t>
+      </w:r>
+      <w:r>
+        <w:t xml:space="preserve"> </w:t>
+      </w:r>
+      <w:r>
+        <w:rPr>
+          <w:i/>
+        </w:rPr>
+        <w:t xml:space="preserve">p</w:t>
+      </w:r>
+      <w:r>
+        <w:t xml:space="preserve"> </w:t>
+      </w:r>
+      <w:r>
+        <w:t xml:space="preserve">= &lt;0.001,</w:t>
       </w:r>
       <w:r>
         <w:t xml:space="preserve"> </w:t>
@@ -2352,6 +2748,21 @@
         <w:rPr>
           <w:i/>
         </w:rPr>
+        <w:t xml:space="preserve">p</w:t>
+      </w:r>
+      <w:r>
+        <w:t xml:space="preserve"> </w:t>
+      </w:r>
+      <w:r>
+        <w:t xml:space="preserve">= &lt;0.001,</w:t>
+      </w:r>
+      <w:r>
+        <w:t xml:space="preserve"> </w:t>
+      </w:r>
+      <w:r>
+        <w:rPr>
+          <w:i/>
+        </w:rPr>
         <w:t xml:space="preserve">k</w:t>
       </w:r>
       <w:r>
@@ -2394,6 +2805,21 @@
         <w:rPr>
           <w:i/>
         </w:rPr>
+        <w:t xml:space="preserve">p</w:t>
+      </w:r>
+      <w:r>
+        <w:t xml:space="preserve"> </w:t>
+      </w:r>
+      <w:r>
+        <w:t xml:space="preserve">= &lt;0.001,</w:t>
+      </w:r>
+      <w:r>
+        <w:t xml:space="preserve"> </w:t>
+      </w:r>
+      <w:r>
+        <w:rPr>
+          <w:i/>
+        </w:rPr>
         <w:t xml:space="preserve">k</w:t>
       </w:r>
       <w:r>
@@ -2445,6 +2871,21 @@
         <w:rPr>
           <w:i/>
         </w:rPr>
+        <w:t xml:space="preserve">p</w:t>
+      </w:r>
+      <w:r>
+        <w:t xml:space="preserve"> </w:t>
+      </w:r>
+      <w:r>
+        <w:t xml:space="preserve">= &lt;0.001,</w:t>
+      </w:r>
+      <w:r>
+        <w:t xml:space="preserve"> </w:t>
+      </w:r>
+      <w:r>
+        <w:rPr>
+          <w:i/>
+        </w:rPr>
         <w:t xml:space="preserve">k</w:t>
       </w:r>
       <w:r>
@@ -2493,6 +2934,21 @@
         <w:rPr>
           <w:i/>
         </w:rPr>
+        <w:t xml:space="preserve">p</w:t>
+      </w:r>
+      <w:r>
+        <w:t xml:space="preserve"> </w:t>
+      </w:r>
+      <w:r>
+        <w:t xml:space="preserve">= 0.018,</w:t>
+      </w:r>
+      <w:r>
+        <w:t xml:space="preserve"> </w:t>
+      </w:r>
+      <w:r>
+        <w:rPr>
+          <w:i/>
+        </w:rPr>
         <w:t xml:space="preserve">k</w:t>
       </w:r>
       <w:r>
@@ -2536,6 +2992,21 @@
       </w:r>
       <w:r>
         <w:t xml:space="preserve">= 0.06, 95% CI 0.03 to 0.10,</w:t>
+      </w:r>
+      <w:r>
+        <w:t xml:space="preserve"> </w:t>
+      </w:r>
+      <w:r>
+        <w:rPr>
+          <w:i/>
+        </w:rPr>
+        <w:t xml:space="preserve">p</w:t>
+      </w:r>
+      <w:r>
+        <w:t xml:space="preserve"> </w:t>
+      </w:r>
+      <w:r>
+        <w:t xml:space="preserve">= &lt;0.001,</w:t>
       </w:r>
       <w:r>
         <w:t xml:space="preserve"> </w:t>
@@ -2636,6 +3107,21 @@
       </w:r>
       <w:r>
         <w:t xml:space="preserve">= 0.25 (95% CI 0.22 to 0.27,</w:t>
+      </w:r>
+      <w:r>
+        <w:t xml:space="preserve"> </w:t>
+      </w:r>
+      <w:r>
+        <w:rPr>
+          <w:i/>
+        </w:rPr>
+        <w:t xml:space="preserve">p</w:t>
+      </w:r>
+      <w:r>
+        <w:t xml:space="preserve"> </w:t>
+      </w:r>
+      <w:r>
+        <w:t xml:space="preserve">= &lt;0.001,</w:t>
       </w:r>
       <w:r>
         <w:t xml:space="preserve"> </w:t>

</xml_diff>

<commit_message>
Minor formatting changes for NHB (#34)
* Remove colour from Table 1

* Add pvals

* Add effects/studies that met criteria to abstract

* Update PRISMA diagram

* Fix security issue for pypdf

* Add PRISMA checklists and rerun pipeline
</commit_message>
<xml_diff>
--- a/reports/manuscript.docx
+++ b/reports/manuscript.docx
@@ -624,6 +624,12 @@
         <w:t xml:space="preserve"> </w:t>
       </w:r>
       <w:r>
+        <w:t xml:space="preserve">Of these, 43 effects from 32 met our criteria for statistical certainty.</w:t>
+      </w:r>
+      <w:r>
+        <w:t xml:space="preserve"> </w:t>
+      </w:r>
+      <w:r>
         <w:t xml:space="preserve">Some types of screen use, such as social media, were consistently correlated with risks (e.g., depression,</w:t>
       </w:r>
       <w:r>
@@ -639,7 +645,52 @@
         <w:t xml:space="preserve"> </w:t>
       </w:r>
       <w:r>
-        <w:t xml:space="preserve">= 0.12, 95% confidence interval 0.05 to 0.19) while others, such as educational screen use, showed associations with benefits (e.g., motivation for learning,</w:t>
+        <w:t xml:space="preserve">= 0.12, 95% confidence interval [CI] 0.05 to 0.19,</w:t>
+      </w:r>
+      <w:r>
+        <w:t xml:space="preserve"> </w:t>
+      </w:r>
+      <w:r>
+        <w:rPr>
+          <w:i/>
+        </w:rPr>
+        <w:t xml:space="preserve">p</w:t>
+      </w:r>
+      <w:r>
+        <w:t xml:space="preserve"> </w:t>
+      </w:r>
+      <w:r>
+        <w:t xml:space="preserve">= &lt;0.001,</w:t>
+      </w:r>
+      <w:r>
+        <w:t xml:space="preserve"> </w:t>
+      </w:r>
+      <w:r>
+        <w:rPr>
+          <w:i/>
+        </w:rPr>
+        <w:t xml:space="preserve">k</w:t>
+      </w:r>
+      <w:r>
+        <w:t xml:space="preserve"> </w:t>
+      </w:r>
+      <w:r>
+        <w:t xml:space="preserve">= 12,</w:t>
+      </w:r>
+      <w:r>
+        <w:t xml:space="preserve"> </w:t>
+      </w:r>
+      <w:r>
+        <w:rPr>
+          <w:i/>
+        </w:rPr>
+        <w:t xml:space="preserve">N</w:t>
+      </w:r>
+      <w:r>
+        <w:t xml:space="preserve"> </w:t>
+      </w:r>
+      <w:r>
+        <w:t xml:space="preserve">= 93,740) while others, such as educational screen use, showed associations with benefits (e.g., motivation for learning,</w:t>
       </w:r>
       <w:r>
         <w:t xml:space="preserve"> </w:t>
@@ -654,7 +705,52 @@
         <w:t xml:space="preserve"> </w:t>
       </w:r>
       <w:r>
-        <w:t xml:space="preserve">= 0.16, 95% confidence interval 0.02 to 0.31).</w:t>
+        <w:t xml:space="preserve">= 0.16, 95% CI 0.02 to 0.31,</w:t>
+      </w:r>
+      <w:r>
+        <w:t xml:space="preserve"> </w:t>
+      </w:r>
+      <w:r>
+        <w:rPr>
+          <w:i/>
+        </w:rPr>
+        <w:t xml:space="preserve">p</w:t>
+      </w:r>
+      <w:r>
+        <w:t xml:space="preserve"> </w:t>
+      </w:r>
+      <w:r>
+        <w:t xml:space="preserve">= 0.029,</w:t>
+      </w:r>
+      <w:r>
+        <w:t xml:space="preserve"> </w:t>
+      </w:r>
+      <w:r>
+        <w:rPr>
+          <w:i/>
+        </w:rPr>
+        <w:t xml:space="preserve">k</w:t>
+      </w:r>
+      <w:r>
+        <w:t xml:space="preserve"> </w:t>
+      </w:r>
+      <w:r>
+        <w:t xml:space="preserve">= 10,</w:t>
+      </w:r>
+      <w:r>
+        <w:t xml:space="preserve"> </w:t>
+      </w:r>
+      <w:r>
+        <w:rPr>
+          <w:i/>
+        </w:rPr>
+        <w:t xml:space="preserve">N</w:t>
+      </w:r>
+      <w:r>
+        <w:t xml:space="preserve"> </w:t>
+      </w:r>
+      <w:r>
+        <w:t xml:space="preserve">= 1,183).</w:t>
       </w:r>
       <w:r>
         <w:t xml:space="preserve"> </w:t>
@@ -678,7 +774,52 @@
         <w:t xml:space="preserve"> </w:t>
       </w:r>
       <w:r>
-        <w:t xml:space="preserve">= -0.10, 95% confidence interval -0.15 to -0.04).</w:t>
+        <w:t xml:space="preserve">= -0.10, 95% CI -0.15 to -0.04,</w:t>
+      </w:r>
+      <w:r>
+        <w:t xml:space="preserve"> </w:t>
+      </w:r>
+      <w:r>
+        <w:rPr>
+          <w:i/>
+        </w:rPr>
+        <w:t xml:space="preserve">p</w:t>
+      </w:r>
+      <w:r>
+        <w:t xml:space="preserve"> </w:t>
+      </w:r>
+      <w:r>
+        <w:t xml:space="preserve">= &lt;0.001,</w:t>
+      </w:r>
+      <w:r>
+        <w:t xml:space="preserve"> </w:t>
+      </w:r>
+      <w:r>
+        <w:rPr>
+          <w:i/>
+        </w:rPr>
+        <w:t xml:space="preserve">k</w:t>
+      </w:r>
+      <w:r>
+        <w:t xml:space="preserve"> </w:t>
+      </w:r>
+      <w:r>
+        <w:t xml:space="preserve">= 18,</w:t>
+      </w:r>
+      <w:r>
+        <w:t xml:space="preserve"> </w:t>
+      </w:r>
+      <w:r>
+        <w:rPr>
+          <w:i/>
+        </w:rPr>
+        <w:t xml:space="preserve">N</w:t>
+      </w:r>
+      <w:r>
+        <w:t xml:space="preserve"> </w:t>
+      </w:r>
+      <w:r>
+        <w:t xml:space="preserve">= 62,135).</w:t>
       </w:r>
       <w:r>
         <w:t xml:space="preserve"> </w:t>
@@ -696,7 +837,52 @@
         <w:t xml:space="preserve"> </w:t>
       </w:r>
       <w:r>
-        <w:t xml:space="preserve">= 0.15, 95% confidence interval 0.02 to 0.28).</w:t>
+        <w:t xml:space="preserve">= 0.15, 95% CI 0.02 to 0.28,</w:t>
+      </w:r>
+      <w:r>
+        <w:t xml:space="preserve"> </w:t>
+      </w:r>
+      <w:r>
+        <w:rPr>
+          <w:i/>
+        </w:rPr>
+        <w:t xml:space="preserve">p</w:t>
+      </w:r>
+      <w:r>
+        <w:t xml:space="preserve"> </w:t>
+      </w:r>
+      <w:r>
+        <w:t xml:space="preserve">= 0.028,</w:t>
+      </w:r>
+      <w:r>
+        <w:t xml:space="preserve"> </w:t>
+      </w:r>
+      <w:r>
+        <w:rPr>
+          <w:i/>
+        </w:rPr>
+        <w:t xml:space="preserve">k</w:t>
+      </w:r>
+      <w:r>
+        <w:t xml:space="preserve"> </w:t>
+      </w:r>
+      <w:r>
+        <w:t xml:space="preserve">= 12,</w:t>
+      </w:r>
+      <w:r>
+        <w:t xml:space="preserve"> </w:t>
+      </w:r>
+      <w:r>
+        <w:rPr>
+          <w:i/>
+        </w:rPr>
+        <w:t xml:space="preserve">N</w:t>
+      </w:r>
+      <w:r>
+        <w:t xml:space="preserve"> </w:t>
+      </w:r>
+      <w:r>
+        <w:t xml:space="preserve">= 6,083).</w:t>
       </w:r>
       <w:r>
         <w:t xml:space="preserve"> </w:t>
@@ -1596,6 +1782,21 @@
         <w:rPr>
           <w:i/>
         </w:rPr>
+        <w:t xml:space="preserve">p</w:t>
+      </w:r>
+      <w:r>
+        <w:t xml:space="preserve"> </w:t>
+      </w:r>
+      <w:r>
+        <w:t xml:space="preserve">= 0.071,</w:t>
+      </w:r>
+      <w:r>
+        <w:t xml:space="preserve"> </w:t>
+      </w:r>
+      <w:r>
+        <w:rPr>
+          <w:i/>
+        </w:rPr>
         <w:t xml:space="preserve">k</w:t>
       </w:r>
       <w:r>
@@ -1638,6 +1839,21 @@
         <w:rPr>
           <w:i/>
         </w:rPr>
+        <w:t xml:space="preserve">p</w:t>
+      </w:r>
+      <w:r>
+        <w:t xml:space="preserve"> </w:t>
+      </w:r>
+      <w:r>
+        <w:t xml:space="preserve">= &lt;0.001,</w:t>
+      </w:r>
+      <w:r>
+        <w:t xml:space="preserve"> </w:t>
+      </w:r>
+      <w:r>
+        <w:rPr>
+          <w:i/>
+        </w:rPr>
         <w:t xml:space="preserve">k</w:t>
       </w:r>
       <w:r>
@@ -1680,6 +1896,21 @@
         <w:rPr>
           <w:i/>
         </w:rPr>
+        <w:t xml:space="preserve">p</w:t>
+      </w:r>
+      <w:r>
+        <w:t xml:space="preserve"> </w:t>
+      </w:r>
+      <w:r>
+        <w:t xml:space="preserve">= &lt;0.001,</w:t>
+      </w:r>
+      <w:r>
+        <w:t xml:space="preserve"> </w:t>
+      </w:r>
+      <w:r>
+        <w:rPr>
+          <w:i/>
+        </w:rPr>
         <w:t xml:space="preserve">k</w:t>
       </w:r>
       <w:r>
@@ -1728,6 +1959,21 @@
         <w:rPr>
           <w:i/>
         </w:rPr>
+        <w:t xml:space="preserve">p</w:t>
+      </w:r>
+      <w:r>
+        <w:t xml:space="preserve"> </w:t>
+      </w:r>
+      <w:r>
+        <w:t xml:space="preserve">= &lt;0.001,</w:t>
+      </w:r>
+      <w:r>
+        <w:t xml:space="preserve"> </w:t>
+      </w:r>
+      <w:r>
+        <w:rPr>
+          <w:i/>
+        </w:rPr>
         <w:t xml:space="preserve">k</w:t>
       </w:r>
       <w:r>
@@ -1770,6 +2016,21 @@
         <w:rPr>
           <w:i/>
         </w:rPr>
+        <w:t xml:space="preserve">p</w:t>
+      </w:r>
+      <w:r>
+        <w:t xml:space="preserve"> </w:t>
+      </w:r>
+      <w:r>
+        <w:t xml:space="preserve">= &lt;0.001,</w:t>
+      </w:r>
+      <w:r>
+        <w:t xml:space="preserve"> </w:t>
+      </w:r>
+      <w:r>
+        <w:rPr>
+          <w:i/>
+        </w:rPr>
         <w:t xml:space="preserve">k</w:t>
       </w:r>
       <w:r>
@@ -1812,6 +2073,21 @@
         <w:rPr>
           <w:i/>
         </w:rPr>
+        <w:t xml:space="preserve">p</w:t>
+      </w:r>
+      <w:r>
+        <w:t xml:space="preserve"> </w:t>
+      </w:r>
+      <w:r>
+        <w:t xml:space="preserve">= &lt;0.001,</w:t>
+      </w:r>
+      <w:r>
+        <w:t xml:space="preserve"> </w:t>
+      </w:r>
+      <w:r>
+        <w:rPr>
+          <w:i/>
+        </w:rPr>
         <w:t xml:space="preserve">k</w:t>
       </w:r>
       <w:r>
@@ -1860,6 +2136,21 @@
         <w:rPr>
           <w:i/>
         </w:rPr>
+        <w:t xml:space="preserve">p</w:t>
+      </w:r>
+      <w:r>
+        <w:t xml:space="preserve"> </w:t>
+      </w:r>
+      <w:r>
+        <w:t xml:space="preserve">= &lt;0.001,</w:t>
+      </w:r>
+      <w:r>
+        <w:t xml:space="preserve"> </w:t>
+      </w:r>
+      <w:r>
+        <w:rPr>
+          <w:i/>
+        </w:rPr>
         <w:t xml:space="preserve">k</w:t>
       </w:r>
       <w:r>
@@ -1911,6 +2202,21 @@
         <w:rPr>
           <w:i/>
         </w:rPr>
+        <w:t xml:space="preserve">p</w:t>
+      </w:r>
+      <w:r>
+        <w:t xml:space="preserve"> </w:t>
+      </w:r>
+      <w:r>
+        <w:t xml:space="preserve">= 0.028,</w:t>
+      </w:r>
+      <w:r>
+        <w:t xml:space="preserve"> </w:t>
+      </w:r>
+      <w:r>
+        <w:rPr>
+          <w:i/>
+        </w:rPr>
         <w:t xml:space="preserve">k</w:t>
       </w:r>
       <w:r>
@@ -1953,6 +2259,21 @@
         <w:rPr>
           <w:i/>
         </w:rPr>
+        <w:t xml:space="preserve">p</w:t>
+      </w:r>
+      <w:r>
+        <w:t xml:space="preserve"> </w:t>
+      </w:r>
+      <w:r>
+        <w:t xml:space="preserve">= 0.012,</w:t>
+      </w:r>
+      <w:r>
+        <w:t xml:space="preserve"> </w:t>
+      </w:r>
+      <w:r>
+        <w:rPr>
+          <w:i/>
+        </w:rPr>
         <w:t xml:space="preserve">k</w:t>
       </w:r>
       <w:r>
@@ -2001,6 +2322,21 @@
         <w:rPr>
           <w:i/>
         </w:rPr>
+        <w:t xml:space="preserve">p</w:t>
+      </w:r>
+      <w:r>
+        <w:t xml:space="preserve"> </w:t>
+      </w:r>
+      <w:r>
+        <w:t xml:space="preserve">= &lt;0.001,</w:t>
+      </w:r>
+      <w:r>
+        <w:t xml:space="preserve"> </w:t>
+      </w:r>
+      <w:r>
+        <w:rPr>
+          <w:i/>
+        </w:rPr>
         <w:t xml:space="preserve">k</w:t>
       </w:r>
       <w:r>
@@ -2043,6 +2379,21 @@
         <w:rPr>
           <w:i/>
         </w:rPr>
+        <w:t xml:space="preserve">p</w:t>
+      </w:r>
+      <w:r>
+        <w:t xml:space="preserve"> </w:t>
+      </w:r>
+      <w:r>
+        <w:t xml:space="preserve">= &lt;0.001,</w:t>
+      </w:r>
+      <w:r>
+        <w:t xml:space="preserve"> </w:t>
+      </w:r>
+      <w:r>
+        <w:rPr>
+          <w:i/>
+        </w:rPr>
         <w:t xml:space="preserve">k</w:t>
       </w:r>
       <w:r>
@@ -2120,6 +2471,21 @@
         <w:rPr>
           <w:i/>
         </w:rPr>
+        <w:t xml:space="preserve">p</w:t>
+      </w:r>
+      <w:r>
+        <w:t xml:space="preserve"> </w:t>
+      </w:r>
+      <w:r>
+        <w:t xml:space="preserve">= &lt;0.001,</w:t>
+      </w:r>
+      <w:r>
+        <w:t xml:space="preserve"> </w:t>
+      </w:r>
+      <w:r>
+        <w:rPr>
+          <w:i/>
+        </w:rPr>
         <w:t xml:space="preserve">k</w:t>
       </w:r>
       <w:r>
@@ -2171,6 +2537,21 @@
         <w:rPr>
           <w:i/>
         </w:rPr>
+        <w:t xml:space="preserve">p</w:t>
+      </w:r>
+      <w:r>
+        <w:t xml:space="preserve"> </w:t>
+      </w:r>
+      <w:r>
+        <w:t xml:space="preserve">= &lt;0.001,</w:t>
+      </w:r>
+      <w:r>
+        <w:t xml:space="preserve"> </w:t>
+      </w:r>
+      <w:r>
+        <w:rPr>
+          <w:i/>
+        </w:rPr>
         <w:t xml:space="preserve">k</w:t>
       </w:r>
       <w:r>
@@ -2211,6 +2592,21 @@
       </w:r>
       <w:r>
         <w:t xml:space="preserve">= 0.33, 95% CI 0.25 to 0.42,</w:t>
+      </w:r>
+      <w:r>
+        <w:t xml:space="preserve"> </w:t>
+      </w:r>
+      <w:r>
+        <w:rPr>
+          <w:i/>
+        </w:rPr>
+        <w:t xml:space="preserve">p</w:t>
+      </w:r>
+      <w:r>
+        <w:t xml:space="preserve"> </w:t>
+      </w:r>
+      <w:r>
+        <w:t xml:space="preserve">= &lt;0.001,</w:t>
       </w:r>
       <w:r>
         <w:t xml:space="preserve"> </w:t>
@@ -2352,6 +2748,21 @@
         <w:rPr>
           <w:i/>
         </w:rPr>
+        <w:t xml:space="preserve">p</w:t>
+      </w:r>
+      <w:r>
+        <w:t xml:space="preserve"> </w:t>
+      </w:r>
+      <w:r>
+        <w:t xml:space="preserve">= &lt;0.001,</w:t>
+      </w:r>
+      <w:r>
+        <w:t xml:space="preserve"> </w:t>
+      </w:r>
+      <w:r>
+        <w:rPr>
+          <w:i/>
+        </w:rPr>
         <w:t xml:space="preserve">k</w:t>
       </w:r>
       <w:r>
@@ -2394,6 +2805,21 @@
         <w:rPr>
           <w:i/>
         </w:rPr>
+        <w:t xml:space="preserve">p</w:t>
+      </w:r>
+      <w:r>
+        <w:t xml:space="preserve"> </w:t>
+      </w:r>
+      <w:r>
+        <w:t xml:space="preserve">= &lt;0.001,</w:t>
+      </w:r>
+      <w:r>
+        <w:t xml:space="preserve"> </w:t>
+      </w:r>
+      <w:r>
+        <w:rPr>
+          <w:i/>
+        </w:rPr>
         <w:t xml:space="preserve">k</w:t>
       </w:r>
       <w:r>
@@ -2445,6 +2871,21 @@
         <w:rPr>
           <w:i/>
         </w:rPr>
+        <w:t xml:space="preserve">p</w:t>
+      </w:r>
+      <w:r>
+        <w:t xml:space="preserve"> </w:t>
+      </w:r>
+      <w:r>
+        <w:t xml:space="preserve">= &lt;0.001,</w:t>
+      </w:r>
+      <w:r>
+        <w:t xml:space="preserve"> </w:t>
+      </w:r>
+      <w:r>
+        <w:rPr>
+          <w:i/>
+        </w:rPr>
         <w:t xml:space="preserve">k</w:t>
       </w:r>
       <w:r>
@@ -2493,6 +2934,21 @@
         <w:rPr>
           <w:i/>
         </w:rPr>
+        <w:t xml:space="preserve">p</w:t>
+      </w:r>
+      <w:r>
+        <w:t xml:space="preserve"> </w:t>
+      </w:r>
+      <w:r>
+        <w:t xml:space="preserve">= 0.018,</w:t>
+      </w:r>
+      <w:r>
+        <w:t xml:space="preserve"> </w:t>
+      </w:r>
+      <w:r>
+        <w:rPr>
+          <w:i/>
+        </w:rPr>
         <w:t xml:space="preserve">k</w:t>
       </w:r>
       <w:r>
@@ -2536,6 +2992,21 @@
       </w:r>
       <w:r>
         <w:t xml:space="preserve">= 0.06, 95% CI 0.03 to 0.10,</w:t>
+      </w:r>
+      <w:r>
+        <w:t xml:space="preserve"> </w:t>
+      </w:r>
+      <w:r>
+        <w:rPr>
+          <w:i/>
+        </w:rPr>
+        <w:t xml:space="preserve">p</w:t>
+      </w:r>
+      <w:r>
+        <w:t xml:space="preserve"> </w:t>
+      </w:r>
+      <w:r>
+        <w:t xml:space="preserve">= &lt;0.001,</w:t>
       </w:r>
       <w:r>
         <w:t xml:space="preserve"> </w:t>
@@ -2636,6 +3107,21 @@
       </w:r>
       <w:r>
         <w:t xml:space="preserve">= 0.25 (95% CI 0.22 to 0.27,</w:t>
+      </w:r>
+      <w:r>
+        <w:t xml:space="preserve"> </w:t>
+      </w:r>
+      <w:r>
+        <w:rPr>
+          <w:i/>
+        </w:rPr>
+        <w:t xml:space="preserve">p</w:t>
+      </w:r>
+      <w:r>
+        <w:t xml:space="preserve"> </w:t>
+      </w:r>
+      <w:r>
+        <w:t xml:space="preserve">= &lt;0.001,</w:t>
       </w:r>
       <w:r>
         <w:t xml:space="preserve"> </w:t>

</xml_diff>

<commit_message>
Additional formatting changes (#35)
* Add Table 1 to manuscript file

* Update abstract and manuscript text

* Add word temp files to gitignore

* Remove a word temp file

* Fix typo in abstract

* Rerun pipeline
</commit_message>
<xml_diff>
--- a/reports/manuscript.docx
+++ b/reports/manuscript.docx
@@ -618,19 +618,19 @@
         <w:t xml:space="preserve"> </w:t>
       </w:r>
       <w:r>
-        <w:t xml:space="preserve">In this prospectively registered umbrella review (PROSPERO; CRD42017076051), we harmonised effects from 102 meta-analyses (2,451 primary studies; 1,937,501 participants) on screen time and any outcome for youths.</w:t>
-      </w:r>
-      <w:r>
-        <w:t xml:space="preserve"> </w:t>
-      </w:r>
-      <w:r>
-        <w:t xml:space="preserve">Of these, 43 effects from 32 met our criteria for statistical certainty.</w:t>
-      </w:r>
-      <w:r>
-        <w:t xml:space="preserve"> </w:t>
-      </w:r>
-      <w:r>
-        <w:t xml:space="preserve">Some types of screen use, such as social media, were consistently correlated with risks (e.g., depression,</w:t>
+        <w:t xml:space="preserve">In this prospectively registered umbrella review (PROSPERO; CRD42017076051), we harmonised effects from 102 meta-analyses (2,451 primary studies; 1,937,501 participants) on screen time and outcomes.</w:t>
+      </w:r>
+      <w:r>
+        <w:t xml:space="preserve"> </w:t>
+      </w:r>
+      <w:r>
+        <w:t xml:space="preserve">43 effects from 32 meta-analyses met our criteria for statistical certainty.</w:t>
+      </w:r>
+      <w:r>
+        <w:t xml:space="preserve"> </w:t>
+      </w:r>
+      <w:r>
+        <w:t xml:space="preserve">Meta-analyses of associations between screen use and outcomes showed small-to-moderate effects (range:</w:t>
       </w:r>
       <w:r>
         <w:t xml:space="preserve"> </w:t>
@@ -645,7 +645,25 @@
         <w:t xml:space="preserve"> </w:t>
       </w:r>
       <w:r>
-        <w:t xml:space="preserve">= 0.12, 95% confidence interval [CI] 0.05 to 0.19,</w:t>
+        <w:t xml:space="preserve">= -0.14-0.33).</w:t>
+      </w:r>
+      <w:r>
+        <w:t xml:space="preserve"> </w:t>
+      </w:r>
+      <w:r>
+        <w:t xml:space="preserve">In education, results were mixed; for example, screen use was negatively associated with literacy (</w:t>
+      </w:r>
+      <w:r>
+        <w:rPr>
+          <w:i/>
+        </w:rPr>
+        <w:t xml:space="preserve">r</w:t>
+      </w:r>
+      <w:r>
+        <w:t xml:space="preserve"> </w:t>
+      </w:r>
+      <w:r>
+        <w:t xml:space="preserve">= -0.14, 95% confidence interval [CI] -0.20 to -0.09,</w:t>
       </w:r>
       <w:r>
         <w:t xml:space="preserve"> </w:t>
@@ -675,6 +693,63 @@
         <w:t xml:space="preserve"> </w:t>
       </w:r>
       <w:r>
+        <w:t xml:space="preserve">= 38,</w:t>
+      </w:r>
+      <w:r>
+        <w:t xml:space="preserve"> </w:t>
+      </w:r>
+      <w:r>
+        <w:rPr>
+          <w:i/>
+        </w:rPr>
+        <w:t xml:space="preserve">N</w:t>
+      </w:r>
+      <w:r>
+        <w:t xml:space="preserve"> </w:t>
+      </w:r>
+      <w:r>
+        <w:t xml:space="preserve">= 18,318), but this effect was positive when parents watched with their children (</w:t>
+      </w:r>
+      <w:r>
+        <w:rPr>
+          <w:i/>
+        </w:rPr>
+        <w:t xml:space="preserve">r</w:t>
+      </w:r>
+      <w:r>
+        <w:t xml:space="preserve"> </w:t>
+      </w:r>
+      <w:r>
+        <w:t xml:space="preserve">= 0.15, 95% CI 0.02 to 0.28,</w:t>
+      </w:r>
+      <w:r>
+        <w:t xml:space="preserve"> </w:t>
+      </w:r>
+      <w:r>
+        <w:rPr>
+          <w:i/>
+        </w:rPr>
+        <w:t xml:space="preserve">p</w:t>
+      </w:r>
+      <w:r>
+        <w:t xml:space="preserve"> </w:t>
+      </w:r>
+      <w:r>
+        <w:t xml:space="preserve">= 0.028,</w:t>
+      </w:r>
+      <w:r>
+        <w:t xml:space="preserve"> </w:t>
+      </w:r>
+      <w:r>
+        <w:rPr>
+          <w:i/>
+        </w:rPr>
+        <w:t xml:space="preserve">k</w:t>
+      </w:r>
+      <w:r>
+        <w:t xml:space="preserve"> </w:t>
+      </w:r>
+      <w:r>
         <w:t xml:space="preserve">= 12,</w:t>
       </w:r>
       <w:r>
@@ -690,10 +765,13 @@
         <w:t xml:space="preserve"> </w:t>
       </w:r>
       <w:r>
-        <w:t xml:space="preserve">= 93,740) while others, such as educational screen use, showed associations with benefits (e.g., motivation for learning,</w:t>
-      </w:r>
-      <w:r>
-        <w:t xml:space="preserve"> </w:t>
+        <w:t xml:space="preserve">= 6,083).</w:t>
+      </w:r>
+      <w:r>
+        <w:t xml:space="preserve"> </w:t>
+      </w:r>
+      <w:r>
+        <w:t xml:space="preserve">In health, we found evidence for several small negative associations; for example, social media was associated with depression (</w:t>
       </w:r>
       <w:r>
         <w:rPr>
@@ -705,7 +783,7 @@
         <w:t xml:space="preserve"> </w:t>
       </w:r>
       <w:r>
-        <w:t xml:space="preserve">= 0.16, 95% CI 0.02 to 0.31,</w:t>
+        <w:t xml:space="preserve">= 0.12, 95% CI 0.05 to 0.19,</w:t>
       </w:r>
       <w:r>
         <w:t xml:space="preserve"> </w:t>
@@ -720,7 +798,7 @@
         <w:t xml:space="preserve"> </w:t>
       </w:r>
       <w:r>
-        <w:t xml:space="preserve">= 0.029,</w:t>
+        <w:t xml:space="preserve">= &lt;0.001,</w:t>
       </w:r>
       <w:r>
         <w:t xml:space="preserve"> </w:t>
@@ -735,7 +813,7 @@
         <w:t xml:space="preserve"> </w:t>
       </w:r>
       <w:r>
-        <w:t xml:space="preserve">= 10,</w:t>
+        <w:t xml:space="preserve">= 12,</w:t>
       </w:r>
       <w:r>
         <w:t xml:space="preserve"> </w:t>
@@ -750,1899 +828,13 @@
         <w:t xml:space="preserve"> </w:t>
       </w:r>
       <w:r>
-        <w:t xml:space="preserve">= 1,183).</w:t>
-      </w:r>
-      <w:r>
-        <w:t xml:space="preserve"> </w:t>
-      </w:r>
-      <w:r>
-        <w:t xml:space="preserve">Some types of screen use have complex associations with outcomes.</w:t>
-      </w:r>
-      <w:r>
-        <w:t xml:space="preserve"> </w:t>
-      </w:r>
-      <w:r>
-        <w:t xml:space="preserve">For example, television viewing showed harmful correlations with learning (</w:t>
-      </w:r>
-      <w:r>
-        <w:rPr>
-          <w:i/>
-        </w:rPr>
-        <w:t xml:space="preserve">r</w:t>
-      </w:r>
-      <w:r>
-        <w:t xml:space="preserve"> </w:t>
-      </w:r>
-      <w:r>
-        <w:t xml:space="preserve">= -0.10, 95% CI -0.15 to -0.04,</w:t>
-      </w:r>
-      <w:r>
-        <w:t xml:space="preserve"> </w:t>
-      </w:r>
-      <w:r>
-        <w:rPr>
-          <w:i/>
-        </w:rPr>
-        <w:t xml:space="preserve">p</w:t>
-      </w:r>
-      <w:r>
-        <w:t xml:space="preserve"> </w:t>
-      </w:r>
-      <w:r>
-        <w:t xml:space="preserve">= &lt;0.001,</w:t>
-      </w:r>
-      <w:r>
-        <w:t xml:space="preserve"> </w:t>
-      </w:r>
-      <w:r>
-        <w:rPr>
-          <w:i/>
-        </w:rPr>
-        <w:t xml:space="preserve">k</w:t>
-      </w:r>
-      <w:r>
-        <w:t xml:space="preserve"> </w:t>
-      </w:r>
-      <w:r>
-        <w:t xml:space="preserve">= 18,</w:t>
-      </w:r>
-      <w:r>
-        <w:t xml:space="preserve"> </w:t>
-      </w:r>
-      <w:r>
-        <w:rPr>
-          <w:i/>
-        </w:rPr>
-        <w:t xml:space="preserve">N</w:t>
-      </w:r>
-      <w:r>
-        <w:t xml:space="preserve"> </w:t>
-      </w:r>
-      <w:r>
-        <w:t xml:space="preserve">= 62,135).</w:t>
-      </w:r>
-      <w:r>
-        <w:t xml:space="preserve"> </w:t>
-      </w:r>
-      <w:r>
-        <w:t xml:space="preserve">However, when parents watched with their children, general screen use was associated with greater literacy (</w:t>
-      </w:r>
-      <w:r>
-        <w:rPr>
-          <w:i/>
-        </w:rPr>
-        <w:t xml:space="preserve">r</w:t>
-      </w:r>
-      <w:r>
-        <w:t xml:space="preserve"> </w:t>
-      </w:r>
-      <w:r>
-        <w:t xml:space="preserve">= 0.15, 95% CI 0.02 to 0.28,</w:t>
-      </w:r>
-      <w:r>
-        <w:t xml:space="preserve"> </w:t>
-      </w:r>
-      <w:r>
-        <w:rPr>
-          <w:i/>
-        </w:rPr>
-        <w:t xml:space="preserve">p</w:t>
-      </w:r>
-      <w:r>
-        <w:t xml:space="preserve"> </w:t>
-      </w:r>
-      <w:r>
-        <w:t xml:space="preserve">= 0.028,</w:t>
-      </w:r>
-      <w:r>
-        <w:t xml:space="preserve"> </w:t>
-      </w:r>
-      <w:r>
-        <w:rPr>
-          <w:i/>
-        </w:rPr>
-        <w:t xml:space="preserve">k</w:t>
-      </w:r>
-      <w:r>
-        <w:t xml:space="preserve"> </w:t>
-      </w:r>
-      <w:r>
-        <w:t xml:space="preserve">= 12,</w:t>
-      </w:r>
-      <w:r>
-        <w:t xml:space="preserve"> </w:t>
-      </w:r>
-      <w:r>
-        <w:rPr>
-          <w:i/>
-        </w:rPr>
-        <w:t xml:space="preserve">N</w:t>
-      </w:r>
-      <w:r>
-        <w:t xml:space="preserve"> </w:t>
-      </w:r>
-      <w:r>
-        <w:t xml:space="preserve">= 6,083).</w:t>
-      </w:r>
-      <w:r>
-        <w:t xml:space="preserve"> </w:t>
-      </w:r>
-      <w:r>
-        <w:t xml:space="preserve">These findings suggest that caregivers need to carefully weigh the pros and cons of each specific activity for potential harms and benefits.</w:t>
-      </w:r>
-    </w:p>
-    <w:p>
-      <w:pPr>
-        <w:pStyle w:val="Textkrper"/>
-      </w:pPr>
-      <w:r>
-        <w:rPr>
-          <w:i/>
-        </w:rPr>
-        <w:t xml:space="preserve">Word count:</w:t>
-      </w:r>
-      <w:r>
-        <w:t xml:space="preserve"> </w:t>
-      </w:r>
-      <w:r>
-        <w:t xml:space="preserve">5299</w:t>
-      </w:r>
-    </w:p>
-    <w:p>
-      <w:pPr>
-        <w:pStyle w:val="h1-pagebreak"/>
-      </w:pPr>
-      <w:r>
-        <w:t xml:space="preserve">An umbrella review of the benefits and risks associated with youths’ interactions with electronic screens</w:t>
-      </w:r>
-    </w:p>
-    <w:p>
-      <w:pPr>
-        <w:pStyle w:val="berschrift1"/>
-      </w:pPr>
-      <w:bookmarkStart w:id="21" w:name="introduction"/>
-      <w:r>
-        <w:t xml:space="preserve">Introduction</w:t>
-      </w:r>
-      <w:bookmarkEnd w:id="21"/>
-    </w:p>
-    <w:p>
-      <w:pPr>
-        <w:pStyle w:val="FirstParagraph"/>
-      </w:pPr>
-      <w:r>
-        <w:t xml:space="preserve">In the 16th century, hysteria reigned around a new technology that threatened to be</w:t>
-      </w:r>
-      <w:r>
-        <w:t xml:space="preserve"> </w:t>
-      </w:r>
-      <w:r>
-        <w:t xml:space="preserve">“</w:t>
-      </w:r>
-      <w:r>
-        <w:t xml:space="preserve">confusing and harmful</w:t>
-      </w:r>
-      <w:r>
-        <w:t xml:space="preserve">”</w:t>
-      </w:r>
-      <w:r>
-        <w:t xml:space="preserve"> </w:t>
-      </w:r>
-      <w:r>
-        <w:t xml:space="preserve">to the mind.</w:t>
-      </w:r>
-      <w:r>
-        <w:t xml:space="preserve"> </w:t>
-      </w:r>
-      <w:r>
-        <w:t xml:space="preserve">The cause of such concern?</w:t>
-      </w:r>
-      <w:r>
-        <w:t xml:space="preserve"> </w:t>
-      </w:r>
-      <w:r>
-        <w:t xml:space="preserve">The widespread availability of books brought about by the invention of the printing press.</w:t>
-      </w:r>
-      <w:r>
-        <w:rPr>
-          <w:vertAlign w:val="superscript"/>
-        </w:rPr>
-        <w:t xml:space="preserve">1</w:t>
-      </w:r>
-      <w:r>
-        <w:t xml:space="preserve"> </w:t>
-      </w:r>
-      <w:r>
-        <w:t xml:space="preserve">In the early 19th century, concerns about schooling</w:t>
-      </w:r>
-      <w:r>
-        <w:t xml:space="preserve"> </w:t>
-      </w:r>
-      <w:r>
-        <w:t xml:space="preserve">“</w:t>
-      </w:r>
-      <w:r>
-        <w:t xml:space="preserve">exhausting the children’s brains</w:t>
-      </w:r>
-      <w:r>
-        <w:t xml:space="preserve">”</w:t>
-      </w:r>
-      <w:r>
-        <w:t xml:space="preserve"> </w:t>
-      </w:r>
-      <w:r>
-        <w:t xml:space="preserve">followed, with the medical community accepting that excessive study could be a cause of madness.</w:t>
-      </w:r>
-      <w:r>
-        <w:rPr>
-          <w:vertAlign w:val="superscript"/>
-        </w:rPr>
-        <w:t xml:space="preserve">2</w:t>
-      </w:r>
-      <w:r>
-        <w:t xml:space="preserve"> </w:t>
-      </w:r>
-      <w:r>
-        <w:t xml:space="preserve">By the 20th century, the invention of the radio was accompanied by assertions that it would distract children from their reading (which by this point was no longer considered confusing and harmful) leading to impaired learning.</w:t>
-      </w:r>
-      <w:r>
-        <w:rPr>
-          <w:vertAlign w:val="superscript"/>
-        </w:rPr>
-        <w:t xml:space="preserve">3</w:t>
-      </w:r>
-    </w:p>
-    <w:p>
-      <w:pPr>
-        <w:pStyle w:val="Textkrper"/>
-      </w:pPr>
-      <w:r>
-        <w:t xml:space="preserve">Today, the same arguments that were once levelled against reading, schooling, and radio are being made about screen use (e.g., television, mobile phones, and computers).</w:t>
-      </w:r>
-      <w:r>
-        <w:rPr>
-          <w:vertAlign w:val="superscript"/>
-        </w:rPr>
-        <w:t xml:space="preserve">4</w:t>
-      </w:r>
-      <w:r>
-        <w:t xml:space="preserve"> </w:t>
-      </w:r>
-      <w:r>
-        <w:t xml:space="preserve">Excessive screen use is the number one concern parents in Western countries have about their children’s health and behaviour, ahead of nutrition, bullying, and physical inactivity.</w:t>
-      </w:r>
-      <w:r>
-        <w:rPr>
-          <w:vertAlign w:val="superscript"/>
-        </w:rPr>
-        <w:t xml:space="preserve">5</w:t>
-      </w:r>
-      <w:r>
-        <w:t xml:space="preserve"> </w:t>
-      </w:r>
-      <w:r>
-        <w:t xml:space="preserve">Yet, the evidence to support parents’ concerns is inadequate.</w:t>
-      </w:r>
-      <w:r>
-        <w:t xml:space="preserve"> </w:t>
-      </w:r>
-      <w:r>
-        <w:t xml:space="preserve">A Lancet editorial</w:t>
-      </w:r>
-      <w:r>
-        <w:rPr>
-          <w:vertAlign w:val="superscript"/>
-        </w:rPr>
-        <w:t xml:space="preserve">6</w:t>
-      </w:r>
-      <w:r>
-        <w:t xml:space="preserve"> </w:t>
-      </w:r>
-      <w:r>
-        <w:t xml:space="preserve">suggested that,</w:t>
-      </w:r>
-      <w:r>
-        <w:t xml:space="preserve"> </w:t>
-      </w:r>
-      <w:r>
-        <w:t xml:space="preserve">“</w:t>
-      </w:r>
-      <w:r>
-        <w:t xml:space="preserve">Our understanding of the benefits, harms, and risks of our rapidly changing digital landscape is sorely lacking.</w:t>
-      </w:r>
-      <w:r>
-        <w:t xml:space="preserve">”</w:t>
-      </w:r>
-    </w:p>
-    <w:p>
-      <w:pPr>
-        <w:pStyle w:val="Textkrper"/>
-      </w:pPr>
-      <w:r>
-        <w:t xml:space="preserve">While some forms of screen use (e.g., television viewing) may be detrimental to health and wellbeing,</w:t>
-      </w:r>
-      <w:r>
-        <w:rPr>
-          <w:vertAlign w:val="superscript"/>
-        </w:rPr>
-        <w:t xml:space="preserve">7,8</w:t>
-      </w:r>
-      <w:r>
-        <w:t xml:space="preserve"> </w:t>
-      </w:r>
-      <w:r>
-        <w:t xml:space="preserve">evidence for other forms of screen exposure (e.g., video games or online communication, such as Zoom™) remains less certain and, in some cases, may even be beneficial.</w:t>
-      </w:r>
-      <w:r>
-        <w:rPr>
-          <w:vertAlign w:val="superscript"/>
-        </w:rPr>
-        <w:t xml:space="preserve">9,10</w:t>
-      </w:r>
-      <w:r>
-        <w:t xml:space="preserve"> </w:t>
-      </w:r>
-      <w:r>
-        <w:t xml:space="preserve">Thus, according to a Nature Human Behaviour editorial, research to determine the effect of screen exposure on youth is</w:t>
-      </w:r>
-      <w:r>
-        <w:t xml:space="preserve"> </w:t>
-      </w:r>
-      <w:r>
-        <w:t xml:space="preserve">“</w:t>
-      </w:r>
-      <w:r>
-        <w:t xml:space="preserve">a defining question of our age</w:t>
-      </w:r>
-      <w:r>
-        <w:t xml:space="preserve">”</w:t>
-      </w:r>
-      <w:r>
-        <w:t xml:space="preserve">.</w:t>
-      </w:r>
-      <w:r>
-        <w:rPr>
-          <w:vertAlign w:val="superscript"/>
-        </w:rPr>
-        <w:t xml:space="preserve">11</w:t>
-      </w:r>
-      <w:r>
-        <w:t xml:space="preserve"> </w:t>
-      </w:r>
-      <w:r>
-        <w:t xml:space="preserve">With concerns over the impact of screen use including education, health, social development, and psychological well-being, an overview that identifies potential benefits and risks is needed.</w:t>
-      </w:r>
-    </w:p>
-    <w:p>
-      <w:pPr>
-        <w:pStyle w:val="Textkrper"/>
-      </w:pPr>
-      <w:r>
-        <w:t xml:space="preserve">Citing the negative effects of screens on health (e.g., increased risk of obesity) and health-related behaviours (e.g., sleep), guidelines from the World Health Organisation</w:t>
-      </w:r>
-      <w:r>
-        <w:rPr>
-          <w:vertAlign w:val="superscript"/>
-        </w:rPr>
-        <w:t xml:space="preserve">12</w:t>
-      </w:r>
-      <w:r>
-        <w:t xml:space="preserve"> </w:t>
-      </w:r>
-      <w:r>
-        <w:t xml:space="preserve">and numerous government agencies</w:t>
-      </w:r>
-      <w:r>
-        <w:rPr>
-          <w:vertAlign w:val="superscript"/>
-        </w:rPr>
-        <w:t xml:space="preserve">13,14</w:t>
-      </w:r>
-      <w:r>
-        <w:t xml:space="preserve"> </w:t>
-      </w:r>
-      <w:r>
-        <w:t xml:space="preserve">and statements by expert groups</w:t>
-      </w:r>
-      <w:r>
-        <w:rPr>
-          <w:vertAlign w:val="superscript"/>
-        </w:rPr>
-        <w:t xml:space="preserve">15</w:t>
-      </w:r>
-      <w:r>
-        <w:t xml:space="preserve"> </w:t>
-      </w:r>
-      <w:r>
-        <w:t xml:space="preserve">have recommended that young people’s time spent using electronic media devices for entertainment purposes should be limited.</w:t>
-      </w:r>
-      <w:r>
-        <w:t xml:space="preserve"> </w:t>
-      </w:r>
-      <w:r>
-        <w:t xml:space="preserve">For example, the Australian Government guidelines regarding sedentary behaviour recommend that young children (under the age of two) should not spend any time watching screens.</w:t>
-      </w:r>
-      <w:r>
-        <w:t xml:space="preserve"> </w:t>
-      </w:r>
-      <w:r>
-        <w:t xml:space="preserve">They also recommend that children aged 2-5 years should spend no more than one hour engaged in recreational sedentary screen use per day, while children aged 5-12 and adolescents should spend no more than two hours.</w:t>
-      </w:r>
-      <w:r>
-        <w:t xml:space="preserve"> </w:t>
-      </w:r>
-      <w:r>
-        <w:t xml:space="preserve">However, recent evidence suggests that longer exposures may not have adverse effects on children’s behaviour or mental health—and might, in fact, benefit their well-being—as long as exposure does not reach extreme levels (e.g., 7 hours per day)</w:t>
-      </w:r>
-      <w:r>
-        <w:rPr>
-          <w:vertAlign w:val="superscript"/>
-        </w:rPr>
-        <w:t xml:space="preserve">16</w:t>
-      </w:r>
-      <w:r>
-        <w:t xml:space="preserve">.</w:t>
-      </w:r>
-      <w:r>
-        <w:t xml:space="preserve"> </w:t>
-      </w:r>
-      <w:r>
-        <w:t xml:space="preserve">Some research also indicates that content (e.g., video games vs television programs) plays an important role in determining the potential benefit or harm of youths’ exposure to screen-based media.</w:t>
-      </w:r>
-      <w:r>
-        <w:rPr>
-          <w:vertAlign w:val="superscript"/>
-        </w:rPr>
-        <w:t xml:space="preserve">17</w:t>
-      </w:r>
-      <w:r>
-        <w:t xml:space="preserve"> </w:t>
-      </w:r>
-      <w:r>
-        <w:t xml:space="preserve">Indeed, educational screen use is positively related to educational outcomes.</w:t>
-      </w:r>
-      <w:r>
-        <w:rPr>
-          <w:vertAlign w:val="superscript"/>
-        </w:rPr>
-        <w:t xml:space="preserve">18</w:t>
-      </w:r>
-      <w:r>
-        <w:t xml:space="preserve"> </w:t>
-      </w:r>
-      <w:r>
-        <w:t xml:space="preserve">This evidence has led some researchers to argue that a more nuanced approach to screen use guidelines is required.</w:t>
-      </w:r>
-      <w:r>
-        <w:rPr>
-          <w:vertAlign w:val="superscript"/>
-        </w:rPr>
-        <w:t xml:space="preserve">19</w:t>
-      </w:r>
-    </w:p>
-    <w:p>
-      <w:pPr>
-        <w:pStyle w:val="Textkrper"/>
-      </w:pPr>
-      <w:r>
-        <w:t xml:space="preserve">In 2016, the American Academy of Pediatrics used a narrative review to examine the benefits and risks of children and adolescents’ electronic media</w:t>
-      </w:r>
-      <w:r>
-        <w:rPr>
-          <w:vertAlign w:val="superscript"/>
-        </w:rPr>
-        <w:t xml:space="preserve">20</w:t>
-      </w:r>
-      <w:r>
-        <w:t xml:space="preserve"> </w:t>
-      </w:r>
-      <w:r>
-        <w:t xml:space="preserve">as a basis for updating their guidelines about screen use.</w:t>
-      </w:r>
-      <w:r>
-        <w:rPr>
-          <w:vertAlign w:val="superscript"/>
-        </w:rPr>
-        <w:t xml:space="preserve">15</w:t>
-      </w:r>
-      <w:r>
-        <w:t xml:space="preserve"> </w:t>
-      </w:r>
-      <w:r>
-        <w:t xml:space="preserve">Since then, a large number of systematic reviews and meta-analyses have provided evidence about the potential benefits and risks of screen use.</w:t>
-      </w:r>
-      <w:r>
-        <w:t xml:space="preserve"> </w:t>
-      </w:r>
-      <w:r>
-        <w:t xml:space="preserve">While there have been other overviews of reviews on screen use, these have tended to focus on a single domain (e.g., health</w:t>
-      </w:r>
-      <w:r>
-        <w:rPr>
-          <w:vertAlign w:val="superscript"/>
-        </w:rPr>
-        <w:t xml:space="preserve">21</w:t>
-      </w:r>
-      <w:r>
-        <w:t xml:space="preserve">), focus on a particular exposure (e.g., social media</w:t>
-      </w:r>
-      <w:r>
-        <w:rPr>
-          <w:vertAlign w:val="superscript"/>
-        </w:rPr>
-        <w:t xml:space="preserve">22,23</w:t>
-      </w:r>
-      <w:r>
-        <w:t xml:space="preserve">) or provide only a narrative summary of the literature.</w:t>
-      </w:r>
-      <w:r>
-        <w:rPr>
-          <w:vertAlign w:val="superscript"/>
-        </w:rPr>
-        <w:t xml:space="preserve">24</w:t>
-      </w:r>
-      <w:r>
-        <w:t xml:space="preserve"> </w:t>
-      </w:r>
-      <w:r>
-        <w:t xml:space="preserve">Focusing on a single domain or exposure makes it difficult to understand what trade-offs are involved in any guidelines around screen use.</w:t>
-      </w:r>
-      <w:r>
-        <w:t xml:space="preserve"> </w:t>
-      </w:r>
-      <w:r>
-        <w:t xml:space="preserve">For example, prohibiting screen use might reduce exposure to advertising but may also thwart learning opportunities from interactive educational tools.</w:t>
-      </w:r>
-      <w:r>
-        <w:t xml:space="preserve"> </w:t>
-      </w:r>
-      <w:r>
-        <w:t xml:space="preserve">Reviews on either of these exposures or outcomes would likely miss being able to quantify these trade-offs.</w:t>
-      </w:r>
-      <w:r>
-        <w:t xml:space="preserve"> </w:t>
-      </w:r>
-      <w:r>
-        <w:t xml:space="preserve">Overviews are one method of evidence synthesis that helps address these trade-offs, by providing</w:t>
-      </w:r>
-      <w:r>
-        <w:t xml:space="preserve"> </w:t>
-      </w:r>
-      <w:r>
-        <w:t xml:space="preserve">‘</w:t>
-      </w:r>
-      <w:r>
-        <w:t xml:space="preserve">user-friendly</w:t>
-      </w:r>
-      <w:r>
-        <w:t xml:space="preserve">’</w:t>
-      </w:r>
-      <w:r>
-        <w:t xml:space="preserve"> </w:t>
-      </w:r>
-      <w:r>
-        <w:t xml:space="preserve">summaries of a field of research.</w:t>
-      </w:r>
-      <w:r>
-        <w:rPr>
-          <w:vertAlign w:val="superscript"/>
-        </w:rPr>
-        <w:t xml:space="preserve">25</w:t>
-      </w:r>
-      <w:r>
-        <w:t xml:space="preserve"> </w:t>
-      </w:r>
-      <w:r>
-        <w:t xml:space="preserve">These overviews provide a reference point for the field and allow for easier comparison of risks and benefits for the same behaviour.</w:t>
-      </w:r>
-      <w:r>
-        <w:t xml:space="preserve"> </w:t>
-      </w:r>
-      <w:r>
-        <w:t xml:space="preserve">By analogy, reading is a sedentary behaviour, and only by comparing the health risks against the educational benefits can researchers and policymakers make clear recommendations about what young people should do.</w:t>
-      </w:r>
-    </w:p>
-    <w:p>
-      <w:pPr>
-        <w:pStyle w:val="Textkrper"/>
-      </w:pPr>
-      <w:r>
-        <w:t xml:space="preserve">In order to synthesise the evidence and support further evidence-based guideline development and refinement, we reviewed published meta-analyses examining the effects of screen use on children and youth.</w:t>
-      </w:r>
-      <w:r>
-        <w:t xml:space="preserve"> </w:t>
-      </w:r>
-      <w:r>
-        <w:t xml:space="preserve">This review synthesises evidence on any outcome of electronic media exposure.</w:t>
-      </w:r>
-      <w:r>
-        <w:t xml:space="preserve"> </w:t>
-      </w:r>
-      <w:r>
-        <w:t xml:space="preserve">We deliberately did not pre-specify outcomes, in order to get a comprehensive list of areas where there is meta-analytical evidence.</w:t>
-      </w:r>
-      <w:r>
-        <w:t xml:space="preserve"> </w:t>
-      </w:r>
-      <w:r>
-        <w:t xml:space="preserve">Adopting this broad approach allowed us to provide a holistic perspective on the influence of screens on children’s lives.</w:t>
-      </w:r>
-      <w:r>
-        <w:t xml:space="preserve"> </w:t>
-      </w:r>
-      <w:r>
-        <w:t xml:space="preserve">By synthesising across life domains (e.g., school and home), this review provides evidence to inform guidelines and advice for parents, teachers, pediatricians and other professionals in order to maximise human functioning.</w:t>
-      </w:r>
-    </w:p>
-    <w:p>
-      <w:r>
-        <w:br w:type="page"/>
-      </w:r>
-    </w:p>
-    <w:p>
-      <w:pPr>
-        <w:pStyle w:val="berschrift1"/>
-      </w:pPr>
-      <w:bookmarkStart w:id="22" w:name="results"/>
-      <w:r>
-        <w:t xml:space="preserve">Results</w:t>
-      </w:r>
-      <w:bookmarkEnd w:id="22"/>
-    </w:p>
-    <w:p>
-      <w:pPr>
-        <w:pStyle w:val="FirstParagraph"/>
-      </w:pPr>
-      <w:r>
-        <w:t xml:space="preserve">The searches yielded 50,649 results, of which 28,675 were duplicates.</w:t>
-      </w:r>
-      <w:r>
-        <w:t xml:space="preserve"> </w:t>
-      </w:r>
-      <w:r>
-        <w:t xml:space="preserve">After screening titles and abstracts, we assessed 2,557 full-texts for inclusion.</w:t>
-      </w:r>
-      <w:r>
-        <w:t xml:space="preserve"> </w:t>
-      </w:r>
-      <w:r>
-        <w:t xml:space="preserve">Of those, 217 met the inclusion criteria and we extracted the data from all of these meta-analyses.</w:t>
-      </w:r>
-      <w:r>
-        <w:t xml:space="preserve"> </w:t>
-      </w:r>
-      <w:r>
-        <w:t xml:space="preserve">Figure 1 presents the full results of the selection process.</w:t>
-      </w:r>
-    </w:p>
-    <w:p>
-      <w:pPr>
-        <w:pStyle w:val="Textkrper"/>
-      </w:pPr>
-      <w:r>
-        <w:t xml:space="preserve">The most frequently reported exposures were physically active video games (</w:t>
-      </w:r>
-      <w:r>
-        <w:rPr>
-          <w:i/>
-        </w:rPr>
-        <w:t xml:space="preserve">n</w:t>
-      </w:r>
-      <w:r>
-        <w:t xml:space="preserve"> </w:t>
-      </w:r>
-      <w:r>
-        <w:t xml:space="preserve">= 31), general screen use (</w:t>
-      </w:r>
-      <w:r>
-        <w:rPr>
-          <w:i/>
-        </w:rPr>
-        <w:t xml:space="preserve">n</w:t>
-      </w:r>
-      <w:r>
-        <w:t xml:space="preserve"> </w:t>
-      </w:r>
-      <w:r>
-        <w:t xml:space="preserve">= 27), general TV programs and movies (</w:t>
-      </w:r>
-      <w:r>
-        <w:rPr>
-          <w:i/>
-        </w:rPr>
-        <w:t xml:space="preserve">n</w:t>
-      </w:r>
-      <w:r>
-        <w:t xml:space="preserve"> </w:t>
-      </w:r>
-      <w:r>
-        <w:t xml:space="preserve">= 20), and screen-based interventions to promote health (</w:t>
-      </w:r>
-      <w:r>
-        <w:rPr>
-          <w:i/>
-        </w:rPr>
-        <w:t xml:space="preserve">n</w:t>
-      </w:r>
-      <w:r>
-        <w:t xml:space="preserve"> </w:t>
-      </w:r>
-      <w:r>
-        <w:t xml:space="preserve">= 14).</w:t>
-      </w:r>
-      <w:r>
-        <w:t xml:space="preserve"> </w:t>
-      </w:r>
-      <w:r>
-        <w:t xml:space="preserve">Supplementary File 1 provides a list of all exposures identified.</w:t>
-      </w:r>
-      <w:r>
-        <w:t xml:space="preserve"> </w:t>
-      </w:r>
-      <w:r>
-        <w:t xml:space="preserve">The most frequently reported outcomes were body composition (</w:t>
-      </w:r>
-      <w:r>
-        <w:rPr>
-          <w:i/>
-        </w:rPr>
-        <w:t xml:space="preserve">n</w:t>
-      </w:r>
-      <w:r>
-        <w:t xml:space="preserve"> </w:t>
-      </w:r>
-      <w:r>
-        <w:t xml:space="preserve">= 30), general learning (</w:t>
-      </w:r>
-      <w:r>
-        <w:rPr>
-          <w:i/>
-        </w:rPr>
-        <w:t xml:space="preserve">n</w:t>
-      </w:r>
-      <w:r>
-        <w:t xml:space="preserve"> </w:t>
-      </w:r>
-      <w:r>
-        <w:t xml:space="preserve">= 24), depression (</w:t>
-      </w:r>
-      <w:r>
-        <w:rPr>
-          <w:i/>
-        </w:rPr>
-        <w:t xml:space="preserve">n</w:t>
-      </w:r>
-      <w:r>
-        <w:t xml:space="preserve"> </w:t>
-      </w:r>
-      <w:r>
-        <w:t xml:space="preserve">= 13), and general literacy (</w:t>
-      </w:r>
-      <w:r>
-        <w:rPr>
-          <w:i/>
-        </w:rPr>
-        <w:t xml:space="preserve">n</w:t>
-      </w:r>
-      <w:r>
-        <w:t xml:space="preserve"> </w:t>
-      </w:r>
-      <w:r>
-        <w:t xml:space="preserve">= 12).</w:t>
-      </w:r>
-      <w:r>
-        <w:t xml:space="preserve"> </w:t>
-      </w:r>
-      <w:r>
-        <w:t xml:space="preserve">Of the 273 unique exposure/outcome combinations, 241 occurred in only one review, with 23 appearing twice, and 9 appearing three or more times.</w:t>
-      </w:r>
-      <w:r>
-        <w:t xml:space="preserve"> </w:t>
-      </w:r>
-      <w:r>
-        <w:t xml:space="preserve">Full characteristics of the included studies are provided in Supplementary File 2.</w:t>
-      </w:r>
-      <w:r>
-        <w:t xml:space="preserve"> </w:t>
-      </w:r>
-      <w:r>
-        <w:t xml:space="preserve">After removing reviews with duplicate exposure/outcome combinations, our process yielded 252 unique effect/outcome combinations (retaining multiple effects for different age groups or study designs) contributed from 102 reviews.</w:t>
-      </w:r>
-      <w:r>
-        <w:t xml:space="preserve"> </w:t>
-      </w:r>
-      <w:r>
-        <w:t xml:space="preserve">These effects represent the findings of 2,451 primary studies, involving 1,937,501 participants.</w:t>
-      </w:r>
-      <w:r>
-        <w:t xml:space="preserve"> </w:t>
-      </w:r>
-      <w:r>
-        <w:t xml:space="preserve">The characteristics of the included effects are available in Supplementary File 3.</w:t>
-      </w:r>
-    </w:p>
-    <w:p>
-      <w:pPr>
-        <w:pStyle w:val="Textkrper"/>
-      </w:pPr>
-      <w:r>
-        <w:rPr>
-          <w:b/>
-        </w:rPr>
-        <w:t xml:space="preserve">TABLE 1</w:t>
-      </w:r>
-    </w:p>
-    <w:p>
-      <w:pPr>
-        <w:pStyle w:val="Textkrper"/>
-      </w:pPr>
-      <w:r>
-        <w:t xml:space="preserve">The quality of the included meta-analyses was mixed (see Table 1).</w:t>
-      </w:r>
-      <w:r>
-        <w:t xml:space="preserve"> </w:t>
-      </w:r>
-      <w:r>
-        <w:t xml:space="preserve">Most assessed heterogeneity (</w:t>
-      </w:r>
-      <w:r>
-        <w:rPr>
-          <w:i/>
-        </w:rPr>
-        <w:t xml:space="preserve">n</w:t>
-      </w:r>
-      <w:r>
-        <w:t xml:space="preserve"> </w:t>
-      </w:r>
-      <w:r>
-        <w:t xml:space="preserve">low risk = 93/102, 91% of meta-analyses), reported the characteristics of the included studies (</w:t>
-      </w:r>
-      <w:r>
-        <w:rPr>
-          <w:i/>
-        </w:rPr>
-        <w:t xml:space="preserve">n</w:t>
-      </w:r>
-      <w:r>
-        <w:t xml:space="preserve"> </w:t>
-      </w:r>
-      <w:r>
-        <w:t xml:space="preserve">low risk = 86/102, 84%), and used a comprehensive and systematic search strategy (</w:t>
-      </w:r>
-      <w:r>
-        <w:rPr>
-          <w:i/>
-        </w:rPr>
-        <w:t xml:space="preserve">n</w:t>
-      </w:r>
-      <w:r>
-        <w:t xml:space="preserve"> </w:t>
-      </w:r>
-      <w:r>
-        <w:t xml:space="preserve">low risk = 71/102, 70%).</w:t>
-      </w:r>
-      <w:r>
-        <w:t xml:space="preserve"> </w:t>
-      </w:r>
-      <w:r>
-        <w:t xml:space="preserve">Most reviews did not clearly report if their eligibility criteria were predefined (</w:t>
-      </w:r>
-      <w:r>
-        <w:rPr>
-          <w:i/>
-        </w:rPr>
-        <w:t xml:space="preserve">n</w:t>
-      </w:r>
-      <w:r>
-        <w:t xml:space="preserve"> </w:t>
-      </w:r>
-      <w:r>
-        <w:t xml:space="preserve">unclear = 71/102, 70%).</w:t>
-      </w:r>
-      <w:r>
-        <w:t xml:space="preserve"> </w:t>
-      </w:r>
-      <w:r>
-        <w:t xml:space="preserve">Many papers also did not complete dual independent screening of abstracts and full text (</w:t>
-      </w:r>
-      <w:r>
-        <w:rPr>
-          <w:i/>
-        </w:rPr>
-        <w:t xml:space="preserve">n</w:t>
-      </w:r>
-      <w:r>
-        <w:t xml:space="preserve"> </w:t>
-      </w:r>
-      <w:r>
-        <w:t xml:space="preserve">high risk = 20/102, 20%) or did not clearly report the method of screening (</w:t>
-      </w:r>
-      <w:r>
-        <w:rPr>
-          <w:i/>
-        </w:rPr>
-        <w:t xml:space="preserve">n</w:t>
-      </w:r>
-      <w:r>
-        <w:t xml:space="preserve"> </w:t>
-      </w:r>
-      <w:r>
-        <w:t xml:space="preserve">unclear = 37/102, 36%).</w:t>
-      </w:r>
-      <w:r>
-        <w:t xml:space="preserve"> </w:t>
-      </w:r>
-      <w:r>
-        <w:t xml:space="preserve">A similar trend was observed for dual independent quality assessment (</w:t>
-      </w:r>
-      <w:r>
-        <w:rPr>
-          <w:i/>
-        </w:rPr>
-        <w:t xml:space="preserve">n</w:t>
-      </w:r>
-      <w:r>
-        <w:t xml:space="preserve"> </w:t>
-      </w:r>
-      <w:r>
-        <w:t xml:space="preserve">high risk = 52/102, 51%; n high risk = 19/102, 19%).</w:t>
-      </w:r>
-      <w:r>
-        <w:t xml:space="preserve"> </w:t>
-      </w:r>
-      <w:r>
-        <w:t xml:space="preserve">Overall, only 7 meta-analyses were graded as low risk of bias on all criteria.</w:t>
-      </w:r>
-    </w:p>
-    <w:p>
-      <w:pPr>
-        <w:pStyle w:val="berschrift2"/>
-      </w:pPr>
-      <w:bookmarkStart w:id="23" w:name="education-outcomes"/>
-      <w:r>
-        <w:t xml:space="preserve">Education Outcomes</w:t>
-      </w:r>
-      <w:bookmarkEnd w:id="23"/>
-    </w:p>
-    <w:p>
-      <w:pPr>
-        <w:pStyle w:val="FirstParagraph"/>
-      </w:pPr>
-      <w:r>
-        <w:t xml:space="preserve">There were 88 unique effects associated with education outcomes, including general learning outcomes, literacy, numeracy, and science.</w:t>
-      </w:r>
-      <w:r>
-        <w:t xml:space="preserve"> </w:t>
-      </w:r>
-      <w:r>
-        <w:t xml:space="preserve">We removed 28 effects that did not provide individual study-level data, 19 effects with samples &lt; 1,000, and 19 effects with a significant Egger’s test or insufficient studies to conduct the test.</w:t>
-      </w:r>
-      <w:r>
-        <w:t xml:space="preserve"> </w:t>
-      </w:r>
-      <w:r>
-        <w:t xml:space="preserve">Effects not meeting one or more of these standards are presented in Supplementary File 4.</w:t>
-      </w:r>
-      <w:r>
-        <w:t xml:space="preserve"> </w:t>
-      </w:r>
-      <w:r>
-        <w:t xml:space="preserve">The remaining 22 effects met our criteria for statistical credibility and are described in Figure 2.</w:t>
-      </w:r>
-      <w:r>
-        <w:t xml:space="preserve"> </w:t>
-      </w:r>
-      <w:r>
-        <w:t xml:space="preserve">These 22 effects came from 17 meta-analytic reviews analysing data from 337 empirical studies with 262,497 individual participants.</w:t>
-      </w:r>
-    </w:p>
-    <w:p>
-      <w:pPr>
-        <w:pStyle w:val="Textkrper"/>
-      </w:pPr>
-      <w:r>
-        <w:t xml:space="preserve">Among the statistically credible effects, general screen use (</w:t>
-      </w:r>
-      <w:r>
-        <w:rPr>
-          <w:i/>
-        </w:rPr>
-        <w:t xml:space="preserve">r</w:t>
-      </w:r>
-      <w:r>
-        <w:t xml:space="preserve"> </w:t>
-      </w:r>
-      <w:r>
-        <w:t xml:space="preserve">= -0.11, 95% confidence interval [CI] -0.24 to 0.01,</w:t>
-      </w:r>
-      <w:r>
-        <w:t xml:space="preserve"> </w:t>
-      </w:r>
-      <w:r>
-        <w:rPr>
-          <w:i/>
-        </w:rPr>
-        <w:t xml:space="preserve">p</w:t>
-      </w:r>
-      <w:r>
-        <w:t xml:space="preserve"> </w:t>
-      </w:r>
-      <w:r>
-        <w:t xml:space="preserve">= 0.071,</w:t>
-      </w:r>
-      <w:r>
-        <w:t xml:space="preserve"> </w:t>
-      </w:r>
-      <w:r>
-        <w:rPr>
-          <w:i/>
-        </w:rPr>
-        <w:t xml:space="preserve">k</w:t>
-      </w:r>
-      <w:r>
-        <w:t xml:space="preserve"> </w:t>
-      </w:r>
-      <w:r>
-        <w:t xml:space="preserve">= 18,</w:t>
-      </w:r>
-      <w:r>
-        <w:t xml:space="preserve"> </w:t>
-      </w:r>
-      <w:r>
-        <w:rPr>
-          <w:i/>
-        </w:rPr>
-        <w:t xml:space="preserve">N</w:t>
-      </w:r>
-      <w:r>
-        <w:t xml:space="preserve"> </w:t>
-      </w:r>
-      <w:r>
-        <w:t xml:space="preserve">= 13,100), television viewing (</w:t>
-      </w:r>
-      <w:r>
-        <w:rPr>
-          <w:i/>
-        </w:rPr>
-        <w:t xml:space="preserve">r</w:t>
-      </w:r>
-      <w:r>
-        <w:t xml:space="preserve"> </w:t>
-      </w:r>
-      <w:r>
-        <w:t xml:space="preserve">= -0.10, 95% CI -0.15 to -0.04,</w:t>
-      </w:r>
-      <w:r>
-        <w:t xml:space="preserve"> </w:t>
-      </w:r>
-      <w:r>
-        <w:rPr>
-          <w:i/>
-        </w:rPr>
-        <w:t xml:space="preserve">p</w:t>
-      </w:r>
-      <w:r>
-        <w:t xml:space="preserve"> </w:t>
-      </w:r>
-      <w:r>
-        <w:t xml:space="preserve">= &lt;0.001,</w:t>
-      </w:r>
-      <w:r>
-        <w:t xml:space="preserve"> </w:t>
-      </w:r>
-      <w:r>
-        <w:rPr>
-          <w:i/>
-        </w:rPr>
-        <w:t xml:space="preserve">k</w:t>
-      </w:r>
-      <w:r>
-        <w:t xml:space="preserve"> </w:t>
-      </w:r>
-      <w:r>
-        <w:t xml:space="preserve">= 18,</w:t>
-      </w:r>
-      <w:r>
-        <w:t xml:space="preserve"> </w:t>
-      </w:r>
-      <w:r>
-        <w:rPr>
-          <w:i/>
-        </w:rPr>
-        <w:t xml:space="preserve">N</w:t>
-      </w:r>
-      <w:r>
-        <w:t xml:space="preserve"> </w:t>
-      </w:r>
-      <w:r>
-        <w:t xml:space="preserve">= 62,135), and video games (</w:t>
-      </w:r>
-      <w:r>
-        <w:rPr>
-          <w:i/>
-        </w:rPr>
-        <w:t xml:space="preserve">r</w:t>
-      </w:r>
-      <w:r>
-        <w:t xml:space="preserve"> </w:t>
-      </w:r>
-      <w:r>
-        <w:t xml:space="preserve">= -0.08, 95% CI -0.12 to -0.04,</w:t>
-      </w:r>
-      <w:r>
-        <w:t xml:space="preserve"> </w:t>
-      </w:r>
-      <w:r>
-        <w:rPr>
-          <w:i/>
-        </w:rPr>
-        <w:t xml:space="preserve">p</w:t>
-      </w:r>
-      <w:r>
-        <w:t xml:space="preserve"> </w:t>
-      </w:r>
-      <w:r>
-        <w:t xml:space="preserve">= &lt;0.001,</w:t>
-      </w:r>
-      <w:r>
-        <w:t xml:space="preserve"> </w:t>
-      </w:r>
-      <w:r>
-        <w:rPr>
-          <w:i/>
-        </w:rPr>
-        <w:t xml:space="preserve">k</w:t>
-      </w:r>
-      <w:r>
-        <w:t xml:space="preserve"> </w:t>
-      </w:r>
-      <w:r>
-        <w:t xml:space="preserve">= 10,</w:t>
-      </w:r>
-      <w:r>
-        <w:t xml:space="preserve"> </w:t>
-      </w:r>
-      <w:r>
-        <w:rPr>
-          <w:i/>
-        </w:rPr>
-        <w:t xml:space="preserve">N</w:t>
-      </w:r>
-      <w:r>
-        <w:t xml:space="preserve"> </w:t>
-      </w:r>
-      <w:r>
-        <w:t xml:space="preserve">= 4,276) were all negatively associated with learning.</w:t>
-      </w:r>
-      <w:r>
-        <w:t xml:space="preserve"> </w:t>
-      </w:r>
-      <w:r>
-        <w:t xml:space="preserve">E-books that included narration (</w:t>
-      </w:r>
-      <w:r>
-        <w:rPr>
-          <w:i/>
-        </w:rPr>
-        <w:t xml:space="preserve">r</w:t>
-      </w:r>
-      <w:r>
-        <w:t xml:space="preserve"> </w:t>
-      </w:r>
-      <w:r>
-        <w:t xml:space="preserve">= 0.11, 95% CI 0.05 to 0.17,</w:t>
-      </w:r>
-      <w:r>
-        <w:t xml:space="preserve"> </w:t>
-      </w:r>
-      <w:r>
-        <w:rPr>
-          <w:i/>
-        </w:rPr>
-        <w:t xml:space="preserve">p</w:t>
-      </w:r>
-      <w:r>
-        <w:t xml:space="preserve"> </w:t>
-      </w:r>
-      <w:r>
-        <w:t xml:space="preserve">= &lt;0.001,</w:t>
-      </w:r>
-      <w:r>
-        <w:t xml:space="preserve"> </w:t>
-      </w:r>
-      <w:r>
-        <w:rPr>
-          <w:i/>
-        </w:rPr>
-        <w:t xml:space="preserve">k</w:t>
-      </w:r>
-      <w:r>
-        <w:t xml:space="preserve"> </w:t>
-      </w:r>
-      <w:r>
-        <w:t xml:space="preserve">= 50,</w:t>
-      </w:r>
-      <w:r>
-        <w:t xml:space="preserve"> </w:t>
-      </w:r>
-      <w:r>
-        <w:rPr>
-          <w:i/>
-        </w:rPr>
-        <w:t xml:space="preserve">N</w:t>
-      </w:r>
-      <w:r>
-        <w:t xml:space="preserve"> </w:t>
-      </w:r>
-      <w:r>
-        <w:t xml:space="preserve">= 2,288), as well as touch screen education interventions (</w:t>
-      </w:r>
-      <w:r>
-        <w:rPr>
-          <w:i/>
-        </w:rPr>
-        <w:t xml:space="preserve">r</w:t>
-      </w:r>
-      <w:r>
-        <w:t xml:space="preserve"> </w:t>
-      </w:r>
-      <w:r>
-        <w:t xml:space="preserve">= 0.21, 95% CI 0.15 to 0.28,</w:t>
-      </w:r>
-      <w:r>
-        <w:t xml:space="preserve"> </w:t>
-      </w:r>
-      <w:r>
-        <w:rPr>
-          <w:i/>
-        </w:rPr>
-        <w:t xml:space="preserve">p</w:t>
-      </w:r>
-      <w:r>
-        <w:t xml:space="preserve"> </w:t>
-      </w:r>
-      <w:r>
-        <w:t xml:space="preserve">= &lt;0.001,</w:t>
-      </w:r>
-      <w:r>
-        <w:t xml:space="preserve"> </w:t>
-      </w:r>
-      <w:r>
-        <w:rPr>
-          <w:i/>
-        </w:rPr>
-        <w:t xml:space="preserve">k</w:t>
-      </w:r>
-      <w:r>
-        <w:t xml:space="preserve"> </w:t>
-      </w:r>
-      <w:r>
-        <w:t xml:space="preserve">= 79,</w:t>
-      </w:r>
-      <w:r>
-        <w:t xml:space="preserve"> </w:t>
-      </w:r>
-      <w:r>
-        <w:rPr>
-          <w:i/>
-        </w:rPr>
-        <w:t xml:space="preserve">N</w:t>
-      </w:r>
-      <w:r>
-        <w:t xml:space="preserve"> </w:t>
-      </w:r>
-      <w:r>
-        <w:t xml:space="preserve">= 5,810), and augmented reality education interventions (</w:t>
-      </w:r>
-      <w:r>
-        <w:rPr>
-          <w:i/>
-        </w:rPr>
-        <w:t xml:space="preserve">r</w:t>
-      </w:r>
-      <w:r>
-        <w:t xml:space="preserve"> </w:t>
-      </w:r>
-      <w:r>
-        <w:t xml:space="preserve">= 0.33, 95% CI 0.25 to 0.42,</w:t>
-      </w:r>
-      <w:r>
-        <w:t xml:space="preserve"> </w:t>
-      </w:r>
-      <w:r>
-        <w:rPr>
-          <w:i/>
-        </w:rPr>
-        <w:t xml:space="preserve">p</w:t>
-      </w:r>
-      <w:r>
-        <w:t xml:space="preserve"> </w:t>
-      </w:r>
-      <w:r>
-        <w:t xml:space="preserve">= &lt;0.001,</w:t>
-      </w:r>
-      <w:r>
-        <w:t xml:space="preserve"> </w:t>
-      </w:r>
-      <w:r>
-        <w:rPr>
-          <w:i/>
-        </w:rPr>
-        <w:t xml:space="preserve">k</w:t>
-      </w:r>
-      <w:r>
-        <w:t xml:space="preserve"> </w:t>
-      </w:r>
-      <w:r>
-        <w:t xml:space="preserve">= 15,</w:t>
-      </w:r>
-      <w:r>
-        <w:t xml:space="preserve"> </w:t>
-      </w:r>
-      <w:r>
-        <w:rPr>
-          <w:i/>
-        </w:rPr>
-        <w:t xml:space="preserve">N</w:t>
-      </w:r>
-      <w:r>
-        <w:t xml:space="preserve"> </w:t>
-      </w:r>
-      <w:r>
-        <w:t xml:space="preserve">= 1,474) were positively associated with learning.</w:t>
-      </w:r>
-      <w:r>
-        <w:t xml:space="preserve"> </w:t>
-      </w:r>
-      <w:r>
-        <w:t xml:space="preserve">General screen use was negatively associated with literacy outcomes (</w:t>
-      </w:r>
-      <w:r>
-        <w:rPr>
-          <w:i/>
-        </w:rPr>
-        <w:t xml:space="preserve">r</w:t>
-      </w:r>
-      <w:r>
-        <w:t xml:space="preserve"> </w:t>
-      </w:r>
-      <w:r>
-        <w:t xml:space="preserve">= -0.14, 95% CI -0.20 to -0.09,</w:t>
-      </w:r>
-      <w:r>
-        <w:t xml:space="preserve"> </w:t>
-      </w:r>
-      <w:r>
-        <w:rPr>
-          <w:i/>
-        </w:rPr>
-        <w:t xml:space="preserve">p</w:t>
-      </w:r>
-      <w:r>
-        <w:t xml:space="preserve"> </w:t>
-      </w:r>
-      <w:r>
-        <w:t xml:space="preserve">= &lt;0.001,</w:t>
-      </w:r>
-      <w:r>
-        <w:t xml:space="preserve"> </w:t>
-      </w:r>
-      <w:r>
-        <w:rPr>
-          <w:i/>
-        </w:rPr>
-        <w:t xml:space="preserve">k</w:t>
-      </w:r>
-      <w:r>
-        <w:t xml:space="preserve"> </w:t>
-      </w:r>
-      <w:r>
-        <w:t xml:space="preserve">= 38,</w:t>
-      </w:r>
-      <w:r>
-        <w:t xml:space="preserve"> </w:t>
-      </w:r>
-      <w:r>
-        <w:rPr>
-          <w:i/>
-        </w:rPr>
-        <w:t xml:space="preserve">N</w:t>
-      </w:r>
-      <w:r>
-        <w:t xml:space="preserve"> </w:t>
-      </w:r>
-      <w:r>
-        <w:t xml:space="preserve">= 18,318).</w:t>
-      </w:r>
-      <w:r>
-        <w:t xml:space="preserve"> </w:t>
-      </w:r>
-      <w:r>
-        <w:t xml:space="preserve">However, if the screen use involved co-viewing (e.g., watching with a parent;</w:t>
-      </w:r>
-      <w:r>
-        <w:t xml:space="preserve"> </w:t>
-      </w:r>
-      <w:r>
-        <w:rPr>
-          <w:i/>
-        </w:rPr>
-        <w:t xml:space="preserve">r</w:t>
-      </w:r>
-      <w:r>
-        <w:t xml:space="preserve"> </w:t>
-      </w:r>
-      <w:r>
-        <w:t xml:space="preserve">= 0.15, 95% CI 0.02 to 0.28,</w:t>
-      </w:r>
-      <w:r>
-        <w:t xml:space="preserve"> </w:t>
-      </w:r>
-      <w:r>
-        <w:rPr>
-          <w:i/>
-        </w:rPr>
-        <w:t xml:space="preserve">p</w:t>
-      </w:r>
-      <w:r>
-        <w:t xml:space="preserve"> </w:t>
-      </w:r>
-      <w:r>
-        <w:t xml:space="preserve">= 0.028,</w:t>
-      </w:r>
-      <w:r>
-        <w:t xml:space="preserve"> </w:t>
-      </w:r>
-      <w:r>
-        <w:rPr>
-          <w:i/>
-        </w:rPr>
-        <w:t xml:space="preserve">k</w:t>
-      </w:r>
-      <w:r>
-        <w:t xml:space="preserve"> </w:t>
-      </w:r>
-      <w:r>
-        <w:t xml:space="preserve">= 12,</w:t>
-      </w:r>
-      <w:r>
-        <w:t xml:space="preserve"> </w:t>
-      </w:r>
-      <w:r>
-        <w:rPr>
-          <w:i/>
-        </w:rPr>
-        <w:t xml:space="preserve">N</w:t>
-      </w:r>
-      <w:r>
-        <w:t xml:space="preserve"> </w:t>
-      </w:r>
-      <w:r>
-        <w:t xml:space="preserve">= 6,083), or the content of television programs was educational (</w:t>
-      </w:r>
-      <w:r>
-        <w:rPr>
-          <w:i/>
-        </w:rPr>
-        <w:t xml:space="preserve">r</w:t>
-      </w:r>
-      <w:r>
-        <w:t xml:space="preserve"> </w:t>
-      </w:r>
-      <w:r>
-        <w:t xml:space="preserve">= 0.13, 95% CI 0.03 to 0.23,</w:t>
-      </w:r>
-      <w:r>
-        <w:t xml:space="preserve"> </w:t>
-      </w:r>
-      <w:r>
-        <w:rPr>
-          <w:i/>
-        </w:rPr>
-        <w:t xml:space="preserve">p</w:t>
-      </w:r>
-      <w:r>
-        <w:t xml:space="preserve"> </w:t>
-      </w:r>
-      <w:r>
-        <w:t xml:space="preserve">= 0.012,</w:t>
-      </w:r>
-      <w:r>
-        <w:t xml:space="preserve"> </w:t>
-      </w:r>
-      <w:r>
-        <w:rPr>
-          <w:i/>
-        </w:rPr>
-        <w:t xml:space="preserve">k</w:t>
-      </w:r>
-      <w:r>
-        <w:t xml:space="preserve"> </w:t>
-      </w:r>
-      <w:r>
-        <w:t xml:space="preserve">= 13,</w:t>
-      </w:r>
-      <w:r>
-        <w:t xml:space="preserve"> </w:t>
-      </w:r>
-      <w:r>
-        <w:rPr>
-          <w:i/>
-        </w:rPr>
-        <w:t xml:space="preserve">N</w:t>
-      </w:r>
-      <w:r>
-        <w:t xml:space="preserve"> </w:t>
-      </w:r>
-      <w:r>
-        <w:t xml:space="preserve">= 1,955), the association with literacy was positive and significant at the 95% confidence level (weak evidence).</w:t>
-      </w:r>
-      <w:r>
-        <w:t xml:space="preserve"> </w:t>
-      </w:r>
-      <w:r>
-        <w:t xml:space="preserve">Numeracy outcomes were positively associated with screen-based mathematics interventions (</w:t>
-      </w:r>
-      <w:r>
-        <w:rPr>
-          <w:i/>
-        </w:rPr>
-        <w:t xml:space="preserve">r</w:t>
-      </w:r>
-      <w:r>
-        <w:t xml:space="preserve"> </w:t>
-      </w:r>
-      <w:r>
-        <w:t xml:space="preserve">= 0.27, 95% CI 0.21 to 0.33,</w:t>
-      </w:r>
-      <w:r>
-        <w:t xml:space="preserve"> </w:t>
-      </w:r>
-      <w:r>
-        <w:rPr>
-          <w:i/>
-        </w:rPr>
-        <w:t xml:space="preserve">p</w:t>
-      </w:r>
-      <w:r>
-        <w:t xml:space="preserve"> </w:t>
-      </w:r>
-      <w:r>
-        <w:t xml:space="preserve">= &lt;0.001,</w:t>
-      </w:r>
-      <w:r>
-        <w:t xml:space="preserve"> </w:t>
-      </w:r>
-      <w:r>
-        <w:rPr>
-          <w:i/>
-        </w:rPr>
-        <w:t xml:space="preserve">k</w:t>
-      </w:r>
-      <w:r>
-        <w:t xml:space="preserve"> </w:t>
-      </w:r>
-      <w:r>
-        <w:t xml:space="preserve">= 85,</w:t>
-      </w:r>
-      <w:r>
-        <w:t xml:space="preserve"> </w:t>
-      </w:r>
-      <w:r>
-        <w:rPr>
-          <w:i/>
-        </w:rPr>
-        <w:t xml:space="preserve">N</w:t>
-      </w:r>
-      <w:r>
-        <w:t xml:space="preserve"> </w:t>
-      </w:r>
-      <w:r>
-        <w:t xml:space="preserve">= 36,793) and video games that contained numeracy content (</w:t>
-      </w:r>
-      <w:r>
-        <w:rPr>
-          <w:i/>
-        </w:rPr>
-        <w:t xml:space="preserve">r</w:t>
-      </w:r>
-      <w:r>
-        <w:t xml:space="preserve"> </w:t>
-      </w:r>
-      <w:r>
-        <w:t xml:space="preserve">= 0.32, 95% CI 0.21 to 0.43,</w:t>
-      </w:r>
-      <w:r>
-        <w:t xml:space="preserve"> </w:t>
-      </w:r>
-      <w:r>
-        <w:rPr>
-          <w:i/>
-        </w:rPr>
-        <w:t xml:space="preserve">p</w:t>
-      </w:r>
-      <w:r>
-        <w:t xml:space="preserve"> </w:t>
-      </w:r>
-      <w:r>
-        <w:t xml:space="preserve">= &lt;0.001,</w:t>
-      </w:r>
-      <w:r>
-        <w:t xml:space="preserve"> </w:t>
-      </w:r>
-      <w:r>
-        <w:rPr>
-          <w:i/>
-        </w:rPr>
-        <w:t xml:space="preserve">k</w:t>
-      </w:r>
-      <w:r>
-        <w:t xml:space="preserve"> </w:t>
-      </w:r>
-      <w:r>
-        <w:t xml:space="preserve">= 25,</w:t>
-      </w:r>
-      <w:r>
-        <w:t xml:space="preserve"> </w:t>
-      </w:r>
-      <w:r>
-        <w:rPr>
-          <w:i/>
-        </w:rPr>
-        <w:t xml:space="preserve">N</w:t>
-      </w:r>
-      <w:r>
-        <w:t xml:space="preserve"> </w:t>
-      </w:r>
-      <w:r>
-        <w:t xml:space="preserve">= 2,008).</w:t>
-      </w:r>
-    </w:p>
-    <w:p>
-      <w:pPr>
-        <w:pStyle w:val="Textkrper"/>
-      </w:pPr>
-      <w:r>
-        <w:t xml:space="preserve">As shown in Figure 2, most of the credible results (13 of 22 effects) showed statistically significant associations, with 99.9% confidence intervals not encompassing zero (strong evidence).</w:t>
-      </w:r>
-      <w:r>
-        <w:t xml:space="preserve"> </w:t>
-      </w:r>
-      <w:r>
-        <w:t xml:space="preserve">The remaining six associations were significant at the 95% confidence level (weak evidence).</w:t>
-      </w:r>
-      <w:r>
-        <w:t xml:space="preserve"> </w:t>
-      </w:r>
-      <w:r>
-        <w:t xml:space="preserve">All credible effects related to education outcomes were small-to-moderate.</w:t>
-      </w:r>
-      <w:r>
-        <w:t xml:space="preserve"> </w:t>
-      </w:r>
-      <w:r>
-        <w:t xml:space="preserve">Screen-based interventions designed to influence an outcome (e.g., a computer based program designed to enhance learning;</w:t>
-      </w:r>
-      <w:r>
-        <w:rPr>
-          <w:vertAlign w:val="superscript"/>
-        </w:rPr>
-        <w:t xml:space="preserve">26</w:t>
-      </w:r>
-      <w:r>
-        <w:t xml:space="preserve"> </w:t>
-      </w:r>
-      <w:r>
-        <w:rPr>
-          <w:i/>
-        </w:rPr>
-        <w:t xml:space="preserve">r</w:t>
-      </w:r>
-      <w:r>
-        <w:t xml:space="preserve"> </w:t>
-      </w:r>
-      <w:r>
-        <w:t xml:space="preserve">= 0.21, 95% CI 0.15 to 0.28,</w:t>
-      </w:r>
-      <w:r>
-        <w:t xml:space="preserve"> </w:t>
-      </w:r>
-      <w:r>
-        <w:rPr>
-          <w:i/>
-        </w:rPr>
-        <w:t xml:space="preserve">p</w:t>
-      </w:r>
-      <w:r>
-        <w:t xml:space="preserve"> </w:t>
-      </w:r>
-      <w:r>
-        <w:t xml:space="preserve">= &lt;0.001,</w:t>
-      </w:r>
-      <w:r>
-        <w:t xml:space="preserve"> </w:t>
-      </w:r>
-      <w:r>
-        <w:rPr>
-          <w:i/>
-        </w:rPr>
-        <w:t xml:space="preserve">k</w:t>
-      </w:r>
-      <w:r>
-        <w:t xml:space="preserve"> </w:t>
-      </w:r>
-      <w:r>
-        <w:t xml:space="preserve">= 79,</w:t>
-      </w:r>
-      <w:r>
-        <w:t xml:space="preserve"> </w:t>
-      </w:r>
-      <w:r>
-        <w:rPr>
-          <w:i/>
-        </w:rPr>
-        <w:t xml:space="preserve">N</w:t>
-      </w:r>
-      <w:r>
-        <w:t xml:space="preserve"> </w:t>
-      </w:r>
-      <w:r>
-        <w:t xml:space="preserve">= 5,810) tended to have larger effect sizes than exposures that were not specifically intended to influence any of the measured outcomes (e.g., the association between television viewing and learning;</w:t>
-      </w:r>
-      <w:r>
-        <w:rPr>
-          <w:vertAlign w:val="superscript"/>
-        </w:rPr>
-        <w:t xml:space="preserve">27</w:t>
-      </w:r>
-      <w:r>
-        <w:t xml:space="preserve"> </w:t>
-      </w:r>
-      <w:r>
-        <w:rPr>
-          <w:i/>
-        </w:rPr>
-        <w:t xml:space="preserve">r</w:t>
-      </w:r>
-      <w:r>
-        <w:t xml:space="preserve"> </w:t>
-      </w:r>
-      <w:r>
-        <w:t xml:space="preserve">= -0.10, 95% CI -0.15 to -0.04,</w:t>
-      </w:r>
-      <w:r>
-        <w:t xml:space="preserve"> </w:t>
-      </w:r>
-      <w:r>
-        <w:rPr>
-          <w:i/>
-        </w:rPr>
-        <w:t xml:space="preserve">p</w:t>
-      </w:r>
-      <w:r>
-        <w:t xml:space="preserve"> </w:t>
-      </w:r>
-      <w:r>
-        <w:t xml:space="preserve">= &lt;0.001,</w:t>
-      </w:r>
-      <w:r>
-        <w:t xml:space="preserve"> </w:t>
-      </w:r>
-      <w:r>
-        <w:rPr>
-          <w:i/>
-        </w:rPr>
-        <w:t xml:space="preserve">k</w:t>
-      </w:r>
-      <w:r>
-        <w:t xml:space="preserve"> </w:t>
-      </w:r>
-      <w:r>
-        <w:t xml:space="preserve">= 18,</w:t>
-      </w:r>
-      <w:r>
-        <w:t xml:space="preserve"> </w:t>
-      </w:r>
-      <w:r>
-        <w:rPr>
-          <w:i/>
-        </w:rPr>
-        <w:t xml:space="preserve">N</w:t>
-      </w:r>
-      <w:r>
-        <w:t xml:space="preserve"> </w:t>
-      </w:r>
-      <w:r>
-        <w:t xml:space="preserve">= 62,135).</w:t>
-      </w:r>
-      <w:r>
-        <w:t xml:space="preserve"> </w:t>
-      </w:r>
-      <w:r>
-        <w:t xml:space="preserve">The largest effect size observed was for augmented reality-based education interventions on general learning (</w:t>
-      </w:r>
-      <w:r>
-        <w:rPr>
-          <w:i/>
-        </w:rPr>
-        <w:t xml:space="preserve">r</w:t>
-      </w:r>
-      <w:r>
-        <w:t xml:space="preserve"> </w:t>
-      </w:r>
-      <w:r>
-        <w:t xml:space="preserve">= 0.33, 95% CI 0.25 to 0.42,</w:t>
-      </w:r>
-      <w:r>
-        <w:t xml:space="preserve"> </w:t>
-      </w:r>
-      <w:r>
-        <w:rPr>
-          <w:i/>
-        </w:rPr>
-        <w:t xml:space="preserve">p</w:t>
-      </w:r>
-      <w:r>
-        <w:t xml:space="preserve"> </w:t>
-      </w:r>
-      <w:r>
-        <w:t xml:space="preserve">= &lt;0.001,</w:t>
-      </w:r>
-      <w:r>
-        <w:t xml:space="preserve"> </w:t>
-      </w:r>
-      <w:r>
-        <w:rPr>
-          <w:i/>
-        </w:rPr>
-        <w:t xml:space="preserve">k</w:t>
-      </w:r>
-      <w:r>
-        <w:t xml:space="preserve"> </w:t>
-      </w:r>
-      <w:r>
-        <w:t xml:space="preserve">= 15,</w:t>
-      </w:r>
-      <w:r>
-        <w:t xml:space="preserve"> </w:t>
-      </w:r>
-      <w:r>
-        <w:rPr>
-          <w:i/>
-        </w:rPr>
-        <w:t xml:space="preserve">N</w:t>
-      </w:r>
-      <w:r>
-        <w:t xml:space="preserve"> </w:t>
-      </w:r>
-      <w:r>
-        <w:t xml:space="preserve">= 1,474).</w:t>
-      </w:r>
-      <w:r>
-        <w:t xml:space="preserve"> </w:t>
-      </w:r>
-      <w:r>
-        <w:t xml:space="preserve">Most effects showed high levels of heterogeneity (17 of 22 with</w:t>
+        <w:t xml:space="preserve">= 93,740).</w:t>
+      </w:r>
+      <w:r>
+        <w:t xml:space="preserve"> </w:t>
+      </w:r>
+      <w:r>
+        <w:t xml:space="preserve">Limitations include a limited number of studies for each outcome, medium-to-high risk of bias in 95/102 included meta-analyses and high heterogeneity (17/22 in education and 20/21 in health with</w:t>
       </w:r>
       <w:r>
         <w:t xml:space="preserve"> </w:t>
@@ -2673,6 +865,1795 @@
       <w:r>
         <w:t xml:space="preserve">).</w:t>
       </w:r>
+      <w:r>
+        <w:t xml:space="preserve"> </w:t>
+      </w:r>
+      <w:r>
+        <w:t xml:space="preserve">We recommend that caregivers carefully weigh the potential harms and benefits of specific types of screen use.</w:t>
+      </w:r>
+    </w:p>
+    <w:p>
+      <w:pPr>
+        <w:pStyle w:val="Textkrper"/>
+      </w:pPr>
+      <w:r>
+        <w:rPr>
+          <w:i/>
+        </w:rPr>
+        <w:t xml:space="preserve">Word count:</w:t>
+      </w:r>
+      <w:r>
+        <w:t xml:space="preserve"> </w:t>
+      </w:r>
+      <w:r>
+        <w:t xml:space="preserve">5300</w:t>
+      </w:r>
+    </w:p>
+    <w:p>
+      <w:pPr>
+        <w:pStyle w:val="h1-pagebreak"/>
+      </w:pPr>
+      <w:r>
+        <w:t xml:space="preserve">An umbrella review of the benefits and risks associated with youths’ interactions with electronic screens</w:t>
+      </w:r>
+    </w:p>
+    <w:p>
+      <w:pPr>
+        <w:pStyle w:val="berschrift1"/>
+      </w:pPr>
+      <w:bookmarkStart w:id="21" w:name="introduction"/>
+      <w:r>
+        <w:t xml:space="preserve">Introduction</w:t>
+      </w:r>
+      <w:bookmarkEnd w:id="21"/>
+    </w:p>
+    <w:p>
+      <w:pPr>
+        <w:pStyle w:val="FirstParagraph"/>
+      </w:pPr>
+      <w:r>
+        <w:t xml:space="preserve">In the 16th century, hysteria reigned around a new technology that threatened to be</w:t>
+      </w:r>
+      <w:r>
+        <w:t xml:space="preserve"> </w:t>
+      </w:r>
+      <w:r>
+        <w:t xml:space="preserve">“</w:t>
+      </w:r>
+      <w:r>
+        <w:t xml:space="preserve">confusing and harmful</w:t>
+      </w:r>
+      <w:r>
+        <w:t xml:space="preserve">”</w:t>
+      </w:r>
+      <w:r>
+        <w:t xml:space="preserve"> </w:t>
+      </w:r>
+      <w:r>
+        <w:t xml:space="preserve">to the mind.</w:t>
+      </w:r>
+      <w:r>
+        <w:t xml:space="preserve"> </w:t>
+      </w:r>
+      <w:r>
+        <w:t xml:space="preserve">The cause of such concern?</w:t>
+      </w:r>
+      <w:r>
+        <w:t xml:space="preserve"> </w:t>
+      </w:r>
+      <w:r>
+        <w:t xml:space="preserve">The widespread availability of books brought about by the invention of the printing press.</w:t>
+      </w:r>
+      <w:r>
+        <w:rPr>
+          <w:vertAlign w:val="superscript"/>
+        </w:rPr>
+        <w:t xml:space="preserve">1</w:t>
+      </w:r>
+      <w:r>
+        <w:t xml:space="preserve"> </w:t>
+      </w:r>
+      <w:r>
+        <w:t xml:space="preserve">In the early 19th century, concerns about schooling</w:t>
+      </w:r>
+      <w:r>
+        <w:t xml:space="preserve"> </w:t>
+      </w:r>
+      <w:r>
+        <w:t xml:space="preserve">“</w:t>
+      </w:r>
+      <w:r>
+        <w:t xml:space="preserve">exhausting the children’s brains</w:t>
+      </w:r>
+      <w:r>
+        <w:t xml:space="preserve">”</w:t>
+      </w:r>
+      <w:r>
+        <w:t xml:space="preserve"> </w:t>
+      </w:r>
+      <w:r>
+        <w:t xml:space="preserve">followed, with the medical community accepting that excessive study could be a cause of madness.</w:t>
+      </w:r>
+      <w:r>
+        <w:rPr>
+          <w:vertAlign w:val="superscript"/>
+        </w:rPr>
+        <w:t xml:space="preserve">2</w:t>
+      </w:r>
+      <w:r>
+        <w:t xml:space="preserve"> </w:t>
+      </w:r>
+      <w:r>
+        <w:t xml:space="preserve">By the 20th century, the invention of the radio was accompanied by assertions that it would distract children from their reading (which by this point was no longer considered confusing and harmful) leading to impaired learning.</w:t>
+      </w:r>
+      <w:r>
+        <w:rPr>
+          <w:vertAlign w:val="superscript"/>
+        </w:rPr>
+        <w:t xml:space="preserve">3</w:t>
+      </w:r>
+    </w:p>
+    <w:p>
+      <w:pPr>
+        <w:pStyle w:val="Textkrper"/>
+      </w:pPr>
+      <w:r>
+        <w:t xml:space="preserve">Today, the same arguments that were once levelled against reading, schooling, and radio are being made about screen use (e.g., television, mobile phones, and computers).</w:t>
+      </w:r>
+      <w:r>
+        <w:rPr>
+          <w:vertAlign w:val="superscript"/>
+        </w:rPr>
+        <w:t xml:space="preserve">4</w:t>
+      </w:r>
+      <w:r>
+        <w:t xml:space="preserve"> </w:t>
+      </w:r>
+      <w:r>
+        <w:t xml:space="preserve">Excessive screen use is the number one concern parents in Western countries have about their children’s health and behaviour, ahead of nutrition, bullying, and physical inactivity.</w:t>
+      </w:r>
+      <w:r>
+        <w:rPr>
+          <w:vertAlign w:val="superscript"/>
+        </w:rPr>
+        <w:t xml:space="preserve">5</w:t>
+      </w:r>
+      <w:r>
+        <w:t xml:space="preserve"> </w:t>
+      </w:r>
+      <w:r>
+        <w:t xml:space="preserve">Yet, the evidence to support parents’ concerns is inadequate.</w:t>
+      </w:r>
+      <w:r>
+        <w:t xml:space="preserve"> </w:t>
+      </w:r>
+      <w:r>
+        <w:t xml:space="preserve">A Lancet editorial</w:t>
+      </w:r>
+      <w:r>
+        <w:rPr>
+          <w:vertAlign w:val="superscript"/>
+        </w:rPr>
+        <w:t xml:space="preserve">6</w:t>
+      </w:r>
+      <w:r>
+        <w:t xml:space="preserve"> </w:t>
+      </w:r>
+      <w:r>
+        <w:t xml:space="preserve">suggested that,</w:t>
+      </w:r>
+      <w:r>
+        <w:t xml:space="preserve"> </w:t>
+      </w:r>
+      <w:r>
+        <w:t xml:space="preserve">“</w:t>
+      </w:r>
+      <w:r>
+        <w:t xml:space="preserve">Our understanding of the benefits, harms, and risks of our rapidly changing digital landscape is sorely lacking.</w:t>
+      </w:r>
+      <w:r>
+        <w:t xml:space="preserve">”</w:t>
+      </w:r>
+    </w:p>
+    <w:p>
+      <w:pPr>
+        <w:pStyle w:val="Textkrper"/>
+      </w:pPr>
+      <w:r>
+        <w:t xml:space="preserve">While some forms of screen use (e.g., television viewing) may be detrimental to health and wellbeing,</w:t>
+      </w:r>
+      <w:r>
+        <w:rPr>
+          <w:vertAlign w:val="superscript"/>
+        </w:rPr>
+        <w:t xml:space="preserve">7,8</w:t>
+      </w:r>
+      <w:r>
+        <w:t xml:space="preserve"> </w:t>
+      </w:r>
+      <w:r>
+        <w:t xml:space="preserve">evidence for other forms of screen exposure (e.g., video games or online communication, such as Zoom™) remains less certain and, in some cases, may even be beneficial.</w:t>
+      </w:r>
+      <w:r>
+        <w:rPr>
+          <w:vertAlign w:val="superscript"/>
+        </w:rPr>
+        <w:t xml:space="preserve">9,10</w:t>
+      </w:r>
+      <w:r>
+        <w:t xml:space="preserve"> </w:t>
+      </w:r>
+      <w:r>
+        <w:t xml:space="preserve">Thus, according to a Nature Human Behaviour editorial, research to determine the effect of screen exposure on youth is</w:t>
+      </w:r>
+      <w:r>
+        <w:t xml:space="preserve"> </w:t>
+      </w:r>
+      <w:r>
+        <w:t xml:space="preserve">“</w:t>
+      </w:r>
+      <w:r>
+        <w:t xml:space="preserve">a defining question of our age</w:t>
+      </w:r>
+      <w:r>
+        <w:t xml:space="preserve">”</w:t>
+      </w:r>
+      <w:r>
+        <w:t xml:space="preserve">.</w:t>
+      </w:r>
+      <w:r>
+        <w:rPr>
+          <w:vertAlign w:val="superscript"/>
+        </w:rPr>
+        <w:t xml:space="preserve">11</w:t>
+      </w:r>
+      <w:r>
+        <w:t xml:space="preserve"> </w:t>
+      </w:r>
+      <w:r>
+        <w:t xml:space="preserve">With concerns over the impact of screen use including education, health, social development, and psychological well-being, an overview that identifies potential benefits and risks is needed.</w:t>
+      </w:r>
+    </w:p>
+    <w:p>
+      <w:pPr>
+        <w:pStyle w:val="Textkrper"/>
+      </w:pPr>
+      <w:r>
+        <w:t xml:space="preserve">Citing the negative effects of screens on health (e.g., increased risk of obesity) and health-related behaviours (e.g., sleep), guidelines from the World Health Organisation</w:t>
+      </w:r>
+      <w:r>
+        <w:rPr>
+          <w:vertAlign w:val="superscript"/>
+        </w:rPr>
+        <w:t xml:space="preserve">12</w:t>
+      </w:r>
+      <w:r>
+        <w:t xml:space="preserve"> </w:t>
+      </w:r>
+      <w:r>
+        <w:t xml:space="preserve">and numerous government agencies</w:t>
+      </w:r>
+      <w:r>
+        <w:rPr>
+          <w:vertAlign w:val="superscript"/>
+        </w:rPr>
+        <w:t xml:space="preserve">13,14</w:t>
+      </w:r>
+      <w:r>
+        <w:t xml:space="preserve"> </w:t>
+      </w:r>
+      <w:r>
+        <w:t xml:space="preserve">and statements by expert groups</w:t>
+      </w:r>
+      <w:r>
+        <w:rPr>
+          <w:vertAlign w:val="superscript"/>
+        </w:rPr>
+        <w:t xml:space="preserve">15</w:t>
+      </w:r>
+      <w:r>
+        <w:t xml:space="preserve"> </w:t>
+      </w:r>
+      <w:r>
+        <w:t xml:space="preserve">have recommended that young people’s time spent using electronic media devices for entertainment purposes should be limited.</w:t>
+      </w:r>
+      <w:r>
+        <w:t xml:space="preserve"> </w:t>
+      </w:r>
+      <w:r>
+        <w:t xml:space="preserve">For example, the Australian Government guidelines regarding sedentary behaviour recommend that young children (under the age of two) should not spend any time watching screens.</w:t>
+      </w:r>
+      <w:r>
+        <w:t xml:space="preserve"> </w:t>
+      </w:r>
+      <w:r>
+        <w:t xml:space="preserve">They also recommend that children aged 2-5 years should spend no more than one hour engaged in recreational sedentary screen use per day, while children aged 5-12 and adolescents should spend no more than two hours.</w:t>
+      </w:r>
+      <w:r>
+        <w:t xml:space="preserve"> </w:t>
+      </w:r>
+      <w:r>
+        <w:t xml:space="preserve">However, recent evidence suggests that longer exposures may not have adverse effects on children’s behaviour or mental health—and might, in fact, benefit their well-being—as long as exposure does not reach extreme levels (e.g., 7 hours per day)</w:t>
+      </w:r>
+      <w:r>
+        <w:rPr>
+          <w:vertAlign w:val="superscript"/>
+        </w:rPr>
+        <w:t xml:space="preserve">16</w:t>
+      </w:r>
+      <w:r>
+        <w:t xml:space="preserve">.</w:t>
+      </w:r>
+      <w:r>
+        <w:t xml:space="preserve"> </w:t>
+      </w:r>
+      <w:r>
+        <w:t xml:space="preserve">Some research also indicates that content (e.g., video games vs television programs) plays an important role in determining the potential benefit or harm of youths’ exposure to screen-based media.</w:t>
+      </w:r>
+      <w:r>
+        <w:rPr>
+          <w:vertAlign w:val="superscript"/>
+        </w:rPr>
+        <w:t xml:space="preserve">17</w:t>
+      </w:r>
+      <w:r>
+        <w:t xml:space="preserve"> </w:t>
+      </w:r>
+      <w:r>
+        <w:t xml:space="preserve">Indeed, educational screen use is positively related to educational outcomes.</w:t>
+      </w:r>
+      <w:r>
+        <w:rPr>
+          <w:vertAlign w:val="superscript"/>
+        </w:rPr>
+        <w:t xml:space="preserve">18</w:t>
+      </w:r>
+      <w:r>
+        <w:t xml:space="preserve"> </w:t>
+      </w:r>
+      <w:r>
+        <w:t xml:space="preserve">This evidence has led some researchers to argue that a more nuanced approach to screen use guidelines is required.</w:t>
+      </w:r>
+      <w:r>
+        <w:rPr>
+          <w:vertAlign w:val="superscript"/>
+        </w:rPr>
+        <w:t xml:space="preserve">19</w:t>
+      </w:r>
+    </w:p>
+    <w:p>
+      <w:pPr>
+        <w:pStyle w:val="Textkrper"/>
+      </w:pPr>
+      <w:r>
+        <w:t xml:space="preserve">In 2016, the American Academy of Pediatrics used a narrative review to examine the benefits and risks of children and adolescents’ electronic media</w:t>
+      </w:r>
+      <w:r>
+        <w:rPr>
+          <w:vertAlign w:val="superscript"/>
+        </w:rPr>
+        <w:t xml:space="preserve">20</w:t>
+      </w:r>
+      <w:r>
+        <w:t xml:space="preserve"> </w:t>
+      </w:r>
+      <w:r>
+        <w:t xml:space="preserve">as a basis for updating their guidelines about screen use.</w:t>
+      </w:r>
+      <w:r>
+        <w:rPr>
+          <w:vertAlign w:val="superscript"/>
+        </w:rPr>
+        <w:t xml:space="preserve">15</w:t>
+      </w:r>
+      <w:r>
+        <w:t xml:space="preserve"> </w:t>
+      </w:r>
+      <w:r>
+        <w:t xml:space="preserve">Since then, a large number of systematic reviews and meta-analyses have provided evidence about the potential benefits and risks of screen use.</w:t>
+      </w:r>
+      <w:r>
+        <w:t xml:space="preserve"> </w:t>
+      </w:r>
+      <w:r>
+        <w:t xml:space="preserve">While there have been other overviews of reviews on screen use, these have tended to focus on a single domain (e.g., health</w:t>
+      </w:r>
+      <w:r>
+        <w:rPr>
+          <w:vertAlign w:val="superscript"/>
+        </w:rPr>
+        <w:t xml:space="preserve">21</w:t>
+      </w:r>
+      <w:r>
+        <w:t xml:space="preserve">), focus on a particular exposure (e.g., social media</w:t>
+      </w:r>
+      <w:r>
+        <w:rPr>
+          <w:vertAlign w:val="superscript"/>
+        </w:rPr>
+        <w:t xml:space="preserve">22,23</w:t>
+      </w:r>
+      <w:r>
+        <w:t xml:space="preserve">) or provide only a narrative summary of the literature.</w:t>
+      </w:r>
+      <w:r>
+        <w:rPr>
+          <w:vertAlign w:val="superscript"/>
+        </w:rPr>
+        <w:t xml:space="preserve">24</w:t>
+      </w:r>
+      <w:r>
+        <w:t xml:space="preserve"> </w:t>
+      </w:r>
+      <w:r>
+        <w:t xml:space="preserve">Focusing on a single domain or exposure makes it difficult to understand what trade-offs are involved in any guidelines around screen use.</w:t>
+      </w:r>
+      <w:r>
+        <w:t xml:space="preserve"> </w:t>
+      </w:r>
+      <w:r>
+        <w:t xml:space="preserve">For example, prohibiting screen use might reduce exposure to advertising but may also thwart learning opportunities from interactive educational tools.</w:t>
+      </w:r>
+      <w:r>
+        <w:t xml:space="preserve"> </w:t>
+      </w:r>
+      <w:r>
+        <w:t xml:space="preserve">Reviews on either of these exposures or outcomes would likely miss being able to quantify these trade-offs.</w:t>
+      </w:r>
+      <w:r>
+        <w:t xml:space="preserve"> </w:t>
+      </w:r>
+      <w:r>
+        <w:t xml:space="preserve">Overviews are one method of evidence synthesis that helps address these trade-offs, by providing</w:t>
+      </w:r>
+      <w:r>
+        <w:t xml:space="preserve"> </w:t>
+      </w:r>
+      <w:r>
+        <w:t xml:space="preserve">‘</w:t>
+      </w:r>
+      <w:r>
+        <w:t xml:space="preserve">user-friendly</w:t>
+      </w:r>
+      <w:r>
+        <w:t xml:space="preserve">’</w:t>
+      </w:r>
+      <w:r>
+        <w:t xml:space="preserve"> </w:t>
+      </w:r>
+      <w:r>
+        <w:t xml:space="preserve">summaries of a field of research.</w:t>
+      </w:r>
+      <w:r>
+        <w:rPr>
+          <w:vertAlign w:val="superscript"/>
+        </w:rPr>
+        <w:t xml:space="preserve">25</w:t>
+      </w:r>
+      <w:r>
+        <w:t xml:space="preserve"> </w:t>
+      </w:r>
+      <w:r>
+        <w:t xml:space="preserve">These overviews provide a reference point for the field and allow for easier comparison of risks and benefits for the same behaviour.</w:t>
+      </w:r>
+      <w:r>
+        <w:t xml:space="preserve"> </w:t>
+      </w:r>
+      <w:r>
+        <w:t xml:space="preserve">By analogy, reading is a sedentary behaviour, and only by comparing the health risks against the educational benefits can researchers and policymakers make clear recommendations about what young people should do.</w:t>
+      </w:r>
+    </w:p>
+    <w:p>
+      <w:pPr>
+        <w:pStyle w:val="Textkrper"/>
+      </w:pPr>
+      <w:r>
+        <w:t xml:space="preserve">In order to synthesise the evidence and support further evidence-based guideline development and refinement, we reviewed published meta-analyses examining the effects of screen use on children and youth.</w:t>
+      </w:r>
+      <w:r>
+        <w:t xml:space="preserve"> </w:t>
+      </w:r>
+      <w:r>
+        <w:t xml:space="preserve">This review synthesises evidence on any outcome of electronic media exposure.</w:t>
+      </w:r>
+      <w:r>
+        <w:t xml:space="preserve"> </w:t>
+      </w:r>
+      <w:r>
+        <w:t xml:space="preserve">We deliberately did not pre-specify outcomes, in order to get a list of areas where there is meta-analytical evidence.</w:t>
+      </w:r>
+      <w:r>
+        <w:t xml:space="preserve"> </w:t>
+      </w:r>
+      <w:r>
+        <w:t xml:space="preserve">Adopting this broad approach allowed us to provide a holistic perspective on the influence of screens on children’s lives.</w:t>
+      </w:r>
+      <w:r>
+        <w:t xml:space="preserve"> </w:t>
+      </w:r>
+      <w:r>
+        <w:t xml:space="preserve">By synthesising across life domains (e.g., school and home), this review provides evidence to inform guidelines and advice for parents, teachers, pediatricians and other professionals in order to maximise human functioning.</w:t>
+      </w:r>
+    </w:p>
+    <w:p>
+      <w:r>
+        <w:br w:type="page"/>
+      </w:r>
+    </w:p>
+    <w:p>
+      <w:pPr>
+        <w:pStyle w:val="berschrift1"/>
+      </w:pPr>
+      <w:bookmarkStart w:id="22" w:name="results"/>
+      <w:r>
+        <w:t xml:space="preserve">Results</w:t>
+      </w:r>
+      <w:bookmarkEnd w:id="22"/>
+    </w:p>
+    <w:p>
+      <w:pPr>
+        <w:pStyle w:val="FirstParagraph"/>
+      </w:pPr>
+      <w:r>
+        <w:t xml:space="preserve">The searches yielded 50,649 results, of which 28,675 were duplicates.</w:t>
+      </w:r>
+      <w:r>
+        <w:t xml:space="preserve"> </w:t>
+      </w:r>
+      <w:r>
+        <w:t xml:space="preserve">After screening titles and abstracts, we assessed 2,557 full-texts for inclusion.</w:t>
+      </w:r>
+      <w:r>
+        <w:t xml:space="preserve"> </w:t>
+      </w:r>
+      <w:r>
+        <w:t xml:space="preserve">Of those, 217 met the inclusion criteria and we extracted the data from all of these meta-analyses.</w:t>
+      </w:r>
+      <w:r>
+        <w:t xml:space="preserve"> </w:t>
+      </w:r>
+      <w:r>
+        <w:t xml:space="preserve">Figure 1 presents the full results of the selection process.</w:t>
+      </w:r>
+    </w:p>
+    <w:p>
+      <w:pPr>
+        <w:pStyle w:val="Textkrper"/>
+      </w:pPr>
+      <w:r>
+        <w:t xml:space="preserve">The most frequently reported exposures were physically active video games (</w:t>
+      </w:r>
+      <w:r>
+        <w:rPr>
+          <w:i/>
+        </w:rPr>
+        <w:t xml:space="preserve">n</w:t>
+      </w:r>
+      <w:r>
+        <w:t xml:space="preserve"> </w:t>
+      </w:r>
+      <w:r>
+        <w:t xml:space="preserve">= 31), general screen use (</w:t>
+      </w:r>
+      <w:r>
+        <w:rPr>
+          <w:i/>
+        </w:rPr>
+        <w:t xml:space="preserve">n</w:t>
+      </w:r>
+      <w:r>
+        <w:t xml:space="preserve"> </w:t>
+      </w:r>
+      <w:r>
+        <w:t xml:space="preserve">= 27), general TV programs and movies (</w:t>
+      </w:r>
+      <w:r>
+        <w:rPr>
+          <w:i/>
+        </w:rPr>
+        <w:t xml:space="preserve">n</w:t>
+      </w:r>
+      <w:r>
+        <w:t xml:space="preserve"> </w:t>
+      </w:r>
+      <w:r>
+        <w:t xml:space="preserve">= 20), and screen-based interventions to promote health (</w:t>
+      </w:r>
+      <w:r>
+        <w:rPr>
+          <w:i/>
+        </w:rPr>
+        <w:t xml:space="preserve">n</w:t>
+      </w:r>
+      <w:r>
+        <w:t xml:space="preserve"> </w:t>
+      </w:r>
+      <w:r>
+        <w:t xml:space="preserve">= 14).</w:t>
+      </w:r>
+      <w:r>
+        <w:t xml:space="preserve"> </w:t>
+      </w:r>
+      <w:r>
+        <w:t xml:space="preserve">Supplementary File 1 provides a list of all exposures identified.</w:t>
+      </w:r>
+      <w:r>
+        <w:t xml:space="preserve"> </w:t>
+      </w:r>
+      <w:r>
+        <w:t xml:space="preserve">The most frequently reported outcomes were body composition (</w:t>
+      </w:r>
+      <w:r>
+        <w:rPr>
+          <w:i/>
+        </w:rPr>
+        <w:t xml:space="preserve">n</w:t>
+      </w:r>
+      <w:r>
+        <w:t xml:space="preserve"> </w:t>
+      </w:r>
+      <w:r>
+        <w:t xml:space="preserve">= 30), general learning (</w:t>
+      </w:r>
+      <w:r>
+        <w:rPr>
+          <w:i/>
+        </w:rPr>
+        <w:t xml:space="preserve">n</w:t>
+      </w:r>
+      <w:r>
+        <w:t xml:space="preserve"> </w:t>
+      </w:r>
+      <w:r>
+        <w:t xml:space="preserve">= 24), depression (</w:t>
+      </w:r>
+      <w:r>
+        <w:rPr>
+          <w:i/>
+        </w:rPr>
+        <w:t xml:space="preserve">n</w:t>
+      </w:r>
+      <w:r>
+        <w:t xml:space="preserve"> </w:t>
+      </w:r>
+      <w:r>
+        <w:t xml:space="preserve">= 13), and general literacy (</w:t>
+      </w:r>
+      <w:r>
+        <w:rPr>
+          <w:i/>
+        </w:rPr>
+        <w:t xml:space="preserve">n</w:t>
+      </w:r>
+      <w:r>
+        <w:t xml:space="preserve"> </w:t>
+      </w:r>
+      <w:r>
+        <w:t xml:space="preserve">= 12).</w:t>
+      </w:r>
+      <w:r>
+        <w:t xml:space="preserve"> </w:t>
+      </w:r>
+      <w:r>
+        <w:t xml:space="preserve">Of the 273 unique exposure/outcome combinations, 241 occurred in only one review, with 23 appearing twice, and 9 appearing three or more times.</w:t>
+      </w:r>
+      <w:r>
+        <w:t xml:space="preserve"> </w:t>
+      </w:r>
+      <w:r>
+        <w:t xml:space="preserve">Full characteristics of the included studies are provided in Supplementary File 2.</w:t>
+      </w:r>
+      <w:r>
+        <w:t xml:space="preserve"> </w:t>
+      </w:r>
+      <w:r>
+        <w:t xml:space="preserve">After removing reviews with duplicate exposure/outcome combinations, our process yielded 252 unique effect/outcome combinations (retaining multiple effects for different age groups or study designs) contributed from 102 reviews.</w:t>
+      </w:r>
+      <w:r>
+        <w:t xml:space="preserve"> </w:t>
+      </w:r>
+      <w:r>
+        <w:t xml:space="preserve">These effects represent the findings of 2,451 primary studies, involving 1,937,501 participants.</w:t>
+      </w:r>
+      <w:r>
+        <w:t xml:space="preserve"> </w:t>
+      </w:r>
+      <w:r>
+        <w:t xml:space="preserve">The characteristics of the included effects are available in Supplementary File 3.</w:t>
+      </w:r>
+    </w:p>
+    <w:p>
+      <w:pPr>
+        <w:pStyle w:val="Textkrper"/>
+      </w:pPr>
+      <w:r>
+        <w:rPr>
+          <w:b/>
+        </w:rPr>
+        <w:t xml:space="preserve">TABLE 1</w:t>
+      </w:r>
+    </w:p>
+    <w:p>
+      <w:pPr>
+        <w:pStyle w:val="Textkrper"/>
+      </w:pPr>
+      <w:r>
+        <w:t xml:space="preserve">The quality of the included meta-analyses was mixed (see Table 1).</w:t>
+      </w:r>
+      <w:r>
+        <w:t xml:space="preserve"> </w:t>
+      </w:r>
+      <w:r>
+        <w:t xml:space="preserve">Most assessed heterogeneity (</w:t>
+      </w:r>
+      <w:r>
+        <w:rPr>
+          <w:i/>
+        </w:rPr>
+        <w:t xml:space="preserve">n</w:t>
+      </w:r>
+      <w:r>
+        <w:t xml:space="preserve"> </w:t>
+      </w:r>
+      <w:r>
+        <w:t xml:space="preserve">low risk = 93/102, 91% of meta-analyses), reported the characteristics of the included studies (</w:t>
+      </w:r>
+      <w:r>
+        <w:rPr>
+          <w:i/>
+        </w:rPr>
+        <w:t xml:space="preserve">n</w:t>
+      </w:r>
+      <w:r>
+        <w:t xml:space="preserve"> </w:t>
+      </w:r>
+      <w:r>
+        <w:t xml:space="preserve">low risk = 86/102, 84%), and used a comprehensive and systematic search strategy (</w:t>
+      </w:r>
+      <w:r>
+        <w:rPr>
+          <w:i/>
+        </w:rPr>
+        <w:t xml:space="preserve">n</w:t>
+      </w:r>
+      <w:r>
+        <w:t xml:space="preserve"> </w:t>
+      </w:r>
+      <w:r>
+        <w:t xml:space="preserve">low risk = 71/102, 70%).</w:t>
+      </w:r>
+      <w:r>
+        <w:t xml:space="preserve"> </w:t>
+      </w:r>
+      <w:r>
+        <w:t xml:space="preserve">Most reviews did not clearly report if their eligibility criteria were predefined (</w:t>
+      </w:r>
+      <w:r>
+        <w:rPr>
+          <w:i/>
+        </w:rPr>
+        <w:t xml:space="preserve">n</w:t>
+      </w:r>
+      <w:r>
+        <w:t xml:space="preserve"> </w:t>
+      </w:r>
+      <w:r>
+        <w:t xml:space="preserve">unclear = 71/102, 70%).</w:t>
+      </w:r>
+      <w:r>
+        <w:t xml:space="preserve"> </w:t>
+      </w:r>
+      <w:r>
+        <w:t xml:space="preserve">Many papers also did not complete dual independent screening of abstracts and full text (</w:t>
+      </w:r>
+      <w:r>
+        <w:rPr>
+          <w:i/>
+        </w:rPr>
+        <w:t xml:space="preserve">n</w:t>
+      </w:r>
+      <w:r>
+        <w:t xml:space="preserve"> </w:t>
+      </w:r>
+      <w:r>
+        <w:t xml:space="preserve">high risk = 20/102, 20%) or did not clearly report the method of screening (</w:t>
+      </w:r>
+      <w:r>
+        <w:rPr>
+          <w:i/>
+        </w:rPr>
+        <w:t xml:space="preserve">n</w:t>
+      </w:r>
+      <w:r>
+        <w:t xml:space="preserve"> </w:t>
+      </w:r>
+      <w:r>
+        <w:t xml:space="preserve">unclear = 37/102, 36%).</w:t>
+      </w:r>
+      <w:r>
+        <w:t xml:space="preserve"> </w:t>
+      </w:r>
+      <w:r>
+        <w:t xml:space="preserve">A similar trend was observed for dual independent quality assessment (</w:t>
+      </w:r>
+      <w:r>
+        <w:rPr>
+          <w:i/>
+        </w:rPr>
+        <w:t xml:space="preserve">n</w:t>
+      </w:r>
+      <w:r>
+        <w:t xml:space="preserve"> </w:t>
+      </w:r>
+      <w:r>
+        <w:t xml:space="preserve">high risk = 52/102, 51%; n high risk = 19/102, 19%).</w:t>
+      </w:r>
+      <w:r>
+        <w:t xml:space="preserve"> </w:t>
+      </w:r>
+      <w:r>
+        <w:t xml:space="preserve">Overall, only 7 meta-analyses were graded as low risk of bias on all criteria.</w:t>
+      </w:r>
+    </w:p>
+    <w:p>
+      <w:pPr>
+        <w:pStyle w:val="berschrift2"/>
+      </w:pPr>
+      <w:bookmarkStart w:id="23" w:name="education-outcomes"/>
+      <w:r>
+        <w:t xml:space="preserve">Education Outcomes</w:t>
+      </w:r>
+      <w:bookmarkEnd w:id="23"/>
+    </w:p>
+    <w:p>
+      <w:pPr>
+        <w:pStyle w:val="FirstParagraph"/>
+      </w:pPr>
+      <w:r>
+        <w:t xml:space="preserve">There were 88 unique effects associated with education outcomes, including general learning outcomes, literacy, numeracy, and science.</w:t>
+      </w:r>
+      <w:r>
+        <w:t xml:space="preserve"> </w:t>
+      </w:r>
+      <w:r>
+        <w:t xml:space="preserve">We removed 28 effects that did not provide individual study-level data, 19 effects with samples &lt; 1,000, and 19 effects with a significant Egger’s test or insufficient studies to conduct the test.</w:t>
+      </w:r>
+      <w:r>
+        <w:t xml:space="preserve"> </w:t>
+      </w:r>
+      <w:r>
+        <w:t xml:space="preserve">Effects not meeting one or more of these standards are presented in Supplementary File 4.</w:t>
+      </w:r>
+      <w:r>
+        <w:t xml:space="preserve"> </w:t>
+      </w:r>
+      <w:r>
+        <w:t xml:space="preserve">The remaining 22 effects met our criteria for statistical credibility and are described in Figure 2.</w:t>
+      </w:r>
+      <w:r>
+        <w:t xml:space="preserve"> </w:t>
+      </w:r>
+      <w:r>
+        <w:t xml:space="preserve">These 22 effects came from 17 meta-analytic reviews analysing data from 337 empirical studies with 262,497 individual participants.</w:t>
+      </w:r>
+    </w:p>
+    <w:p>
+      <w:pPr>
+        <w:pStyle w:val="Textkrper"/>
+      </w:pPr>
+      <w:r>
+        <w:t xml:space="preserve">Among the statistically credible effects, general screen use (</w:t>
+      </w:r>
+      <w:r>
+        <w:rPr>
+          <w:i/>
+        </w:rPr>
+        <w:t xml:space="preserve">r</w:t>
+      </w:r>
+      <w:r>
+        <w:t xml:space="preserve"> </w:t>
+      </w:r>
+      <w:r>
+        <w:t xml:space="preserve">= -0.11, 95% confidence interval [CI] -0.24 to 0.01,</w:t>
+      </w:r>
+      <w:r>
+        <w:t xml:space="preserve"> </w:t>
+      </w:r>
+      <w:r>
+        <w:rPr>
+          <w:i/>
+        </w:rPr>
+        <w:t xml:space="preserve">p</w:t>
+      </w:r>
+      <w:r>
+        <w:t xml:space="preserve"> </w:t>
+      </w:r>
+      <w:r>
+        <w:t xml:space="preserve">= 0.071,</w:t>
+      </w:r>
+      <w:r>
+        <w:t xml:space="preserve"> </w:t>
+      </w:r>
+      <w:r>
+        <w:rPr>
+          <w:i/>
+        </w:rPr>
+        <w:t xml:space="preserve">k</w:t>
+      </w:r>
+      <w:r>
+        <w:t xml:space="preserve"> </w:t>
+      </w:r>
+      <w:r>
+        <w:t xml:space="preserve">= 18,</w:t>
+      </w:r>
+      <w:r>
+        <w:t xml:space="preserve"> </w:t>
+      </w:r>
+      <w:r>
+        <w:rPr>
+          <w:i/>
+        </w:rPr>
+        <w:t xml:space="preserve">N</w:t>
+      </w:r>
+      <w:r>
+        <w:t xml:space="preserve"> </w:t>
+      </w:r>
+      <w:r>
+        <w:t xml:space="preserve">= 13,100), television viewing (</w:t>
+      </w:r>
+      <w:r>
+        <w:rPr>
+          <w:i/>
+        </w:rPr>
+        <w:t xml:space="preserve">r</w:t>
+      </w:r>
+      <w:r>
+        <w:t xml:space="preserve"> </w:t>
+      </w:r>
+      <w:r>
+        <w:t xml:space="preserve">= -0.10, 95% CI -0.15 to -0.04,</w:t>
+      </w:r>
+      <w:r>
+        <w:t xml:space="preserve"> </w:t>
+      </w:r>
+      <w:r>
+        <w:rPr>
+          <w:i/>
+        </w:rPr>
+        <w:t xml:space="preserve">p</w:t>
+      </w:r>
+      <w:r>
+        <w:t xml:space="preserve"> </w:t>
+      </w:r>
+      <w:r>
+        <w:t xml:space="preserve">= &lt;0.001,</w:t>
+      </w:r>
+      <w:r>
+        <w:t xml:space="preserve"> </w:t>
+      </w:r>
+      <w:r>
+        <w:rPr>
+          <w:i/>
+        </w:rPr>
+        <w:t xml:space="preserve">k</w:t>
+      </w:r>
+      <w:r>
+        <w:t xml:space="preserve"> </w:t>
+      </w:r>
+      <w:r>
+        <w:t xml:space="preserve">= 18,</w:t>
+      </w:r>
+      <w:r>
+        <w:t xml:space="preserve"> </w:t>
+      </w:r>
+      <w:r>
+        <w:rPr>
+          <w:i/>
+        </w:rPr>
+        <w:t xml:space="preserve">N</w:t>
+      </w:r>
+      <w:r>
+        <w:t xml:space="preserve"> </w:t>
+      </w:r>
+      <w:r>
+        <w:t xml:space="preserve">= 62,135), and video games (</w:t>
+      </w:r>
+      <w:r>
+        <w:rPr>
+          <w:i/>
+        </w:rPr>
+        <w:t xml:space="preserve">r</w:t>
+      </w:r>
+      <w:r>
+        <w:t xml:space="preserve"> </w:t>
+      </w:r>
+      <w:r>
+        <w:t xml:space="preserve">= -0.08, 95% CI -0.12 to -0.04,</w:t>
+      </w:r>
+      <w:r>
+        <w:t xml:space="preserve"> </w:t>
+      </w:r>
+      <w:r>
+        <w:rPr>
+          <w:i/>
+        </w:rPr>
+        <w:t xml:space="preserve">p</w:t>
+      </w:r>
+      <w:r>
+        <w:t xml:space="preserve"> </w:t>
+      </w:r>
+      <w:r>
+        <w:t xml:space="preserve">= &lt;0.001,</w:t>
+      </w:r>
+      <w:r>
+        <w:t xml:space="preserve"> </w:t>
+      </w:r>
+      <w:r>
+        <w:rPr>
+          <w:i/>
+        </w:rPr>
+        <w:t xml:space="preserve">k</w:t>
+      </w:r>
+      <w:r>
+        <w:t xml:space="preserve"> </w:t>
+      </w:r>
+      <w:r>
+        <w:t xml:space="preserve">= 10,</w:t>
+      </w:r>
+      <w:r>
+        <w:t xml:space="preserve"> </w:t>
+      </w:r>
+      <w:r>
+        <w:rPr>
+          <w:i/>
+        </w:rPr>
+        <w:t xml:space="preserve">N</w:t>
+      </w:r>
+      <w:r>
+        <w:t xml:space="preserve"> </w:t>
+      </w:r>
+      <w:r>
+        <w:t xml:space="preserve">= 4,276) were all negatively associated with learning.</w:t>
+      </w:r>
+      <w:r>
+        <w:t xml:space="preserve"> </w:t>
+      </w:r>
+      <w:r>
+        <w:t xml:space="preserve">E-books that included narration (</w:t>
+      </w:r>
+      <w:r>
+        <w:rPr>
+          <w:i/>
+        </w:rPr>
+        <w:t xml:space="preserve">r</w:t>
+      </w:r>
+      <w:r>
+        <w:t xml:space="preserve"> </w:t>
+      </w:r>
+      <w:r>
+        <w:t xml:space="preserve">= 0.11, 95% CI 0.05 to 0.17,</w:t>
+      </w:r>
+      <w:r>
+        <w:t xml:space="preserve"> </w:t>
+      </w:r>
+      <w:r>
+        <w:rPr>
+          <w:i/>
+        </w:rPr>
+        <w:t xml:space="preserve">p</w:t>
+      </w:r>
+      <w:r>
+        <w:t xml:space="preserve"> </w:t>
+      </w:r>
+      <w:r>
+        <w:t xml:space="preserve">= &lt;0.001,</w:t>
+      </w:r>
+      <w:r>
+        <w:t xml:space="preserve"> </w:t>
+      </w:r>
+      <w:r>
+        <w:rPr>
+          <w:i/>
+        </w:rPr>
+        <w:t xml:space="preserve">k</w:t>
+      </w:r>
+      <w:r>
+        <w:t xml:space="preserve"> </w:t>
+      </w:r>
+      <w:r>
+        <w:t xml:space="preserve">= 50,</w:t>
+      </w:r>
+      <w:r>
+        <w:t xml:space="preserve"> </w:t>
+      </w:r>
+      <w:r>
+        <w:rPr>
+          <w:i/>
+        </w:rPr>
+        <w:t xml:space="preserve">N</w:t>
+      </w:r>
+      <w:r>
+        <w:t xml:space="preserve"> </w:t>
+      </w:r>
+      <w:r>
+        <w:t xml:space="preserve">= 2,288), as well as touch screen education interventions (</w:t>
+      </w:r>
+      <w:r>
+        <w:rPr>
+          <w:i/>
+        </w:rPr>
+        <w:t xml:space="preserve">r</w:t>
+      </w:r>
+      <w:r>
+        <w:t xml:space="preserve"> </w:t>
+      </w:r>
+      <w:r>
+        <w:t xml:space="preserve">= 0.21, 95% CI 0.15 to 0.28,</w:t>
+      </w:r>
+      <w:r>
+        <w:t xml:space="preserve"> </w:t>
+      </w:r>
+      <w:r>
+        <w:rPr>
+          <w:i/>
+        </w:rPr>
+        <w:t xml:space="preserve">p</w:t>
+      </w:r>
+      <w:r>
+        <w:t xml:space="preserve"> </w:t>
+      </w:r>
+      <w:r>
+        <w:t xml:space="preserve">= &lt;0.001,</w:t>
+      </w:r>
+      <w:r>
+        <w:t xml:space="preserve"> </w:t>
+      </w:r>
+      <w:r>
+        <w:rPr>
+          <w:i/>
+        </w:rPr>
+        <w:t xml:space="preserve">k</w:t>
+      </w:r>
+      <w:r>
+        <w:t xml:space="preserve"> </w:t>
+      </w:r>
+      <w:r>
+        <w:t xml:space="preserve">= 79,</w:t>
+      </w:r>
+      <w:r>
+        <w:t xml:space="preserve"> </w:t>
+      </w:r>
+      <w:r>
+        <w:rPr>
+          <w:i/>
+        </w:rPr>
+        <w:t xml:space="preserve">N</w:t>
+      </w:r>
+      <w:r>
+        <w:t xml:space="preserve"> </w:t>
+      </w:r>
+      <w:r>
+        <w:t xml:space="preserve">= 5,810), and augmented reality education interventions (</w:t>
+      </w:r>
+      <w:r>
+        <w:rPr>
+          <w:i/>
+        </w:rPr>
+        <w:t xml:space="preserve">r</w:t>
+      </w:r>
+      <w:r>
+        <w:t xml:space="preserve"> </w:t>
+      </w:r>
+      <w:r>
+        <w:t xml:space="preserve">= 0.33, 95% CI 0.25 to 0.42,</w:t>
+      </w:r>
+      <w:r>
+        <w:t xml:space="preserve"> </w:t>
+      </w:r>
+      <w:r>
+        <w:rPr>
+          <w:i/>
+        </w:rPr>
+        <w:t xml:space="preserve">p</w:t>
+      </w:r>
+      <w:r>
+        <w:t xml:space="preserve"> </w:t>
+      </w:r>
+      <w:r>
+        <w:t xml:space="preserve">= &lt;0.001,</w:t>
+      </w:r>
+      <w:r>
+        <w:t xml:space="preserve"> </w:t>
+      </w:r>
+      <w:r>
+        <w:rPr>
+          <w:i/>
+        </w:rPr>
+        <w:t xml:space="preserve">k</w:t>
+      </w:r>
+      <w:r>
+        <w:t xml:space="preserve"> </w:t>
+      </w:r>
+      <w:r>
+        <w:t xml:space="preserve">= 15,</w:t>
+      </w:r>
+      <w:r>
+        <w:t xml:space="preserve"> </w:t>
+      </w:r>
+      <w:r>
+        <w:rPr>
+          <w:i/>
+        </w:rPr>
+        <w:t xml:space="preserve">N</w:t>
+      </w:r>
+      <w:r>
+        <w:t xml:space="preserve"> </w:t>
+      </w:r>
+      <w:r>
+        <w:t xml:space="preserve">= 1,474) were positively associated with learning.</w:t>
+      </w:r>
+      <w:r>
+        <w:t xml:space="preserve"> </w:t>
+      </w:r>
+      <w:r>
+        <w:t xml:space="preserve">General screen use was negatively associated with literacy outcomes (</w:t>
+      </w:r>
+      <w:r>
+        <w:rPr>
+          <w:i/>
+        </w:rPr>
+        <w:t xml:space="preserve">r</w:t>
+      </w:r>
+      <w:r>
+        <w:t xml:space="preserve"> </w:t>
+      </w:r>
+      <w:r>
+        <w:t xml:space="preserve">= -0.14, 95% CI -0.20 to -0.09,</w:t>
+      </w:r>
+      <w:r>
+        <w:t xml:space="preserve"> </w:t>
+      </w:r>
+      <w:r>
+        <w:rPr>
+          <w:i/>
+        </w:rPr>
+        <w:t xml:space="preserve">p</w:t>
+      </w:r>
+      <w:r>
+        <w:t xml:space="preserve"> </w:t>
+      </w:r>
+      <w:r>
+        <w:t xml:space="preserve">= &lt;0.001,</w:t>
+      </w:r>
+      <w:r>
+        <w:t xml:space="preserve"> </w:t>
+      </w:r>
+      <w:r>
+        <w:rPr>
+          <w:i/>
+        </w:rPr>
+        <w:t xml:space="preserve">k</w:t>
+      </w:r>
+      <w:r>
+        <w:t xml:space="preserve"> </w:t>
+      </w:r>
+      <w:r>
+        <w:t xml:space="preserve">= 38,</w:t>
+      </w:r>
+      <w:r>
+        <w:t xml:space="preserve"> </w:t>
+      </w:r>
+      <w:r>
+        <w:rPr>
+          <w:i/>
+        </w:rPr>
+        <w:t xml:space="preserve">N</w:t>
+      </w:r>
+      <w:r>
+        <w:t xml:space="preserve"> </w:t>
+      </w:r>
+      <w:r>
+        <w:t xml:space="preserve">= 18,318).</w:t>
+      </w:r>
+      <w:r>
+        <w:t xml:space="preserve"> </w:t>
+      </w:r>
+      <w:r>
+        <w:t xml:space="preserve">However, if the screen use involved co-viewing (e.g., watching with a parent;</w:t>
+      </w:r>
+      <w:r>
+        <w:t xml:space="preserve"> </w:t>
+      </w:r>
+      <w:r>
+        <w:rPr>
+          <w:i/>
+        </w:rPr>
+        <w:t xml:space="preserve">r</w:t>
+      </w:r>
+      <w:r>
+        <w:t xml:space="preserve"> </w:t>
+      </w:r>
+      <w:r>
+        <w:t xml:space="preserve">= 0.15, 95% CI 0.02 to 0.28,</w:t>
+      </w:r>
+      <w:r>
+        <w:t xml:space="preserve"> </w:t>
+      </w:r>
+      <w:r>
+        <w:rPr>
+          <w:i/>
+        </w:rPr>
+        <w:t xml:space="preserve">p</w:t>
+      </w:r>
+      <w:r>
+        <w:t xml:space="preserve"> </w:t>
+      </w:r>
+      <w:r>
+        <w:t xml:space="preserve">= 0.028,</w:t>
+      </w:r>
+      <w:r>
+        <w:t xml:space="preserve"> </w:t>
+      </w:r>
+      <w:r>
+        <w:rPr>
+          <w:i/>
+        </w:rPr>
+        <w:t xml:space="preserve">k</w:t>
+      </w:r>
+      <w:r>
+        <w:t xml:space="preserve"> </w:t>
+      </w:r>
+      <w:r>
+        <w:t xml:space="preserve">= 12,</w:t>
+      </w:r>
+      <w:r>
+        <w:t xml:space="preserve"> </w:t>
+      </w:r>
+      <w:r>
+        <w:rPr>
+          <w:i/>
+        </w:rPr>
+        <w:t xml:space="preserve">N</w:t>
+      </w:r>
+      <w:r>
+        <w:t xml:space="preserve"> </w:t>
+      </w:r>
+      <w:r>
+        <w:t xml:space="preserve">= 6,083), or the content of television programs was educational (</w:t>
+      </w:r>
+      <w:r>
+        <w:rPr>
+          <w:i/>
+        </w:rPr>
+        <w:t xml:space="preserve">r</w:t>
+      </w:r>
+      <w:r>
+        <w:t xml:space="preserve"> </w:t>
+      </w:r>
+      <w:r>
+        <w:t xml:space="preserve">= 0.13, 95% CI 0.03 to 0.23,</w:t>
+      </w:r>
+      <w:r>
+        <w:t xml:space="preserve"> </w:t>
+      </w:r>
+      <w:r>
+        <w:rPr>
+          <w:i/>
+        </w:rPr>
+        <w:t xml:space="preserve">p</w:t>
+      </w:r>
+      <w:r>
+        <w:t xml:space="preserve"> </w:t>
+      </w:r>
+      <w:r>
+        <w:t xml:space="preserve">= 0.012,</w:t>
+      </w:r>
+      <w:r>
+        <w:t xml:space="preserve"> </w:t>
+      </w:r>
+      <w:r>
+        <w:rPr>
+          <w:i/>
+        </w:rPr>
+        <w:t xml:space="preserve">k</w:t>
+      </w:r>
+      <w:r>
+        <w:t xml:space="preserve"> </w:t>
+      </w:r>
+      <w:r>
+        <w:t xml:space="preserve">= 13,</w:t>
+      </w:r>
+      <w:r>
+        <w:t xml:space="preserve"> </w:t>
+      </w:r>
+      <w:r>
+        <w:rPr>
+          <w:i/>
+        </w:rPr>
+        <w:t xml:space="preserve">N</w:t>
+      </w:r>
+      <w:r>
+        <w:t xml:space="preserve"> </w:t>
+      </w:r>
+      <w:r>
+        <w:t xml:space="preserve">= 1,955), the association with literacy was positive and significant at the 95% confidence level (weak evidence).</w:t>
+      </w:r>
+      <w:r>
+        <w:t xml:space="preserve"> </w:t>
+      </w:r>
+      <w:r>
+        <w:t xml:space="preserve">Numeracy outcomes were positively associated with screen-based mathematics interventions (</w:t>
+      </w:r>
+      <w:r>
+        <w:rPr>
+          <w:i/>
+        </w:rPr>
+        <w:t xml:space="preserve">r</w:t>
+      </w:r>
+      <w:r>
+        <w:t xml:space="preserve"> </w:t>
+      </w:r>
+      <w:r>
+        <w:t xml:space="preserve">= 0.27, 95% CI 0.21 to 0.33,</w:t>
+      </w:r>
+      <w:r>
+        <w:t xml:space="preserve"> </w:t>
+      </w:r>
+      <w:r>
+        <w:rPr>
+          <w:i/>
+        </w:rPr>
+        <w:t xml:space="preserve">p</w:t>
+      </w:r>
+      <w:r>
+        <w:t xml:space="preserve"> </w:t>
+      </w:r>
+      <w:r>
+        <w:t xml:space="preserve">= &lt;0.001,</w:t>
+      </w:r>
+      <w:r>
+        <w:t xml:space="preserve"> </w:t>
+      </w:r>
+      <w:r>
+        <w:rPr>
+          <w:i/>
+        </w:rPr>
+        <w:t xml:space="preserve">k</w:t>
+      </w:r>
+      <w:r>
+        <w:t xml:space="preserve"> </w:t>
+      </w:r>
+      <w:r>
+        <w:t xml:space="preserve">= 85,</w:t>
+      </w:r>
+      <w:r>
+        <w:t xml:space="preserve"> </w:t>
+      </w:r>
+      <w:r>
+        <w:rPr>
+          <w:i/>
+        </w:rPr>
+        <w:t xml:space="preserve">N</w:t>
+      </w:r>
+      <w:r>
+        <w:t xml:space="preserve"> </w:t>
+      </w:r>
+      <w:r>
+        <w:t xml:space="preserve">= 36,793) and video games that contained numeracy content (</w:t>
+      </w:r>
+      <w:r>
+        <w:rPr>
+          <w:i/>
+        </w:rPr>
+        <w:t xml:space="preserve">r</w:t>
+      </w:r>
+      <w:r>
+        <w:t xml:space="preserve"> </w:t>
+      </w:r>
+      <w:r>
+        <w:t xml:space="preserve">= 0.32, 95% CI 0.21 to 0.43,</w:t>
+      </w:r>
+      <w:r>
+        <w:t xml:space="preserve"> </w:t>
+      </w:r>
+      <w:r>
+        <w:rPr>
+          <w:i/>
+        </w:rPr>
+        <w:t xml:space="preserve">p</w:t>
+      </w:r>
+      <w:r>
+        <w:t xml:space="preserve"> </w:t>
+      </w:r>
+      <w:r>
+        <w:t xml:space="preserve">= &lt;0.001,</w:t>
+      </w:r>
+      <w:r>
+        <w:t xml:space="preserve"> </w:t>
+      </w:r>
+      <w:r>
+        <w:rPr>
+          <w:i/>
+        </w:rPr>
+        <w:t xml:space="preserve">k</w:t>
+      </w:r>
+      <w:r>
+        <w:t xml:space="preserve"> </w:t>
+      </w:r>
+      <w:r>
+        <w:t xml:space="preserve">= 25,</w:t>
+      </w:r>
+      <w:r>
+        <w:t xml:space="preserve"> </w:t>
+      </w:r>
+      <w:r>
+        <w:rPr>
+          <w:i/>
+        </w:rPr>
+        <w:t xml:space="preserve">N</w:t>
+      </w:r>
+      <w:r>
+        <w:t xml:space="preserve"> </w:t>
+      </w:r>
+      <w:r>
+        <w:t xml:space="preserve">= 2,008).</w:t>
+      </w:r>
+    </w:p>
+    <w:p>
+      <w:pPr>
+        <w:pStyle w:val="Textkrper"/>
+      </w:pPr>
+      <w:r>
+        <w:t xml:space="preserve">As shown in Figure 2, most of the credible results (13 of 22 effects) showed statistically significant associations, with 99.9% confidence intervals not encompassing zero (strong evidence).</w:t>
+      </w:r>
+      <w:r>
+        <w:t xml:space="preserve"> </w:t>
+      </w:r>
+      <w:r>
+        <w:t xml:space="preserve">The remaining six associations were significant at the 95% confidence level (weak evidence).</w:t>
+      </w:r>
+      <w:r>
+        <w:t xml:space="preserve"> </w:t>
+      </w:r>
+      <w:r>
+        <w:t xml:space="preserve">All credible effects related to education outcomes were small-to-moderate.</w:t>
+      </w:r>
+      <w:r>
+        <w:t xml:space="preserve"> </w:t>
+      </w:r>
+      <w:r>
+        <w:t xml:space="preserve">Screen-based interventions designed to influence an outcome (e.g., a computer based program designed to enhance learning;</w:t>
+      </w:r>
+      <w:r>
+        <w:rPr>
+          <w:vertAlign w:val="superscript"/>
+        </w:rPr>
+        <w:t xml:space="preserve">26</w:t>
+      </w:r>
+      <w:r>
+        <w:t xml:space="preserve"> </w:t>
+      </w:r>
+      <w:r>
+        <w:rPr>
+          <w:i/>
+        </w:rPr>
+        <w:t xml:space="preserve">r</w:t>
+      </w:r>
+      <w:r>
+        <w:t xml:space="preserve"> </w:t>
+      </w:r>
+      <w:r>
+        <w:t xml:space="preserve">= 0.21, 95% CI 0.15 to 0.28,</w:t>
+      </w:r>
+      <w:r>
+        <w:t xml:space="preserve"> </w:t>
+      </w:r>
+      <w:r>
+        <w:rPr>
+          <w:i/>
+        </w:rPr>
+        <w:t xml:space="preserve">p</w:t>
+      </w:r>
+      <w:r>
+        <w:t xml:space="preserve"> </w:t>
+      </w:r>
+      <w:r>
+        <w:t xml:space="preserve">= &lt;0.001,</w:t>
+      </w:r>
+      <w:r>
+        <w:t xml:space="preserve"> </w:t>
+      </w:r>
+      <w:r>
+        <w:rPr>
+          <w:i/>
+        </w:rPr>
+        <w:t xml:space="preserve">k</w:t>
+      </w:r>
+      <w:r>
+        <w:t xml:space="preserve"> </w:t>
+      </w:r>
+      <w:r>
+        <w:t xml:space="preserve">= 79,</w:t>
+      </w:r>
+      <w:r>
+        <w:t xml:space="preserve"> </w:t>
+      </w:r>
+      <w:r>
+        <w:rPr>
+          <w:i/>
+        </w:rPr>
+        <w:t xml:space="preserve">N</w:t>
+      </w:r>
+      <w:r>
+        <w:t xml:space="preserve"> </w:t>
+      </w:r>
+      <w:r>
+        <w:t xml:space="preserve">= 5,810) tended to have larger effect sizes than exposures that were not specifically intended to influence any of the measured outcomes (e.g., the association between television viewing and learning;</w:t>
+      </w:r>
+      <w:r>
+        <w:rPr>
+          <w:vertAlign w:val="superscript"/>
+        </w:rPr>
+        <w:t xml:space="preserve">27</w:t>
+      </w:r>
+      <w:r>
+        <w:t xml:space="preserve"> </w:t>
+      </w:r>
+      <w:r>
+        <w:rPr>
+          <w:i/>
+        </w:rPr>
+        <w:t xml:space="preserve">r</w:t>
+      </w:r>
+      <w:r>
+        <w:t xml:space="preserve"> </w:t>
+      </w:r>
+      <w:r>
+        <w:t xml:space="preserve">= -0.10, 95% CI -0.15 to -0.04,</w:t>
+      </w:r>
+      <w:r>
+        <w:t xml:space="preserve"> </w:t>
+      </w:r>
+      <w:r>
+        <w:rPr>
+          <w:i/>
+        </w:rPr>
+        <w:t xml:space="preserve">p</w:t>
+      </w:r>
+      <w:r>
+        <w:t xml:space="preserve"> </w:t>
+      </w:r>
+      <w:r>
+        <w:t xml:space="preserve">= &lt;0.001,</w:t>
+      </w:r>
+      <w:r>
+        <w:t xml:space="preserve"> </w:t>
+      </w:r>
+      <w:r>
+        <w:rPr>
+          <w:i/>
+        </w:rPr>
+        <w:t xml:space="preserve">k</w:t>
+      </w:r>
+      <w:r>
+        <w:t xml:space="preserve"> </w:t>
+      </w:r>
+      <w:r>
+        <w:t xml:space="preserve">= 18,</w:t>
+      </w:r>
+      <w:r>
+        <w:t xml:space="preserve"> </w:t>
+      </w:r>
+      <w:r>
+        <w:rPr>
+          <w:i/>
+        </w:rPr>
+        <w:t xml:space="preserve">N</w:t>
+      </w:r>
+      <w:r>
+        <w:t xml:space="preserve"> </w:t>
+      </w:r>
+      <w:r>
+        <w:t xml:space="preserve">= 62,135).</w:t>
+      </w:r>
+      <w:r>
+        <w:t xml:space="preserve"> </w:t>
+      </w:r>
+      <w:r>
+        <w:t xml:space="preserve">The largest effect size observed was for augmented reality-based education interventions on general learning (</w:t>
+      </w:r>
+      <w:r>
+        <w:rPr>
+          <w:i/>
+        </w:rPr>
+        <w:t xml:space="preserve">r</w:t>
+      </w:r>
+      <w:r>
+        <w:t xml:space="preserve"> </w:t>
+      </w:r>
+      <w:r>
+        <w:t xml:space="preserve">= 0.33, 95% CI 0.25 to 0.42,</w:t>
+      </w:r>
+      <w:r>
+        <w:t xml:space="preserve"> </w:t>
+      </w:r>
+      <w:r>
+        <w:rPr>
+          <w:i/>
+        </w:rPr>
+        <w:t xml:space="preserve">p</w:t>
+      </w:r>
+      <w:r>
+        <w:t xml:space="preserve"> </w:t>
+      </w:r>
+      <w:r>
+        <w:t xml:space="preserve">= &lt;0.001,</w:t>
+      </w:r>
+      <w:r>
+        <w:t xml:space="preserve"> </w:t>
+      </w:r>
+      <w:r>
+        <w:rPr>
+          <w:i/>
+        </w:rPr>
+        <w:t xml:space="preserve">k</w:t>
+      </w:r>
+      <w:r>
+        <w:t xml:space="preserve"> </w:t>
+      </w:r>
+      <w:r>
+        <w:t xml:space="preserve">= 15,</w:t>
+      </w:r>
+      <w:r>
+        <w:t xml:space="preserve"> </w:t>
+      </w:r>
+      <w:r>
+        <w:rPr>
+          <w:i/>
+        </w:rPr>
+        <w:t xml:space="preserve">N</w:t>
+      </w:r>
+      <w:r>
+        <w:t xml:space="preserve"> </w:t>
+      </w:r>
+      <w:r>
+        <w:t xml:space="preserve">= 1,474).</w:t>
+      </w:r>
+      <w:r>
+        <w:t xml:space="preserve"> </w:t>
+      </w:r>
+      <w:r>
+        <w:t xml:space="preserve">Most effects showed high levels of heterogeneity (17 of 22 with</w:t>
+      </w:r>
+      <w:r>
+        <w:t xml:space="preserve"> </w:t>
+      </w:r>
+      <m:oMath>
+        <m:sSup>
+          <m:e>
+            <m:r>
+              <m:t>I</m:t>
+            </m:r>
+          </m:e>
+          <m:sup>
+            <m:r>
+              <m:t>2</m:t>
+            </m:r>
+          </m:sup>
+        </m:sSup>
+        <m:r>
+          <m:t>&gt;</m:t>
+        </m:r>
+        <m:r>
+          <m:t>50</m:t>
+        </m:r>
+        <m:r>
+          <m:t>%</m:t>
+        </m:r>
+      </m:oMath>
+      <w:r>
+        <w:t xml:space="preserve">).</w:t>
+      </w:r>
     </w:p>
     <w:p>
       <w:pPr>
@@ -3896,7 +3877,7 @@
         <w:pStyle w:val="Textkrper"/>
       </w:pPr>
       <w:r>
-        <w:t xml:space="preserve">Our high-level approach also means that we could not engage with the specific mechanisms behind each association, and as such, we cannot make strong claims on the directions of causality.</w:t>
+        <w:t xml:space="preserve">Our high-level approach also means that we could not engage with the specific mechanisms behind each association, and as such, we cannot make claims on the directions of causality.</w:t>
       </w:r>
       <w:r>
         <w:t xml:space="preserve"> </w:t>
@@ -3990,19 +3971,19 @@
         <w:t xml:space="preserve"> </w:t>
       </w:r>
       <w:r>
-        <w:t xml:space="preserve">Our findings showed that the influence of screen use can be both positive (e.g., educational video games were associated with improved literacy) and negative (e.g., general screen use was associated with poorer body composition).</w:t>
-      </w:r>
-      <w:r>
-        <w:t xml:space="preserve"> </w:t>
-      </w:r>
-      <w:r>
-        <w:t xml:space="preserve">The interplay of these findings show that parents, teachers, and other caregivers need to carefully weigh the pros and cons of each specific activity for potential harms and benefits.</w:t>
-      </w:r>
-      <w:r>
-        <w:t xml:space="preserve"> </w:t>
-      </w:r>
-      <w:r>
-        <w:t xml:space="preserve">However, our findings also suggest that in order to aid caregivers to make this judgement, researchers need to conduct more careful and nuanced measurement and analysis of screen use, with less emphasis on measures that aggregate screen use and instead focus on the content, context, and environment in which the exposure occurs.</w:t>
+        <w:t xml:space="preserve">Our findings showed that screen use is associated with both positive (e.g., educational video games were associated with improved literacy) and negative (e.g., general screen use was associated with poorer body composition) outcomes.</w:t>
+      </w:r>
+      <w:r>
+        <w:t xml:space="preserve"> </w:t>
+      </w:r>
+      <w:r>
+        <w:t xml:space="preserve">Based on our findings, we recommend that parents, teachers, and other caregivers need to carefully weigh the pros and cons of each specific activity for potential harms and benefits.</w:t>
+      </w:r>
+      <w:r>
+        <w:t xml:space="preserve"> </w:t>
+      </w:r>
+      <w:r>
+        <w:t xml:space="preserve">However, our findings also lead us to suggest that in order to aid caregivers to make this judgement, researchers need to conduct more careful and nuanced measurement and analysis of screen use, with less emphasis on measures that aggregate screen use and instead focus on the content, context, and environment in which the exposure occurs.</w:t>
       </w:r>
     </w:p>
     <w:p>
@@ -5159,6 +5140,11 @@
           <w:i/>
         </w:rPr>
         <w:t xml:space="preserve">Table 1: Review characteristics and quality assessment for meta-analyses providing unique effects</w:t>
+      </w:r>
+    </w:p>
+    <w:p>
+      <w:r>
+        <w:br w:type="page"/>
       </w:r>
     </w:p>
     <w:p>

</xml_diff>